<commit_message>
terminato paragrafo data exploration
</commit_message>
<xml_diff>
--- a/Documentazione/ICON.docx
+++ b/Documentazione/ICON.docx
@@ -47,7 +47,7 @@
                     </pic:cNvPicPr>
                   </pic:nvPicPr>
                   <pic:blipFill>
-                    <a:blip r:embed="rId7" cstate="print">
+                    <a:blip r:embed="rId8" cstate="print">
                       <a:extLst>
                         <a:ext uri="{28A0092B-C50C-407E-A947-70E740481C1C}">
                           <a14:useLocalDpi xmlns:a14="http://schemas.microsoft.com/office/drawing/2010/main" val="0"/>
@@ -85,23 +85,19 @@
       </w:r>
     </w:p>
     <w:p>
-      <w:pPr>
-        <w:rPr>
-          <w:lang w:val="en-US"/>
-        </w:rPr>
-      </w:pPr>
-      <w:r>
-        <w:rPr>
-          <w:lang w:val="en-US"/>
-        </w:rPr>
-        <w:t xml:space="preserve">Email: </w:t>
-      </w:r>
-      <w:hyperlink r:id="rId8" w:history="1">
+      <w:proofErr w:type="gramStart"/>
+      <w:r>
+        <w:t>Email</w:t>
+      </w:r>
+      <w:proofErr w:type="gramEnd"/>
+      <w:r>
+        <w:t xml:space="preserve">: </w:t>
+      </w:r>
+      <w:hyperlink r:id="rId9" w:history="1">
         <w:r>
           <w:rPr>
             <w:rStyle w:val="Collegamentoipertestuale"/>
             <w:b/>
-            <w:lang w:val="en-US"/>
           </w:rPr>
           <w:t>a.finiguerra1@studenti.uniba.it</w:t>
         </w:r>
@@ -146,7 +142,7 @@
                     </pic:cNvPicPr>
                   </pic:nvPicPr>
                   <pic:blipFill>
-                    <a:blip r:embed="rId9" cstate="print">
+                    <a:blip r:embed="rId10" cstate="print">
                       <a:extLst>
                         <a:ext uri="{28A0092B-C50C-407E-A947-70E740481C1C}">
                           <a14:useLocalDpi xmlns:a14="http://schemas.microsoft.com/office/drawing/2010/main" val="0"/>
@@ -235,20 +231,683 @@
         <w:t>A.A. 2024/2025</w:t>
       </w:r>
     </w:p>
-    <w:p/>
-    <w:p/>
-    <w:p/>
-    <w:p/>
-    <w:p/>
-    <w:p>
-      <w:r>
+    <w:p>
+      <w:pPr>
+        <w:rPr>
+          <w:rFonts w:ascii="Constantia" w:hAnsi="Constantia"/>
+          <w:sz w:val="28"/>
+          <w:szCs w:val="28"/>
+        </w:rPr>
+      </w:pPr>
+    </w:p>
+    <w:p>
+      <w:pPr>
+        <w:spacing w:line="278" w:lineRule="auto"/>
+        <w:rPr>
+          <w:rFonts w:ascii="Constantia" w:hAnsi="Constantia"/>
+          <w:sz w:val="28"/>
+          <w:szCs w:val="28"/>
+        </w:rPr>
+      </w:pPr>
+      <w:r>
+        <w:rPr>
+          <w:rFonts w:ascii="Constantia" w:hAnsi="Constantia"/>
+          <w:sz w:val="28"/>
+          <w:szCs w:val="28"/>
+        </w:rPr>
         <w:br w:type="page"/>
       </w:r>
     </w:p>
     <w:p>
       <w:pPr>
-        <w:ind w:firstLine="708"/>
-      </w:pPr>
+        <w:rPr>
+          <w:rFonts w:ascii="Constantia" w:hAnsi="Constantia"/>
+          <w:sz w:val="28"/>
+          <w:szCs w:val="28"/>
+        </w:rPr>
+      </w:pPr>
+    </w:p>
+    <w:sdt>
+      <w:sdtPr>
+        <w:id w:val="-82610892"/>
+        <w:docPartObj>
+          <w:docPartGallery w:val="Table of Contents"/>
+          <w:docPartUnique/>
+        </w:docPartObj>
+      </w:sdtPr>
+      <w:sdtEndPr>
+        <w:rPr>
+          <w:rFonts w:ascii="Arial" w:eastAsiaTheme="minorHAnsi" w:hAnsi="Arial" w:cstheme="minorBidi"/>
+          <w:b/>
+          <w:bCs/>
+          <w:color w:val="auto"/>
+          <w:kern w:val="2"/>
+          <w:sz w:val="24"/>
+          <w:szCs w:val="24"/>
+          <w:lang w:eastAsia="en-US"/>
+          <w14:ligatures w14:val="standardContextual"/>
+        </w:rPr>
+      </w:sdtEndPr>
+      <w:sdtContent>
+        <w:p>
+          <w:pPr>
+            <w:pStyle w:val="Titolosommario"/>
+          </w:pPr>
+          <w:r>
+            <w:t>Sommario</w:t>
+          </w:r>
+        </w:p>
+        <w:p>
+          <w:pPr>
+            <w:pStyle w:val="Sommario1"/>
+            <w:tabs>
+              <w:tab w:val="left" w:pos="480"/>
+              <w:tab w:val="right" w:leader="dot" w:pos="10194"/>
+            </w:tabs>
+            <w:rPr>
+              <w:noProof/>
+            </w:rPr>
+          </w:pPr>
+          <w:r>
+            <w:fldChar w:fldCharType="begin"/>
+          </w:r>
+          <w:r>
+            <w:instrText xml:space="preserve"> TOC \o "1-3" \h \z \u </w:instrText>
+          </w:r>
+          <w:r>
+            <w:fldChar w:fldCharType="separate"/>
+          </w:r>
+          <w:hyperlink w:anchor="_Toc200555626" w:history="1">
+            <w:r>
+              <w:rPr>
+                <w:rStyle w:val="Collegamentoipertestuale"/>
+                <w:noProof/>
+              </w:rPr>
+              <w:t>1.</w:t>
+            </w:r>
+            <w:r>
+              <w:rPr>
+                <w:noProof/>
+              </w:rPr>
+              <w:tab/>
+            </w:r>
+            <w:r>
+              <w:rPr>
+                <w:rStyle w:val="Collegamentoipertestuale"/>
+                <w:noProof/>
+              </w:rPr>
+              <w:t>INTRODUZIONE</w:t>
+            </w:r>
+            <w:r>
+              <w:rPr>
+                <w:noProof/>
+                <w:webHidden/>
+              </w:rPr>
+              <w:tab/>
+            </w:r>
+            <w:r>
+              <w:rPr>
+                <w:noProof/>
+                <w:webHidden/>
+              </w:rPr>
+              <w:fldChar w:fldCharType="begin"/>
+            </w:r>
+            <w:r>
+              <w:rPr>
+                <w:noProof/>
+                <w:webHidden/>
+              </w:rPr>
+              <w:instrText xml:space="preserve"> PAGEREF _Toc200555626 \h </w:instrText>
+            </w:r>
+            <w:r>
+              <w:rPr>
+                <w:noProof/>
+                <w:webHidden/>
+              </w:rPr>
+            </w:r>
+            <w:r>
+              <w:rPr>
+                <w:noProof/>
+                <w:webHidden/>
+              </w:rPr>
+              <w:fldChar w:fldCharType="separate"/>
+            </w:r>
+            <w:r>
+              <w:rPr>
+                <w:noProof/>
+                <w:webHidden/>
+              </w:rPr>
+              <w:t>2</w:t>
+            </w:r>
+            <w:r>
+              <w:rPr>
+                <w:noProof/>
+                <w:webHidden/>
+              </w:rPr>
+              <w:fldChar w:fldCharType="end"/>
+            </w:r>
+          </w:hyperlink>
+        </w:p>
+        <w:p>
+          <w:pPr>
+            <w:pStyle w:val="Sommario2"/>
+            <w:tabs>
+              <w:tab w:val="left" w:pos="960"/>
+              <w:tab w:val="right" w:leader="dot" w:pos="10194"/>
+            </w:tabs>
+            <w:rPr>
+              <w:noProof/>
+            </w:rPr>
+          </w:pPr>
+          <w:hyperlink w:anchor="_Toc200555627" w:history="1">
+            <w:r>
+              <w:rPr>
+                <w:rStyle w:val="Collegamentoipertestuale"/>
+                <w:noProof/>
+              </w:rPr>
+              <w:t>1.1</w:t>
+            </w:r>
+            <w:r>
+              <w:rPr>
+                <w:noProof/>
+              </w:rPr>
+              <w:tab/>
+            </w:r>
+            <w:r>
+              <w:rPr>
+                <w:rStyle w:val="Collegamentoipertestuale"/>
+                <w:noProof/>
+              </w:rPr>
+              <w:t>STRUMENTI UTILIZZATI</w:t>
+            </w:r>
+            <w:r>
+              <w:rPr>
+                <w:noProof/>
+                <w:webHidden/>
+              </w:rPr>
+              <w:tab/>
+            </w:r>
+            <w:r>
+              <w:rPr>
+                <w:noProof/>
+                <w:webHidden/>
+              </w:rPr>
+              <w:fldChar w:fldCharType="begin"/>
+            </w:r>
+            <w:r>
+              <w:rPr>
+                <w:noProof/>
+                <w:webHidden/>
+              </w:rPr>
+              <w:instrText xml:space="preserve"> PAGEREF _Toc200555627 \h </w:instrText>
+            </w:r>
+            <w:r>
+              <w:rPr>
+                <w:noProof/>
+                <w:webHidden/>
+              </w:rPr>
+            </w:r>
+            <w:r>
+              <w:rPr>
+                <w:noProof/>
+                <w:webHidden/>
+              </w:rPr>
+              <w:fldChar w:fldCharType="separate"/>
+            </w:r>
+            <w:r>
+              <w:rPr>
+                <w:noProof/>
+                <w:webHidden/>
+              </w:rPr>
+              <w:t>2</w:t>
+            </w:r>
+            <w:r>
+              <w:rPr>
+                <w:noProof/>
+                <w:webHidden/>
+              </w:rPr>
+              <w:fldChar w:fldCharType="end"/>
+            </w:r>
+          </w:hyperlink>
+        </w:p>
+        <w:p>
+          <w:pPr>
+            <w:pStyle w:val="Sommario1"/>
+            <w:tabs>
+              <w:tab w:val="left" w:pos="480"/>
+              <w:tab w:val="right" w:leader="dot" w:pos="10194"/>
+            </w:tabs>
+            <w:rPr>
+              <w:noProof/>
+            </w:rPr>
+          </w:pPr>
+          <w:hyperlink w:anchor="_Toc200555628" w:history="1">
+            <w:r>
+              <w:rPr>
+                <w:rStyle w:val="Collegamentoipertestuale"/>
+                <w:noProof/>
+              </w:rPr>
+              <w:t>2.</w:t>
+            </w:r>
+            <w:r>
+              <w:rPr>
+                <w:noProof/>
+              </w:rPr>
+              <w:tab/>
+            </w:r>
+            <w:r>
+              <w:rPr>
+                <w:rStyle w:val="Collegamentoipertestuale"/>
+                <w:noProof/>
+              </w:rPr>
+              <w:t>DATA EXPLORATION E DATA PREPROCESSING</w:t>
+            </w:r>
+            <w:r>
+              <w:rPr>
+                <w:noProof/>
+                <w:webHidden/>
+              </w:rPr>
+              <w:tab/>
+            </w:r>
+            <w:r>
+              <w:rPr>
+                <w:noProof/>
+                <w:webHidden/>
+              </w:rPr>
+              <w:fldChar w:fldCharType="begin"/>
+            </w:r>
+            <w:r>
+              <w:rPr>
+                <w:noProof/>
+                <w:webHidden/>
+              </w:rPr>
+              <w:instrText xml:space="preserve"> PAGEREF _Toc200555628 \h </w:instrText>
+            </w:r>
+            <w:r>
+              <w:rPr>
+                <w:noProof/>
+                <w:webHidden/>
+              </w:rPr>
+            </w:r>
+            <w:r>
+              <w:rPr>
+                <w:noProof/>
+                <w:webHidden/>
+              </w:rPr>
+              <w:fldChar w:fldCharType="separate"/>
+            </w:r>
+            <w:r>
+              <w:rPr>
+                <w:noProof/>
+                <w:webHidden/>
+              </w:rPr>
+              <w:t>2</w:t>
+            </w:r>
+            <w:r>
+              <w:rPr>
+                <w:noProof/>
+                <w:webHidden/>
+              </w:rPr>
+              <w:fldChar w:fldCharType="end"/>
+            </w:r>
+          </w:hyperlink>
+        </w:p>
+        <w:p>
+          <w:pPr>
+            <w:pStyle w:val="Sommario2"/>
+            <w:tabs>
+              <w:tab w:val="left" w:pos="960"/>
+              <w:tab w:val="right" w:leader="dot" w:pos="10194"/>
+            </w:tabs>
+            <w:rPr>
+              <w:noProof/>
+            </w:rPr>
+          </w:pPr>
+          <w:hyperlink w:anchor="_Toc200555629" w:history="1">
+            <w:r>
+              <w:rPr>
+                <w:rStyle w:val="Collegamentoipertestuale"/>
+                <w:noProof/>
+              </w:rPr>
+              <w:t>2.1</w:t>
+            </w:r>
+            <w:r>
+              <w:rPr>
+                <w:noProof/>
+              </w:rPr>
+              <w:tab/>
+            </w:r>
+            <w:r>
+              <w:rPr>
+                <w:rStyle w:val="Collegamentoipertestuale"/>
+                <w:noProof/>
+              </w:rPr>
+              <w:t>DATASET</w:t>
+            </w:r>
+            <w:r>
+              <w:rPr>
+                <w:noProof/>
+                <w:webHidden/>
+              </w:rPr>
+              <w:tab/>
+            </w:r>
+            <w:r>
+              <w:rPr>
+                <w:noProof/>
+                <w:webHidden/>
+              </w:rPr>
+              <w:fldChar w:fldCharType="begin"/>
+            </w:r>
+            <w:r>
+              <w:rPr>
+                <w:noProof/>
+                <w:webHidden/>
+              </w:rPr>
+              <w:instrText xml:space="preserve"> PAGEREF _Toc200555629 \h </w:instrText>
+            </w:r>
+            <w:r>
+              <w:rPr>
+                <w:noProof/>
+                <w:webHidden/>
+              </w:rPr>
+            </w:r>
+            <w:r>
+              <w:rPr>
+                <w:noProof/>
+                <w:webHidden/>
+              </w:rPr>
+              <w:fldChar w:fldCharType="separate"/>
+            </w:r>
+            <w:r>
+              <w:rPr>
+                <w:noProof/>
+                <w:webHidden/>
+              </w:rPr>
+              <w:t>2</w:t>
+            </w:r>
+            <w:r>
+              <w:rPr>
+                <w:noProof/>
+                <w:webHidden/>
+              </w:rPr>
+              <w:fldChar w:fldCharType="end"/>
+            </w:r>
+          </w:hyperlink>
+        </w:p>
+        <w:p>
+          <w:pPr>
+            <w:pStyle w:val="Sommario2"/>
+            <w:tabs>
+              <w:tab w:val="left" w:pos="960"/>
+              <w:tab w:val="right" w:leader="dot" w:pos="10194"/>
+            </w:tabs>
+            <w:rPr>
+              <w:noProof/>
+            </w:rPr>
+          </w:pPr>
+          <w:hyperlink w:anchor="_Toc200555630" w:history="1">
+            <w:r>
+              <w:rPr>
+                <w:rStyle w:val="Collegamentoipertestuale"/>
+                <w:noProof/>
+              </w:rPr>
+              <w:t>2.2</w:t>
+            </w:r>
+            <w:r>
+              <w:rPr>
+                <w:noProof/>
+              </w:rPr>
+              <w:tab/>
+            </w:r>
+            <w:r>
+              <w:rPr>
+                <w:rStyle w:val="Collegamentoipertestuale"/>
+                <w:noProof/>
+              </w:rPr>
+              <w:t>VALORI DUPLICATI O NULLI</w:t>
+            </w:r>
+            <w:r>
+              <w:rPr>
+                <w:noProof/>
+                <w:webHidden/>
+              </w:rPr>
+              <w:tab/>
+            </w:r>
+            <w:r>
+              <w:rPr>
+                <w:noProof/>
+                <w:webHidden/>
+              </w:rPr>
+              <w:fldChar w:fldCharType="begin"/>
+            </w:r>
+            <w:r>
+              <w:rPr>
+                <w:noProof/>
+                <w:webHidden/>
+              </w:rPr>
+              <w:instrText xml:space="preserve"> PAGEREF _Toc200555630 \h </w:instrText>
+            </w:r>
+            <w:r>
+              <w:rPr>
+                <w:noProof/>
+                <w:webHidden/>
+              </w:rPr>
+            </w:r>
+            <w:r>
+              <w:rPr>
+                <w:noProof/>
+                <w:webHidden/>
+              </w:rPr>
+              <w:fldChar w:fldCharType="separate"/>
+            </w:r>
+            <w:r>
+              <w:rPr>
+                <w:noProof/>
+                <w:webHidden/>
+              </w:rPr>
+              <w:t>3</w:t>
+            </w:r>
+            <w:r>
+              <w:rPr>
+                <w:noProof/>
+                <w:webHidden/>
+              </w:rPr>
+              <w:fldChar w:fldCharType="end"/>
+            </w:r>
+          </w:hyperlink>
+        </w:p>
+        <w:p>
+          <w:pPr>
+            <w:pStyle w:val="Sommario2"/>
+            <w:tabs>
+              <w:tab w:val="left" w:pos="960"/>
+              <w:tab w:val="right" w:leader="dot" w:pos="10194"/>
+            </w:tabs>
+            <w:rPr>
+              <w:noProof/>
+            </w:rPr>
+          </w:pPr>
+          <w:hyperlink w:anchor="_Toc200555631" w:history="1">
+            <w:r>
+              <w:rPr>
+                <w:rStyle w:val="Collegamentoipertestuale"/>
+                <w:noProof/>
+              </w:rPr>
+              <w:t>2.3</w:t>
+            </w:r>
+            <w:r>
+              <w:rPr>
+                <w:noProof/>
+              </w:rPr>
+              <w:tab/>
+            </w:r>
+            <w:r>
+              <w:rPr>
+                <w:rStyle w:val="Collegamentoipertestuale"/>
+                <w:noProof/>
+              </w:rPr>
+              <w:t>EDA: EXPLORATORY DATA ANALYSIS</w:t>
+            </w:r>
+            <w:r>
+              <w:rPr>
+                <w:noProof/>
+                <w:webHidden/>
+              </w:rPr>
+              <w:tab/>
+            </w:r>
+            <w:r>
+              <w:rPr>
+                <w:noProof/>
+                <w:webHidden/>
+              </w:rPr>
+              <w:fldChar w:fldCharType="begin"/>
+            </w:r>
+            <w:r>
+              <w:rPr>
+                <w:noProof/>
+                <w:webHidden/>
+              </w:rPr>
+              <w:instrText xml:space="preserve"> PAGEREF _Toc200555631 \h </w:instrText>
+            </w:r>
+            <w:r>
+              <w:rPr>
+                <w:noProof/>
+                <w:webHidden/>
+              </w:rPr>
+            </w:r>
+            <w:r>
+              <w:rPr>
+                <w:noProof/>
+                <w:webHidden/>
+              </w:rPr>
+              <w:fldChar w:fldCharType="separate"/>
+            </w:r>
+            <w:r>
+              <w:rPr>
+                <w:noProof/>
+                <w:webHidden/>
+              </w:rPr>
+              <w:t>3</w:t>
+            </w:r>
+            <w:r>
+              <w:rPr>
+                <w:noProof/>
+                <w:webHidden/>
+              </w:rPr>
+              <w:fldChar w:fldCharType="end"/>
+            </w:r>
+          </w:hyperlink>
+        </w:p>
+        <w:p>
+          <w:pPr>
+            <w:pStyle w:val="Sommario2"/>
+            <w:tabs>
+              <w:tab w:val="left" w:pos="960"/>
+              <w:tab w:val="right" w:leader="dot" w:pos="10194"/>
+            </w:tabs>
+            <w:rPr>
+              <w:noProof/>
+            </w:rPr>
+          </w:pPr>
+          <w:hyperlink w:anchor="_Toc200555632" w:history="1">
+            <w:r>
+              <w:rPr>
+                <w:rStyle w:val="Collegamentoipertestuale"/>
+                <w:noProof/>
+              </w:rPr>
+              <w:t>2.4</w:t>
+            </w:r>
+            <w:r>
+              <w:rPr>
+                <w:noProof/>
+              </w:rPr>
+              <w:tab/>
+            </w:r>
+            <w:r>
+              <w:rPr>
+                <w:rStyle w:val="Collegamentoipertestuale"/>
+                <w:noProof/>
+              </w:rPr>
+              <w:t>OUTLIER</w:t>
+            </w:r>
+            <w:r>
+              <w:rPr>
+                <w:noProof/>
+                <w:webHidden/>
+              </w:rPr>
+              <w:tab/>
+            </w:r>
+            <w:r>
+              <w:rPr>
+                <w:noProof/>
+                <w:webHidden/>
+              </w:rPr>
+              <w:fldChar w:fldCharType="begin"/>
+            </w:r>
+            <w:r>
+              <w:rPr>
+                <w:noProof/>
+                <w:webHidden/>
+              </w:rPr>
+              <w:instrText xml:space="preserve"> PAGEREF _Toc200555632 \h </w:instrText>
+            </w:r>
+            <w:r>
+              <w:rPr>
+                <w:noProof/>
+                <w:webHidden/>
+              </w:rPr>
+            </w:r>
+            <w:r>
+              <w:rPr>
+                <w:noProof/>
+                <w:webHidden/>
+              </w:rPr>
+              <w:fldChar w:fldCharType="separate"/>
+            </w:r>
+            <w:r>
+              <w:rPr>
+                <w:noProof/>
+                <w:webHidden/>
+              </w:rPr>
+              <w:t>5</w:t>
+            </w:r>
+            <w:r>
+              <w:rPr>
+                <w:noProof/>
+                <w:webHidden/>
+              </w:rPr>
+              <w:fldChar w:fldCharType="end"/>
+            </w:r>
+          </w:hyperlink>
+        </w:p>
+        <w:p>
+          <w:r>
+            <w:rPr>
+              <w:b/>
+              <w:bCs/>
+            </w:rPr>
+            <w:fldChar w:fldCharType="end"/>
+          </w:r>
+        </w:p>
+      </w:sdtContent>
+    </w:sdt>
+    <w:p>
+      <w:pPr>
+        <w:spacing w:line="278" w:lineRule="auto"/>
+        <w:rPr>
+          <w:rFonts w:ascii="Constantia" w:hAnsi="Constantia"/>
+          <w:sz w:val="28"/>
+          <w:szCs w:val="28"/>
+        </w:rPr>
+      </w:pPr>
+      <w:r>
+        <w:rPr>
+          <w:rFonts w:ascii="Constantia" w:hAnsi="Constantia"/>
+          <w:sz w:val="28"/>
+          <w:szCs w:val="28"/>
+        </w:rPr>
+        <w:br w:type="page"/>
+      </w:r>
     </w:p>
     <w:p>
       <w:pPr>
@@ -262,9 +921,7 @@
           <w:color w:val="EE0000"/>
         </w:rPr>
       </w:pPr>
-      <w:r>
-        <w:br w:type="page"/>
-      </w:r>
+      <w:bookmarkStart w:id="0" w:name="_Toc200555626"/>
       <w:r>
         <w:rPr>
           <w:color w:val="EE0000"/>
@@ -272,6 +929,7 @@
         <w:lastRenderedPageBreak/>
         <w:t>INTRODUZIONE</w:t>
       </w:r>
+      <w:bookmarkEnd w:id="0"/>
     </w:p>
     <w:p>
       <w:pPr>
@@ -325,9 +983,11 @@
         <w:spacing w:before="240"/>
         <w:ind w:left="1003"/>
       </w:pPr>
+      <w:bookmarkStart w:id="1" w:name="_Toc200555627"/>
       <w:r>
         <w:t>STRUMENTI UTILIZZATI</w:t>
       </w:r>
+      <w:bookmarkEnd w:id="1"/>
     </w:p>
     <w:p>
       <w:pPr>
@@ -355,6 +1015,7 @@
           <w:bCs/>
         </w:rPr>
       </w:pPr>
+      <w:proofErr w:type="spellStart"/>
       <w:r>
         <w:rPr>
           <w:rFonts w:cs="Arial"/>
@@ -363,6 +1024,7 @@
         </w:rPr>
         <w:t>Pandas</w:t>
       </w:r>
+      <w:proofErr w:type="spellEnd"/>
       <w:r>
         <w:rPr>
           <w:rFonts w:cs="Arial"/>
@@ -405,13 +1067,41 @@
           <w:bCs/>
         </w:rPr>
       </w:pPr>
+      <w:proofErr w:type="spellStart"/>
       <w:r>
         <w:rPr>
           <w:rFonts w:cs="Arial"/>
           <w:b/>
           <w:bCs/>
         </w:rPr>
-        <w:t xml:space="preserve">Matplotlib e Seaborn: </w:t>
+        <w:t>Matplotlib</w:t>
+      </w:r>
+      <w:proofErr w:type="spellEnd"/>
+      <w:r>
+        <w:rPr>
+          <w:rFonts w:cs="Arial"/>
+          <w:b/>
+          <w:bCs/>
+        </w:rPr>
+        <w:t xml:space="preserve"> e </w:t>
+      </w:r>
+      <w:proofErr w:type="spellStart"/>
+      <w:r>
+        <w:rPr>
+          <w:rFonts w:cs="Arial"/>
+          <w:b/>
+          <w:bCs/>
+        </w:rPr>
+        <w:t>Seaborn</w:t>
+      </w:r>
+      <w:proofErr w:type="spellEnd"/>
+      <w:r>
+        <w:rPr>
+          <w:rFonts w:cs="Arial"/>
+          <w:b/>
+          <w:bCs/>
+        </w:rPr>
+        <w:t xml:space="preserve">: </w:t>
       </w:r>
       <w:r>
         <w:rPr>
@@ -432,12 +1122,14 @@
           <w:color w:val="EE0000"/>
         </w:rPr>
       </w:pPr>
+      <w:bookmarkStart w:id="2" w:name="_Toc200555628"/>
       <w:r>
         <w:rPr>
           <w:color w:val="EE0000"/>
         </w:rPr>
         <w:t>DATA EXPLORATION E DATA PREPROCESSING</w:t>
       </w:r>
+      <w:bookmarkEnd w:id="2"/>
     </w:p>
     <w:p>
       <w:pPr>
@@ -449,9 +1141,11 @@
         <w:spacing w:before="240" w:after="0"/>
         <w:ind w:left="1003"/>
       </w:pPr>
+      <w:bookmarkStart w:id="3" w:name="_Toc200555629"/>
       <w:r>
         <w:t>DATASET</w:t>
       </w:r>
+      <w:bookmarkEnd w:id="3"/>
     </w:p>
     <w:p>
       <w:r>
@@ -504,13 +1198,15 @@
       <w:r>
         <w:t xml:space="preserve">” (disponibile su </w:t>
       </w:r>
-      <w:hyperlink r:id="rId10" w:history="1">
+      <w:hyperlink r:id="rId11" w:history="1">
+        <w:proofErr w:type="spellStart"/>
         <w:r>
           <w:rPr>
             <w:rStyle w:val="Collegamentoipertestuale"/>
           </w:rPr>
           <w:t>Kaggle</w:t>
         </w:r>
+        <w:proofErr w:type="spellEnd"/>
       </w:hyperlink>
       <w:r>
         <w:t xml:space="preserve">) contenente 2900 righe e 8 colonne. </w:t>
@@ -531,12 +1227,21 @@
         <w:spacing w:after="0"/>
         <w:ind w:left="692" w:hanging="284"/>
       </w:pPr>
+      <w:proofErr w:type="spellStart"/>
       <w:r>
         <w:rPr>
           <w:b/>
           <w:bCs/>
         </w:rPr>
-        <w:t xml:space="preserve">Time_spent_Alone: </w:t>
+        <w:t>Time_spent_Alone</w:t>
+      </w:r>
+      <w:proofErr w:type="spellEnd"/>
+      <w:r>
+        <w:rPr>
+          <w:b/>
+          <w:bCs/>
+        </w:rPr>
+        <w:t xml:space="preserve">: </w:t>
       </w:r>
       <w:r>
         <w:t>numero di ore</w:t>
@@ -555,12 +1260,21 @@
         <w:spacing w:after="0"/>
         <w:ind w:left="692" w:hanging="284"/>
       </w:pPr>
+      <w:proofErr w:type="spellStart"/>
       <w:r>
         <w:rPr>
           <w:b/>
           <w:bCs/>
         </w:rPr>
-        <w:t>Stage_fear:</w:t>
+        <w:t>Stage_fear</w:t>
+      </w:r>
+      <w:proofErr w:type="spellEnd"/>
+      <w:r>
+        <w:rPr>
+          <w:b/>
+          <w:bCs/>
+        </w:rPr>
+        <w:t>:</w:t>
       </w:r>
       <w:r>
         <w:t xml:space="preserve"> presenza della paura da palcoscenico;</w:t>
@@ -580,12 +1294,21 @@
           <w:bCs/>
         </w:rPr>
       </w:pPr>
+      <w:proofErr w:type="spellStart"/>
       <w:r>
         <w:rPr>
           <w:b/>
           <w:bCs/>
         </w:rPr>
-        <w:t xml:space="preserve">Social_event_attendance: </w:t>
+        <w:t>Social_event_attendance</w:t>
+      </w:r>
+      <w:proofErr w:type="spellEnd"/>
+      <w:r>
+        <w:rPr>
+          <w:b/>
+          <w:bCs/>
+        </w:rPr>
+        <w:t xml:space="preserve">: </w:t>
       </w:r>
       <w:r>
         <w:t>frequenza di partecipazione ad eventi sociali;</w:t>
@@ -605,12 +1328,21 @@
           <w:bCs/>
         </w:rPr>
       </w:pPr>
+      <w:proofErr w:type="spellStart"/>
       <w:r>
         <w:rPr>
           <w:b/>
           <w:bCs/>
         </w:rPr>
-        <w:t xml:space="preserve">Going_outside: </w:t>
+        <w:t>Going_outside</w:t>
+      </w:r>
+      <w:proofErr w:type="spellEnd"/>
+      <w:r>
+        <w:rPr>
+          <w:b/>
+          <w:bCs/>
+        </w:rPr>
+        <w:t xml:space="preserve">: </w:t>
       </w:r>
       <w:r>
         <w:t>frequenza con cui l’i</w:t>
@@ -633,12 +1365,21 @@
           <w:bCs/>
         </w:rPr>
       </w:pPr>
+      <w:proofErr w:type="spellStart"/>
       <w:r>
         <w:rPr>
           <w:b/>
           <w:bCs/>
         </w:rPr>
-        <w:t xml:space="preserve">Drained_after_socializing: </w:t>
+        <w:t>Drained_after_socializing</w:t>
+      </w:r>
+      <w:proofErr w:type="spellEnd"/>
+      <w:r>
+        <w:rPr>
+          <w:b/>
+          <w:bCs/>
+        </w:rPr>
+        <w:t xml:space="preserve">: </w:t>
       </w:r>
       <w:r>
         <w:t>presenza della</w:t>
@@ -671,12 +1412,21 @@
           <w:bCs/>
         </w:rPr>
       </w:pPr>
+      <w:proofErr w:type="spellStart"/>
       <w:r>
         <w:rPr>
           <w:b/>
           <w:bCs/>
         </w:rPr>
-        <w:t xml:space="preserve">Friends_circle_size: </w:t>
+        <w:t>Friends_circle_size</w:t>
+      </w:r>
+      <w:proofErr w:type="spellEnd"/>
+      <w:r>
+        <w:rPr>
+          <w:b/>
+          <w:bCs/>
+        </w:rPr>
+        <w:t xml:space="preserve">: </w:t>
       </w:r>
       <w:r>
         <w:t>numero degli a</w:t>
@@ -699,12 +1449,21 @@
           <w:bCs/>
         </w:rPr>
       </w:pPr>
+      <w:proofErr w:type="spellStart"/>
       <w:r>
         <w:rPr>
           <w:b/>
           <w:bCs/>
         </w:rPr>
-        <w:t xml:space="preserve">Post_frequency: </w:t>
+        <w:t>Post_frequency</w:t>
+      </w:r>
+      <w:proofErr w:type="spellEnd"/>
+      <w:r>
+        <w:rPr>
+          <w:b/>
+          <w:bCs/>
+        </w:rPr>
+        <w:t xml:space="preserve">: </w:t>
       </w:r>
       <w:r>
         <w:t>frequenza di pubblicazione sui social media;</w:t>
@@ -724,12 +1483,22 @@
           <w:bCs/>
         </w:rPr>
       </w:pPr>
+      <w:proofErr w:type="spellStart"/>
       <w:r>
         <w:rPr>
           <w:b/>
           <w:bCs/>
-        </w:rPr>
-        <w:t xml:space="preserve">Personality: </w:t>
+          <w:color w:val="EE0000"/>
+        </w:rPr>
+        <w:t>Personality</w:t>
+      </w:r>
+      <w:proofErr w:type="spellEnd"/>
+      <w:r>
+        <w:rPr>
+          <w:b/>
+          <w:bCs/>
+        </w:rPr>
+        <w:t xml:space="preserve">: </w:t>
       </w:r>
       <w:r>
         <w:t xml:space="preserve">questa rappresenta la variabile </w:t>
@@ -804,6 +1573,7 @@
         <w:spacing w:before="240" w:after="0"/>
         <w:ind w:left="1003"/>
       </w:pPr>
+      <w:bookmarkStart w:id="4" w:name="_Toc200555630"/>
       <w:r>
         <w:lastRenderedPageBreak/>
         <w:t>VALORI DUPLICATI</w:t>
@@ -811,6 +1581,7 @@
       <w:r>
         <w:t xml:space="preserve"> O NULLI</w:t>
       </w:r>
+      <w:bookmarkEnd w:id="4"/>
     </w:p>
     <w:p>
       <w:r>
@@ -830,13 +1601,23 @@
         <w:spacing w:before="240" w:after="0"/>
         <w:ind w:left="1003"/>
       </w:pPr>
+      <w:bookmarkStart w:id="5" w:name="_Toc200555631"/>
       <w:r>
         <w:t>EDA: EXPLORATORY DATA ANALYSIS</w:t>
       </w:r>
-    </w:p>
-    <w:p>
-      <w:r>
-        <w:t>L’EDA (Exploratory Data Analysis) è la fase iniziale dell’analisi dei dati in cui si esplorano, visualizzano e comprendono le caratteristiche principali di un dataset.</w:t>
+      <w:bookmarkEnd w:id="5"/>
+    </w:p>
+    <w:p>
+      <w:r>
+        <w:t>L’EDA (</w:t>
+      </w:r>
+      <w:proofErr w:type="spellStart"/>
+      <w:r>
+        <w:t>Exploratory</w:t>
+      </w:r>
+      <w:proofErr w:type="spellEnd"/>
+      <w:r>
+        <w:t xml:space="preserve"> Data Analysis) è la fase iniziale dell’analisi dei dati in cui si esplorano, visualizzano e comprendono le caratteristiche principali di un dataset.</w:t>
       </w:r>
       <w:r>
         <w:t xml:space="preserve"> </w:t>
@@ -862,9 +1643,1009 @@
       <w:pPr>
         <w:spacing w:after="0"/>
       </w:pPr>
+      <w:r>
+        <w:rPr>
+          <w:noProof/>
+        </w:rPr>
+        <mc:AlternateContent>
+          <mc:Choice Requires="wps">
+            <w:drawing>
+              <wp:anchor distT="0" distB="0" distL="114300" distR="114300" simplePos="0" relativeHeight="251662336" behindDoc="1" locked="0" layoutInCell="1" allowOverlap="1" wp14:anchorId="3FBFA09B" wp14:editId="77F44D06">
+                <wp:simplePos x="0" y="0"/>
+                <wp:positionH relativeFrom="column">
+                  <wp:posOffset>716915</wp:posOffset>
+                </wp:positionH>
+                <wp:positionV relativeFrom="paragraph">
+                  <wp:posOffset>4736465</wp:posOffset>
+                </wp:positionV>
+                <wp:extent cx="5082540" cy="635"/>
+                <wp:effectExtent l="0" t="0" r="0" b="0"/>
+                <wp:wrapTight wrapText="bothSides">
+                  <wp:wrapPolygon edited="0">
+                    <wp:start x="0" y="0"/>
+                    <wp:lineTo x="0" y="21600"/>
+                    <wp:lineTo x="21600" y="21600"/>
+                    <wp:lineTo x="21600" y="0"/>
+                  </wp:wrapPolygon>
+                </wp:wrapTight>
+                <wp:docPr id="421614610" name="Casella di testo 1"/>
+                <wp:cNvGraphicFramePr/>
+                <a:graphic xmlns:a="http://schemas.openxmlformats.org/drawingml/2006/main">
+                  <a:graphicData uri="http://schemas.microsoft.com/office/word/2010/wordprocessingShape">
+                    <wps:wsp>
+                      <wps:cNvSpPr txBox="1"/>
+                      <wps:spPr>
+                        <a:xfrm>
+                          <a:off x="0" y="0"/>
+                          <a:ext cx="5082540" cy="635"/>
+                        </a:xfrm>
+                        <a:prstGeom prst="rect">
+                          <a:avLst/>
+                        </a:prstGeom>
+                        <a:solidFill>
+                          <a:prstClr val="white"/>
+                        </a:solidFill>
+                        <a:ln>
+                          <a:noFill/>
+                        </a:ln>
+                      </wps:spPr>
+                      <wps:txbx>
+                        <w:txbxContent>
+                          <w:p>
+                            <w:pPr>
+                              <w:pStyle w:val="Didascalia"/>
+                              <w:jc w:val="center"/>
+                              <w:rPr>
+                                <w:noProof/>
+                              </w:rPr>
+                            </w:pPr>
+                            <w:r>
+                              <w:t xml:space="preserve">Figura </w:t>
+                            </w:r>
+                            <w:r>
+                              <w:fldChar w:fldCharType="begin"/>
+                            </w:r>
+                            <w:r>
+                              <w:instrText xml:space="preserve"> SEQ Figura \* ARABIC </w:instrText>
+                            </w:r>
+                            <w:r>
+                              <w:fldChar w:fldCharType="separate"/>
+                            </w:r>
+                            <w:r>
+                              <w:rPr>
+                                <w:noProof/>
+                              </w:rPr>
+                              <w:t>1</w:t>
+                            </w:r>
+                            <w:r>
+                              <w:fldChar w:fldCharType="end"/>
+                            </w:r>
+                            <w:r>
+                              <w:t>: Features numeriche</w:t>
+                            </w:r>
+                          </w:p>
+                        </w:txbxContent>
+                      </wps:txbx>
+                      <wps:bodyPr rot="0" spcFirstLastPara="0" vertOverflow="overflow" horzOverflow="overflow" vert="horz" wrap="square" lIns="0" tIns="0" rIns="0" bIns="0" numCol="1" spcCol="0" rtlCol="0" fromWordArt="0" anchor="t" anchorCtr="0" forceAA="0" compatLnSpc="1">
+                        <a:prstTxWarp prst="textNoShape">
+                          <a:avLst/>
+                        </a:prstTxWarp>
+                        <a:spAutoFit/>
+                      </wps:bodyPr>
+                    </wps:wsp>
+                  </a:graphicData>
+                </a:graphic>
+              </wp:anchor>
+            </w:drawing>
+          </mc:Choice>
+          <mc:Fallback>
+            <w:pict>
+              <v:shapetype w14:anchorId="3FBFA09B" id="_x0000_t202" coordsize="21600,21600" o:spt="202" path="m,l,21600r21600,l21600,xe">
+                <v:stroke joinstyle="miter"/>
+                <v:path gradientshapeok="t" o:connecttype="rect"/>
+              </v:shapetype>
+              <v:shape id="Casella di testo 1" o:spid="_x0000_s1026" type="#_x0000_t202" style="position:absolute;margin-left:56.45pt;margin-top:372.95pt;width:400.2pt;height:.05pt;z-index:-251654144;visibility:visible;mso-wrap-style:square;mso-wrap-distance-left:9pt;mso-wrap-distance-top:0;mso-wrap-distance-right:9pt;mso-wrap-distance-bottom:0;mso-position-horizontal:absolute;mso-position-horizontal-relative:text;mso-position-vertical:absolute;mso-position-vertical-relative:text;v-text-anchor:top" o:gfxdata="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" stroked="f">
+                <v:textbox style="mso-fit-shape-to-text:t" inset="0,0,0,0">
+                  <w:txbxContent>
+                    <w:p>
+                      <w:pPr>
+                        <w:pStyle w:val="Didascalia"/>
+                        <w:jc w:val="center"/>
+                        <w:rPr>
+                          <w:noProof/>
+                        </w:rPr>
+                      </w:pPr>
+                      <w:r>
+                        <w:t xml:space="preserve">Figura </w:t>
+                      </w:r>
+                      <w:r>
+                        <w:fldChar w:fldCharType="begin"/>
+                      </w:r>
+                      <w:r>
+                        <w:instrText xml:space="preserve"> SEQ Figura \* ARABIC </w:instrText>
+                      </w:r>
+                      <w:r>
+                        <w:fldChar w:fldCharType="separate"/>
+                      </w:r>
+                      <w:r>
+                        <w:rPr>
+                          <w:noProof/>
+                        </w:rPr>
+                        <w:t>1</w:t>
+                      </w:r>
+                      <w:r>
+                        <w:fldChar w:fldCharType="end"/>
+                      </w:r>
+                      <w:r>
+                        <w:t>: Features numeriche</w:t>
+                      </w:r>
+                    </w:p>
+                  </w:txbxContent>
+                </v:textbox>
+                <w10:wrap type="tight"/>
+              </v:shape>
+            </w:pict>
+          </mc:Fallback>
+        </mc:AlternateContent>
+      </w:r>
+      <w:r>
+        <w:rPr>
+          <w:noProof/>
+        </w:rPr>
+        <w:drawing>
+          <wp:anchor distT="0" distB="0" distL="114300" distR="114300" simplePos="0" relativeHeight="251660288" behindDoc="1" locked="0" layoutInCell="1" allowOverlap="1" wp14:anchorId="672FF655" wp14:editId="5356BA0F">
+            <wp:simplePos x="0" y="0"/>
+            <wp:positionH relativeFrom="column">
+              <wp:posOffset>-29845</wp:posOffset>
+            </wp:positionH>
+            <wp:positionV relativeFrom="paragraph">
+              <wp:posOffset>208280</wp:posOffset>
+            </wp:positionV>
+            <wp:extent cx="6608445" cy="4625340"/>
+            <wp:effectExtent l="0" t="0" r="1905" b="3810"/>
+            <wp:wrapTight wrapText="bothSides">
+              <wp:wrapPolygon edited="0">
+                <wp:start x="0" y="0"/>
+                <wp:lineTo x="0" y="21529"/>
+                <wp:lineTo x="21544" y="21529"/>
+                <wp:lineTo x="21544" y="0"/>
+                <wp:lineTo x="0" y="0"/>
+              </wp:wrapPolygon>
+            </wp:wrapTight>
+            <wp:docPr id="1207793285" name="Immagine 1" descr="Immagine che contiene testo, diagramma, schermata, Parallelo&#10;&#10;Il contenuto generato dall'IA potrebbe non essere corretto."/>
+            <wp:cNvGraphicFramePr>
+              <a:graphicFrameLocks xmlns:a="http://schemas.openxmlformats.org/drawingml/2006/main" noChangeAspect="1"/>
+            </wp:cNvGraphicFramePr>
+            <a:graphic xmlns:a="http://schemas.openxmlformats.org/drawingml/2006/main">
+              <a:graphicData uri="http://schemas.openxmlformats.org/drawingml/2006/picture">
+                <pic:pic xmlns:pic="http://schemas.openxmlformats.org/drawingml/2006/picture">
+                  <pic:nvPicPr>
+                    <pic:cNvPr id="1207793285" name="Immagine 1" descr="Immagine che contiene testo, diagramma, schermata, Parallelo&#10;&#10;Il contenuto generato dall'IA potrebbe non essere corretto."/>
+                    <pic:cNvPicPr/>
+                  </pic:nvPicPr>
+                  <pic:blipFill>
+                    <a:blip r:embed="rId12">
+                      <a:extLst>
+                        <a:ext uri="{28A0092B-C50C-407E-A947-70E740481C1C}">
+                          <a14:useLocalDpi xmlns:a14="http://schemas.microsoft.com/office/drawing/2010/main" val="0"/>
+                        </a:ext>
+                      </a:extLst>
+                    </a:blip>
+                    <a:stretch>
+                      <a:fillRect/>
+                    </a:stretch>
+                  </pic:blipFill>
+                  <pic:spPr>
+                    <a:xfrm>
+                      <a:off x="0" y="0"/>
+                      <a:ext cx="6608445" cy="4625340"/>
+                    </a:xfrm>
+                    <a:prstGeom prst="rect">
+                      <a:avLst/>
+                    </a:prstGeom>
+                  </pic:spPr>
+                </pic:pic>
+              </a:graphicData>
+            </a:graphic>
+            <wp14:sizeRelH relativeFrom="margin">
+              <wp14:pctWidth>0</wp14:pctWidth>
+            </wp14:sizeRelH>
+            <wp14:sizeRelV relativeFrom="margin">
+              <wp14:pctHeight>0</wp14:pctHeight>
+            </wp14:sizeRelV>
+          </wp:anchor>
+        </w:drawing>
+      </w:r>
+    </w:p>
+    <w:p/>
+    <w:p/>
+    <w:p/>
+    <w:p/>
+    <w:p/>
+    <w:p>
+      <w:pPr>
+        <w:jc w:val="center"/>
+      </w:pPr>
+      <w:r>
+        <w:rPr>
+          <w:noProof/>
+        </w:rPr>
+        <w:lastRenderedPageBreak/>
+        <mc:AlternateContent>
+          <mc:Choice Requires="wps">
+            <w:drawing>
+              <wp:anchor distT="0" distB="0" distL="114300" distR="114300" simplePos="0" relativeHeight="251665408" behindDoc="1" locked="0" layoutInCell="1" allowOverlap="1" wp14:anchorId="23A48A71" wp14:editId="48F66070">
+                <wp:simplePos x="0" y="0"/>
+                <wp:positionH relativeFrom="column">
+                  <wp:posOffset>381635</wp:posOffset>
+                </wp:positionH>
+                <wp:positionV relativeFrom="paragraph">
+                  <wp:posOffset>3829050</wp:posOffset>
+                </wp:positionV>
+                <wp:extent cx="5594985" cy="635"/>
+                <wp:effectExtent l="0" t="0" r="0" b="0"/>
+                <wp:wrapTight wrapText="bothSides">
+                  <wp:wrapPolygon edited="0">
+                    <wp:start x="0" y="0"/>
+                    <wp:lineTo x="0" y="21600"/>
+                    <wp:lineTo x="21600" y="21600"/>
+                    <wp:lineTo x="21600" y="0"/>
+                  </wp:wrapPolygon>
+                </wp:wrapTight>
+                <wp:docPr id="1970865176" name="Casella di testo 1"/>
+                <wp:cNvGraphicFramePr/>
+                <a:graphic xmlns:a="http://schemas.openxmlformats.org/drawingml/2006/main">
+                  <a:graphicData uri="http://schemas.microsoft.com/office/word/2010/wordprocessingShape">
+                    <wps:wsp>
+                      <wps:cNvSpPr txBox="1"/>
+                      <wps:spPr>
+                        <a:xfrm>
+                          <a:off x="0" y="0"/>
+                          <a:ext cx="5594985" cy="635"/>
+                        </a:xfrm>
+                        <a:prstGeom prst="rect">
+                          <a:avLst/>
+                        </a:prstGeom>
+                        <a:solidFill>
+                          <a:prstClr val="white"/>
+                        </a:solidFill>
+                        <a:ln>
+                          <a:noFill/>
+                        </a:ln>
+                      </wps:spPr>
+                      <wps:txbx>
+                        <w:txbxContent>
+                          <w:p>
+                            <w:pPr>
+                              <w:pStyle w:val="Didascalia"/>
+                              <w:jc w:val="center"/>
+                              <w:rPr>
+                                <w:noProof/>
+                              </w:rPr>
+                            </w:pPr>
+                            <w:r>
+                              <w:t xml:space="preserve">Figura </w:t>
+                            </w:r>
+                            <w:r>
+                              <w:fldChar w:fldCharType="begin"/>
+                            </w:r>
+                            <w:r>
+                              <w:instrText xml:space="preserve"> SEQ Figura \* ARABIC </w:instrText>
+                            </w:r>
+                            <w:r>
+                              <w:fldChar w:fldCharType="separate"/>
+                            </w:r>
+                            <w:r>
+                              <w:rPr>
+                                <w:noProof/>
+                              </w:rPr>
+                              <w:t>2</w:t>
+                            </w:r>
+                            <w:r>
+                              <w:fldChar w:fldCharType="end"/>
+                            </w:r>
+                            <w:r>
+                              <w:t>: Features categoriche</w:t>
+                            </w:r>
+                          </w:p>
+                        </w:txbxContent>
+                      </wps:txbx>
+                      <wps:bodyPr rot="0" spcFirstLastPara="0" vertOverflow="overflow" horzOverflow="overflow" vert="horz" wrap="square" lIns="0" tIns="0" rIns="0" bIns="0" numCol="1" spcCol="0" rtlCol="0" fromWordArt="0" anchor="t" anchorCtr="0" forceAA="0" compatLnSpc="1">
+                        <a:prstTxWarp prst="textNoShape">
+                          <a:avLst/>
+                        </a:prstTxWarp>
+                        <a:spAutoFit/>
+                      </wps:bodyPr>
+                    </wps:wsp>
+                  </a:graphicData>
+                </a:graphic>
+              </wp:anchor>
+            </w:drawing>
+          </mc:Choice>
+          <mc:Fallback>
+            <w:pict>
+              <v:shape w14:anchorId="23A48A71" id="_x0000_s1027" type="#_x0000_t202" style="position:absolute;left:0;text-align:left;margin-left:30.05pt;margin-top:301.5pt;width:440.55pt;height:.05pt;z-index:-251651072;visibility:visible;mso-wrap-style:square;mso-wrap-distance-left:9pt;mso-wrap-distance-top:0;mso-wrap-distance-right:9pt;mso-wrap-distance-bottom:0;mso-position-horizontal:absolute;mso-position-horizontal-relative:text;mso-position-vertical:absolute;mso-position-vertical-relative:text;v-text-anchor:top" o:gfxdata="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" stroked="f">
+                <v:textbox style="mso-fit-shape-to-text:t" inset="0,0,0,0">
+                  <w:txbxContent>
+                    <w:p>
+                      <w:pPr>
+                        <w:pStyle w:val="Didascalia"/>
+                        <w:jc w:val="center"/>
+                        <w:rPr>
+                          <w:noProof/>
+                        </w:rPr>
+                      </w:pPr>
+                      <w:r>
+                        <w:t xml:space="preserve">Figura </w:t>
+                      </w:r>
+                      <w:r>
+                        <w:fldChar w:fldCharType="begin"/>
+                      </w:r>
+                      <w:r>
+                        <w:instrText xml:space="preserve"> SEQ Figura \* ARABIC </w:instrText>
+                      </w:r>
+                      <w:r>
+                        <w:fldChar w:fldCharType="separate"/>
+                      </w:r>
+                      <w:r>
+                        <w:rPr>
+                          <w:noProof/>
+                        </w:rPr>
+                        <w:t>2</w:t>
+                      </w:r>
+                      <w:r>
+                        <w:fldChar w:fldCharType="end"/>
+                      </w:r>
+                      <w:r>
+                        <w:t>: Features categoriche</w:t>
+                      </w:r>
+                    </w:p>
+                  </w:txbxContent>
+                </v:textbox>
+                <w10:wrap type="tight"/>
+              </v:shape>
+            </w:pict>
+          </mc:Fallback>
+        </mc:AlternateContent>
+      </w:r>
+      <w:r>
+        <w:rPr>
+          <w:noProof/>
+        </w:rPr>
+        <w:drawing>
+          <wp:anchor distT="0" distB="0" distL="114300" distR="114300" simplePos="0" relativeHeight="251663360" behindDoc="1" locked="0" layoutInCell="1" allowOverlap="1" wp14:anchorId="5621FED5" wp14:editId="448C6B00">
+            <wp:simplePos x="0" y="0"/>
+            <wp:positionH relativeFrom="column">
+              <wp:posOffset>381635</wp:posOffset>
+            </wp:positionH>
+            <wp:positionV relativeFrom="paragraph">
+              <wp:posOffset>0</wp:posOffset>
+            </wp:positionV>
+            <wp:extent cx="5594985" cy="3916680"/>
+            <wp:effectExtent l="0" t="0" r="5715" b="7620"/>
+            <wp:wrapTight wrapText="bothSides">
+              <wp:wrapPolygon edited="0">
+                <wp:start x="0" y="0"/>
+                <wp:lineTo x="0" y="21537"/>
+                <wp:lineTo x="21549" y="21537"/>
+                <wp:lineTo x="21549" y="0"/>
+                <wp:lineTo x="0" y="0"/>
+              </wp:wrapPolygon>
+            </wp:wrapTight>
+            <wp:docPr id="1026629889" name="Immagine 2" descr="Immagine che contiene testo, schermata, diagramma, Rettangolo&#10;&#10;Il contenuto generato dall'IA potrebbe non essere corretto."/>
+            <wp:cNvGraphicFramePr>
+              <a:graphicFrameLocks xmlns:a="http://schemas.openxmlformats.org/drawingml/2006/main" noChangeAspect="1"/>
+            </wp:cNvGraphicFramePr>
+            <a:graphic xmlns:a="http://schemas.openxmlformats.org/drawingml/2006/main">
+              <a:graphicData uri="http://schemas.openxmlformats.org/drawingml/2006/picture">
+                <pic:pic xmlns:pic="http://schemas.openxmlformats.org/drawingml/2006/picture">
+                  <pic:nvPicPr>
+                    <pic:cNvPr id="1026629889" name="Immagine 2" descr="Immagine che contiene testo, schermata, diagramma, Rettangolo&#10;&#10;Il contenuto generato dall'IA potrebbe non essere corretto."/>
+                    <pic:cNvPicPr/>
+                  </pic:nvPicPr>
+                  <pic:blipFill>
+                    <a:blip r:embed="rId13">
+                      <a:extLst>
+                        <a:ext uri="{28A0092B-C50C-407E-A947-70E740481C1C}">
+                          <a14:useLocalDpi xmlns:a14="http://schemas.microsoft.com/office/drawing/2010/main" val="0"/>
+                        </a:ext>
+                      </a:extLst>
+                    </a:blip>
+                    <a:stretch>
+                      <a:fillRect/>
+                    </a:stretch>
+                  </pic:blipFill>
+                  <pic:spPr>
+                    <a:xfrm>
+                      <a:off x="0" y="0"/>
+                      <a:ext cx="5594985" cy="3916680"/>
+                    </a:xfrm>
+                    <a:prstGeom prst="rect">
+                      <a:avLst/>
+                    </a:prstGeom>
+                  </pic:spPr>
+                </pic:pic>
+              </a:graphicData>
+            </a:graphic>
+            <wp14:sizeRelH relativeFrom="margin">
+              <wp14:pctWidth>0</wp14:pctWidth>
+            </wp14:sizeRelH>
+            <wp14:sizeRelV relativeFrom="margin">
+              <wp14:pctHeight>0</wp14:pctHeight>
+            </wp14:sizeRelV>
+          </wp:anchor>
+        </w:drawing>
+      </w:r>
+    </w:p>
+    <w:p/>
+    <w:p/>
+    <w:p/>
+    <w:p/>
+    <w:p/>
+    <w:p/>
+    <w:p/>
+    <w:p/>
+    <w:p/>
+    <w:p/>
+    <w:p/>
+    <w:p/>
+    <w:p>
+      <w:r>
+        <w:rPr>
+          <w:noProof/>
+        </w:rPr>
+        <mc:AlternateContent>
+          <mc:Choice Requires="wps">
+            <w:drawing>
+              <wp:anchor distT="0" distB="0" distL="114300" distR="114300" simplePos="0" relativeHeight="251668480" behindDoc="1" locked="0" layoutInCell="1" allowOverlap="1" wp14:anchorId="5DAE2801" wp14:editId="07FBF999">
+                <wp:simplePos x="0" y="0"/>
+                <wp:positionH relativeFrom="column">
+                  <wp:posOffset>-37465</wp:posOffset>
+                </wp:positionH>
+                <wp:positionV relativeFrom="paragraph">
+                  <wp:posOffset>3592830</wp:posOffset>
+                </wp:positionV>
+                <wp:extent cx="6479540" cy="635"/>
+                <wp:effectExtent l="0" t="0" r="0" b="0"/>
+                <wp:wrapTight wrapText="bothSides">
+                  <wp:wrapPolygon edited="0">
+                    <wp:start x="0" y="0"/>
+                    <wp:lineTo x="0" y="21600"/>
+                    <wp:lineTo x="21600" y="21600"/>
+                    <wp:lineTo x="21600" y="0"/>
+                  </wp:wrapPolygon>
+                </wp:wrapTight>
+                <wp:docPr id="786566017" name="Casella di testo 1"/>
+                <wp:cNvGraphicFramePr/>
+                <a:graphic xmlns:a="http://schemas.openxmlformats.org/drawingml/2006/main">
+                  <a:graphicData uri="http://schemas.microsoft.com/office/word/2010/wordprocessingShape">
+                    <wps:wsp>
+                      <wps:cNvSpPr txBox="1"/>
+                      <wps:spPr>
+                        <a:xfrm>
+                          <a:off x="0" y="0"/>
+                          <a:ext cx="6479540" cy="635"/>
+                        </a:xfrm>
+                        <a:prstGeom prst="rect">
+                          <a:avLst/>
+                        </a:prstGeom>
+                        <a:solidFill>
+                          <a:prstClr val="white"/>
+                        </a:solidFill>
+                        <a:ln>
+                          <a:noFill/>
+                        </a:ln>
+                      </wps:spPr>
+                      <wps:txbx>
+                        <w:txbxContent>
+                          <w:p>
+                            <w:pPr>
+                              <w:pStyle w:val="Didascalia"/>
+                              <w:jc w:val="center"/>
+                              <w:rPr>
+                                <w:noProof/>
+                              </w:rPr>
+                            </w:pPr>
+                            <w:r>
+                              <w:t xml:space="preserve">Figura </w:t>
+                            </w:r>
+                            <w:r>
+                              <w:fldChar w:fldCharType="begin"/>
+                            </w:r>
+                            <w:r>
+                              <w:instrText xml:space="preserve"> SEQ Figura \* ARABIC </w:instrText>
+                            </w:r>
+                            <w:r>
+                              <w:fldChar w:fldCharType="separate"/>
+                            </w:r>
+                            <w:r>
+                              <w:rPr>
+                                <w:noProof/>
+                              </w:rPr>
+                              <w:t>3</w:t>
+                            </w:r>
+                            <w:r>
+                              <w:fldChar w:fldCharType="end"/>
+                            </w:r>
+                            <w:r>
+                              <w:t>: Features numeriche in relazione con il target</w:t>
+                            </w:r>
+                          </w:p>
+                        </w:txbxContent>
+                      </wps:txbx>
+                      <wps:bodyPr rot="0" spcFirstLastPara="0" vertOverflow="overflow" horzOverflow="overflow" vert="horz" wrap="square" lIns="0" tIns="0" rIns="0" bIns="0" numCol="1" spcCol="0" rtlCol="0" fromWordArt="0" anchor="t" anchorCtr="0" forceAA="0" compatLnSpc="1">
+                        <a:prstTxWarp prst="textNoShape">
+                          <a:avLst/>
+                        </a:prstTxWarp>
+                        <a:spAutoFit/>
+                      </wps:bodyPr>
+                    </wps:wsp>
+                  </a:graphicData>
+                </a:graphic>
+              </wp:anchor>
+            </w:drawing>
+          </mc:Choice>
+          <mc:Fallback>
+            <w:pict>
+              <v:shape w14:anchorId="5DAE2801" id="_x0000_s1028" type="#_x0000_t202" style="position:absolute;margin-left:-2.95pt;margin-top:282.9pt;width:510.2pt;height:.05pt;z-index:-251648000;visibility:visible;mso-wrap-style:square;mso-wrap-distance-left:9pt;mso-wrap-distance-top:0;mso-wrap-distance-right:9pt;mso-wrap-distance-bottom:0;mso-position-horizontal:absolute;mso-position-horizontal-relative:text;mso-position-vertical:absolute;mso-position-vertical-relative:text;v-text-anchor:top" o:gfxdata="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" stroked="f">
+                <v:textbox style="mso-fit-shape-to-text:t" inset="0,0,0,0">
+                  <w:txbxContent>
+                    <w:p>
+                      <w:pPr>
+                        <w:pStyle w:val="Didascalia"/>
+                        <w:jc w:val="center"/>
+                        <w:rPr>
+                          <w:noProof/>
+                        </w:rPr>
+                      </w:pPr>
+                      <w:r>
+                        <w:t xml:space="preserve">Figura </w:t>
+                      </w:r>
+                      <w:r>
+                        <w:fldChar w:fldCharType="begin"/>
+                      </w:r>
+                      <w:r>
+                        <w:instrText xml:space="preserve"> SEQ Figura \* ARABIC </w:instrText>
+                      </w:r>
+                      <w:r>
+                        <w:fldChar w:fldCharType="separate"/>
+                      </w:r>
+                      <w:r>
+                        <w:rPr>
+                          <w:noProof/>
+                        </w:rPr>
+                        <w:t>3</w:t>
+                      </w:r>
+                      <w:r>
+                        <w:fldChar w:fldCharType="end"/>
+                      </w:r>
+                      <w:r>
+                        <w:t>: Features numeriche in relazione con il target</w:t>
+                      </w:r>
+                    </w:p>
+                  </w:txbxContent>
+                </v:textbox>
+                <w10:wrap type="tight"/>
+              </v:shape>
+            </w:pict>
+          </mc:Fallback>
+        </mc:AlternateContent>
+      </w:r>
+      <w:r>
+        <w:rPr>
+          <w:noProof/>
+        </w:rPr>
+        <w:drawing>
+          <wp:anchor distT="0" distB="0" distL="114300" distR="114300" simplePos="0" relativeHeight="251666432" behindDoc="1" locked="0" layoutInCell="1" allowOverlap="1" wp14:anchorId="212E3989" wp14:editId="3D7BD02C">
+            <wp:simplePos x="0" y="0"/>
+            <wp:positionH relativeFrom="column">
+              <wp:posOffset>-37465</wp:posOffset>
+            </wp:positionH>
+            <wp:positionV relativeFrom="paragraph">
+              <wp:posOffset>589280</wp:posOffset>
+            </wp:positionV>
+            <wp:extent cx="6479540" cy="3023870"/>
+            <wp:effectExtent l="0" t="0" r="0" b="5080"/>
+            <wp:wrapTight wrapText="bothSides">
+              <wp:wrapPolygon edited="0">
+                <wp:start x="0" y="0"/>
+                <wp:lineTo x="0" y="21500"/>
+                <wp:lineTo x="21528" y="21500"/>
+                <wp:lineTo x="21528" y="0"/>
+                <wp:lineTo x="0" y="0"/>
+              </wp:wrapPolygon>
+            </wp:wrapTight>
+            <wp:docPr id="1566811364" name="Immagine 3" descr="Immagine che contiene testo, diagramma, Piano, schermata&#10;&#10;Il contenuto generato dall'IA potrebbe non essere corretto."/>
+            <wp:cNvGraphicFramePr>
+              <a:graphicFrameLocks xmlns:a="http://schemas.openxmlformats.org/drawingml/2006/main" noChangeAspect="1"/>
+            </wp:cNvGraphicFramePr>
+            <a:graphic xmlns:a="http://schemas.openxmlformats.org/drawingml/2006/main">
+              <a:graphicData uri="http://schemas.openxmlformats.org/drawingml/2006/picture">
+                <pic:pic xmlns:pic="http://schemas.openxmlformats.org/drawingml/2006/picture">
+                  <pic:nvPicPr>
+                    <pic:cNvPr id="1566811364" name="Immagine 3" descr="Immagine che contiene testo, diagramma, Piano, schermata&#10;&#10;Il contenuto generato dall'IA potrebbe non essere corretto."/>
+                    <pic:cNvPicPr/>
+                  </pic:nvPicPr>
+                  <pic:blipFill>
+                    <a:blip r:embed="rId14">
+                      <a:extLst>
+                        <a:ext uri="{28A0092B-C50C-407E-A947-70E740481C1C}">
+                          <a14:useLocalDpi xmlns:a14="http://schemas.microsoft.com/office/drawing/2010/main" val="0"/>
+                        </a:ext>
+                      </a:extLst>
+                    </a:blip>
+                    <a:stretch>
+                      <a:fillRect/>
+                    </a:stretch>
+                  </pic:blipFill>
+                  <pic:spPr>
+                    <a:xfrm>
+                      <a:off x="0" y="0"/>
+                      <a:ext cx="6479540" cy="3023870"/>
+                    </a:xfrm>
+                    <a:prstGeom prst="rect">
+                      <a:avLst/>
+                    </a:prstGeom>
+                  </pic:spPr>
+                </pic:pic>
+              </a:graphicData>
+            </a:graphic>
+          </wp:anchor>
+        </w:drawing>
+      </w:r>
+      <w:r>
+        <w:t>Successivamente, è stata effettuata l’analisi della correlazione tra le varie features con la feature target “</w:t>
+      </w:r>
+      <w:proofErr w:type="spellStart"/>
+      <w:r>
+        <w:rPr>
+          <w:rFonts w:ascii="Bell MT" w:hAnsi="Bell MT"/>
+          <w:sz w:val="28"/>
+          <w:szCs w:val="28"/>
+        </w:rPr>
+        <w:t>Personality</w:t>
+      </w:r>
+      <w:proofErr w:type="spellEnd"/>
+      <w:r>
+        <w:t>”.</w:t>
+      </w:r>
+    </w:p>
+    <w:p>
+      <w:pPr>
+        <w:spacing w:after="0"/>
+      </w:pPr>
+      <w:r>
+        <w:t xml:space="preserve">Come si può notare dai grafici, </w:t>
+      </w:r>
+      <w:r>
+        <w:t>l'analisi esplorativa conferma che l'insieme delle feature numeriche è fortemente correlato con la variabile</w:t>
+      </w:r>
+      <w:r>
+        <w:t xml:space="preserve"> target</w:t>
+      </w:r>
+      <w:r>
+        <w:t xml:space="preserve"> </w:t>
+      </w:r>
+      <w:r>
+        <w:t>“</w:t>
+      </w:r>
+      <w:proofErr w:type="spellStart"/>
+      <w:r>
+        <w:rPr>
+          <w:rFonts w:ascii="Bell MT" w:hAnsi="Bell MT"/>
+          <w:sz w:val="28"/>
+          <w:szCs w:val="28"/>
+        </w:rPr>
+        <w:t>Personality</w:t>
+      </w:r>
+      <w:proofErr w:type="spellEnd"/>
+      <w:r>
+        <w:t>”.</w:t>
+      </w:r>
+    </w:p>
+    <w:p>
+      <w:r>
+        <w:t>I grafici mostrano che p</w:t>
+      </w:r>
+      <w:r>
+        <w:t>er ogni metrica esaminata, come il tempo trascorso da soli o la partecipazione a eventi sociali, i comportamenti degli individui estroversi e introversi si raggruppano in modo nettamente distinto, confermando che ciascuna di queste feature contribuisce a definire il loro profilo di personalità.</w:t>
+      </w:r>
+    </w:p>
+    <w:p>
+      <w:pPr>
+        <w:tabs>
+          <w:tab w:val="left" w:pos="1092"/>
+        </w:tabs>
+      </w:pPr>
+      <w:r>
+        <w:rPr>
+          <w:noProof/>
+        </w:rPr>
+        <w:lastRenderedPageBreak/>
+        <w:drawing>
+          <wp:anchor distT="0" distB="0" distL="114300" distR="114300" simplePos="0" relativeHeight="251672576" behindDoc="1" locked="0" layoutInCell="1" allowOverlap="1" wp14:anchorId="301E42C3" wp14:editId="5B438C60">
+            <wp:simplePos x="0" y="0"/>
+            <wp:positionH relativeFrom="column">
+              <wp:posOffset>572135</wp:posOffset>
+            </wp:positionH>
+            <wp:positionV relativeFrom="paragraph">
+              <wp:posOffset>635</wp:posOffset>
+            </wp:positionV>
+            <wp:extent cx="5265420" cy="3158490"/>
+            <wp:effectExtent l="0" t="0" r="0" b="3810"/>
+            <wp:wrapTight wrapText="bothSides">
+              <wp:wrapPolygon edited="0">
+                <wp:start x="0" y="0"/>
+                <wp:lineTo x="0" y="21496"/>
+                <wp:lineTo x="21491" y="21496"/>
+                <wp:lineTo x="21491" y="0"/>
+                <wp:lineTo x="0" y="0"/>
+              </wp:wrapPolygon>
+            </wp:wrapTight>
+            <wp:docPr id="1396908503" name="Immagine 5" descr="Immagine che contiene testo, schermata, diagramma, Diagramma&#10;&#10;Il contenuto generato dall'IA potrebbe non essere corretto."/>
+            <wp:cNvGraphicFramePr>
+              <a:graphicFrameLocks xmlns:a="http://schemas.openxmlformats.org/drawingml/2006/main" noChangeAspect="1"/>
+            </wp:cNvGraphicFramePr>
+            <a:graphic xmlns:a="http://schemas.openxmlformats.org/drawingml/2006/main">
+              <a:graphicData uri="http://schemas.openxmlformats.org/drawingml/2006/picture">
+                <pic:pic xmlns:pic="http://schemas.openxmlformats.org/drawingml/2006/picture">
+                  <pic:nvPicPr>
+                    <pic:cNvPr id="1396908503" name="Immagine 5" descr="Immagine che contiene testo, schermata, diagramma, Diagramma&#10;&#10;Il contenuto generato dall'IA potrebbe non essere corretto."/>
+                    <pic:cNvPicPr/>
+                  </pic:nvPicPr>
+                  <pic:blipFill>
+                    <a:blip r:embed="rId15">
+                      <a:extLst>
+                        <a:ext uri="{28A0092B-C50C-407E-A947-70E740481C1C}">
+                          <a14:useLocalDpi xmlns:a14="http://schemas.microsoft.com/office/drawing/2010/main" val="0"/>
+                        </a:ext>
+                      </a:extLst>
+                    </a:blip>
+                    <a:stretch>
+                      <a:fillRect/>
+                    </a:stretch>
+                  </pic:blipFill>
+                  <pic:spPr>
+                    <a:xfrm>
+                      <a:off x="0" y="0"/>
+                      <a:ext cx="5265420" cy="3158490"/>
+                    </a:xfrm>
+                    <a:prstGeom prst="rect">
+                      <a:avLst/>
+                    </a:prstGeom>
+                  </pic:spPr>
+                </pic:pic>
+              </a:graphicData>
+            </a:graphic>
+            <wp14:sizeRelH relativeFrom="margin">
+              <wp14:pctWidth>0</wp14:pctWidth>
+            </wp14:sizeRelH>
+            <wp14:sizeRelV relativeFrom="margin">
+              <wp14:pctHeight>0</wp14:pctHeight>
+            </wp14:sizeRelV>
+          </wp:anchor>
+        </w:drawing>
+      </w:r>
+      <w:r>
+        <w:rPr>
+          <w:noProof/>
+        </w:rPr>
+        <mc:AlternateContent>
+          <mc:Choice Requires="wps">
+            <w:drawing>
+              <wp:anchor distT="0" distB="0" distL="114300" distR="114300" simplePos="0" relativeHeight="251671552" behindDoc="1" locked="0" layoutInCell="1" allowOverlap="1" wp14:anchorId="2C0798E8" wp14:editId="1CEEC638">
+                <wp:simplePos x="0" y="0"/>
+                <wp:positionH relativeFrom="column">
+                  <wp:posOffset>-37465</wp:posOffset>
+                </wp:positionH>
+                <wp:positionV relativeFrom="paragraph">
+                  <wp:posOffset>3282315</wp:posOffset>
+                </wp:positionV>
+                <wp:extent cx="6479540" cy="635"/>
+                <wp:effectExtent l="0" t="0" r="0" b="0"/>
+                <wp:wrapTight wrapText="bothSides">
+                  <wp:wrapPolygon edited="0">
+                    <wp:start x="0" y="0"/>
+                    <wp:lineTo x="0" y="21600"/>
+                    <wp:lineTo x="21600" y="21600"/>
+                    <wp:lineTo x="21600" y="0"/>
+                  </wp:wrapPolygon>
+                </wp:wrapTight>
+                <wp:docPr id="1703945981" name="Casella di testo 1"/>
+                <wp:cNvGraphicFramePr/>
+                <a:graphic xmlns:a="http://schemas.openxmlformats.org/drawingml/2006/main">
+                  <a:graphicData uri="http://schemas.microsoft.com/office/word/2010/wordprocessingShape">
+                    <wps:wsp>
+                      <wps:cNvSpPr txBox="1"/>
+                      <wps:spPr>
+                        <a:xfrm>
+                          <a:off x="0" y="0"/>
+                          <a:ext cx="6479540" cy="635"/>
+                        </a:xfrm>
+                        <a:prstGeom prst="rect">
+                          <a:avLst/>
+                        </a:prstGeom>
+                        <a:solidFill>
+                          <a:prstClr val="white"/>
+                        </a:solidFill>
+                        <a:ln>
+                          <a:noFill/>
+                        </a:ln>
+                      </wps:spPr>
+                      <wps:txbx>
+                        <w:txbxContent>
+                          <w:p>
+                            <w:pPr>
+                              <w:pStyle w:val="Didascalia"/>
+                              <w:jc w:val="center"/>
+                              <w:rPr>
+                                <w:noProof/>
+                              </w:rPr>
+                            </w:pPr>
+                            <w:r>
+                              <w:t xml:space="preserve">Figura </w:t>
+                            </w:r>
+                            <w:r>
+                              <w:fldChar w:fldCharType="begin"/>
+                            </w:r>
+                            <w:r>
+                              <w:instrText xml:space="preserve"> SEQ Figura \* ARABIC </w:instrText>
+                            </w:r>
+                            <w:r>
+                              <w:fldChar w:fldCharType="separate"/>
+                            </w:r>
+                            <w:r>
+                              <w:rPr>
+                                <w:noProof/>
+                              </w:rPr>
+                              <w:t>4</w:t>
+                            </w:r>
+                            <w:r>
+                              <w:fldChar w:fldCharType="end"/>
+                            </w:r>
+                            <w:r>
+                              <w:t>: Features categoriche in relazione con il target</w:t>
+                            </w:r>
+                          </w:p>
+                        </w:txbxContent>
+                      </wps:txbx>
+                      <wps:bodyPr rot="0" spcFirstLastPara="0" vertOverflow="overflow" horzOverflow="overflow" vert="horz" wrap="square" lIns="0" tIns="0" rIns="0" bIns="0" numCol="1" spcCol="0" rtlCol="0" fromWordArt="0" anchor="t" anchorCtr="0" forceAA="0" compatLnSpc="1">
+                        <a:prstTxWarp prst="textNoShape">
+                          <a:avLst/>
+                        </a:prstTxWarp>
+                        <a:spAutoFit/>
+                      </wps:bodyPr>
+                    </wps:wsp>
+                  </a:graphicData>
+                </a:graphic>
+              </wp:anchor>
+            </w:drawing>
+          </mc:Choice>
+          <mc:Fallback>
+            <w:pict>
+              <v:shape w14:anchorId="2C0798E8" id="_x0000_s1029" type="#_x0000_t202" style="position:absolute;margin-left:-2.95pt;margin-top:258.45pt;width:510.2pt;height:.05pt;z-index:-251644928;visibility:visible;mso-wrap-style:square;mso-wrap-distance-left:9pt;mso-wrap-distance-top:0;mso-wrap-distance-right:9pt;mso-wrap-distance-bottom:0;mso-position-horizontal:absolute;mso-position-horizontal-relative:text;mso-position-vertical:absolute;mso-position-vertical-relative:text;v-text-anchor:top" o:gfxdata="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" stroked="f">
+                <v:textbox style="mso-fit-shape-to-text:t" inset="0,0,0,0">
+                  <w:txbxContent>
+                    <w:p>
+                      <w:pPr>
+                        <w:pStyle w:val="Didascalia"/>
+                        <w:jc w:val="center"/>
+                        <w:rPr>
+                          <w:noProof/>
+                        </w:rPr>
+                      </w:pPr>
+                      <w:r>
+                        <w:t xml:space="preserve">Figura </w:t>
+                      </w:r>
+                      <w:r>
+                        <w:fldChar w:fldCharType="begin"/>
+                      </w:r>
+                      <w:r>
+                        <w:instrText xml:space="preserve"> SEQ Figura \* ARABIC </w:instrText>
+                      </w:r>
+                      <w:r>
+                        <w:fldChar w:fldCharType="separate"/>
+                      </w:r>
+                      <w:r>
+                        <w:rPr>
+                          <w:noProof/>
+                        </w:rPr>
+                        <w:t>4</w:t>
+                      </w:r>
+                      <w:r>
+                        <w:fldChar w:fldCharType="end"/>
+                      </w:r>
+                      <w:r>
+                        <w:t>: Features categoriche in relazione con il target</w:t>
+                      </w:r>
+                    </w:p>
+                  </w:txbxContent>
+                </v:textbox>
+                <w10:wrap type="tight"/>
+              </v:shape>
+            </w:pict>
+          </mc:Fallback>
+        </mc:AlternateContent>
+      </w:r>
+    </w:p>
+    <w:p/>
+    <w:p/>
+    <w:p/>
+    <w:p/>
+    <w:p/>
+    <w:p/>
+    <w:p/>
+    <w:p/>
+    <w:p/>
+    <w:p>
+      <w:r>
+        <w:t xml:space="preserve">Anche le features categoriche contribuiscono in modo determinante alla definizione della personalità di un individuo. Dai grafici, infatti, si può osservare </w:t>
+      </w:r>
+      <w:r>
+        <w:t>una netta separazione nei comportamenti dei due gruppi</w:t>
+      </w:r>
+      <w:r>
+        <w:t>.</w:t>
+      </w:r>
+    </w:p>
+    <w:p>
+      <w:pPr>
+        <w:pStyle w:val="Titolo2"/>
+        <w:numPr>
+          <w:ilvl w:val="1"/>
+          <w:numId w:val="2"/>
+        </w:numPr>
+        <w:spacing w:before="240" w:after="0"/>
+        <w:ind w:left="1003"/>
+      </w:pPr>
+      <w:bookmarkStart w:id="6" w:name="_Toc200555632"/>
+      <w:r>
+        <w:t>OUTLIER</w:t>
+      </w:r>
+      <w:bookmarkEnd w:id="6"/>
+    </w:p>
+    <w:p>
+      <w:r>
+        <w:t>All’interno di un dataset possono essere presenti dei valori che a primo impatto possono sembrare anomali, i cosiddetti “</w:t>
+      </w:r>
+      <w:proofErr w:type="spellStart"/>
+      <w:r>
+        <w:rPr>
+          <w:rFonts w:ascii="Bell MT" w:hAnsi="Bell MT"/>
+          <w:sz w:val="28"/>
+          <w:szCs w:val="28"/>
+        </w:rPr>
+        <w:t>outlier</w:t>
+      </w:r>
+      <w:proofErr w:type="spellEnd"/>
+      <w:r>
+        <w:t>”, ovvero dei valori che si discostano in modo significativo dal resto delle osservazioni.</w:t>
+      </w:r>
+    </w:p>
+    <w:p>
+      <w:r>
+        <w:t xml:space="preserve">Dopo un’attenta analisi del nostro dataset, si è deciso di non procedere con l’eliminazione degli </w:t>
+      </w:r>
+      <w:proofErr w:type="spellStart"/>
+      <w:r>
+        <w:t>outlier</w:t>
+      </w:r>
+      <w:proofErr w:type="spellEnd"/>
+      <w:r>
+        <w:t xml:space="preserve"> identificati, in quanto si è supposto che </w:t>
+      </w:r>
+      <w:r>
+        <w:t>tali valori non rappresent</w:t>
+      </w:r>
+      <w:r>
+        <w:t>i</w:t>
+      </w:r>
+      <w:r>
+        <w:t>no errori di misurazione o di inserimento, ma piuttosto variazioni autentiche e naturali del comportamento umano.</w:t>
+      </w:r>
     </w:p>
     <w:sectPr>
-      <w:footerReference w:type="default" r:id="rId11"/>
+      <w:footerReference w:type="default" r:id="rId16"/>
       <w:pgSz w:w="11906" w:h="16838"/>
       <w:pgMar w:top="851" w:right="851" w:bottom="851" w:left="851" w:header="709" w:footer="283" w:gutter="0"/>
       <w:pgNumType w:start="0"/>
@@ -1158,7 +2939,7 @@
       <w:lvlText w:val="%1."/>
       <w:lvlJc w:val="left"/>
       <w:pPr>
-        <w:ind w:left="720" w:hanging="360"/>
+        <w:ind w:left="644" w:hanging="360"/>
       </w:pPr>
       <w:rPr>
         <w:rFonts w:hint="default"/>
@@ -1172,7 +2953,7 @@
       <w:lvlText w:val="%1.%2"/>
       <w:lvlJc w:val="left"/>
       <w:pPr>
-        <w:ind w:left="1080" w:hanging="720"/>
+        <w:ind w:left="1004" w:hanging="720"/>
       </w:pPr>
       <w:rPr>
         <w:rFonts w:hint="default"/>
@@ -1185,7 +2966,7 @@
       <w:lvlText w:val="%1.%2.%3"/>
       <w:lvlJc w:val="left"/>
       <w:pPr>
-        <w:ind w:left="1080" w:hanging="720"/>
+        <w:ind w:left="1004" w:hanging="720"/>
       </w:pPr>
       <w:rPr>
         <w:rFonts w:hint="default"/>
@@ -1198,7 +2979,7 @@
       <w:lvlText w:val="%1.%2.%3.%4"/>
       <w:lvlJc w:val="left"/>
       <w:pPr>
-        <w:ind w:left="1440" w:hanging="1080"/>
+        <w:ind w:left="1364" w:hanging="1080"/>
       </w:pPr>
       <w:rPr>
         <w:rFonts w:hint="default"/>
@@ -1211,7 +2992,7 @@
       <w:lvlText w:val="%1.%2.%3.%4.%5"/>
       <w:lvlJc w:val="left"/>
       <w:pPr>
-        <w:ind w:left="1800" w:hanging="1440"/>
+        <w:ind w:left="1724" w:hanging="1440"/>
       </w:pPr>
       <w:rPr>
         <w:rFonts w:hint="default"/>
@@ -1224,7 +3005,7 @@
       <w:lvlText w:val="%1.%2.%3.%4.%5.%6"/>
       <w:lvlJc w:val="left"/>
       <w:pPr>
-        <w:ind w:left="1800" w:hanging="1440"/>
+        <w:ind w:left="1724" w:hanging="1440"/>
       </w:pPr>
       <w:rPr>
         <w:rFonts w:hint="default"/>
@@ -1237,7 +3018,7 @@
       <w:lvlText w:val="%1.%2.%3.%4.%5.%6.%7"/>
       <w:lvlJc w:val="left"/>
       <w:pPr>
-        <w:ind w:left="2160" w:hanging="1800"/>
+        <w:ind w:left="2084" w:hanging="1800"/>
       </w:pPr>
       <w:rPr>
         <w:rFonts w:hint="default"/>
@@ -1250,7 +3031,7 @@
       <w:lvlText w:val="%1.%2.%3.%4.%5.%6.%7.%8"/>
       <w:lvlJc w:val="left"/>
       <w:pPr>
-        <w:ind w:left="2520" w:hanging="2160"/>
+        <w:ind w:left="2444" w:hanging="2160"/>
       </w:pPr>
       <w:rPr>
         <w:rFonts w:hint="default"/>
@@ -1263,7 +3044,7 @@
       <w:lvlText w:val="%1.%2.%3.%4.%5.%6.%7.%8.%9"/>
       <w:lvlJc w:val="left"/>
       <w:pPr>
-        <w:ind w:left="2520" w:hanging="2160"/>
+        <w:ind w:left="2444" w:hanging="2160"/>
       </w:pPr>
       <w:rPr>
         <w:rFonts w:hint="default"/>
@@ -1271,6 +3052,92 @@
     </w:lvl>
   </w:abstractNum>
   <w:abstractNum w:abstractNumId="3" w15:restartNumberingAfterBreak="0">
+    <w:nsid w:val="503B1C59"/>
+    <w:multiLevelType w:val="hybridMultilevel"/>
+    <w:tmpl w:val="64800416"/>
+    <w:lvl w:ilvl="0" w:tplc="0410000F">
+      <w:start w:val="1"/>
+      <w:numFmt w:val="decimal"/>
+      <w:lvlText w:val="%1."/>
+      <w:lvlJc w:val="left"/>
+      <w:pPr>
+        <w:ind w:left="720" w:hanging="360"/>
+      </w:pPr>
+    </w:lvl>
+    <w:lvl w:ilvl="1" w:tplc="04100019" w:tentative="1">
+      <w:start w:val="1"/>
+      <w:numFmt w:val="lowerLetter"/>
+      <w:lvlText w:val="%2."/>
+      <w:lvlJc w:val="left"/>
+      <w:pPr>
+        <w:ind w:left="1440" w:hanging="360"/>
+      </w:pPr>
+    </w:lvl>
+    <w:lvl w:ilvl="2" w:tplc="0410001B" w:tentative="1">
+      <w:start w:val="1"/>
+      <w:numFmt w:val="lowerRoman"/>
+      <w:lvlText w:val="%3."/>
+      <w:lvlJc w:val="right"/>
+      <w:pPr>
+        <w:ind w:left="2160" w:hanging="180"/>
+      </w:pPr>
+    </w:lvl>
+    <w:lvl w:ilvl="3" w:tplc="0410000F" w:tentative="1">
+      <w:start w:val="1"/>
+      <w:numFmt w:val="decimal"/>
+      <w:lvlText w:val="%4."/>
+      <w:lvlJc w:val="left"/>
+      <w:pPr>
+        <w:ind w:left="2880" w:hanging="360"/>
+      </w:pPr>
+    </w:lvl>
+    <w:lvl w:ilvl="4" w:tplc="04100019" w:tentative="1">
+      <w:start w:val="1"/>
+      <w:numFmt w:val="lowerLetter"/>
+      <w:lvlText w:val="%5."/>
+      <w:lvlJc w:val="left"/>
+      <w:pPr>
+        <w:ind w:left="3600" w:hanging="360"/>
+      </w:pPr>
+    </w:lvl>
+    <w:lvl w:ilvl="5" w:tplc="0410001B" w:tentative="1">
+      <w:start w:val="1"/>
+      <w:numFmt w:val="lowerRoman"/>
+      <w:lvlText w:val="%6."/>
+      <w:lvlJc w:val="right"/>
+      <w:pPr>
+        <w:ind w:left="4320" w:hanging="180"/>
+      </w:pPr>
+    </w:lvl>
+    <w:lvl w:ilvl="6" w:tplc="0410000F" w:tentative="1">
+      <w:start w:val="1"/>
+      <w:numFmt w:val="decimal"/>
+      <w:lvlText w:val="%7."/>
+      <w:lvlJc w:val="left"/>
+      <w:pPr>
+        <w:ind w:left="5040" w:hanging="360"/>
+      </w:pPr>
+    </w:lvl>
+    <w:lvl w:ilvl="7" w:tplc="04100019" w:tentative="1">
+      <w:start w:val="1"/>
+      <w:numFmt w:val="lowerLetter"/>
+      <w:lvlText w:val="%8."/>
+      <w:lvlJc w:val="left"/>
+      <w:pPr>
+        <w:ind w:left="5760" w:hanging="360"/>
+      </w:pPr>
+    </w:lvl>
+    <w:lvl w:ilvl="8" w:tplc="0410001B" w:tentative="1">
+      <w:start w:val="1"/>
+      <w:numFmt w:val="lowerRoman"/>
+      <w:lvlText w:val="%9."/>
+      <w:lvlJc w:val="right"/>
+      <w:pPr>
+        <w:ind w:left="6480" w:hanging="180"/>
+      </w:pPr>
+    </w:lvl>
+  </w:abstractNum>
+  <w:abstractNum w:abstractNumId="4" w15:restartNumberingAfterBreak="0">
     <w:nsid w:val="6E2F436D"/>
     <w:multiLevelType w:val="hybridMultilevel"/>
     <w:tmpl w:val="49E08046"/>
@@ -1384,7 +3251,7 @@
     </w:lvl>
   </w:abstractNum>
   <w:num w:numId="1" w16cid:durableId="419108197">
-    <w:abstractNumId w:val="3"/>
+    <w:abstractNumId w:val="4"/>
   </w:num>
   <w:num w:numId="2" w16cid:durableId="1037581499">
     <w:abstractNumId w:val="2"/>
@@ -1394,6 +3261,9 @@
   </w:num>
   <w:num w:numId="4" w16cid:durableId="1307859641">
     <w:abstractNumId w:val="1"/>
+  </w:num>
+  <w:num w:numId="5" w16cid:durableId="1909532476">
+    <w:abstractNumId w:val="3"/>
   </w:num>
 </w:numbering>
 </file>
@@ -2398,6 +4268,70 @@
       <w:u w:val="single"/>
     </w:rPr>
   </w:style>
+  <w:style w:type="paragraph" w:styleId="Didascalia">
+    <w:name w:val="caption"/>
+    <w:basedOn w:val="Normale"/>
+    <w:next w:val="Normale"/>
+    <w:uiPriority w:val="35"/>
+    <w:unhideWhenUsed/>
+    <w:qFormat/>
+    <w:rsid w:val="005C1188"/>
+    <w:pPr>
+      <w:spacing w:after="200" w:line="240" w:lineRule="auto"/>
+    </w:pPr>
+    <w:rPr>
+      <w:i/>
+      <w:iCs/>
+      <w:color w:val="0E2841" w:themeColor="text2"/>
+      <w:sz w:val="18"/>
+      <w:szCs w:val="18"/>
+    </w:rPr>
+  </w:style>
+  <w:style w:type="paragraph" w:styleId="Titolosommario">
+    <w:name w:val="TOC Heading"/>
+    <w:basedOn w:val="Titolo1"/>
+    <w:next w:val="Normale"/>
+    <w:uiPriority w:val="39"/>
+    <w:unhideWhenUsed/>
+    <w:qFormat/>
+    <w:rsid w:val="00932F7B"/>
+    <w:pPr>
+      <w:spacing w:before="240" w:after="0" w:line="259" w:lineRule="auto"/>
+      <w:outlineLvl w:val="9"/>
+    </w:pPr>
+    <w:rPr>
+      <w:kern w:val="0"/>
+      <w:sz w:val="32"/>
+      <w:szCs w:val="32"/>
+      <w:lang w:eastAsia="it-IT"/>
+      <w14:ligatures w14:val="none"/>
+    </w:rPr>
+  </w:style>
+  <w:style w:type="paragraph" w:styleId="Sommario1">
+    <w:name w:val="toc 1"/>
+    <w:basedOn w:val="Normale"/>
+    <w:next w:val="Normale"/>
+    <w:autoRedefine/>
+    <w:uiPriority w:val="39"/>
+    <w:unhideWhenUsed/>
+    <w:rsid w:val="00932F7B"/>
+    <w:pPr>
+      <w:spacing w:after="100"/>
+    </w:pPr>
+  </w:style>
+  <w:style w:type="paragraph" w:styleId="Sommario2">
+    <w:name w:val="toc 2"/>
+    <w:basedOn w:val="Normale"/>
+    <w:next w:val="Normale"/>
+    <w:autoRedefine/>
+    <w:uiPriority w:val="39"/>
+    <w:unhideWhenUsed/>
+    <w:rsid w:val="00932F7B"/>
+    <w:pPr>
+      <w:spacing w:after="100"/>
+      <w:ind w:left="240"/>
+    </w:pPr>
+  </w:style>
 </w:styles>
 </file>
 
@@ -2714,4 +4648,16 @@
     </a:ext>
   </a:extLst>
 </a:theme>
+</file>
+
+<file path=customXml/item1.xml><?xml version="1.0" encoding="utf-8"?>
+<b:Sources xmlns:b="http://schemas.openxmlformats.org/officeDocument/2006/bibliography" xmlns="http://schemas.openxmlformats.org/officeDocument/2006/bibliography" SelectedStyle="\APASixthEditionOfficeOnline.xsl" StyleName="APA" Version="6"/>
+</file>
+
+<file path=customXml/itemProps1.xml><?xml version="1.0" encoding="utf-8"?>
+<ds:datastoreItem xmlns:ds="http://schemas.openxmlformats.org/officeDocument/2006/customXml" ds:itemID="{C7C2324F-24A9-4CA5-8BEC-9A3763613E0A}">
+  <ds:schemaRefs>
+    <ds:schemaRef ds:uri="http://schemas.openxmlformats.org/officeDocument/2006/bibliography"/>
+  </ds:schemaRefs>
+</ds:datastoreItem>
 </file>
</xml_diff>

<commit_message>
iniziato capitolo model building
</commit_message>
<xml_diff>
--- a/Documentazione/ICON.docx
+++ b/Documentazione/ICON.docx
@@ -85,13 +85,8 @@
       </w:r>
     </w:p>
     <w:p>
-      <w:proofErr w:type="gramStart"/>
-      <w:r>
-        <w:t>Email</w:t>
-      </w:r>
-      <w:proofErr w:type="gramEnd"/>
-      <w:r>
-        <w:t xml:space="preserve">: </w:t>
+      <w:r>
+        <w:t xml:space="preserve">Email: </w:t>
       </w:r>
       <w:hyperlink r:id="rId9" w:history="1">
         <w:r>
@@ -944,21 +939,7 @@
                 <w:rStyle w:val="Collegamentoipertestuale"/>
                 <w:noProof/>
               </w:rPr>
-              <w:t>EDA: EXPL</w:t>
-            </w:r>
-            <w:r>
-              <w:rPr>
-                <w:rStyle w:val="Collegamentoipertestuale"/>
-                <w:noProof/>
-              </w:rPr>
-              <w:t>O</w:t>
-            </w:r>
-            <w:r>
-              <w:rPr>
-                <w:rStyle w:val="Collegamentoipertestuale"/>
-                <w:noProof/>
-              </w:rPr>
-              <w:t>RATORY DATA ANALYSIS</w:t>
+              <w:t>EDA: EXPLORATORY DATA ANALYSIS</w:t>
             </w:r>
             <w:r>
               <w:rPr>
@@ -3297,15 +3278,7 @@
     <w:p>
       <w:r>
         <w:lastRenderedPageBreak/>
-        <w:t xml:space="preserve">Quest’approccio è stato valutato come il più performante perché tiene conto dei valori </w:t>
-      </w:r>
-      <w:proofErr w:type="gramStart"/>
-      <w:r>
-        <w:t>delle altre features</w:t>
-      </w:r>
-      <w:proofErr w:type="gramEnd"/>
-      <w:r>
-        <w:t xml:space="preserve"> e delle relazioni che intercorrono tra esse, portando a un dataset più realistico.</w:t>
+        <w:t>Quest’approccio è stato valutato come il più performante perché tiene conto dei valori delle altre features e delle relazioni che intercorrono tra esse, portando a un dataset più realistico.</w:t>
       </w:r>
     </w:p>
     <w:p>
@@ -3331,28 +3304,12 @@
     </w:p>
     <w:p>
       <w:r>
-        <w:t xml:space="preserve">Gli algoritmi di apprendimento supervisionato richiedono che </w:t>
-      </w:r>
-      <w:proofErr w:type="gramStart"/>
-      <w:r>
-        <w:t>le features</w:t>
-      </w:r>
-      <w:proofErr w:type="gramEnd"/>
-      <w:r>
-        <w:t xml:space="preserve"> di input siano rappresentate mediante valori numerici.</w:t>
-      </w:r>
-    </w:p>
-    <w:p>
-      <w:r>
-        <w:t xml:space="preserve">Nel nostro dataset sono presenti </w:t>
-      </w:r>
-      <w:proofErr w:type="gramStart"/>
-      <w:r>
-        <w:t>2</w:t>
-      </w:r>
-      <w:proofErr w:type="gramEnd"/>
-      <w:r>
-        <w:t xml:space="preserve"> features categoriche (oltre alla variabile target). Per questo motivo, si è reso necessario convertire i loro valori in valori numerici</w:t>
+        <w:t>Gli algoritmi di apprendimento supervisionato richiedono che le features di input siano rappresentate mediante valori numerici.</w:t>
+      </w:r>
+    </w:p>
+    <w:p>
+      <w:r>
+        <w:t>Nel nostro dataset sono presenti 2 features categoriche (oltre alla variabile target). Per questo motivo, si è reso necessario convertire i loro valori in valori numerici</w:t>
       </w:r>
       <w:r>
         <w:t>,</w:t>
@@ -3577,13 +3534,8 @@
                               </w:r>
                             </w:fldSimple>
                             <w:r>
-                              <w:t xml:space="preserve">: Correlazione tra </w:t>
+                              <w:t>: Correlazione tra le features</w:t>
                             </w:r>
-                            <w:proofErr w:type="gramStart"/>
-                            <w:r>
-                              <w:t>le features</w:t>
-                            </w:r>
-                            <w:proofErr w:type="gramEnd"/>
                           </w:p>
                         </w:txbxContent>
                       </wps:txbx>
@@ -3624,13 +3576,8 @@
                         </w:r>
                       </w:fldSimple>
                       <w:r>
-                        <w:t xml:space="preserve">: Correlazione tra </w:t>
+                        <w:t>: Correlazione tra le features</w:t>
                       </w:r>
-                      <w:proofErr w:type="gramStart"/>
-                      <w:r>
-                        <w:t>le features</w:t>
-                      </w:r>
-                      <w:proofErr w:type="gramEnd"/>
                     </w:p>
                   </w:txbxContent>
                 </v:textbox>
@@ -3709,25 +3656,12 @@
       </w:r>
       <w:proofErr w:type="spellEnd"/>
       <w:r>
-        <w:t xml:space="preserve"> che evidenzia la correlazione tra tutte </w:t>
-      </w:r>
-      <w:proofErr w:type="gramStart"/>
-      <w:r>
-        <w:t>le features</w:t>
-      </w:r>
-      <w:proofErr w:type="gramEnd"/>
-      <w:r>
-        <w:t>.</w:t>
-      </w:r>
-    </w:p>
-    <w:p>
-      <w:proofErr w:type="gramStart"/>
-      <w:r>
-        <w:t>E’</w:t>
-      </w:r>
-      <w:proofErr w:type="gramEnd"/>
-      <w:r>
-        <w:t xml:space="preserve"> possibile notare che le variabili “</w:t>
+        <w:t xml:space="preserve"> che evidenzia la correlazione tra tutte le features.</w:t>
+      </w:r>
+    </w:p>
+    <w:p>
+      <w:r>
+        <w:t>E’ possibile notare che le variabili “</w:t>
       </w:r>
       <w:proofErr w:type="spellStart"/>
       <w:r>
@@ -3782,6 +3716,62 @@
         <w:t>”, il che indica che si tratta di una persona introversa; al contrario, siamo di fronte ad una persona estroversa.</w:t>
       </w:r>
     </w:p>
+    <w:p>
+      <w:pPr>
+        <w:spacing w:line="278" w:lineRule="auto"/>
+        <w:rPr>
+          <w:rFonts w:asciiTheme="majorHAnsi" w:eastAsiaTheme="majorEastAsia" w:hAnsiTheme="majorHAnsi" w:cstheme="majorBidi"/>
+          <w:color w:val="0F4761" w:themeColor="accent1" w:themeShade="BF"/>
+          <w:sz w:val="32"/>
+          <w:szCs w:val="32"/>
+        </w:rPr>
+      </w:pPr>
+      <w:r>
+        <w:br w:type="page"/>
+      </w:r>
+    </w:p>
+    <w:p>
+      <w:pPr>
+        <w:pStyle w:val="Titolo2"/>
+        <w:numPr>
+          <w:ilvl w:val="1"/>
+          <w:numId w:val="2"/>
+        </w:numPr>
+        <w:spacing w:before="240" w:after="0"/>
+      </w:pPr>
+      <w:r>
+        <w:lastRenderedPageBreak/>
+        <w:t>MODEL BUILDING</w:t>
+      </w:r>
+    </w:p>
+    <w:p>
+      <w:r>
+        <w:t xml:space="preserve">Terminata la fase di </w:t>
+      </w:r>
+      <w:proofErr w:type="spellStart"/>
+      <w:r>
+        <w:t>Preprocessing</w:t>
+      </w:r>
+      <w:proofErr w:type="spellEnd"/>
+      <w:r>
+        <w:t>, si procede con l’addestramento del modello.</w:t>
+      </w:r>
+    </w:p>
+    <w:p>
+      <w:pPr>
+        <w:pStyle w:val="Titolo3"/>
+        <w:numPr>
+          <w:ilvl w:val="2"/>
+          <w:numId w:val="2"/>
+        </w:numPr>
+        <w:spacing w:before="240" w:after="0"/>
+        <w:ind w:left="1117"/>
+      </w:pPr>
+      <w:r>
+        <w:t>DATA SPLITTING</w:t>
+      </w:r>
+    </w:p>
+    <w:p/>
     <w:p/>
     <w:p/>
     <w:sectPr>
@@ -4600,6 +4590,92 @@
     </w:lvl>
   </w:abstractNum>
   <w:abstractNum w:abstractNumId="7" w15:restartNumberingAfterBreak="0">
+    <w:nsid w:val="634F2B71"/>
+    <w:multiLevelType w:val="hybridMultilevel"/>
+    <w:tmpl w:val="9334D9B8"/>
+    <w:lvl w:ilvl="0" w:tplc="0410000F">
+      <w:start w:val="1"/>
+      <w:numFmt w:val="decimal"/>
+      <w:lvlText w:val="%1."/>
+      <w:lvlJc w:val="left"/>
+      <w:pPr>
+        <w:ind w:left="720" w:hanging="360"/>
+      </w:pPr>
+    </w:lvl>
+    <w:lvl w:ilvl="1" w:tplc="04100019" w:tentative="1">
+      <w:start w:val="1"/>
+      <w:numFmt w:val="lowerLetter"/>
+      <w:lvlText w:val="%2."/>
+      <w:lvlJc w:val="left"/>
+      <w:pPr>
+        <w:ind w:left="1440" w:hanging="360"/>
+      </w:pPr>
+    </w:lvl>
+    <w:lvl w:ilvl="2" w:tplc="0410001B" w:tentative="1">
+      <w:start w:val="1"/>
+      <w:numFmt w:val="lowerRoman"/>
+      <w:lvlText w:val="%3."/>
+      <w:lvlJc w:val="right"/>
+      <w:pPr>
+        <w:ind w:left="2160" w:hanging="180"/>
+      </w:pPr>
+    </w:lvl>
+    <w:lvl w:ilvl="3" w:tplc="0410000F" w:tentative="1">
+      <w:start w:val="1"/>
+      <w:numFmt w:val="decimal"/>
+      <w:lvlText w:val="%4."/>
+      <w:lvlJc w:val="left"/>
+      <w:pPr>
+        <w:ind w:left="2880" w:hanging="360"/>
+      </w:pPr>
+    </w:lvl>
+    <w:lvl w:ilvl="4" w:tplc="04100019" w:tentative="1">
+      <w:start w:val="1"/>
+      <w:numFmt w:val="lowerLetter"/>
+      <w:lvlText w:val="%5."/>
+      <w:lvlJc w:val="left"/>
+      <w:pPr>
+        <w:ind w:left="3600" w:hanging="360"/>
+      </w:pPr>
+    </w:lvl>
+    <w:lvl w:ilvl="5" w:tplc="0410001B" w:tentative="1">
+      <w:start w:val="1"/>
+      <w:numFmt w:val="lowerRoman"/>
+      <w:lvlText w:val="%6."/>
+      <w:lvlJc w:val="right"/>
+      <w:pPr>
+        <w:ind w:left="4320" w:hanging="180"/>
+      </w:pPr>
+    </w:lvl>
+    <w:lvl w:ilvl="6" w:tplc="0410000F" w:tentative="1">
+      <w:start w:val="1"/>
+      <w:numFmt w:val="decimal"/>
+      <w:lvlText w:val="%7."/>
+      <w:lvlJc w:val="left"/>
+      <w:pPr>
+        <w:ind w:left="5040" w:hanging="360"/>
+      </w:pPr>
+    </w:lvl>
+    <w:lvl w:ilvl="7" w:tplc="04100019" w:tentative="1">
+      <w:start w:val="1"/>
+      <w:numFmt w:val="lowerLetter"/>
+      <w:lvlText w:val="%8."/>
+      <w:lvlJc w:val="left"/>
+      <w:pPr>
+        <w:ind w:left="5760" w:hanging="360"/>
+      </w:pPr>
+    </w:lvl>
+    <w:lvl w:ilvl="8" w:tplc="0410001B" w:tentative="1">
+      <w:start w:val="1"/>
+      <w:numFmt w:val="lowerRoman"/>
+      <w:lvlText w:val="%9."/>
+      <w:lvlJc w:val="right"/>
+      <w:pPr>
+        <w:ind w:left="6480" w:hanging="180"/>
+      </w:pPr>
+    </w:lvl>
+  </w:abstractNum>
+  <w:abstractNum w:abstractNumId="8" w15:restartNumberingAfterBreak="0">
     <w:nsid w:val="6E2F436D"/>
     <w:multiLevelType w:val="hybridMultilevel"/>
     <w:tmpl w:val="49E08046"/>
@@ -4713,7 +4789,7 @@
     </w:lvl>
   </w:abstractNum>
   <w:num w:numId="1" w16cid:durableId="419108197">
-    <w:abstractNumId w:val="7"/>
+    <w:abstractNumId w:val="8"/>
   </w:num>
   <w:num w:numId="2" w16cid:durableId="1037581499">
     <w:abstractNumId w:val="3"/>
@@ -4735,6 +4811,9 @@
   </w:num>
   <w:num w:numId="8" w16cid:durableId="375543953">
     <w:abstractNumId w:val="0"/>
+  </w:num>
+  <w:num w:numId="9" w16cid:durableId="1402606765">
+    <w:abstractNumId w:val="7"/>
   </w:num>
 </w:numbering>
 </file>

</xml_diff>

<commit_message>
terminato paragrafo KNN ottimizzato
</commit_message>
<xml_diff>
--- a/Documentazione/ICON.docx
+++ b/Documentazione/ICON.docx
@@ -325,7 +325,7 @@
           <w:r>
             <w:fldChar w:fldCharType="separate"/>
           </w:r>
-          <w:hyperlink w:anchor="_Toc200648379" w:history="1">
+          <w:hyperlink w:anchor="_Toc200727188" w:history="1">
             <w:r>
               <w:rPr>
                 <w:rStyle w:val="Collegamentoipertestuale"/>
@@ -367,7 +367,7 @@
                 <w:noProof/>
                 <w:webHidden/>
               </w:rPr>
-              <w:instrText xml:space="preserve"> PAGEREF _Toc200648379 \h </w:instrText>
+              <w:instrText xml:space="preserve"> PAGEREF _Toc200727188 \h </w:instrText>
             </w:r>
             <w:r>
               <w:rPr>
@@ -411,7 +411,7 @@
               <w:lang w:eastAsia="it-IT"/>
             </w:rPr>
           </w:pPr>
-          <w:hyperlink w:anchor="_Toc200648380" w:history="1">
+          <w:hyperlink w:anchor="_Toc200727189" w:history="1">
             <w:r>
               <w:rPr>
                 <w:rStyle w:val="Collegamentoipertestuale"/>
@@ -453,7 +453,7 @@
                 <w:noProof/>
                 <w:webHidden/>
               </w:rPr>
-              <w:instrText xml:space="preserve"> PAGEREF _Toc200648380 \h </w:instrText>
+              <w:instrText xml:space="preserve"> PAGEREF _Toc200727189 \h </w:instrText>
             </w:r>
             <w:r>
               <w:rPr>
@@ -497,7 +497,7 @@
               <w:lang w:eastAsia="it-IT"/>
             </w:rPr>
           </w:pPr>
-          <w:hyperlink w:anchor="_Toc200648381" w:history="1">
+          <w:hyperlink w:anchor="_Toc200727190" w:history="1">
             <w:r>
               <w:rPr>
                 <w:rStyle w:val="Collegamentoipertestuale"/>
@@ -518,7 +518,21 @@
                 <w:rStyle w:val="Collegamentoipertestuale"/>
                 <w:noProof/>
               </w:rPr>
-              <w:t>APPRENDIMENTO SUPERVISIONATO</w:t>
+              <w:t>APPRENDIMENTO</w:t>
+            </w:r>
+            <w:r>
+              <w:rPr>
+                <w:rStyle w:val="Collegamentoipertestuale"/>
+                <w:noProof/>
+              </w:rPr>
+              <w:t xml:space="preserve"> </w:t>
+            </w:r>
+            <w:r>
+              <w:rPr>
+                <w:rStyle w:val="Collegamentoipertestuale"/>
+                <w:noProof/>
+              </w:rPr>
+              <w:t>SUPERVISIONATO</w:t>
             </w:r>
             <w:r>
               <w:rPr>
@@ -539,7 +553,7 @@
                 <w:noProof/>
                 <w:webHidden/>
               </w:rPr>
-              <w:instrText xml:space="preserve"> PAGEREF _Toc200648381 \h </w:instrText>
+              <w:instrText xml:space="preserve"> PAGEREF _Toc200727190 \h </w:instrText>
             </w:r>
             <w:r>
               <w:rPr>
@@ -583,7 +597,7 @@
               <w:lang w:eastAsia="it-IT"/>
             </w:rPr>
           </w:pPr>
-          <w:hyperlink w:anchor="_Toc200648382" w:history="1">
+          <w:hyperlink w:anchor="_Toc200727191" w:history="1">
             <w:r>
               <w:rPr>
                 <w:rStyle w:val="Collegamentoipertestuale"/>
@@ -625,7 +639,7 @@
                 <w:noProof/>
                 <w:webHidden/>
               </w:rPr>
-              <w:instrText xml:space="preserve"> PAGEREF _Toc200648382 \h </w:instrText>
+              <w:instrText xml:space="preserve"> PAGEREF _Toc200727191 \h </w:instrText>
             </w:r>
             <w:r>
               <w:rPr>
@@ -669,7 +683,7 @@
               <w:lang w:eastAsia="it-IT"/>
             </w:rPr>
           </w:pPr>
-          <w:hyperlink w:anchor="_Toc200648383" w:history="1">
+          <w:hyperlink w:anchor="_Toc200727192" w:history="1">
             <w:r>
               <w:rPr>
                 <w:rStyle w:val="Collegamentoipertestuale"/>
@@ -711,7 +725,7 @@
                 <w:noProof/>
                 <w:webHidden/>
               </w:rPr>
-              <w:instrText xml:space="preserve"> PAGEREF _Toc200648383 \h </w:instrText>
+              <w:instrText xml:space="preserve"> PAGEREF _Toc200727192 \h </w:instrText>
             </w:r>
             <w:r>
               <w:rPr>
@@ -755,7 +769,7 @@
               <w:lang w:eastAsia="it-IT"/>
             </w:rPr>
           </w:pPr>
-          <w:hyperlink w:anchor="_Toc200648384" w:history="1">
+          <w:hyperlink w:anchor="_Toc200727193" w:history="1">
             <w:r>
               <w:rPr>
                 <w:rStyle w:val="Collegamentoipertestuale"/>
@@ -797,7 +811,7 @@
                 <w:noProof/>
                 <w:webHidden/>
               </w:rPr>
-              <w:instrText xml:space="preserve"> PAGEREF _Toc200648384 \h </w:instrText>
+              <w:instrText xml:space="preserve"> PAGEREF _Toc200727193 \h </w:instrText>
             </w:r>
             <w:r>
               <w:rPr>
@@ -841,7 +855,7 @@
               <w:lang w:eastAsia="it-IT"/>
             </w:rPr>
           </w:pPr>
-          <w:hyperlink w:anchor="_Toc200648385" w:history="1">
+          <w:hyperlink w:anchor="_Toc200727194" w:history="1">
             <w:r>
               <w:rPr>
                 <w:rStyle w:val="Collegamentoipertestuale"/>
@@ -883,7 +897,7 @@
                 <w:noProof/>
                 <w:webHidden/>
               </w:rPr>
-              <w:instrText xml:space="preserve"> PAGEREF _Toc200648385 \h </w:instrText>
+              <w:instrText xml:space="preserve"> PAGEREF _Toc200727194 \h </w:instrText>
             </w:r>
             <w:r>
               <w:rPr>
@@ -927,7 +941,7 @@
               <w:lang w:eastAsia="it-IT"/>
             </w:rPr>
           </w:pPr>
-          <w:hyperlink w:anchor="_Toc200648386" w:history="1">
+          <w:hyperlink w:anchor="_Toc200727195" w:history="1">
             <w:r>
               <w:rPr>
                 <w:rStyle w:val="Collegamentoipertestuale"/>
@@ -969,7 +983,7 @@
                 <w:noProof/>
                 <w:webHidden/>
               </w:rPr>
-              <w:instrText xml:space="preserve"> PAGEREF _Toc200648386 \h </w:instrText>
+              <w:instrText xml:space="preserve"> PAGEREF _Toc200727195 \h </w:instrText>
             </w:r>
             <w:r>
               <w:rPr>
@@ -1013,7 +1027,7 @@
               <w:lang w:eastAsia="it-IT"/>
             </w:rPr>
           </w:pPr>
-          <w:hyperlink w:anchor="_Toc200648387" w:history="1">
+          <w:hyperlink w:anchor="_Toc200727196" w:history="1">
             <w:r>
               <w:rPr>
                 <w:rStyle w:val="Collegamentoipertestuale"/>
@@ -1055,7 +1069,7 @@
                 <w:noProof/>
                 <w:webHidden/>
               </w:rPr>
-              <w:instrText xml:space="preserve"> PAGEREF _Toc200648387 \h </w:instrText>
+              <w:instrText xml:space="preserve"> PAGEREF _Toc200727196 \h </w:instrText>
             </w:r>
             <w:r>
               <w:rPr>
@@ -1099,7 +1113,7 @@
               <w:lang w:eastAsia="it-IT"/>
             </w:rPr>
           </w:pPr>
-          <w:hyperlink w:anchor="_Toc200648388" w:history="1">
+          <w:hyperlink w:anchor="_Toc200727197" w:history="1">
             <w:r>
               <w:rPr>
                 <w:rStyle w:val="Collegamentoipertestuale"/>
@@ -1141,7 +1155,7 @@
                 <w:noProof/>
                 <w:webHidden/>
               </w:rPr>
-              <w:instrText xml:space="preserve"> PAGEREF _Toc200648388 \h </w:instrText>
+              <w:instrText xml:space="preserve"> PAGEREF _Toc200727197 \h </w:instrText>
             </w:r>
             <w:r>
               <w:rPr>
@@ -1185,7 +1199,7 @@
               <w:lang w:eastAsia="it-IT"/>
             </w:rPr>
           </w:pPr>
-          <w:hyperlink w:anchor="_Toc200648389" w:history="1">
+          <w:hyperlink w:anchor="_Toc200727198" w:history="1">
             <w:r>
               <w:rPr>
                 <w:rStyle w:val="Collegamentoipertestuale"/>
@@ -1227,7 +1241,7 @@
                 <w:noProof/>
                 <w:webHidden/>
               </w:rPr>
-              <w:instrText xml:space="preserve"> PAGEREF _Toc200648389 \h </w:instrText>
+              <w:instrText xml:space="preserve"> PAGEREF _Toc200727198 \h </w:instrText>
             </w:r>
             <w:r>
               <w:rPr>
@@ -1271,7 +1285,7 @@
               <w:lang w:eastAsia="it-IT"/>
             </w:rPr>
           </w:pPr>
-          <w:hyperlink w:anchor="_Toc200648390" w:history="1">
+          <w:hyperlink w:anchor="_Toc200727199" w:history="1">
             <w:r>
               <w:rPr>
                 <w:rStyle w:val="Collegamentoipertestuale"/>
@@ -1313,7 +1327,7 @@
                 <w:noProof/>
                 <w:webHidden/>
               </w:rPr>
-              <w:instrText xml:space="preserve"> PAGEREF _Toc200648390 \h </w:instrText>
+              <w:instrText xml:space="preserve"> PAGEREF _Toc200727199 \h </w:instrText>
             </w:r>
             <w:r>
               <w:rPr>
@@ -1357,7 +1371,7 @@
               <w:lang w:eastAsia="it-IT"/>
             </w:rPr>
           </w:pPr>
-          <w:hyperlink w:anchor="_Toc200648391" w:history="1">
+          <w:hyperlink w:anchor="_Toc200727200" w:history="1">
             <w:r>
               <w:rPr>
                 <w:rStyle w:val="Collegamentoipertestuale"/>
@@ -1399,7 +1413,7 @@
                 <w:noProof/>
                 <w:webHidden/>
               </w:rPr>
-              <w:instrText xml:space="preserve"> PAGEREF _Toc200648391 \h </w:instrText>
+              <w:instrText xml:space="preserve"> PAGEREF _Toc200727200 \h </w:instrText>
             </w:r>
             <w:r>
               <w:rPr>
@@ -1443,7 +1457,7 @@
               <w:lang w:eastAsia="it-IT"/>
             </w:rPr>
           </w:pPr>
-          <w:hyperlink w:anchor="_Toc200648392" w:history="1">
+          <w:hyperlink w:anchor="_Toc200727201" w:history="1">
             <w:r>
               <w:rPr>
                 <w:rStyle w:val="Collegamentoipertestuale"/>
@@ -1485,7 +1499,7 @@
                 <w:noProof/>
                 <w:webHidden/>
               </w:rPr>
-              <w:instrText xml:space="preserve"> PAGEREF _Toc200648392 \h </w:instrText>
+              <w:instrText xml:space="preserve"> PAGEREF _Toc200727201 \h </w:instrText>
             </w:r>
             <w:r>
               <w:rPr>
@@ -1529,7 +1543,7 @@
               <w:lang w:eastAsia="it-IT"/>
             </w:rPr>
           </w:pPr>
-          <w:hyperlink w:anchor="_Toc200648393" w:history="1">
+          <w:hyperlink w:anchor="_Toc200727202" w:history="1">
             <w:r>
               <w:rPr>
                 <w:rStyle w:val="Collegamentoipertestuale"/>
@@ -1571,7 +1585,7 @@
                 <w:noProof/>
                 <w:webHidden/>
               </w:rPr>
-              <w:instrText xml:space="preserve"> PAGEREF _Toc200648393 \h </w:instrText>
+              <w:instrText xml:space="preserve"> PAGEREF _Toc200727202 \h </w:instrText>
             </w:r>
             <w:r>
               <w:rPr>
@@ -1615,7 +1629,7 @@
               <w:lang w:eastAsia="it-IT"/>
             </w:rPr>
           </w:pPr>
-          <w:hyperlink w:anchor="_Toc200648394" w:history="1">
+          <w:hyperlink w:anchor="_Toc200727203" w:history="1">
             <w:r>
               <w:rPr>
                 <w:rStyle w:val="Collegamentoipertestuale"/>
@@ -1657,7 +1671,7 @@
                 <w:noProof/>
                 <w:webHidden/>
               </w:rPr>
-              <w:instrText xml:space="preserve"> PAGEREF _Toc200648394 \h </w:instrText>
+              <w:instrText xml:space="preserve"> PAGEREF _Toc200727203 \h </w:instrText>
             </w:r>
             <w:r>
               <w:rPr>
@@ -1678,6 +1692,278 @@
                 <w:webHidden/>
               </w:rPr>
               <w:t>7</w:t>
+            </w:r>
+            <w:r>
+              <w:rPr>
+                <w:noProof/>
+                <w:webHidden/>
+              </w:rPr>
+              <w:fldChar w:fldCharType="end"/>
+            </w:r>
+          </w:hyperlink>
+        </w:p>
+        <w:p>
+          <w:pPr>
+            <w:pStyle w:val="Sommario1"/>
+            <w:tabs>
+              <w:tab w:val="left" w:pos="480"/>
+              <w:tab w:val="right" w:leader="dot" w:pos="10194"/>
+            </w:tabs>
+            <w:rPr>
+              <w:rFonts w:asciiTheme="minorHAnsi" w:eastAsiaTheme="minorEastAsia" w:hAnsiTheme="minorHAnsi"/>
+              <w:noProof/>
+              <w:lang w:eastAsia="it-IT"/>
+            </w:rPr>
+          </w:pPr>
+          <w:hyperlink w:anchor="_Toc200727204" w:history="1">
+            <w:r>
+              <w:rPr>
+                <w:rStyle w:val="Collegamentoipertestuale"/>
+                <w:noProof/>
+              </w:rPr>
+              <w:t>4.</w:t>
+            </w:r>
+            <w:r>
+              <w:rPr>
+                <w:rFonts w:asciiTheme="minorHAnsi" w:eastAsiaTheme="minorEastAsia" w:hAnsiTheme="minorHAnsi"/>
+                <w:noProof/>
+                <w:lang w:eastAsia="it-IT"/>
+              </w:rPr>
+              <w:tab/>
+            </w:r>
+            <w:r>
+              <w:rPr>
+                <w:rStyle w:val="Collegamentoipertestuale"/>
+                <w:noProof/>
+              </w:rPr>
+              <w:t>APPRENDI</w:t>
+            </w:r>
+            <w:r>
+              <w:rPr>
+                <w:rStyle w:val="Collegamentoipertestuale"/>
+                <w:noProof/>
+              </w:rPr>
+              <w:t>M</w:t>
+            </w:r>
+            <w:r>
+              <w:rPr>
+                <w:rStyle w:val="Collegamentoipertestuale"/>
+                <w:noProof/>
+              </w:rPr>
+              <w:t>ENTO SUPERVISIONATO CON IPERPARAMETRI</w:t>
+            </w:r>
+            <w:r>
+              <w:rPr>
+                <w:noProof/>
+                <w:webHidden/>
+              </w:rPr>
+              <w:tab/>
+            </w:r>
+            <w:r>
+              <w:rPr>
+                <w:noProof/>
+                <w:webHidden/>
+              </w:rPr>
+              <w:fldChar w:fldCharType="begin"/>
+            </w:r>
+            <w:r>
+              <w:rPr>
+                <w:noProof/>
+                <w:webHidden/>
+              </w:rPr>
+              <w:instrText xml:space="preserve"> PAGEREF _Toc200727204 \h </w:instrText>
+            </w:r>
+            <w:r>
+              <w:rPr>
+                <w:noProof/>
+                <w:webHidden/>
+              </w:rPr>
+            </w:r>
+            <w:r>
+              <w:rPr>
+                <w:noProof/>
+                <w:webHidden/>
+              </w:rPr>
+              <w:fldChar w:fldCharType="separate"/>
+            </w:r>
+            <w:r>
+              <w:rPr>
+                <w:noProof/>
+                <w:webHidden/>
+              </w:rPr>
+              <w:t>9</w:t>
+            </w:r>
+            <w:r>
+              <w:rPr>
+                <w:noProof/>
+                <w:webHidden/>
+              </w:rPr>
+              <w:fldChar w:fldCharType="end"/>
+            </w:r>
+          </w:hyperlink>
+        </w:p>
+        <w:p>
+          <w:pPr>
+            <w:pStyle w:val="Sommario2"/>
+            <w:tabs>
+              <w:tab w:val="left" w:pos="960"/>
+              <w:tab w:val="right" w:leader="dot" w:pos="10194"/>
+            </w:tabs>
+            <w:rPr>
+              <w:rFonts w:asciiTheme="minorHAnsi" w:eastAsiaTheme="minorEastAsia" w:hAnsiTheme="minorHAnsi"/>
+              <w:noProof/>
+              <w:lang w:eastAsia="it-IT"/>
+            </w:rPr>
+          </w:pPr>
+          <w:hyperlink w:anchor="_Toc200727205" w:history="1">
+            <w:r>
+              <w:rPr>
+                <w:rStyle w:val="Collegamentoipertestuale"/>
+                <w:noProof/>
+              </w:rPr>
+              <w:t>4.1</w:t>
+            </w:r>
+            <w:r>
+              <w:rPr>
+                <w:rFonts w:asciiTheme="minorHAnsi" w:eastAsiaTheme="minorEastAsia" w:hAnsiTheme="minorHAnsi"/>
+                <w:noProof/>
+                <w:lang w:eastAsia="it-IT"/>
+              </w:rPr>
+              <w:tab/>
+            </w:r>
+            <w:r>
+              <w:rPr>
+                <w:rStyle w:val="Collegamentoipertestuale"/>
+                <w:noProof/>
+              </w:rPr>
+              <w:t>KNN</w:t>
+            </w:r>
+            <w:r>
+              <w:rPr>
+                <w:noProof/>
+                <w:webHidden/>
+              </w:rPr>
+              <w:tab/>
+            </w:r>
+            <w:r>
+              <w:rPr>
+                <w:noProof/>
+                <w:webHidden/>
+              </w:rPr>
+              <w:fldChar w:fldCharType="begin"/>
+            </w:r>
+            <w:r>
+              <w:rPr>
+                <w:noProof/>
+                <w:webHidden/>
+              </w:rPr>
+              <w:instrText xml:space="preserve"> PAGEREF _Toc200727205 \h </w:instrText>
+            </w:r>
+            <w:r>
+              <w:rPr>
+                <w:noProof/>
+                <w:webHidden/>
+              </w:rPr>
+            </w:r>
+            <w:r>
+              <w:rPr>
+                <w:noProof/>
+                <w:webHidden/>
+              </w:rPr>
+              <w:fldChar w:fldCharType="separate"/>
+            </w:r>
+            <w:r>
+              <w:rPr>
+                <w:noProof/>
+                <w:webHidden/>
+              </w:rPr>
+              <w:t>9</w:t>
+            </w:r>
+            <w:r>
+              <w:rPr>
+                <w:noProof/>
+                <w:webHidden/>
+              </w:rPr>
+              <w:fldChar w:fldCharType="end"/>
+            </w:r>
+          </w:hyperlink>
+        </w:p>
+        <w:p>
+          <w:pPr>
+            <w:pStyle w:val="Sommario3"/>
+            <w:tabs>
+              <w:tab w:val="left" w:pos="1440"/>
+              <w:tab w:val="right" w:leader="dot" w:pos="10194"/>
+            </w:tabs>
+            <w:rPr>
+              <w:rFonts w:asciiTheme="minorHAnsi" w:eastAsiaTheme="minorEastAsia" w:hAnsiTheme="minorHAnsi"/>
+              <w:noProof/>
+              <w:lang w:eastAsia="it-IT"/>
+            </w:rPr>
+          </w:pPr>
+          <w:hyperlink w:anchor="_Toc200727206" w:history="1">
+            <w:r>
+              <w:rPr>
+                <w:rStyle w:val="Collegamentoipertestuale"/>
+                <w:noProof/>
+              </w:rPr>
+              <w:t>4.1.1</w:t>
+            </w:r>
+            <w:r>
+              <w:rPr>
+                <w:rFonts w:asciiTheme="minorHAnsi" w:eastAsiaTheme="minorEastAsia" w:hAnsiTheme="minorHAnsi"/>
+                <w:noProof/>
+                <w:lang w:eastAsia="it-IT"/>
+              </w:rPr>
+              <w:tab/>
+            </w:r>
+            <w:r>
+              <w:rPr>
+                <w:rStyle w:val="Collegamentoipertestuale"/>
+                <w:noProof/>
+              </w:rPr>
+              <w:t>VALUTAZIONI FINALI</w:t>
+            </w:r>
+            <w:r>
+              <w:rPr>
+                <w:noProof/>
+                <w:webHidden/>
+              </w:rPr>
+              <w:tab/>
+            </w:r>
+            <w:r>
+              <w:rPr>
+                <w:noProof/>
+                <w:webHidden/>
+              </w:rPr>
+              <w:fldChar w:fldCharType="begin"/>
+            </w:r>
+            <w:r>
+              <w:rPr>
+                <w:noProof/>
+                <w:webHidden/>
+              </w:rPr>
+              <w:instrText xml:space="preserve"> PAGEREF _Toc200727206 \h </w:instrText>
+            </w:r>
+            <w:r>
+              <w:rPr>
+                <w:noProof/>
+                <w:webHidden/>
+              </w:rPr>
+            </w:r>
+            <w:r>
+              <w:rPr>
+                <w:noProof/>
+                <w:webHidden/>
+              </w:rPr>
+              <w:fldChar w:fldCharType="separate"/>
+            </w:r>
+            <w:r>
+              <w:rPr>
+                <w:noProof/>
+                <w:webHidden/>
+              </w:rPr>
+              <w:t>9</w:t>
             </w:r>
             <w:r>
               <w:rPr>
@@ -1730,7 +2016,7 @@
           <w:color w:val="EE0000"/>
         </w:rPr>
       </w:pPr>
-      <w:bookmarkStart w:id="0" w:name="_Toc200648379"/>
+      <w:bookmarkStart w:id="0" w:name="_Toc200727188"/>
       <w:r>
         <w:rPr>
           <w:color w:val="EE0000"/>
@@ -1795,7 +2081,7 @@
           <w:color w:val="EE0000"/>
         </w:rPr>
       </w:pPr>
-      <w:bookmarkStart w:id="1" w:name="_Toc200648380"/>
+      <w:bookmarkStart w:id="1" w:name="_Toc200727189"/>
       <w:r>
         <w:rPr>
           <w:color w:val="EE0000"/>
@@ -1880,7 +2166,7 @@
           <w:color w:val="EE0000"/>
         </w:rPr>
       </w:pPr>
-      <w:bookmarkStart w:id="2" w:name="_Toc200648381"/>
+      <w:bookmarkStart w:id="2" w:name="_Toc200727190"/>
       <w:r>
         <w:rPr>
           <w:color w:val="EE0000"/>
@@ -1899,7 +2185,7 @@
         <w:spacing w:before="0" w:after="0"/>
         <w:ind w:left="1003"/>
       </w:pPr>
-      <w:bookmarkStart w:id="3" w:name="_Toc200648382"/>
+      <w:bookmarkStart w:id="3" w:name="_Toc200727191"/>
       <w:r>
         <w:t>STRUMENTI UTILIZZATI</w:t>
       </w:r>
@@ -2117,7 +2403,7 @@
         </w:numPr>
         <w:spacing w:before="240" w:after="0"/>
       </w:pPr>
-      <w:bookmarkStart w:id="4" w:name="_Toc200648383"/>
+      <w:bookmarkStart w:id="4" w:name="_Toc200727192"/>
       <w:r>
         <w:t>DATA EXPLORATION</w:t>
       </w:r>
@@ -2159,7 +2445,7 @@
         <w:spacing w:before="240" w:after="0"/>
         <w:ind w:left="1117"/>
       </w:pPr>
-      <w:bookmarkStart w:id="5" w:name="_Toc200648384"/>
+      <w:bookmarkStart w:id="5" w:name="_Toc200727193"/>
       <w:r>
         <w:lastRenderedPageBreak/>
         <w:t>DATASET</w:t>
@@ -2592,7 +2878,7 @@
         <w:spacing w:before="240" w:after="0"/>
         <w:ind w:left="1117"/>
       </w:pPr>
-      <w:bookmarkStart w:id="6" w:name="_Toc200648385"/>
+      <w:bookmarkStart w:id="6" w:name="_Toc200727194"/>
       <w:r>
         <w:t>VALORI DUPLICATI</w:t>
       </w:r>
@@ -2616,7 +2902,7 @@
         <w:spacing w:before="240" w:after="0"/>
         <w:ind w:left="1117"/>
       </w:pPr>
-      <w:bookmarkStart w:id="7" w:name="_Toc200648386"/>
+      <w:bookmarkStart w:id="7" w:name="_Toc200727195"/>
       <w:r>
         <w:t>EDA: EXPLORATORY DATA ANALYSIS</w:t>
       </w:r>
@@ -2649,7 +2935,7 @@
           <w:noProof/>
         </w:rPr>
         <w:drawing>
-          <wp:anchor distT="0" distB="0" distL="114300" distR="114300" simplePos="0" relativeHeight="251682816" behindDoc="1" locked="0" layoutInCell="1" allowOverlap="1" wp14:anchorId="0A014DE2" wp14:editId="577241FF">
+          <wp:anchor distT="0" distB="0" distL="114300" distR="114300" simplePos="0" relativeHeight="251682816" behindDoc="1" locked="0" layoutInCell="1" allowOverlap="1" wp14:anchorId="0A014DE2" wp14:editId="772EE061">
             <wp:simplePos x="0" y="0"/>
             <wp:positionH relativeFrom="column">
               <wp:posOffset>1638935</wp:posOffset>
@@ -2771,14 +3057,27 @@
                             <w:r>
                               <w:t xml:space="preserve">Figura </w:t>
                             </w:r>
-                            <w:fldSimple w:instr=" SEQ Figura \* ARABIC ">
-                              <w:r>
-                                <w:rPr>
-                                  <w:noProof/>
-                                </w:rPr>
-                                <w:t>1</w:t>
-                              </w:r>
-                            </w:fldSimple>
+                            <w:r>
+                              <w:fldChar w:fldCharType="begin"/>
+                            </w:r>
+                            <w:r>
+                              <w:instrText xml:space="preserve"> SEQ Figura \* ARABIC </w:instrText>
+                            </w:r>
+                            <w:r>
+                              <w:fldChar w:fldCharType="separate"/>
+                            </w:r>
+                            <w:r>
+                              <w:rPr>
+                                <w:noProof/>
+                              </w:rPr>
+                              <w:t>1</w:t>
+                            </w:r>
+                            <w:r>
+                              <w:rPr>
+                                <w:noProof/>
+                              </w:rPr>
+                              <w:fldChar w:fldCharType="end"/>
+                            </w:r>
                             <w:r>
                               <w:t>: Features numeriche</w:t>
                             </w:r>
@@ -2817,14 +3116,27 @@
                       <w:r>
                         <w:t xml:space="preserve">Figura </w:t>
                       </w:r>
-                      <w:fldSimple w:instr=" SEQ Figura \* ARABIC ">
-                        <w:r>
-                          <w:rPr>
-                            <w:noProof/>
-                          </w:rPr>
-                          <w:t>1</w:t>
-                        </w:r>
-                      </w:fldSimple>
+                      <w:r>
+                        <w:fldChar w:fldCharType="begin"/>
+                      </w:r>
+                      <w:r>
+                        <w:instrText xml:space="preserve"> SEQ Figura \* ARABIC </w:instrText>
+                      </w:r>
+                      <w:r>
+                        <w:fldChar w:fldCharType="separate"/>
+                      </w:r>
+                      <w:r>
+                        <w:rPr>
+                          <w:noProof/>
+                        </w:rPr>
+                        <w:t>1</w:t>
+                      </w:r>
+                      <w:r>
+                        <w:rPr>
+                          <w:noProof/>
+                        </w:rPr>
+                        <w:fldChar w:fldCharType="end"/>
+                      </w:r>
                       <w:r>
                         <w:t>: Features numeriche</w:t>
                       </w:r>
@@ -2998,14 +3310,27 @@
                             <w:r>
                               <w:t xml:space="preserve">Figura </w:t>
                             </w:r>
-                            <w:fldSimple w:instr=" SEQ Figura \* ARABIC ">
-                              <w:r>
-                                <w:rPr>
-                                  <w:noProof/>
-                                </w:rPr>
-                                <w:t>2</w:t>
-                              </w:r>
-                            </w:fldSimple>
+                            <w:r>
+                              <w:fldChar w:fldCharType="begin"/>
+                            </w:r>
+                            <w:r>
+                              <w:instrText xml:space="preserve"> SEQ Figura \* ARABIC </w:instrText>
+                            </w:r>
+                            <w:r>
+                              <w:fldChar w:fldCharType="separate"/>
+                            </w:r>
+                            <w:r>
+                              <w:rPr>
+                                <w:noProof/>
+                              </w:rPr>
+                              <w:t>2</w:t>
+                            </w:r>
+                            <w:r>
+                              <w:rPr>
+                                <w:noProof/>
+                              </w:rPr>
+                              <w:fldChar w:fldCharType="end"/>
+                            </w:r>
                             <w:r>
                               <w:t>: Features categoriche</w:t>
                             </w:r>
@@ -3040,14 +3365,27 @@
                       <w:r>
                         <w:t xml:space="preserve">Figura </w:t>
                       </w:r>
-                      <w:fldSimple w:instr=" SEQ Figura \* ARABIC ">
-                        <w:r>
-                          <w:rPr>
-                            <w:noProof/>
-                          </w:rPr>
-                          <w:t>2</w:t>
-                        </w:r>
-                      </w:fldSimple>
+                      <w:r>
+                        <w:fldChar w:fldCharType="begin"/>
+                      </w:r>
+                      <w:r>
+                        <w:instrText xml:space="preserve"> SEQ Figura \* ARABIC </w:instrText>
+                      </w:r>
+                      <w:r>
+                        <w:fldChar w:fldCharType="separate"/>
+                      </w:r>
+                      <w:r>
+                        <w:rPr>
+                          <w:noProof/>
+                        </w:rPr>
+                        <w:t>2</w:t>
+                      </w:r>
+                      <w:r>
+                        <w:rPr>
+                          <w:noProof/>
+                        </w:rPr>
+                        <w:fldChar w:fldCharType="end"/>
+                      </w:r>
                       <w:r>
                         <w:t>: Features categoriche</w:t>
                       </w:r>
@@ -3121,14 +3459,27 @@
                             <w:r>
                               <w:t xml:space="preserve">Figura </w:t>
                             </w:r>
-                            <w:fldSimple w:instr=" SEQ Figura \* ARABIC ">
-                              <w:r>
-                                <w:rPr>
-                                  <w:noProof/>
-                                </w:rPr>
-                                <w:t>3</w:t>
-                              </w:r>
-                            </w:fldSimple>
+                            <w:r>
+                              <w:fldChar w:fldCharType="begin"/>
+                            </w:r>
+                            <w:r>
+                              <w:instrText xml:space="preserve"> SEQ Figura \* ARABIC </w:instrText>
+                            </w:r>
+                            <w:r>
+                              <w:fldChar w:fldCharType="separate"/>
+                            </w:r>
+                            <w:r>
+                              <w:rPr>
+                                <w:noProof/>
+                              </w:rPr>
+                              <w:t>3</w:t>
+                            </w:r>
+                            <w:r>
+                              <w:rPr>
+                                <w:noProof/>
+                              </w:rPr>
+                              <w:fldChar w:fldCharType="end"/>
+                            </w:r>
                             <w:r>
                               <w:t>: Features numeriche in relazione con il target</w:t>
                             </w:r>
@@ -3163,14 +3514,27 @@
                       <w:r>
                         <w:t xml:space="preserve">Figura </w:t>
                       </w:r>
-                      <w:fldSimple w:instr=" SEQ Figura \* ARABIC ">
-                        <w:r>
-                          <w:rPr>
-                            <w:noProof/>
-                          </w:rPr>
-                          <w:t>3</w:t>
-                        </w:r>
-                      </w:fldSimple>
+                      <w:r>
+                        <w:fldChar w:fldCharType="begin"/>
+                      </w:r>
+                      <w:r>
+                        <w:instrText xml:space="preserve"> SEQ Figura \* ARABIC </w:instrText>
+                      </w:r>
+                      <w:r>
+                        <w:fldChar w:fldCharType="separate"/>
+                      </w:r>
+                      <w:r>
+                        <w:rPr>
+                          <w:noProof/>
+                        </w:rPr>
+                        <w:t>3</w:t>
+                      </w:r>
+                      <w:r>
+                        <w:rPr>
+                          <w:noProof/>
+                        </w:rPr>
+                        <w:fldChar w:fldCharType="end"/>
+                      </w:r>
                       <w:r>
                         <w:t>: Features numeriche in relazione con il target</w:t>
                       </w:r>
@@ -3440,14 +3804,27 @@
                             <w:r>
                               <w:t xml:space="preserve">Figura </w:t>
                             </w:r>
-                            <w:fldSimple w:instr=" SEQ Figura \* ARABIC ">
-                              <w:r>
-                                <w:rPr>
-                                  <w:noProof/>
-                                </w:rPr>
-                                <w:t>4</w:t>
-                              </w:r>
-                            </w:fldSimple>
+                            <w:r>
+                              <w:fldChar w:fldCharType="begin"/>
+                            </w:r>
+                            <w:r>
+                              <w:instrText xml:space="preserve"> SEQ Figura \* ARABIC </w:instrText>
+                            </w:r>
+                            <w:r>
+                              <w:fldChar w:fldCharType="separate"/>
+                            </w:r>
+                            <w:r>
+                              <w:rPr>
+                                <w:noProof/>
+                              </w:rPr>
+                              <w:t>4</w:t>
+                            </w:r>
+                            <w:r>
+                              <w:rPr>
+                                <w:noProof/>
+                              </w:rPr>
+                              <w:fldChar w:fldCharType="end"/>
+                            </w:r>
                             <w:r>
                               <w:t>: Features categoriche in relazione con il target</w:t>
                             </w:r>
@@ -3482,14 +3859,27 @@
                       <w:r>
                         <w:t xml:space="preserve">Figura </w:t>
                       </w:r>
-                      <w:fldSimple w:instr=" SEQ Figura \* ARABIC ">
-                        <w:r>
-                          <w:rPr>
-                            <w:noProof/>
-                          </w:rPr>
-                          <w:t>4</w:t>
-                        </w:r>
-                      </w:fldSimple>
+                      <w:r>
+                        <w:fldChar w:fldCharType="begin"/>
+                      </w:r>
+                      <w:r>
+                        <w:instrText xml:space="preserve"> SEQ Figura \* ARABIC </w:instrText>
+                      </w:r>
+                      <w:r>
+                        <w:fldChar w:fldCharType="separate"/>
+                      </w:r>
+                      <w:r>
+                        <w:rPr>
+                          <w:noProof/>
+                        </w:rPr>
+                        <w:t>4</w:t>
+                      </w:r>
+                      <w:r>
+                        <w:rPr>
+                          <w:noProof/>
+                        </w:rPr>
+                        <w:fldChar w:fldCharType="end"/>
+                      </w:r>
                       <w:r>
                         <w:t>: Features categoriche in relazione con il target</w:t>
                       </w:r>
@@ -3533,7 +3923,7 @@
         <w:spacing w:before="240" w:after="0"/>
         <w:ind w:left="1117"/>
       </w:pPr>
-      <w:bookmarkStart w:id="8" w:name="_Toc200648387"/>
+      <w:bookmarkStart w:id="8" w:name="_Toc200727196"/>
       <w:r>
         <w:t>OUTLIER</w:t>
       </w:r>
@@ -3588,7 +3978,7 @@
         </w:numPr>
         <w:spacing w:before="240" w:after="0"/>
       </w:pPr>
-      <w:bookmarkStart w:id="9" w:name="_Toc200648388"/>
+      <w:bookmarkStart w:id="9" w:name="_Toc200727197"/>
       <w:r>
         <w:t>DATA PREPROCESSING</w:t>
       </w:r>
@@ -3658,7 +4048,7 @@
         <w:spacing w:before="240" w:after="0"/>
         <w:ind w:left="1117"/>
       </w:pPr>
-      <w:bookmarkStart w:id="10" w:name="_Toc200648389"/>
+      <w:bookmarkStart w:id="10" w:name="_Toc200727198"/>
       <w:r>
         <w:t>VALORI NULLI</w:t>
       </w:r>
@@ -3715,7 +4105,7 @@
         <w:spacing w:before="240" w:after="0"/>
         <w:ind w:left="1117"/>
       </w:pPr>
-      <w:bookmarkStart w:id="11" w:name="_Toc200648390"/>
+      <w:bookmarkStart w:id="11" w:name="_Toc200727199"/>
       <w:r>
         <w:t>CONVERSIONE DELLE FEATURES CATEGORICHE</w:t>
       </w:r>
@@ -3960,14 +4350,27 @@
                             <w:r>
                               <w:t xml:space="preserve">Figura </w:t>
                             </w:r>
-                            <w:fldSimple w:instr=" SEQ Figura \* ARABIC ">
-                              <w:r>
-                                <w:rPr>
-                                  <w:noProof/>
-                                </w:rPr>
-                                <w:t>5</w:t>
-                              </w:r>
-                            </w:fldSimple>
+                            <w:r>
+                              <w:fldChar w:fldCharType="begin"/>
+                            </w:r>
+                            <w:r>
+                              <w:instrText xml:space="preserve"> SEQ Figura \* ARABIC </w:instrText>
+                            </w:r>
+                            <w:r>
+                              <w:fldChar w:fldCharType="separate"/>
+                            </w:r>
+                            <w:r>
+                              <w:rPr>
+                                <w:noProof/>
+                              </w:rPr>
+                              <w:t>5</w:t>
+                            </w:r>
+                            <w:r>
+                              <w:rPr>
+                                <w:noProof/>
+                              </w:rPr>
+                              <w:fldChar w:fldCharType="end"/>
+                            </w:r>
                             <w:r>
                               <w:t xml:space="preserve">: Correlazione tra </w:t>
                             </w:r>
@@ -4007,14 +4410,27 @@
                       <w:r>
                         <w:t xml:space="preserve">Figura </w:t>
                       </w:r>
-                      <w:fldSimple w:instr=" SEQ Figura \* ARABIC ">
-                        <w:r>
-                          <w:rPr>
-                            <w:noProof/>
-                          </w:rPr>
-                          <w:t>5</w:t>
-                        </w:r>
-                      </w:fldSimple>
+                      <w:r>
+                        <w:fldChar w:fldCharType="begin"/>
+                      </w:r>
+                      <w:r>
+                        <w:instrText xml:space="preserve"> SEQ Figura \* ARABIC </w:instrText>
+                      </w:r>
+                      <w:r>
+                        <w:fldChar w:fldCharType="separate"/>
+                      </w:r>
+                      <w:r>
+                        <w:rPr>
+                          <w:noProof/>
+                        </w:rPr>
+                        <w:t>5</w:t>
+                      </w:r>
+                      <w:r>
+                        <w:rPr>
+                          <w:noProof/>
+                        </w:rPr>
+                        <w:fldChar w:fldCharType="end"/>
+                      </w:r>
                       <w:r>
                         <w:t xml:space="preserve">: Correlazione tra </w:t>
                       </w:r>
@@ -4195,7 +4611,7 @@
         </w:numPr>
         <w:spacing w:before="240" w:after="0"/>
       </w:pPr>
-      <w:bookmarkStart w:id="12" w:name="_Toc200648391"/>
+      <w:bookmarkStart w:id="12" w:name="_Toc200727200"/>
       <w:r>
         <w:t>MODEL BUILDING</w:t>
       </w:r>
@@ -4224,7 +4640,7 @@
         <w:spacing w:before="240" w:after="0"/>
         <w:ind w:left="1117"/>
       </w:pPr>
-      <w:bookmarkStart w:id="13" w:name="_Toc200648392"/>
+      <w:bookmarkStart w:id="13" w:name="_Toc200727201"/>
       <w:r>
         <w:t>DATA SPLITTING</w:t>
       </w:r>
@@ -4245,7 +4661,7 @@
         <w:spacing w:before="240" w:after="0"/>
         <w:ind w:left="1117"/>
       </w:pPr>
-      <w:bookmarkStart w:id="14" w:name="_Toc200648393"/>
+      <w:bookmarkStart w:id="14" w:name="_Toc200727202"/>
       <w:r>
         <w:t>STANDARDIZZAZIONE</w:t>
       </w:r>
@@ -4297,7 +4713,7 @@
         </w:numPr>
         <w:spacing w:before="240" w:after="0"/>
       </w:pPr>
-      <w:bookmarkStart w:id="15" w:name="_Toc200648394"/>
+      <w:bookmarkStart w:id="15" w:name="_Toc200727203"/>
       <w:r>
         <w:t>MODEL TRAINING</w:t>
       </w:r>
@@ -4810,7 +5226,17 @@
         <w:t xml:space="preserve">All’interno del file </w:t>
       </w:r>
       <w:r>
-        <w:t>“train_eval.py”</w:t>
+        <w:t>“</w:t>
+      </w:r>
+      <w:r>
+        <w:rPr>
+          <w:i/>
+          <w:iCs/>
+        </w:rPr>
+        <w:t>train_eval.py</w:t>
+      </w:r>
+      <w:r>
+        <w:t>”</w:t>
       </w:r>
       <w:r>
         <w:t xml:space="preserve"> sono stati addestrati e testati i diversi modelli senza l’utilizzo di particolari parametri, solo per prendere visione dei risultati iniziali.</w:t>
@@ -4822,26 +5248,18 @@
           <w:noProof/>
         </w:rPr>
         <w:drawing>
-          <wp:anchor distT="0" distB="0" distL="114300" distR="114300" simplePos="0" relativeHeight="251677696" behindDoc="1" locked="0" layoutInCell="1" allowOverlap="1" wp14:anchorId="6308680C" wp14:editId="600BAB3C">
+          <wp:anchor distT="0" distB="0" distL="114300" distR="114300" simplePos="0" relativeHeight="251697152" behindDoc="0" locked="0" layoutInCell="1" allowOverlap="1" wp14:anchorId="0AE60036" wp14:editId="5C57DDDE">
             <wp:simplePos x="0" y="0"/>
             <wp:positionH relativeFrom="column">
-              <wp:posOffset>3269615</wp:posOffset>
+              <wp:posOffset>3378835</wp:posOffset>
             </wp:positionH>
             <wp:positionV relativeFrom="paragraph">
-              <wp:posOffset>252730</wp:posOffset>
+              <wp:posOffset>324485</wp:posOffset>
             </wp:positionV>
-            <wp:extent cx="3482340" cy="2121535"/>
-            <wp:effectExtent l="0" t="0" r="3810" b="0"/>
-            <wp:wrapTight wrapText="bothSides">
-              <wp:wrapPolygon edited="0">
-                <wp:start x="0" y="0"/>
-                <wp:lineTo x="0" y="21335"/>
-                <wp:lineTo x="21505" y="21335"/>
-                <wp:lineTo x="21505" y="0"/>
-                <wp:lineTo x="0" y="0"/>
-              </wp:wrapPolygon>
-            </wp:wrapTight>
-            <wp:docPr id="1546836259" name="Immagine 1" descr="Immagine che contiene testo, schermata, Carattere, numero&#10;&#10;Il contenuto generato dall'IA potrebbe non essere corretto."/>
+            <wp:extent cx="3384550" cy="1934210"/>
+            <wp:effectExtent l="0" t="0" r="6350" b="8890"/>
+            <wp:wrapTopAndBottom/>
+            <wp:docPr id="1661640941" name="Immagine 11"/>
             <wp:cNvGraphicFramePr>
               <a:graphicFrameLocks xmlns:a="http://schemas.openxmlformats.org/drawingml/2006/main" noChangeAspect="1"/>
             </wp:cNvGraphicFramePr>
@@ -4849,7 +5267,7 @@
               <a:graphicData uri="http://schemas.openxmlformats.org/drawingml/2006/picture">
                 <pic:pic xmlns:pic="http://schemas.openxmlformats.org/drawingml/2006/picture">
                   <pic:nvPicPr>
-                    <pic:cNvPr id="1546836259" name="Immagine 1" descr="Immagine che contiene testo, schermata, Carattere, numero&#10;&#10;Il contenuto generato dall'IA potrebbe non essere corretto."/>
+                    <pic:cNvPr id="1661640941" name="Immagine 11"/>
                     <pic:cNvPicPr/>
                   </pic:nvPicPr>
                   <pic:blipFill>
@@ -4867,7 +5285,7 @@
                   <pic:spPr>
                     <a:xfrm>
                       <a:off x="0" y="0"/>
-                      <a:ext cx="3482340" cy="2121535"/>
+                      <a:ext cx="3384550" cy="1934210"/>
                     </a:xfrm>
                     <a:prstGeom prst="rect">
                       <a:avLst/>
@@ -4890,26 +5308,18 @@
           <w:noProof/>
         </w:rPr>
         <w:drawing>
-          <wp:anchor distT="0" distB="0" distL="114300" distR="114300" simplePos="0" relativeHeight="251676672" behindDoc="1" locked="0" layoutInCell="1" allowOverlap="1" wp14:anchorId="6FE85C59" wp14:editId="0851F807">
+          <wp:anchor distT="0" distB="0" distL="114300" distR="114300" simplePos="0" relativeHeight="251696128" behindDoc="0" locked="0" layoutInCell="1" allowOverlap="1" wp14:anchorId="329A9F54" wp14:editId="10306636">
             <wp:simplePos x="0" y="0"/>
             <wp:positionH relativeFrom="column">
-              <wp:posOffset>-349885</wp:posOffset>
+              <wp:posOffset>-327025</wp:posOffset>
             </wp:positionH>
             <wp:positionV relativeFrom="paragraph">
-              <wp:posOffset>252730</wp:posOffset>
+              <wp:posOffset>332105</wp:posOffset>
             </wp:positionV>
-            <wp:extent cx="3556000" cy="2118360"/>
-            <wp:effectExtent l="0" t="0" r="6350" b="0"/>
-            <wp:wrapTight wrapText="bothSides">
-              <wp:wrapPolygon edited="0">
-                <wp:start x="0" y="0"/>
-                <wp:lineTo x="0" y="21367"/>
-                <wp:lineTo x="21523" y="21367"/>
-                <wp:lineTo x="21523" y="0"/>
-                <wp:lineTo x="0" y="0"/>
-              </wp:wrapPolygon>
-            </wp:wrapTight>
-            <wp:docPr id="1200997016" name="Immagine 1" descr="Immagine che contiene testo, schermata, Carattere&#10;&#10;Il contenuto generato dall'IA potrebbe non essere corretto."/>
+            <wp:extent cx="3439795" cy="1908175"/>
+            <wp:effectExtent l="0" t="0" r="8255" b="0"/>
+            <wp:wrapTopAndBottom/>
+            <wp:docPr id="1466022098" name="Immagine 10"/>
             <wp:cNvGraphicFramePr>
               <a:graphicFrameLocks xmlns:a="http://schemas.openxmlformats.org/drawingml/2006/main" noChangeAspect="1"/>
             </wp:cNvGraphicFramePr>
@@ -4917,7 +5327,7 @@
               <a:graphicData uri="http://schemas.openxmlformats.org/drawingml/2006/picture">
                 <pic:pic xmlns:pic="http://schemas.openxmlformats.org/drawingml/2006/picture">
                   <pic:nvPicPr>
-                    <pic:cNvPr id="1200997016" name="Immagine 1" descr="Immagine che contiene testo, schermata, Carattere&#10;&#10;Il contenuto generato dall'IA potrebbe non essere corretto."/>
+                    <pic:cNvPr id="1466022098" name="Immagine 10"/>
                     <pic:cNvPicPr/>
                   </pic:nvPicPr>
                   <pic:blipFill>
@@ -4935,7 +5345,7 @@
                   <pic:spPr>
                     <a:xfrm>
                       <a:off x="0" y="0"/>
-                      <a:ext cx="3556000" cy="2118360"/>
+                      <a:ext cx="3439795" cy="1908175"/>
                     </a:xfrm>
                     <a:prstGeom prst="rect">
                       <a:avLst/>
@@ -4954,8 +5364,361 @@
         </w:drawing>
       </w:r>
       <w:r>
+        <w:rPr>
+          <w:noProof/>
+        </w:rPr>
+        <mc:AlternateContent>
+          <mc:Choice Requires="wps">
+            <w:drawing>
+              <wp:anchor distT="0" distB="0" distL="114300" distR="114300" simplePos="0" relativeHeight="251686912" behindDoc="0" locked="0" layoutInCell="1" allowOverlap="1" wp14:anchorId="491231FF" wp14:editId="1FF3D37E">
+                <wp:simplePos x="0" y="0"/>
+                <wp:positionH relativeFrom="column">
+                  <wp:posOffset>-357505</wp:posOffset>
+                </wp:positionH>
+                <wp:positionV relativeFrom="paragraph">
+                  <wp:posOffset>2345055</wp:posOffset>
+                </wp:positionV>
+                <wp:extent cx="3502025" cy="635"/>
+                <wp:effectExtent l="0" t="0" r="0" b="0"/>
+                <wp:wrapTopAndBottom/>
+                <wp:docPr id="458510317" name="Casella di testo 1"/>
+                <wp:cNvGraphicFramePr/>
+                <a:graphic xmlns:a="http://schemas.openxmlformats.org/drawingml/2006/main">
+                  <a:graphicData uri="http://schemas.microsoft.com/office/word/2010/wordprocessingShape">
+                    <wps:wsp>
+                      <wps:cNvSpPr txBox="1"/>
+                      <wps:spPr>
+                        <a:xfrm>
+                          <a:off x="0" y="0"/>
+                          <a:ext cx="3502025" cy="635"/>
+                        </a:xfrm>
+                        <a:prstGeom prst="rect">
+                          <a:avLst/>
+                        </a:prstGeom>
+                        <a:solidFill>
+                          <a:prstClr val="white"/>
+                        </a:solidFill>
+                        <a:ln>
+                          <a:noFill/>
+                        </a:ln>
+                      </wps:spPr>
+                      <wps:txbx>
+                        <w:txbxContent>
+                          <w:p>
+                            <w:pPr>
+                              <w:pStyle w:val="Didascalia"/>
+                              <w:jc w:val="center"/>
+                              <w:rPr>
+                                <w:noProof/>
+                              </w:rPr>
+                            </w:pPr>
+                            <w:r>
+                              <w:t xml:space="preserve">Figura </w:t>
+                            </w:r>
+                            <w:r>
+                              <w:fldChar w:fldCharType="begin"/>
+                            </w:r>
+                            <w:r>
+                              <w:instrText xml:space="preserve"> SEQ Figura \* ARABIC </w:instrText>
+                            </w:r>
+                            <w:r>
+                              <w:fldChar w:fldCharType="separate"/>
+                            </w:r>
+                            <w:r>
+                              <w:rPr>
+                                <w:noProof/>
+                              </w:rPr>
+                              <w:t>6</w:t>
+                            </w:r>
+                            <w:r>
+                              <w:fldChar w:fldCharType="end"/>
+                            </w:r>
+                            <w:r>
+                              <w:t xml:space="preserve">: </w:t>
+                            </w:r>
+                            <w:proofErr w:type="spellStart"/>
+                            <w:r>
+                              <w:t>Decision</w:t>
+                            </w:r>
+                            <w:proofErr w:type="spellEnd"/>
+                            <w:r>
+                              <w:t xml:space="preserve"> Tree </w:t>
+                            </w:r>
+                            <w:proofErr w:type="spellStart"/>
+                            <w:r>
+                              <w:t>Classification</w:t>
+                            </w:r>
+                            <w:proofErr w:type="spellEnd"/>
+                            <w:r>
+                              <w:t xml:space="preserve"> Report</w:t>
+                            </w:r>
+                          </w:p>
+                        </w:txbxContent>
+                      </wps:txbx>
+                      <wps:bodyPr rot="0" spcFirstLastPara="0" vertOverflow="overflow" horzOverflow="overflow" vert="horz" wrap="square" lIns="0" tIns="0" rIns="0" bIns="0" numCol="1" spcCol="0" rtlCol="0" fromWordArt="0" anchor="t" anchorCtr="0" forceAA="0" compatLnSpc="1">
+                        <a:prstTxWarp prst="textNoShape">
+                          <a:avLst/>
+                        </a:prstTxWarp>
+                        <a:spAutoFit/>
+                      </wps:bodyPr>
+                    </wps:wsp>
+                  </a:graphicData>
+                </a:graphic>
+              </wp:anchor>
+            </w:drawing>
+          </mc:Choice>
+          <mc:Fallback>
+            <w:pict>
+              <v:shape w14:anchorId="491231FF" id="_x0000_s1031" type="#_x0000_t202" style="position:absolute;margin-left:-28.15pt;margin-top:184.65pt;width:275.75pt;height:.05pt;z-index:251686912;visibility:visible;mso-wrap-style:square;mso-wrap-distance-left:9pt;mso-wrap-distance-top:0;mso-wrap-distance-right:9pt;mso-wrap-distance-bottom:0;mso-position-horizontal:absolute;mso-position-horizontal-relative:text;mso-position-vertical:absolute;mso-position-vertical-relative:text;v-text-anchor:top" o:gfxdata="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" stroked="f">
+                <v:textbox style="mso-fit-shape-to-text:t" inset="0,0,0,0">
+                  <w:txbxContent>
+                    <w:p>
+                      <w:pPr>
+                        <w:pStyle w:val="Didascalia"/>
+                        <w:jc w:val="center"/>
+                        <w:rPr>
+                          <w:noProof/>
+                        </w:rPr>
+                      </w:pPr>
+                      <w:r>
+                        <w:t xml:space="preserve">Figura </w:t>
+                      </w:r>
+                      <w:r>
+                        <w:fldChar w:fldCharType="begin"/>
+                      </w:r>
+                      <w:r>
+                        <w:instrText xml:space="preserve"> SEQ Figura \* ARABIC </w:instrText>
+                      </w:r>
+                      <w:r>
+                        <w:fldChar w:fldCharType="separate"/>
+                      </w:r>
+                      <w:r>
+                        <w:rPr>
+                          <w:noProof/>
+                        </w:rPr>
+                        <w:t>6</w:t>
+                      </w:r>
+                      <w:r>
+                        <w:fldChar w:fldCharType="end"/>
+                      </w:r>
+                      <w:r>
+                        <w:t xml:space="preserve">: </w:t>
+                      </w:r>
+                      <w:proofErr w:type="spellStart"/>
+                      <w:r>
+                        <w:t>Decision</w:t>
+                      </w:r>
+                      <w:proofErr w:type="spellEnd"/>
+                      <w:r>
+                        <w:t xml:space="preserve"> Tree </w:t>
+                      </w:r>
+                      <w:proofErr w:type="spellStart"/>
+                      <w:r>
+                        <w:t>Classification</w:t>
+                      </w:r>
+                      <w:proofErr w:type="spellEnd"/>
+                      <w:r>
+                        <w:t xml:space="preserve"> Report</w:t>
+                      </w:r>
+                    </w:p>
+                  </w:txbxContent>
+                </v:textbox>
+                <w10:wrap type="topAndBottom"/>
+              </v:shape>
+            </w:pict>
+          </mc:Fallback>
+        </mc:AlternateContent>
+      </w:r>
+      <w:r>
+        <w:rPr>
+          <w:noProof/>
+        </w:rPr>
+        <mc:AlternateContent>
+          <mc:Choice Requires="wps">
+            <w:drawing>
+              <wp:anchor distT="0" distB="0" distL="114300" distR="114300" simplePos="0" relativeHeight="251688960" behindDoc="0" locked="0" layoutInCell="1" allowOverlap="1" wp14:anchorId="0AC51E20" wp14:editId="10DD644D">
+                <wp:simplePos x="0" y="0"/>
+                <wp:positionH relativeFrom="column">
+                  <wp:posOffset>3330575</wp:posOffset>
+                </wp:positionH>
+                <wp:positionV relativeFrom="paragraph">
+                  <wp:posOffset>2345055</wp:posOffset>
+                </wp:positionV>
+                <wp:extent cx="3476625" cy="635"/>
+                <wp:effectExtent l="0" t="0" r="0" b="0"/>
+                <wp:wrapTopAndBottom/>
+                <wp:docPr id="34959956" name="Casella di testo 1"/>
+                <wp:cNvGraphicFramePr/>
+                <a:graphic xmlns:a="http://schemas.openxmlformats.org/drawingml/2006/main">
+                  <a:graphicData uri="http://schemas.microsoft.com/office/word/2010/wordprocessingShape">
+                    <wps:wsp>
+                      <wps:cNvSpPr txBox="1"/>
+                      <wps:spPr>
+                        <a:xfrm>
+                          <a:off x="0" y="0"/>
+                          <a:ext cx="3476625" cy="635"/>
+                        </a:xfrm>
+                        <a:prstGeom prst="rect">
+                          <a:avLst/>
+                        </a:prstGeom>
+                        <a:solidFill>
+                          <a:prstClr val="white"/>
+                        </a:solidFill>
+                        <a:ln>
+                          <a:noFill/>
+                        </a:ln>
+                      </wps:spPr>
+                      <wps:txbx>
+                        <w:txbxContent>
+                          <w:p>
+                            <w:pPr>
+                              <w:pStyle w:val="Didascalia"/>
+                              <w:jc w:val="center"/>
+                              <w:rPr>
+                                <w:noProof/>
+                              </w:rPr>
+                            </w:pPr>
+                            <w:r>
+                              <w:t xml:space="preserve">Figura </w:t>
+                            </w:r>
+                            <w:r>
+                              <w:fldChar w:fldCharType="begin"/>
+                            </w:r>
+                            <w:r>
+                              <w:instrText xml:space="preserve"> SEQ Figura \* ARABIC </w:instrText>
+                            </w:r>
+                            <w:r>
+                              <w:fldChar w:fldCharType="separate"/>
+                            </w:r>
+                            <w:r>
+                              <w:rPr>
+                                <w:noProof/>
+                              </w:rPr>
+                              <w:t>7</w:t>
+                            </w:r>
+                            <w:r>
+                              <w:fldChar w:fldCharType="end"/>
+                            </w:r>
+                            <w:r>
+                              <w:t xml:space="preserve">: </w:t>
+                            </w:r>
+                            <w:proofErr w:type="spellStart"/>
+                            <w:r>
+                              <w:t>Gradient</w:t>
+                            </w:r>
+                            <w:proofErr w:type="spellEnd"/>
+                            <w:r>
+                              <w:t xml:space="preserve"> </w:t>
+                            </w:r>
+                            <w:proofErr w:type="spellStart"/>
+                            <w:r>
+                              <w:t>Boosting</w:t>
+                            </w:r>
+                            <w:proofErr w:type="spellEnd"/>
+                            <w:r>
+                              <w:t xml:space="preserve"> </w:t>
+                            </w:r>
+                            <w:proofErr w:type="spellStart"/>
+                            <w:r>
+                              <w:t>Classification</w:t>
+                            </w:r>
+                            <w:proofErr w:type="spellEnd"/>
+                            <w:r>
+                              <w:t xml:space="preserve"> Report</w:t>
+                            </w:r>
+                          </w:p>
+                        </w:txbxContent>
+                      </wps:txbx>
+                      <wps:bodyPr rot="0" spcFirstLastPara="0" vertOverflow="overflow" horzOverflow="overflow" vert="horz" wrap="square" lIns="0" tIns="0" rIns="0" bIns="0" numCol="1" spcCol="0" rtlCol="0" fromWordArt="0" anchor="t" anchorCtr="0" forceAA="0" compatLnSpc="1">
+                        <a:prstTxWarp prst="textNoShape">
+                          <a:avLst/>
+                        </a:prstTxWarp>
+                        <a:spAutoFit/>
+                      </wps:bodyPr>
+                    </wps:wsp>
+                  </a:graphicData>
+                </a:graphic>
+              </wp:anchor>
+            </w:drawing>
+          </mc:Choice>
+          <mc:Fallback>
+            <w:pict>
+              <v:shape w14:anchorId="0AC51E20" id="_x0000_s1032" type="#_x0000_t202" style="position:absolute;margin-left:262.25pt;margin-top:184.65pt;width:273.75pt;height:.05pt;z-index:251688960;visibility:visible;mso-wrap-style:square;mso-wrap-distance-left:9pt;mso-wrap-distance-top:0;mso-wrap-distance-right:9pt;mso-wrap-distance-bottom:0;mso-position-horizontal:absolute;mso-position-horizontal-relative:text;mso-position-vertical:absolute;mso-position-vertical-relative:text;v-text-anchor:top" o:gfxdata="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" stroked="f">
+                <v:textbox style="mso-fit-shape-to-text:t" inset="0,0,0,0">
+                  <w:txbxContent>
+                    <w:p>
+                      <w:pPr>
+                        <w:pStyle w:val="Didascalia"/>
+                        <w:jc w:val="center"/>
+                        <w:rPr>
+                          <w:noProof/>
+                        </w:rPr>
+                      </w:pPr>
+                      <w:r>
+                        <w:t xml:space="preserve">Figura </w:t>
+                      </w:r>
+                      <w:r>
+                        <w:fldChar w:fldCharType="begin"/>
+                      </w:r>
+                      <w:r>
+                        <w:instrText xml:space="preserve"> SEQ Figura \* ARABIC </w:instrText>
+                      </w:r>
+                      <w:r>
+                        <w:fldChar w:fldCharType="separate"/>
+                      </w:r>
+                      <w:r>
+                        <w:rPr>
+                          <w:noProof/>
+                        </w:rPr>
+                        <w:t>7</w:t>
+                      </w:r>
+                      <w:r>
+                        <w:fldChar w:fldCharType="end"/>
+                      </w:r>
+                      <w:r>
+                        <w:t xml:space="preserve">: </w:t>
+                      </w:r>
+                      <w:proofErr w:type="spellStart"/>
+                      <w:r>
+                        <w:t>Gradient</w:t>
+                      </w:r>
+                      <w:proofErr w:type="spellEnd"/>
+                      <w:r>
+                        <w:t xml:space="preserve"> </w:t>
+                      </w:r>
+                      <w:proofErr w:type="spellStart"/>
+                      <w:r>
+                        <w:t>Boosting</w:t>
+                      </w:r>
+                      <w:proofErr w:type="spellEnd"/>
+                      <w:r>
+                        <w:t xml:space="preserve"> </w:t>
+                      </w:r>
+                      <w:proofErr w:type="spellStart"/>
+                      <w:r>
+                        <w:t>Classification</w:t>
+                      </w:r>
+                      <w:proofErr w:type="spellEnd"/>
+                      <w:r>
+                        <w:t xml:space="preserve"> Report</w:t>
+                      </w:r>
+                    </w:p>
+                  </w:txbxContent>
+                </v:textbox>
+                <w10:wrap type="topAndBottom"/>
+              </v:shape>
+            </w:pict>
+          </mc:Fallback>
+        </mc:AlternateContent>
+      </w:r>
+      <w:r>
         <w:t>Di seguito i risultati iniziali:</w:t>
       </w:r>
+    </w:p>
+    <w:p>
+      <w:pPr>
+        <w:keepNext/>
+      </w:pPr>
     </w:p>
     <w:p/>
     <w:p>
@@ -4965,18 +5728,18 @@
         </w:rPr>
         <w:lastRenderedPageBreak/>
         <w:drawing>
-          <wp:anchor distT="0" distB="0" distL="114300" distR="114300" simplePos="0" relativeHeight="251680768" behindDoc="1" locked="0" layoutInCell="1" allowOverlap="1" wp14:anchorId="6FA022E4" wp14:editId="06A4D43F">
+          <wp:anchor distT="0" distB="0" distL="114300" distR="114300" simplePos="0" relativeHeight="251700224" behindDoc="0" locked="0" layoutInCell="1" allowOverlap="1" wp14:anchorId="338C1D9B" wp14:editId="099D3AE8">
             <wp:simplePos x="0" y="0"/>
             <wp:positionH relativeFrom="column">
-              <wp:posOffset>1379855</wp:posOffset>
+              <wp:posOffset>1433830</wp:posOffset>
             </wp:positionH>
             <wp:positionV relativeFrom="paragraph">
-              <wp:posOffset>2286635</wp:posOffset>
+              <wp:posOffset>2294255</wp:posOffset>
             </wp:positionV>
-            <wp:extent cx="3630930" cy="1988820"/>
-            <wp:effectExtent l="0" t="0" r="7620" b="0"/>
+            <wp:extent cx="3563620" cy="1945005"/>
+            <wp:effectExtent l="0" t="0" r="0" b="0"/>
             <wp:wrapTopAndBottom/>
-            <wp:docPr id="1800665316" name="Immagine 1" descr="Immagine che contiene testo, schermata, Carattere, numero&#10;&#10;Il contenuto generato dall'IA potrebbe non essere corretto."/>
+            <wp:docPr id="786554604" name="Immagine 14"/>
             <wp:cNvGraphicFramePr>
               <a:graphicFrameLocks xmlns:a="http://schemas.openxmlformats.org/drawingml/2006/main" noChangeAspect="1"/>
             </wp:cNvGraphicFramePr>
@@ -4984,7 +5747,7 @@
               <a:graphicData uri="http://schemas.openxmlformats.org/drawingml/2006/picture">
                 <pic:pic xmlns:pic="http://schemas.openxmlformats.org/drawingml/2006/picture">
                   <pic:nvPicPr>
-                    <pic:cNvPr id="1800665316" name="Immagine 1" descr="Immagine che contiene testo, schermata, Carattere, numero&#10;&#10;Il contenuto generato dall'IA potrebbe non essere corretto."/>
+                    <pic:cNvPr id="786554604" name="Immagine 14"/>
                     <pic:cNvPicPr/>
                   </pic:nvPicPr>
                   <pic:blipFill>
@@ -5002,7 +5765,7 @@
                   <pic:spPr>
                     <a:xfrm>
                       <a:off x="0" y="0"/>
-                      <a:ext cx="3630930" cy="1988820"/>
+                      <a:ext cx="3563620" cy="1945005"/>
                     </a:xfrm>
                     <a:prstGeom prst="rect">
                       <a:avLst/>
@@ -5014,9 +5777,6 @@
             <wp14:sizeRelH relativeFrom="margin">
               <wp14:pctWidth>0</wp14:pctWidth>
             </wp14:sizeRelH>
-            <wp14:sizeRelV relativeFrom="margin">
-              <wp14:pctHeight>0</wp14:pctHeight>
-            </wp14:sizeRelV>
           </wp:anchor>
         </w:drawing>
       </w:r>
@@ -5025,18 +5785,18 @@
           <w:noProof/>
         </w:rPr>
         <w:drawing>
-          <wp:anchor distT="0" distB="0" distL="114300" distR="114300" simplePos="0" relativeHeight="251678720" behindDoc="1" locked="0" layoutInCell="1" allowOverlap="1" wp14:anchorId="5E6B74EA" wp14:editId="55A259B3">
+          <wp:anchor distT="0" distB="0" distL="114300" distR="114300" simplePos="0" relativeHeight="251698176" behindDoc="0" locked="0" layoutInCell="1" allowOverlap="1" wp14:anchorId="33C9C378" wp14:editId="5E01AC65">
             <wp:simplePos x="0" y="0"/>
             <wp:positionH relativeFrom="column">
-              <wp:posOffset>-372745</wp:posOffset>
+              <wp:posOffset>3335655</wp:posOffset>
             </wp:positionH>
             <wp:positionV relativeFrom="paragraph">
-              <wp:posOffset>0</wp:posOffset>
+              <wp:posOffset>635</wp:posOffset>
             </wp:positionV>
-            <wp:extent cx="3524250" cy="2125980"/>
-            <wp:effectExtent l="0" t="0" r="0" b="7620"/>
+            <wp:extent cx="3445510" cy="1935480"/>
+            <wp:effectExtent l="0" t="0" r="2540" b="7620"/>
             <wp:wrapTopAndBottom/>
-            <wp:docPr id="398741465" name="Immagine 1" descr="Immagine che contiene testo, schermata, Carattere&#10;&#10;Il contenuto generato dall'IA potrebbe non essere corretto."/>
+            <wp:docPr id="1063574618" name="Immagine 12"/>
             <wp:cNvGraphicFramePr>
               <a:graphicFrameLocks xmlns:a="http://schemas.openxmlformats.org/drawingml/2006/main" noChangeAspect="1"/>
             </wp:cNvGraphicFramePr>
@@ -5044,7 +5804,7 @@
               <a:graphicData uri="http://schemas.openxmlformats.org/drawingml/2006/picture">
                 <pic:pic xmlns:pic="http://schemas.openxmlformats.org/drawingml/2006/picture">
                   <pic:nvPicPr>
-                    <pic:cNvPr id="398741465" name="Immagine 1" descr="Immagine che contiene testo, schermata, Carattere&#10;&#10;Il contenuto generato dall'IA potrebbe non essere corretto."/>
+                    <pic:cNvPr id="1063574618" name="Immagine 12"/>
                     <pic:cNvPicPr/>
                   </pic:nvPicPr>
                   <pic:blipFill>
@@ -5062,7 +5822,7 @@
                   <pic:spPr>
                     <a:xfrm>
                       <a:off x="0" y="0"/>
-                      <a:ext cx="3524250" cy="2125980"/>
+                      <a:ext cx="3445510" cy="1935480"/>
                     </a:xfrm>
                     <a:prstGeom prst="rect">
                       <a:avLst/>
@@ -5085,26 +5845,18 @@
           <w:noProof/>
         </w:rPr>
         <w:drawing>
-          <wp:anchor distT="0" distB="0" distL="114300" distR="114300" simplePos="0" relativeHeight="251679744" behindDoc="1" locked="0" layoutInCell="1" allowOverlap="1" wp14:anchorId="4A70627D" wp14:editId="6B590DB4">
+          <wp:anchor distT="0" distB="0" distL="114300" distR="114300" simplePos="0" relativeHeight="251699200" behindDoc="0" locked="0" layoutInCell="1" allowOverlap="1" wp14:anchorId="238FBFC3" wp14:editId="5A0F6FDF">
             <wp:simplePos x="0" y="0"/>
             <wp:positionH relativeFrom="column">
-              <wp:posOffset>3296920</wp:posOffset>
+              <wp:posOffset>-303530</wp:posOffset>
             </wp:positionH>
             <wp:positionV relativeFrom="paragraph">
               <wp:posOffset>635</wp:posOffset>
             </wp:positionV>
-            <wp:extent cx="3522980" cy="2125980"/>
-            <wp:effectExtent l="0" t="0" r="1270" b="7620"/>
-            <wp:wrapTight wrapText="bothSides">
-              <wp:wrapPolygon edited="0">
-                <wp:start x="0" y="0"/>
-                <wp:lineTo x="0" y="21484"/>
-                <wp:lineTo x="21491" y="21484"/>
-                <wp:lineTo x="21491" y="0"/>
-                <wp:lineTo x="0" y="0"/>
-              </wp:wrapPolygon>
-            </wp:wrapTight>
-            <wp:docPr id="1922101556" name="Immagine 1" descr="Immagine che contiene testo, schermata, Carattere, numero&#10;&#10;Il contenuto generato dall'IA potrebbe non essere corretto."/>
+            <wp:extent cx="3489325" cy="1935480"/>
+            <wp:effectExtent l="0" t="0" r="0" b="7620"/>
+            <wp:wrapTopAndBottom/>
+            <wp:docPr id="1695610625" name="Immagine 13"/>
             <wp:cNvGraphicFramePr>
               <a:graphicFrameLocks xmlns:a="http://schemas.openxmlformats.org/drawingml/2006/main" noChangeAspect="1"/>
             </wp:cNvGraphicFramePr>
@@ -5112,7 +5864,7 @@
               <a:graphicData uri="http://schemas.openxmlformats.org/drawingml/2006/picture">
                 <pic:pic xmlns:pic="http://schemas.openxmlformats.org/drawingml/2006/picture">
                   <pic:nvPicPr>
-                    <pic:cNvPr id="1922101556" name="Immagine 1" descr="Immagine che contiene testo, schermata, Carattere, numero&#10;&#10;Il contenuto generato dall'IA potrebbe non essere corretto."/>
+                    <pic:cNvPr id="1695610625" name="Immagine 13"/>
                     <pic:cNvPicPr/>
                   </pic:nvPicPr>
                   <pic:blipFill>
@@ -5130,7 +5882,7 @@
                   <pic:spPr>
                     <a:xfrm>
                       <a:off x="0" y="0"/>
-                      <a:ext cx="3522980" cy="2125980"/>
+                      <a:ext cx="3489325" cy="1935480"/>
                     </a:xfrm>
                     <a:prstGeom prst="rect">
                       <a:avLst/>
@@ -5148,8 +5900,478 @@
           </wp:anchor>
         </w:drawing>
       </w:r>
-    </w:p>
-    <w:p>
+      <w:r>
+        <w:rPr>
+          <w:noProof/>
+        </w:rPr>
+        <mc:AlternateContent>
+          <mc:Choice Requires="wps">
+            <w:drawing>
+              <wp:anchor distT="0" distB="0" distL="114300" distR="114300" simplePos="0" relativeHeight="251702272" behindDoc="0" locked="0" layoutInCell="1" allowOverlap="1" wp14:anchorId="6A33BF91" wp14:editId="288176C0">
+                <wp:simplePos x="0" y="0"/>
+                <wp:positionH relativeFrom="column">
+                  <wp:posOffset>1417955</wp:posOffset>
+                </wp:positionH>
+                <wp:positionV relativeFrom="paragraph">
+                  <wp:posOffset>4319270</wp:posOffset>
+                </wp:positionV>
+                <wp:extent cx="3596640" cy="635"/>
+                <wp:effectExtent l="0" t="0" r="0" b="0"/>
+                <wp:wrapTopAndBottom/>
+                <wp:docPr id="665984835" name="Casella di testo 1"/>
+                <wp:cNvGraphicFramePr/>
+                <a:graphic xmlns:a="http://schemas.openxmlformats.org/drawingml/2006/main">
+                  <a:graphicData uri="http://schemas.microsoft.com/office/word/2010/wordprocessingShape">
+                    <wps:wsp>
+                      <wps:cNvSpPr txBox="1"/>
+                      <wps:spPr>
+                        <a:xfrm>
+                          <a:off x="0" y="0"/>
+                          <a:ext cx="3596640" cy="635"/>
+                        </a:xfrm>
+                        <a:prstGeom prst="rect">
+                          <a:avLst/>
+                        </a:prstGeom>
+                        <a:solidFill>
+                          <a:prstClr val="white"/>
+                        </a:solidFill>
+                        <a:ln>
+                          <a:noFill/>
+                        </a:ln>
+                      </wps:spPr>
+                      <wps:txbx>
+                        <w:txbxContent>
+                          <w:p>
+                            <w:pPr>
+                              <w:pStyle w:val="Didascalia"/>
+                              <w:jc w:val="center"/>
+                              <w:rPr>
+                                <w:noProof/>
+                              </w:rPr>
+                            </w:pPr>
+                            <w:r>
+                              <w:t xml:space="preserve">Figura </w:t>
+                            </w:r>
+                            <w:r>
+                              <w:fldChar w:fldCharType="begin"/>
+                            </w:r>
+                            <w:r>
+                              <w:instrText xml:space="preserve"> SEQ Figura \* ARABIC </w:instrText>
+                            </w:r>
+                            <w:r>
+                              <w:fldChar w:fldCharType="separate"/>
+                            </w:r>
+                            <w:r>
+                              <w:rPr>
+                                <w:noProof/>
+                              </w:rPr>
+                              <w:t>8</w:t>
+                            </w:r>
+                            <w:r>
+                              <w:fldChar w:fldCharType="end"/>
+                            </w:r>
+                            <w:r>
+                              <w:t xml:space="preserve">: KNN </w:t>
+                            </w:r>
+                            <w:proofErr w:type="spellStart"/>
+                            <w:r>
+                              <w:t>Classification</w:t>
+                            </w:r>
+                            <w:proofErr w:type="spellEnd"/>
+                            <w:r>
+                              <w:t xml:space="preserve"> Report</w:t>
+                            </w:r>
+                          </w:p>
+                        </w:txbxContent>
+                      </wps:txbx>
+                      <wps:bodyPr rot="0" spcFirstLastPara="0" vertOverflow="overflow" horzOverflow="overflow" vert="horz" wrap="square" lIns="0" tIns="0" rIns="0" bIns="0" numCol="1" spcCol="0" rtlCol="0" fromWordArt="0" anchor="t" anchorCtr="0" forceAA="0" compatLnSpc="1">
+                        <a:prstTxWarp prst="textNoShape">
+                          <a:avLst/>
+                        </a:prstTxWarp>
+                        <a:spAutoFit/>
+                      </wps:bodyPr>
+                    </wps:wsp>
+                  </a:graphicData>
+                </a:graphic>
+              </wp:anchor>
+            </w:drawing>
+          </mc:Choice>
+          <mc:Fallback>
+            <w:pict>
+              <v:shape w14:anchorId="6A33BF91" id="_x0000_s1033" type="#_x0000_t202" style="position:absolute;margin-left:111.65pt;margin-top:340.1pt;width:283.2pt;height:.05pt;z-index:251702272;visibility:visible;mso-wrap-style:square;mso-wrap-distance-left:9pt;mso-wrap-distance-top:0;mso-wrap-distance-right:9pt;mso-wrap-distance-bottom:0;mso-position-horizontal:absolute;mso-position-horizontal-relative:text;mso-position-vertical:absolute;mso-position-vertical-relative:text;v-text-anchor:top" o:gfxdata="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" stroked="f">
+                <v:textbox style="mso-fit-shape-to-text:t" inset="0,0,0,0">
+                  <w:txbxContent>
+                    <w:p>
+                      <w:pPr>
+                        <w:pStyle w:val="Didascalia"/>
+                        <w:jc w:val="center"/>
+                        <w:rPr>
+                          <w:noProof/>
+                        </w:rPr>
+                      </w:pPr>
+                      <w:r>
+                        <w:t xml:space="preserve">Figura </w:t>
+                      </w:r>
+                      <w:r>
+                        <w:fldChar w:fldCharType="begin"/>
+                      </w:r>
+                      <w:r>
+                        <w:instrText xml:space="preserve"> SEQ Figura \* ARABIC </w:instrText>
+                      </w:r>
+                      <w:r>
+                        <w:fldChar w:fldCharType="separate"/>
+                      </w:r>
+                      <w:r>
+                        <w:rPr>
+                          <w:noProof/>
+                        </w:rPr>
+                        <w:t>8</w:t>
+                      </w:r>
+                      <w:r>
+                        <w:fldChar w:fldCharType="end"/>
+                      </w:r>
+                      <w:r>
+                        <w:t xml:space="preserve">: KNN </w:t>
+                      </w:r>
+                      <w:proofErr w:type="spellStart"/>
+                      <w:r>
+                        <w:t>Classification</w:t>
+                      </w:r>
+                      <w:proofErr w:type="spellEnd"/>
+                      <w:r>
+                        <w:t xml:space="preserve"> Report</w:t>
+                      </w:r>
+                    </w:p>
+                  </w:txbxContent>
+                </v:textbox>
+                <w10:wrap type="topAndBottom"/>
+              </v:shape>
+            </w:pict>
+          </mc:Fallback>
+        </mc:AlternateContent>
+      </w:r>
+      <w:r>
+        <w:rPr>
+          <w:noProof/>
+        </w:rPr>
+        <mc:AlternateContent>
+          <mc:Choice Requires="wps">
+            <w:drawing>
+              <wp:anchor distT="0" distB="0" distL="114300" distR="114300" simplePos="0" relativeHeight="251695104" behindDoc="0" locked="0" layoutInCell="1" allowOverlap="1" wp14:anchorId="66AD49F2" wp14:editId="369E769B">
+                <wp:simplePos x="0" y="0"/>
+                <wp:positionH relativeFrom="column">
+                  <wp:posOffset>3375025</wp:posOffset>
+                </wp:positionH>
+                <wp:positionV relativeFrom="paragraph">
+                  <wp:posOffset>1991995</wp:posOffset>
+                </wp:positionV>
+                <wp:extent cx="3368675" cy="635"/>
+                <wp:effectExtent l="0" t="0" r="0" b="0"/>
+                <wp:wrapTopAndBottom/>
+                <wp:docPr id="1945948444" name="Casella di testo 1"/>
+                <wp:cNvGraphicFramePr/>
+                <a:graphic xmlns:a="http://schemas.openxmlformats.org/drawingml/2006/main">
+                  <a:graphicData uri="http://schemas.microsoft.com/office/word/2010/wordprocessingShape">
+                    <wps:wsp>
+                      <wps:cNvSpPr txBox="1"/>
+                      <wps:spPr>
+                        <a:xfrm>
+                          <a:off x="0" y="0"/>
+                          <a:ext cx="3368675" cy="635"/>
+                        </a:xfrm>
+                        <a:prstGeom prst="rect">
+                          <a:avLst/>
+                        </a:prstGeom>
+                        <a:solidFill>
+                          <a:prstClr val="white"/>
+                        </a:solidFill>
+                        <a:ln>
+                          <a:noFill/>
+                        </a:ln>
+                      </wps:spPr>
+                      <wps:txbx>
+                        <w:txbxContent>
+                          <w:p>
+                            <w:pPr>
+                              <w:pStyle w:val="Didascalia"/>
+                              <w:jc w:val="center"/>
+                              <w:rPr>
+                                <w:noProof/>
+                              </w:rPr>
+                            </w:pPr>
+                            <w:r>
+                              <w:t xml:space="preserve">Figura </w:t>
+                            </w:r>
+                            <w:r>
+                              <w:fldChar w:fldCharType="begin"/>
+                            </w:r>
+                            <w:r>
+                              <w:instrText xml:space="preserve"> SEQ Figura \* ARABIC </w:instrText>
+                            </w:r>
+                            <w:r>
+                              <w:fldChar w:fldCharType="separate"/>
+                            </w:r>
+                            <w:r>
+                              <w:rPr>
+                                <w:noProof/>
+                              </w:rPr>
+                              <w:t>9</w:t>
+                            </w:r>
+                            <w:r>
+                              <w:fldChar w:fldCharType="end"/>
+                            </w:r>
+                            <w:r>
+                              <w:t xml:space="preserve">: SVM </w:t>
+                            </w:r>
+                            <w:proofErr w:type="spellStart"/>
+                            <w:r>
+                              <w:t>Classification</w:t>
+                            </w:r>
+                            <w:proofErr w:type="spellEnd"/>
+                            <w:r>
+                              <w:t xml:space="preserve"> Report</w:t>
+                            </w:r>
+                          </w:p>
+                        </w:txbxContent>
+                      </wps:txbx>
+                      <wps:bodyPr rot="0" spcFirstLastPara="0" vertOverflow="overflow" horzOverflow="overflow" vert="horz" wrap="square" lIns="0" tIns="0" rIns="0" bIns="0" numCol="1" spcCol="0" rtlCol="0" fromWordArt="0" anchor="t" anchorCtr="0" forceAA="0" compatLnSpc="1">
+                        <a:prstTxWarp prst="textNoShape">
+                          <a:avLst/>
+                        </a:prstTxWarp>
+                        <a:spAutoFit/>
+                      </wps:bodyPr>
+                    </wps:wsp>
+                  </a:graphicData>
+                </a:graphic>
+              </wp:anchor>
+            </w:drawing>
+          </mc:Choice>
+          <mc:Fallback>
+            <w:pict>
+              <v:shape w14:anchorId="66AD49F2" id="_x0000_s1034" type="#_x0000_t202" style="position:absolute;margin-left:265.75pt;margin-top:156.85pt;width:265.25pt;height:.05pt;z-index:251695104;visibility:visible;mso-wrap-style:square;mso-wrap-distance-left:9pt;mso-wrap-distance-top:0;mso-wrap-distance-right:9pt;mso-wrap-distance-bottom:0;mso-position-horizontal:absolute;mso-position-horizontal-relative:text;mso-position-vertical:absolute;mso-position-vertical-relative:text;v-text-anchor:top" o:gfxdata="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" stroked="f">
+                <v:textbox style="mso-fit-shape-to-text:t" inset="0,0,0,0">
+                  <w:txbxContent>
+                    <w:p>
+                      <w:pPr>
+                        <w:pStyle w:val="Didascalia"/>
+                        <w:jc w:val="center"/>
+                        <w:rPr>
+                          <w:noProof/>
+                        </w:rPr>
+                      </w:pPr>
+                      <w:r>
+                        <w:t xml:space="preserve">Figura </w:t>
+                      </w:r>
+                      <w:r>
+                        <w:fldChar w:fldCharType="begin"/>
+                      </w:r>
+                      <w:r>
+                        <w:instrText xml:space="preserve"> SEQ Figura \* ARABIC </w:instrText>
+                      </w:r>
+                      <w:r>
+                        <w:fldChar w:fldCharType="separate"/>
+                      </w:r>
+                      <w:r>
+                        <w:rPr>
+                          <w:noProof/>
+                        </w:rPr>
+                        <w:t>9</w:t>
+                      </w:r>
+                      <w:r>
+                        <w:fldChar w:fldCharType="end"/>
+                      </w:r>
+                      <w:r>
+                        <w:t xml:space="preserve">: SVM </w:t>
+                      </w:r>
+                      <w:proofErr w:type="spellStart"/>
+                      <w:r>
+                        <w:t>Classification</w:t>
+                      </w:r>
+                      <w:proofErr w:type="spellEnd"/>
+                      <w:r>
+                        <w:t xml:space="preserve"> Report</w:t>
+                      </w:r>
+                    </w:p>
+                  </w:txbxContent>
+                </v:textbox>
+                <w10:wrap type="topAndBottom"/>
+              </v:shape>
+            </w:pict>
+          </mc:Fallback>
+        </mc:AlternateContent>
+      </w:r>
+      <w:r>
+        <w:rPr>
+          <w:noProof/>
+        </w:rPr>
+        <mc:AlternateContent>
+          <mc:Choice Requires="wps">
+            <w:drawing>
+              <wp:anchor distT="0" distB="0" distL="114300" distR="114300" simplePos="0" relativeHeight="251692032" behindDoc="0" locked="0" layoutInCell="1" allowOverlap="1" wp14:anchorId="2EE2A9E2" wp14:editId="36892762">
+                <wp:simplePos x="0" y="0"/>
+                <wp:positionH relativeFrom="column">
+                  <wp:posOffset>-241935</wp:posOffset>
+                </wp:positionH>
+                <wp:positionV relativeFrom="paragraph">
+                  <wp:posOffset>1991360</wp:posOffset>
+                </wp:positionV>
+                <wp:extent cx="3429000" cy="635"/>
+                <wp:effectExtent l="0" t="0" r="0" b="8255"/>
+                <wp:wrapTopAndBottom/>
+                <wp:docPr id="1017107274" name="Casella di testo 1"/>
+                <wp:cNvGraphicFramePr/>
+                <a:graphic xmlns:a="http://schemas.openxmlformats.org/drawingml/2006/main">
+                  <a:graphicData uri="http://schemas.microsoft.com/office/word/2010/wordprocessingShape">
+                    <wps:wsp>
+                      <wps:cNvSpPr txBox="1"/>
+                      <wps:spPr>
+                        <a:xfrm>
+                          <a:off x="0" y="0"/>
+                          <a:ext cx="3429000" cy="635"/>
+                        </a:xfrm>
+                        <a:prstGeom prst="rect">
+                          <a:avLst/>
+                        </a:prstGeom>
+                        <a:solidFill>
+                          <a:prstClr val="white"/>
+                        </a:solidFill>
+                        <a:ln>
+                          <a:noFill/>
+                        </a:ln>
+                      </wps:spPr>
+                      <wps:txbx>
+                        <w:txbxContent>
+                          <w:p>
+                            <w:pPr>
+                              <w:pStyle w:val="Didascalia"/>
+                              <w:jc w:val="center"/>
+                              <w:rPr>
+                                <w:noProof/>
+                                <w:lang w:val="en-US"/>
+                              </w:rPr>
+                            </w:pPr>
+                            <w:proofErr w:type="spellStart"/>
+                            <w:r>
+                              <w:rPr>
+                                <w:lang w:val="en-US"/>
+                              </w:rPr>
+                              <w:t>Figura</w:t>
+                            </w:r>
+                            <w:proofErr w:type="spellEnd"/>
+                            <w:r>
+                              <w:rPr>
+                                <w:lang w:val="en-US"/>
+                              </w:rPr>
+                              <w:t xml:space="preserve"> </w:t>
+                            </w:r>
+                            <w:r>
+                              <w:fldChar w:fldCharType="begin"/>
+                            </w:r>
+                            <w:r>
+                              <w:rPr>
+                                <w:lang w:val="en-US"/>
+                              </w:rPr>
+                              <w:instrText xml:space="preserve"> SEQ Figura \* ARABIC </w:instrText>
+                            </w:r>
+                            <w:r>
+                              <w:fldChar w:fldCharType="separate"/>
+                            </w:r>
+                            <w:r>
+                              <w:rPr>
+                                <w:noProof/>
+                                <w:lang w:val="en-US"/>
+                              </w:rPr>
+                              <w:t>10</w:t>
+                            </w:r>
+                            <w:r>
+                              <w:fldChar w:fldCharType="end"/>
+                            </w:r>
+                            <w:r>
+                              <w:rPr>
+                                <w:lang w:val="en-US"/>
+                              </w:rPr>
+                              <w:t>: Random Forest Classification Report</w:t>
+                            </w:r>
+                          </w:p>
+                        </w:txbxContent>
+                      </wps:txbx>
+                      <wps:bodyPr rot="0" spcFirstLastPara="0" vertOverflow="overflow" horzOverflow="overflow" vert="horz" wrap="square" lIns="0" tIns="0" rIns="0" bIns="0" numCol="1" spcCol="0" rtlCol="0" fromWordArt="0" anchor="t" anchorCtr="0" forceAA="0" compatLnSpc="1">
+                        <a:prstTxWarp prst="textNoShape">
+                          <a:avLst/>
+                        </a:prstTxWarp>
+                        <a:spAutoFit/>
+                      </wps:bodyPr>
+                    </wps:wsp>
+                  </a:graphicData>
+                </a:graphic>
+              </wp:anchor>
+            </w:drawing>
+          </mc:Choice>
+          <mc:Fallback>
+            <w:pict>
+              <v:shape w14:anchorId="2EE2A9E2" id="_x0000_s1035" type="#_x0000_t202" style="position:absolute;margin-left:-19.05pt;margin-top:156.8pt;width:270pt;height:.05pt;z-index:251692032;visibility:visible;mso-wrap-style:square;mso-wrap-distance-left:9pt;mso-wrap-distance-top:0;mso-wrap-distance-right:9pt;mso-wrap-distance-bottom:0;mso-position-horizontal:absolute;mso-position-horizontal-relative:text;mso-position-vertical:absolute;mso-position-vertical-relative:text;v-text-anchor:top" o:gfxdata="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" stroked="f">
+                <v:textbox style="mso-fit-shape-to-text:t" inset="0,0,0,0">
+                  <w:txbxContent>
+                    <w:p>
+                      <w:pPr>
+                        <w:pStyle w:val="Didascalia"/>
+                        <w:jc w:val="center"/>
+                        <w:rPr>
+                          <w:noProof/>
+                          <w:lang w:val="en-US"/>
+                        </w:rPr>
+                      </w:pPr>
+                      <w:proofErr w:type="spellStart"/>
+                      <w:r>
+                        <w:rPr>
+                          <w:lang w:val="en-US"/>
+                        </w:rPr>
+                        <w:t>Figura</w:t>
+                      </w:r>
+                      <w:proofErr w:type="spellEnd"/>
+                      <w:r>
+                        <w:rPr>
+                          <w:lang w:val="en-US"/>
+                        </w:rPr>
+                        <w:t xml:space="preserve"> </w:t>
+                      </w:r>
+                      <w:r>
+                        <w:fldChar w:fldCharType="begin"/>
+                      </w:r>
+                      <w:r>
+                        <w:rPr>
+                          <w:lang w:val="en-US"/>
+                        </w:rPr>
+                        <w:instrText xml:space="preserve"> SEQ Figura \* ARABIC </w:instrText>
+                      </w:r>
+                      <w:r>
+                        <w:fldChar w:fldCharType="separate"/>
+                      </w:r>
+                      <w:r>
+                        <w:rPr>
+                          <w:noProof/>
+                          <w:lang w:val="en-US"/>
+                        </w:rPr>
+                        <w:t>10</w:t>
+                      </w:r>
+                      <w:r>
+                        <w:fldChar w:fldCharType="end"/>
+                      </w:r>
+                      <w:r>
+                        <w:rPr>
+                          <w:lang w:val="en-US"/>
+                        </w:rPr>
+                        <w:t>: Random Forest Classification Report</w:t>
+                      </w:r>
+                    </w:p>
+                  </w:txbxContent>
+                </v:textbox>
+                <w10:wrap type="topAndBottom"/>
+              </v:shape>
+            </w:pict>
+          </mc:Fallback>
+        </mc:AlternateContent>
+      </w:r>
       <w:r>
         <w:t xml:space="preserve">Sono state condotte valutazioni preliminari delle prestazioni dei modelli, includendo metriche chiave come </w:t>
       </w:r>
@@ -5384,11 +6606,9 @@
       <w:r>
         <w:t xml:space="preserve">. La sua importanza deriva dal fatto che un alto valore di questa metrica </w:t>
       </w:r>
-      <w:proofErr w:type="gramStart"/>
-      <w:r>
-        <w:t>indica</w:t>
-      </w:r>
-      <w:proofErr w:type="gramEnd"/>
+      <w:r>
+        <w:t>è indice di</w:t>
+      </w:r>
       <w:r>
         <w:t xml:space="preserve"> </w:t>
       </w:r>
@@ -5569,6 +6789,101 @@
       </w:r>
       <w:r>
         <w:t xml:space="preserve">si è rivelato essere il modello con le prestazioni più basse. </w:t>
+      </w:r>
+    </w:p>
+    <w:p>
+      <w:pPr>
+        <w:pStyle w:val="Titolo1"/>
+        <w:numPr>
+          <w:ilvl w:val="0"/>
+          <w:numId w:val="2"/>
+        </w:numPr>
+        <w:spacing w:after="0"/>
+        <w:ind w:left="417"/>
+        <w:rPr>
+          <w:color w:val="EE0000"/>
+        </w:rPr>
+      </w:pPr>
+      <w:bookmarkStart w:id="16" w:name="_Toc200727204"/>
+      <w:r>
+        <w:rPr>
+          <w:color w:val="EE0000"/>
+        </w:rPr>
+        <w:t>APPRENDIMENTO SUPERVISIONATO CON IPERPARAMETRI</w:t>
+      </w:r>
+      <w:bookmarkEnd w:id="16"/>
+    </w:p>
+    <w:p>
+      <w:r>
+        <w:t xml:space="preserve">Dopo l’addestramento e le valutazioni iniziali, si è deciso di migliorare le prestazioni di </w:t>
+      </w:r>
+      <w:r>
+        <w:rPr>
+          <w:rFonts w:ascii="Bell MT" w:hAnsi="Bell MT"/>
+          <w:sz w:val="28"/>
+          <w:szCs w:val="28"/>
+        </w:rPr>
+        <w:t>KNN</w:t>
+      </w:r>
+      <w:r>
+        <w:t xml:space="preserve">, </w:t>
+      </w:r>
+      <w:r>
+        <w:rPr>
+          <w:rFonts w:ascii="Bell MT" w:hAnsi="Bell MT"/>
+          <w:sz w:val="28"/>
+          <w:szCs w:val="28"/>
+        </w:rPr>
+        <w:t xml:space="preserve">Random </w:t>
+      </w:r>
+      <w:proofErr w:type="spellStart"/>
+      <w:r>
+        <w:rPr>
+          <w:rFonts w:ascii="Bell MT" w:hAnsi="Bell MT"/>
+          <w:sz w:val="28"/>
+          <w:szCs w:val="28"/>
+        </w:rPr>
+        <w:t>Forest</w:t>
+      </w:r>
+      <w:proofErr w:type="spellEnd"/>
+      <w:r>
+        <w:rPr>
+          <w:sz w:val="28"/>
+          <w:szCs w:val="28"/>
+        </w:rPr>
+        <w:t xml:space="preserve"> </w:t>
+      </w:r>
+      <w:r>
+        <w:t xml:space="preserve">e </w:t>
+      </w:r>
+      <w:proofErr w:type="spellStart"/>
+      <w:r>
+        <w:rPr>
+          <w:rFonts w:ascii="Bell MT" w:hAnsi="Bell MT"/>
+          <w:sz w:val="28"/>
+          <w:szCs w:val="28"/>
+        </w:rPr>
+        <w:t>Decision</w:t>
+      </w:r>
+      <w:proofErr w:type="spellEnd"/>
+      <w:r>
+        <w:rPr>
+          <w:rFonts w:ascii="Bell MT" w:hAnsi="Bell MT"/>
+          <w:sz w:val="28"/>
+          <w:szCs w:val="28"/>
+        </w:rPr>
+        <w:t xml:space="preserve"> Tree</w:t>
+      </w:r>
+      <w:r>
+        <w:t xml:space="preserve"> perché sono risultati essere gli algoritmi che hanno registrato i livelli più bassi </w:t>
+      </w:r>
+      <w:proofErr w:type="spellStart"/>
+      <w:r>
+        <w:t>accuracy</w:t>
+      </w:r>
+      <w:proofErr w:type="spellEnd"/>
+      <w:r>
+        <w:t xml:space="preserve"> tra tutti gli algoritmi testati.</w:t>
       </w:r>
     </w:p>
     <w:p>
@@ -5580,56 +6895,1104 @@
         </w:numPr>
         <w:spacing w:before="240" w:after="0"/>
       </w:pPr>
-      <w:r>
-        <w:t>APPRENDIMENTO SUPERVISIONATO CON IPERPARAMETRI</w:t>
-      </w:r>
-    </w:p>
-    <w:p>
-      <w:r>
-        <w:t xml:space="preserve">Dopo l’addestramento e le valutazioni iniziali, si è deciso di migliorare le prestazioni di KNN, Random </w:t>
+      <w:bookmarkStart w:id="17" w:name="_Toc200727205"/>
+      <w:r>
+        <w:t>KNN</w:t>
+      </w:r>
+      <w:bookmarkEnd w:id="17"/>
+    </w:p>
+    <w:p>
+      <w:r>
+        <w:t xml:space="preserve">Il </w:t>
+      </w:r>
+      <w:r>
+        <w:rPr>
+          <w:rFonts w:ascii="Bell MT" w:hAnsi="Bell MT"/>
+          <w:sz w:val="28"/>
+          <w:szCs w:val="28"/>
+        </w:rPr>
+        <w:t>K-</w:t>
       </w:r>
       <w:proofErr w:type="spellStart"/>
       <w:r>
-        <w:t>Forest</w:t>
+        <w:rPr>
+          <w:rFonts w:ascii="Bell MT" w:hAnsi="Bell MT"/>
+          <w:sz w:val="28"/>
+          <w:szCs w:val="28"/>
+        </w:rPr>
+        <w:t>Nearest</w:t>
       </w:r>
       <w:proofErr w:type="spellEnd"/>
       <w:r>
-        <w:t xml:space="preserve"> e </w:t>
+        <w:rPr>
+          <w:rFonts w:ascii="Bell MT" w:hAnsi="Bell MT"/>
+          <w:sz w:val="28"/>
+          <w:szCs w:val="28"/>
+        </w:rPr>
+        <w:t xml:space="preserve"> </w:t>
       </w:r>
       <w:proofErr w:type="spellStart"/>
       <w:r>
-        <w:t>Decision</w:t>
+        <w:rPr>
+          <w:rFonts w:ascii="Bell MT" w:hAnsi="Bell MT"/>
+          <w:sz w:val="28"/>
+          <w:szCs w:val="28"/>
+        </w:rPr>
+        <w:t>Neighbors</w:t>
       </w:r>
       <w:proofErr w:type="spellEnd"/>
       <w:r>
-        <w:t xml:space="preserve"> Tree perché sono risultati essere gli algoritmi che hanno registrato i livelli più bassi </w:t>
+        <w:rPr>
+          <w:sz w:val="28"/>
+          <w:szCs w:val="28"/>
+        </w:rPr>
+        <w:t xml:space="preserve"> </w:t>
+      </w:r>
+      <w:r>
+        <w:t>(KNN) è un algoritmo il cu</w:t>
+      </w:r>
+      <w:r>
+        <w:t>i</w:t>
+      </w:r>
+      <w:r>
+        <w:t xml:space="preserve"> funzionam</w:t>
+      </w:r>
+      <w:r>
+        <w:t xml:space="preserve">ento si fonda </w:t>
+      </w:r>
+      <w:r>
+        <w:t>sul principio di "somiglianza": per classificare un nuovo dato, l'algoritmo individua i 'k' punti più vicini a esso nel set di addestramento e assegna la classe che risulta essere più comune tra questi vicini</w:t>
+      </w:r>
+      <w:r>
+        <w:t>.</w:t>
+      </w:r>
+    </w:p>
+    <w:p>
+      <w:r>
+        <w:t xml:space="preserve">Per aumentare la performance del modello, si è preso in considerazione il suo </w:t>
       </w:r>
       <w:proofErr w:type="spellStart"/>
       <w:r>
-        <w:t>accuracy</w:t>
+        <w:t>iperparametro</w:t>
       </w:r>
       <w:proofErr w:type="spellEnd"/>
       <w:r>
-        <w:t xml:space="preserve"> tra tutti gli algoritmi testati.</w:t>
-      </w:r>
-    </w:p>
-    <w:p>
-      <w:pPr>
-        <w:pStyle w:val="Titolo3"/>
+        <w:t xml:space="preserve"> principale, </w:t>
+      </w:r>
+      <w:proofErr w:type="spellStart"/>
+      <w:r>
+        <w:rPr>
+          <w:rFonts w:ascii="Bell MT" w:hAnsi="Bell MT"/>
+          <w:sz w:val="28"/>
+          <w:szCs w:val="28"/>
+        </w:rPr>
+        <w:t>n_neighbors</w:t>
+      </w:r>
+      <w:proofErr w:type="spellEnd"/>
+      <w:r>
+        <w:t>, che definisce il numero di vicini da consultare.</w:t>
+      </w:r>
+    </w:p>
+    <w:p>
+      <w:r>
+        <w:rPr>
+          <w:rStyle w:val="Titolo3Carattere"/>
+        </w:rPr>
+        <w:drawing>
+          <wp:anchor distT="0" distB="0" distL="114300" distR="114300" simplePos="0" relativeHeight="251703296" behindDoc="0" locked="0" layoutInCell="1" allowOverlap="1" wp14:anchorId="44E6D78E" wp14:editId="067800FE">
+            <wp:simplePos x="0" y="0"/>
+            <wp:positionH relativeFrom="column">
+              <wp:posOffset>259715</wp:posOffset>
+            </wp:positionH>
+            <wp:positionV relativeFrom="paragraph">
+              <wp:posOffset>1567180</wp:posOffset>
+            </wp:positionV>
+            <wp:extent cx="5859780" cy="2929890"/>
+            <wp:effectExtent l="0" t="0" r="7620" b="3810"/>
+            <wp:wrapTopAndBottom/>
+            <wp:docPr id="79321179" name="Immagine 15" descr="Immagine che contiene testo, linea, Diagramma, diagramma&#10;&#10;Il contenuto generato dall'IA potrebbe non essere corretto."/>
+            <wp:cNvGraphicFramePr>
+              <a:graphicFrameLocks xmlns:a="http://schemas.openxmlformats.org/drawingml/2006/main" noChangeAspect="1"/>
+            </wp:cNvGraphicFramePr>
+            <a:graphic xmlns:a="http://schemas.openxmlformats.org/drawingml/2006/main">
+              <a:graphicData uri="http://schemas.openxmlformats.org/drawingml/2006/picture">
+                <pic:pic xmlns:pic="http://schemas.openxmlformats.org/drawingml/2006/picture">
+                  <pic:nvPicPr>
+                    <pic:cNvPr id="79321179" name="Immagine 15" descr="Immagine che contiene testo, linea, Diagramma, diagramma&#10;&#10;Il contenuto generato dall'IA potrebbe non essere corretto."/>
+                    <pic:cNvPicPr/>
+                  </pic:nvPicPr>
+                  <pic:blipFill>
+                    <a:blip r:embed="rId22">
+                      <a:extLst>
+                        <a:ext uri="{28A0092B-C50C-407E-A947-70E740481C1C}">
+                          <a14:useLocalDpi xmlns:a14="http://schemas.microsoft.com/office/drawing/2010/main" val="0"/>
+                        </a:ext>
+                      </a:extLst>
+                    </a:blip>
+                    <a:stretch>
+                      <a:fillRect/>
+                    </a:stretch>
+                  </pic:blipFill>
+                  <pic:spPr>
+                    <a:xfrm>
+                      <a:off x="0" y="0"/>
+                      <a:ext cx="5859780" cy="2929890"/>
+                    </a:xfrm>
+                    <a:prstGeom prst="rect">
+                      <a:avLst/>
+                    </a:prstGeom>
+                  </pic:spPr>
+                </pic:pic>
+              </a:graphicData>
+            </a:graphic>
+            <wp14:sizeRelH relativeFrom="margin">
+              <wp14:pctWidth>0</wp14:pctWidth>
+            </wp14:sizeRelH>
+            <wp14:sizeRelV relativeFrom="margin">
+              <wp14:pctHeight>0</wp14:pctHeight>
+            </wp14:sizeRelV>
+          </wp:anchor>
+        </w:drawing>
+      </w:r>
+      <w:r>
+        <w:t>Nel file “</w:t>
+      </w:r>
+      <w:r>
+        <w:rPr>
+          <w:i/>
+          <w:iCs/>
+        </w:rPr>
+        <w:t>optimized_KNN.py</w:t>
+      </w:r>
+      <w:r>
+        <w:t>”, a</w:t>
+      </w:r>
+      <w:r>
+        <w:t xml:space="preserve">l fine di identificare il valore ottimale di </w:t>
+      </w:r>
+      <w:proofErr w:type="spellStart"/>
+      <w:r>
+        <w:rPr>
+          <w:rFonts w:ascii="Bell MT" w:hAnsi="Bell MT"/>
+          <w:sz w:val="28"/>
+          <w:szCs w:val="28"/>
+        </w:rPr>
+        <w:t>n_neighbors</w:t>
+      </w:r>
+      <w:proofErr w:type="spellEnd"/>
+      <w:r>
+        <w:t xml:space="preserve">, è stato eseguito un processo di tuning degli </w:t>
+      </w:r>
+      <w:proofErr w:type="spellStart"/>
+      <w:r>
+        <w:t>iperparametri</w:t>
+      </w:r>
+      <w:proofErr w:type="spellEnd"/>
+      <w:r>
+        <w:t xml:space="preserve"> utilizzando la tecnica </w:t>
+      </w:r>
+      <w:proofErr w:type="spellStart"/>
+      <w:r>
+        <w:rPr>
+          <w:rFonts w:ascii="Bell MT" w:hAnsi="Bell MT"/>
+          <w:sz w:val="28"/>
+          <w:szCs w:val="28"/>
+        </w:rPr>
+        <w:t>Grid</w:t>
+      </w:r>
+      <w:proofErr w:type="spellEnd"/>
+      <w:r>
+        <w:rPr>
+          <w:rFonts w:ascii="Bell MT" w:hAnsi="Bell MT"/>
+          <w:sz w:val="28"/>
+          <w:szCs w:val="28"/>
+        </w:rPr>
+        <w:t xml:space="preserve"> </w:t>
+      </w:r>
+      <w:proofErr w:type="spellStart"/>
+      <w:r>
+        <w:rPr>
+          <w:rFonts w:ascii="Bell MT" w:hAnsi="Bell MT"/>
+          <w:sz w:val="28"/>
+          <w:szCs w:val="28"/>
+        </w:rPr>
+        <w:t>Search</w:t>
+      </w:r>
+      <w:proofErr w:type="spellEnd"/>
+      <w:r>
+        <w:rPr>
+          <w:sz w:val="28"/>
+          <w:szCs w:val="28"/>
+        </w:rPr>
+        <w:t xml:space="preserve"> </w:t>
+      </w:r>
+      <w:r>
+        <w:t xml:space="preserve">con </w:t>
+      </w:r>
+      <w:r>
+        <w:rPr>
+          <w:rFonts w:ascii="Bell MT" w:hAnsi="Bell MT"/>
+          <w:sz w:val="28"/>
+          <w:szCs w:val="28"/>
+        </w:rPr>
+        <w:t xml:space="preserve">Cross </w:t>
+      </w:r>
+      <w:proofErr w:type="spellStart"/>
+      <w:r>
+        <w:rPr>
+          <w:rFonts w:ascii="Bell MT" w:hAnsi="Bell MT"/>
+          <w:sz w:val="28"/>
+          <w:szCs w:val="28"/>
+        </w:rPr>
+        <w:t>Validation</w:t>
+      </w:r>
+      <w:proofErr w:type="spellEnd"/>
+      <w:r>
+        <w:t xml:space="preserve"> a 5-fold. Durante questa fase, sono stati testati sistematicamente tutti i valori interi di </w:t>
+      </w:r>
+      <w:proofErr w:type="spellStart"/>
+      <w:r>
+        <w:rPr>
+          <w:rFonts w:ascii="Bell MT" w:hAnsi="Bell MT"/>
+          <w:sz w:val="28"/>
+          <w:szCs w:val="28"/>
+        </w:rPr>
+        <w:t>n_neighbors</w:t>
+      </w:r>
+      <w:proofErr w:type="spellEnd"/>
+      <w:r>
+        <w:rPr>
+          <w:sz w:val="28"/>
+          <w:szCs w:val="28"/>
+        </w:rPr>
+        <w:t xml:space="preserve"> </w:t>
+      </w:r>
+      <w:r>
+        <w:t xml:space="preserve">da 1 a </w:t>
+      </w:r>
+      <w:r>
+        <w:t>3</w:t>
+      </w:r>
+      <w:r>
+        <w:t xml:space="preserve">0, con l'obiettivo di massimizzare la metrica di performance </w:t>
+      </w:r>
+      <w:proofErr w:type="spellStart"/>
+      <w:r>
+        <w:rPr>
+          <w:rFonts w:ascii="Bell MT" w:hAnsi="Bell MT"/>
+          <w:sz w:val="28"/>
+          <w:szCs w:val="28"/>
+        </w:rPr>
+        <w:t>Accuracy</w:t>
+      </w:r>
+      <w:r>
+        <w:t>.</w:t>
+      </w:r>
+      <w:bookmarkStart w:id="18" w:name="_Toc200727206"/>
+      <w:proofErr w:type="spellEnd"/>
+    </w:p>
+    <w:p>
+      <w:pPr>
+        <w:pStyle w:val="Paragrafoelenco"/>
         <w:numPr>
           <w:ilvl w:val="2"/>
           <w:numId w:val="2"/>
         </w:numPr>
-        <w:spacing w:before="240" w:after="0"/>
+        <w:spacing w:after="0"/>
         <w:ind w:left="1117"/>
-      </w:pPr>
-      <w:r>
-        <w:t>KNN</w:t>
-      </w:r>
-    </w:p>
-    <w:p/>
+        <w:rPr>
+          <w:rStyle w:val="Titolo3Carattere"/>
+        </w:rPr>
+      </w:pPr>
+      <w:r>
+        <w:rPr>
+          <w:rStyle w:val="Titolo3Carattere"/>
+        </w:rPr>
+        <mc:AlternateContent>
+          <mc:Choice Requires="wps">
+            <w:drawing>
+              <wp:anchor distT="0" distB="0" distL="114300" distR="114300" simplePos="0" relativeHeight="251705344" behindDoc="0" locked="0" layoutInCell="1" allowOverlap="1" wp14:anchorId="50BD96F4" wp14:editId="30B12963">
+                <wp:simplePos x="0" y="0"/>
+                <wp:positionH relativeFrom="column">
+                  <wp:posOffset>160655</wp:posOffset>
+                </wp:positionH>
+                <wp:positionV relativeFrom="paragraph">
+                  <wp:posOffset>3199765</wp:posOffset>
+                </wp:positionV>
+                <wp:extent cx="6202680" cy="635"/>
+                <wp:effectExtent l="0" t="0" r="0" b="0"/>
+                <wp:wrapTopAndBottom/>
+                <wp:docPr id="1127462244" name="Casella di testo 1"/>
+                <wp:cNvGraphicFramePr/>
+                <a:graphic xmlns:a="http://schemas.openxmlformats.org/drawingml/2006/main">
+                  <a:graphicData uri="http://schemas.microsoft.com/office/word/2010/wordprocessingShape">
+                    <wps:wsp>
+                      <wps:cNvSpPr txBox="1"/>
+                      <wps:spPr>
+                        <a:xfrm>
+                          <a:off x="0" y="0"/>
+                          <a:ext cx="6202680" cy="635"/>
+                        </a:xfrm>
+                        <a:prstGeom prst="rect">
+                          <a:avLst/>
+                        </a:prstGeom>
+                        <a:solidFill>
+                          <a:prstClr val="white"/>
+                        </a:solidFill>
+                        <a:ln>
+                          <a:noFill/>
+                        </a:ln>
+                      </wps:spPr>
+                      <wps:txbx>
+                        <w:txbxContent>
+                          <w:p>
+                            <w:pPr>
+                              <w:pStyle w:val="Didascalia"/>
+                              <w:jc w:val="center"/>
+                              <w:rPr>
+                                <w:noProof/>
+                              </w:rPr>
+                            </w:pPr>
+                            <w:r>
+                              <w:t xml:space="preserve">Figura </w:t>
+                            </w:r>
+                            <w:r>
+                              <w:fldChar w:fldCharType="begin"/>
+                            </w:r>
+                            <w:r>
+                              <w:instrText xml:space="preserve"> SEQ Figura \* ARABIC </w:instrText>
+                            </w:r>
+                            <w:r>
+                              <w:fldChar w:fldCharType="separate"/>
+                            </w:r>
+                            <w:r>
+                              <w:rPr>
+                                <w:noProof/>
+                              </w:rPr>
+                              <w:t>11</w:t>
+                            </w:r>
+                            <w:r>
+                              <w:fldChar w:fldCharType="end"/>
+                            </w:r>
+                            <w:r>
+                              <w:t xml:space="preserve">: Ricerca del miglior </w:t>
+                            </w:r>
+                            <w:proofErr w:type="spellStart"/>
+                            <w:r>
+                              <w:t>n_neighbors</w:t>
+                            </w:r>
+                            <w:proofErr w:type="spellEnd"/>
+                          </w:p>
+                        </w:txbxContent>
+                      </wps:txbx>
+                      <wps:bodyPr rot="0" spcFirstLastPara="0" vertOverflow="overflow" horzOverflow="overflow" vert="horz" wrap="square" lIns="0" tIns="0" rIns="0" bIns="0" numCol="1" spcCol="0" rtlCol="0" fromWordArt="0" anchor="t" anchorCtr="0" forceAA="0" compatLnSpc="1">
+                        <a:prstTxWarp prst="textNoShape">
+                          <a:avLst/>
+                        </a:prstTxWarp>
+                        <a:spAutoFit/>
+                      </wps:bodyPr>
+                    </wps:wsp>
+                  </a:graphicData>
+                </a:graphic>
+              </wp:anchor>
+            </w:drawing>
+          </mc:Choice>
+          <mc:Fallback>
+            <w:pict>
+              <v:shape w14:anchorId="50BD96F4" id="_x0000_s1036" type="#_x0000_t202" style="position:absolute;left:0;text-align:left;margin-left:12.65pt;margin-top:251.95pt;width:488.4pt;height:.05pt;z-index:251705344;visibility:visible;mso-wrap-style:square;mso-wrap-distance-left:9pt;mso-wrap-distance-top:0;mso-wrap-distance-right:9pt;mso-wrap-distance-bottom:0;mso-position-horizontal:absolute;mso-position-horizontal-relative:text;mso-position-vertical:absolute;mso-position-vertical-relative:text;v-text-anchor:top" o:gfxdata="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" stroked="f">
+                <v:textbox style="mso-fit-shape-to-text:t" inset="0,0,0,0">
+                  <w:txbxContent>
+                    <w:p>
+                      <w:pPr>
+                        <w:pStyle w:val="Didascalia"/>
+                        <w:jc w:val="center"/>
+                        <w:rPr>
+                          <w:noProof/>
+                        </w:rPr>
+                      </w:pPr>
+                      <w:r>
+                        <w:t xml:space="preserve">Figura </w:t>
+                      </w:r>
+                      <w:r>
+                        <w:fldChar w:fldCharType="begin"/>
+                      </w:r>
+                      <w:r>
+                        <w:instrText xml:space="preserve"> SEQ Figura \* ARABIC </w:instrText>
+                      </w:r>
+                      <w:r>
+                        <w:fldChar w:fldCharType="separate"/>
+                      </w:r>
+                      <w:r>
+                        <w:rPr>
+                          <w:noProof/>
+                        </w:rPr>
+                        <w:t>11</w:t>
+                      </w:r>
+                      <w:r>
+                        <w:fldChar w:fldCharType="end"/>
+                      </w:r>
+                      <w:r>
+                        <w:t xml:space="preserve">: Ricerca del miglior </w:t>
+                      </w:r>
+                      <w:proofErr w:type="spellStart"/>
+                      <w:r>
+                        <w:t>n_neighbors</w:t>
+                      </w:r>
+                      <w:proofErr w:type="spellEnd"/>
+                    </w:p>
+                  </w:txbxContent>
+                </v:textbox>
+                <w10:wrap type="topAndBottom"/>
+              </v:shape>
+            </w:pict>
+          </mc:Fallback>
+        </mc:AlternateContent>
+      </w:r>
+      <w:r>
+        <w:rPr>
+          <w:rStyle w:val="Titolo3Carattere"/>
+        </w:rPr>
+        <w:t>VALUTAZIONI FINALI</w:t>
+      </w:r>
+      <w:bookmarkEnd w:id="18"/>
+    </w:p>
+    <w:p>
+      <w:r>
+        <w:lastRenderedPageBreak/>
+        <w:t xml:space="preserve">Dal grafico soprastante è possibile notare una fase di </w:t>
+      </w:r>
+      <w:proofErr w:type="spellStart"/>
+      <w:r>
+        <w:rPr>
+          <w:rFonts w:ascii="Bell MT" w:hAnsi="Bell MT"/>
+          <w:sz w:val="28"/>
+          <w:szCs w:val="28"/>
+        </w:rPr>
+        <w:t>overfitting</w:t>
+      </w:r>
+      <w:proofErr w:type="spellEnd"/>
+      <w:r>
+        <w:rPr>
+          <w:sz w:val="28"/>
+          <w:szCs w:val="28"/>
+        </w:rPr>
+        <w:t xml:space="preserve"> </w:t>
+      </w:r>
+      <w:r>
+        <w:t xml:space="preserve">del modello per valori di </w:t>
+      </w:r>
+      <w:proofErr w:type="spellStart"/>
+      <w:r>
+        <w:rPr>
+          <w:rFonts w:ascii="Bell MT" w:hAnsi="Bell MT"/>
+          <w:sz w:val="28"/>
+          <w:szCs w:val="28"/>
+        </w:rPr>
+        <w:t>n_neighbors</w:t>
+      </w:r>
+      <w:proofErr w:type="spellEnd"/>
+      <w:r>
+        <w:rPr>
+          <w:sz w:val="28"/>
+          <w:szCs w:val="28"/>
+        </w:rPr>
+        <w:t xml:space="preserve"> </w:t>
+      </w:r>
+      <w:r>
+        <w:t xml:space="preserve">bassi (da 1 a 5); in questi casi, il modello </w:t>
+      </w:r>
+      <w:r>
+        <w:t>è troppo "specifico" e impara a memoria i dati di addestramento</w:t>
+      </w:r>
+      <w:r>
+        <w:t xml:space="preserve">, diventa cioè </w:t>
+      </w:r>
+      <w:r>
+        <w:t>perfetto nel prevedere i dati che già conosce (da qui l'</w:t>
+      </w:r>
+      <w:proofErr w:type="spellStart"/>
+      <w:r>
+        <w:rPr>
+          <w:rFonts w:ascii="Bell MT" w:hAnsi="Bell MT"/>
+          <w:sz w:val="28"/>
+          <w:szCs w:val="28"/>
+        </w:rPr>
+        <w:t>accuracy</w:t>
+      </w:r>
+      <w:proofErr w:type="spellEnd"/>
+      <w:r>
+        <w:t xml:space="preserve"> di training altissima), ma fallisce nel generalizzare a nuovi dati</w:t>
+      </w:r>
+      <w:r>
+        <w:t>.</w:t>
+      </w:r>
+    </w:p>
+    <w:p>
+      <w:r>
+        <w:t xml:space="preserve">Aumentando </w:t>
+      </w:r>
+      <w:r>
+        <w:t xml:space="preserve">il valore di </w:t>
+      </w:r>
+      <w:proofErr w:type="spellStart"/>
+      <w:r>
+        <w:rPr>
+          <w:rFonts w:ascii="Bell MT" w:hAnsi="Bell MT"/>
+          <w:sz w:val="28"/>
+          <w:szCs w:val="28"/>
+        </w:rPr>
+        <w:t>n_neighbors</w:t>
+      </w:r>
+      <w:proofErr w:type="spellEnd"/>
+      <w:r>
+        <w:t>, il modello diventa meno specifico e inizia a imparare i pattern generali dei dati invece di memorizzarli</w:t>
+      </w:r>
+      <w:r>
+        <w:t>, migliorando la</w:t>
+      </w:r>
+      <w:r>
+        <w:t xml:space="preserve"> sua capacità di generalizzare</w:t>
+      </w:r>
+      <w:r>
+        <w:t>.</w:t>
+      </w:r>
+    </w:p>
+    <w:p>
+      <w:r>
+        <w:rPr>
+          <w:noProof/>
+        </w:rPr>
+        <mc:AlternateContent>
+          <mc:Choice Requires="wps">
+            <w:drawing>
+              <wp:anchor distT="0" distB="0" distL="114300" distR="114300" simplePos="0" relativeHeight="251708416" behindDoc="0" locked="0" layoutInCell="1" allowOverlap="1" wp14:anchorId="08357976" wp14:editId="121D16CA">
+                <wp:simplePos x="0" y="0"/>
+                <wp:positionH relativeFrom="column">
+                  <wp:posOffset>808355</wp:posOffset>
+                </wp:positionH>
+                <wp:positionV relativeFrom="paragraph">
+                  <wp:posOffset>2440305</wp:posOffset>
+                </wp:positionV>
+                <wp:extent cx="4815840" cy="635"/>
+                <wp:effectExtent l="0" t="0" r="0" b="0"/>
+                <wp:wrapTopAndBottom/>
+                <wp:docPr id="484411535" name="Casella di testo 1"/>
+                <wp:cNvGraphicFramePr/>
+                <a:graphic xmlns:a="http://schemas.openxmlformats.org/drawingml/2006/main">
+                  <a:graphicData uri="http://schemas.microsoft.com/office/word/2010/wordprocessingShape">
+                    <wps:wsp>
+                      <wps:cNvSpPr txBox="1"/>
+                      <wps:spPr>
+                        <a:xfrm>
+                          <a:off x="0" y="0"/>
+                          <a:ext cx="4815840" cy="635"/>
+                        </a:xfrm>
+                        <a:prstGeom prst="rect">
+                          <a:avLst/>
+                        </a:prstGeom>
+                        <a:solidFill>
+                          <a:prstClr val="white"/>
+                        </a:solidFill>
+                        <a:ln>
+                          <a:noFill/>
+                        </a:ln>
+                      </wps:spPr>
+                      <wps:txbx>
+                        <w:txbxContent>
+                          <w:p>
+                            <w:pPr>
+                              <w:pStyle w:val="Didascalia"/>
+                              <w:jc w:val="center"/>
+                              <w:rPr>
+                                <w:noProof/>
+                              </w:rPr>
+                            </w:pPr>
+                            <w:r>
+                              <w:t xml:space="preserve">Figura </w:t>
+                            </w:r>
+                            <w:r>
+                              <w:fldChar w:fldCharType="begin"/>
+                            </w:r>
+                            <w:r>
+                              <w:instrText xml:space="preserve"> SEQ Figura \* ARABIC </w:instrText>
+                            </w:r>
+                            <w:r>
+                              <w:fldChar w:fldCharType="separate"/>
+                            </w:r>
+                            <w:r>
+                              <w:rPr>
+                                <w:noProof/>
+                              </w:rPr>
+                              <w:t>12</w:t>
+                            </w:r>
+                            <w:r>
+                              <w:fldChar w:fldCharType="end"/>
+                            </w:r>
+                            <w:r>
+                              <w:t>: Valutazione finale KNN ottimizzato</w:t>
+                            </w:r>
+                          </w:p>
+                        </w:txbxContent>
+                      </wps:txbx>
+                      <wps:bodyPr rot="0" spcFirstLastPara="0" vertOverflow="overflow" horzOverflow="overflow" vert="horz" wrap="square" lIns="0" tIns="0" rIns="0" bIns="0" numCol="1" spcCol="0" rtlCol="0" fromWordArt="0" anchor="t" anchorCtr="0" forceAA="0" compatLnSpc="1">
+                        <a:prstTxWarp prst="textNoShape">
+                          <a:avLst/>
+                        </a:prstTxWarp>
+                        <a:spAutoFit/>
+                      </wps:bodyPr>
+                    </wps:wsp>
+                  </a:graphicData>
+                </a:graphic>
+              </wp:anchor>
+            </w:drawing>
+          </mc:Choice>
+          <mc:Fallback>
+            <w:pict>
+              <v:shape w14:anchorId="08357976" id="_x0000_s1037" type="#_x0000_t202" style="position:absolute;margin-left:63.65pt;margin-top:192.15pt;width:379.2pt;height:.05pt;z-index:251708416;visibility:visible;mso-wrap-style:square;mso-wrap-distance-left:9pt;mso-wrap-distance-top:0;mso-wrap-distance-right:9pt;mso-wrap-distance-bottom:0;mso-position-horizontal:absolute;mso-position-horizontal-relative:text;mso-position-vertical:absolute;mso-position-vertical-relative:text;v-text-anchor:top" o:gfxdata="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" stroked="f">
+                <v:textbox style="mso-fit-shape-to-text:t" inset="0,0,0,0">
+                  <w:txbxContent>
+                    <w:p>
+                      <w:pPr>
+                        <w:pStyle w:val="Didascalia"/>
+                        <w:jc w:val="center"/>
+                        <w:rPr>
+                          <w:noProof/>
+                        </w:rPr>
+                      </w:pPr>
+                      <w:r>
+                        <w:t xml:space="preserve">Figura </w:t>
+                      </w:r>
+                      <w:r>
+                        <w:fldChar w:fldCharType="begin"/>
+                      </w:r>
+                      <w:r>
+                        <w:instrText xml:space="preserve"> SEQ Figura \* ARABIC </w:instrText>
+                      </w:r>
+                      <w:r>
+                        <w:fldChar w:fldCharType="separate"/>
+                      </w:r>
+                      <w:r>
+                        <w:rPr>
+                          <w:noProof/>
+                        </w:rPr>
+                        <w:t>12</w:t>
+                      </w:r>
+                      <w:r>
+                        <w:fldChar w:fldCharType="end"/>
+                      </w:r>
+                      <w:r>
+                        <w:t>: Valutazione finale KNN ottimizzato</w:t>
+                      </w:r>
+                    </w:p>
+                  </w:txbxContent>
+                </v:textbox>
+                <w10:wrap type="topAndBottom"/>
+              </v:shape>
+            </w:pict>
+          </mc:Fallback>
+        </mc:AlternateContent>
+      </w:r>
+      <w:r>
+        <w:rPr>
+          <w:noProof/>
+        </w:rPr>
+        <w:drawing>
+          <wp:anchor distT="0" distB="0" distL="114300" distR="114300" simplePos="0" relativeHeight="251709440" behindDoc="0" locked="0" layoutInCell="1" allowOverlap="1" wp14:anchorId="40AFA061" wp14:editId="10BFA444">
+            <wp:simplePos x="0" y="0"/>
+            <wp:positionH relativeFrom="column">
+              <wp:posOffset>1456055</wp:posOffset>
+            </wp:positionH>
+            <wp:positionV relativeFrom="paragraph">
+              <wp:posOffset>489585</wp:posOffset>
+            </wp:positionV>
+            <wp:extent cx="3634740" cy="1899285"/>
+            <wp:effectExtent l="0" t="0" r="3810" b="5715"/>
+            <wp:wrapTopAndBottom/>
+            <wp:docPr id="457147637" name="Immagine 17" descr="Immagine che contiene testo, schermata, Carattere, numero&#10;&#10;Il contenuto generato dall'IA potrebbe non essere corretto."/>
+            <wp:cNvGraphicFramePr>
+              <a:graphicFrameLocks xmlns:a="http://schemas.openxmlformats.org/drawingml/2006/main" noChangeAspect="1"/>
+            </wp:cNvGraphicFramePr>
+            <a:graphic xmlns:a="http://schemas.openxmlformats.org/drawingml/2006/main">
+              <a:graphicData uri="http://schemas.openxmlformats.org/drawingml/2006/picture">
+                <pic:pic xmlns:pic="http://schemas.openxmlformats.org/drawingml/2006/picture">
+                  <pic:nvPicPr>
+                    <pic:cNvPr id="457147637" name="Immagine 17" descr="Immagine che contiene testo, schermata, Carattere, numero&#10;&#10;Il contenuto generato dall'IA potrebbe non essere corretto."/>
+                    <pic:cNvPicPr/>
+                  </pic:nvPicPr>
+                  <pic:blipFill>
+                    <a:blip r:embed="rId23">
+                      <a:extLst>
+                        <a:ext uri="{28A0092B-C50C-407E-A947-70E740481C1C}">
+                          <a14:useLocalDpi xmlns:a14="http://schemas.microsoft.com/office/drawing/2010/main" val="0"/>
+                        </a:ext>
+                      </a:extLst>
+                    </a:blip>
+                    <a:stretch>
+                      <a:fillRect/>
+                    </a:stretch>
+                  </pic:blipFill>
+                  <pic:spPr>
+                    <a:xfrm>
+                      <a:off x="0" y="0"/>
+                      <a:ext cx="3634740" cy="1899285"/>
+                    </a:xfrm>
+                    <a:prstGeom prst="rect">
+                      <a:avLst/>
+                    </a:prstGeom>
+                  </pic:spPr>
+                </pic:pic>
+              </a:graphicData>
+            </a:graphic>
+            <wp14:sizeRelH relativeFrom="margin">
+              <wp14:pctWidth>0</wp14:pctWidth>
+            </wp14:sizeRelH>
+            <wp14:sizeRelV relativeFrom="margin">
+              <wp14:pctHeight>0</wp14:pctHeight>
+            </wp14:sizeRelV>
+          </wp:anchor>
+        </w:drawing>
+      </w:r>
+      <w:r>
+        <w:t xml:space="preserve">La performance del modello raggiunge infine una fase ottimale e stabile per valori di </w:t>
+      </w:r>
+      <w:proofErr w:type="spellStart"/>
+      <w:r>
+        <w:rPr>
+          <w:rFonts w:ascii="Bell MT" w:hAnsi="Bell MT"/>
+          <w:sz w:val="28"/>
+          <w:szCs w:val="28"/>
+        </w:rPr>
+        <w:t>n_neighbors</w:t>
+      </w:r>
+      <w:proofErr w:type="spellEnd"/>
+      <w:r>
+        <w:rPr>
+          <w:sz w:val="28"/>
+          <w:szCs w:val="28"/>
+        </w:rPr>
+        <w:t xml:space="preserve"> </w:t>
+      </w:r>
+      <w:r>
+        <w:t>maggiori di 11, identificando il suo valore migliore in 13.</w:t>
+      </w:r>
+    </w:p>
+    <w:p>
+      <w:r>
+        <w:rPr>
+          <w:noProof/>
+        </w:rPr>
+        <mc:AlternateContent>
+          <mc:Choice Requires="wps">
+            <w:drawing>
+              <wp:anchor distT="0" distB="0" distL="114300" distR="114300" simplePos="0" relativeHeight="251712512" behindDoc="0" locked="0" layoutInCell="1" allowOverlap="1" wp14:anchorId="199D4B12" wp14:editId="7BA78518">
+                <wp:simplePos x="0" y="0"/>
+                <wp:positionH relativeFrom="column">
+                  <wp:posOffset>1123315</wp:posOffset>
+                </wp:positionH>
+                <wp:positionV relativeFrom="paragraph">
+                  <wp:posOffset>6035675</wp:posOffset>
+                </wp:positionV>
+                <wp:extent cx="4246880" cy="635"/>
+                <wp:effectExtent l="0" t="0" r="0" b="0"/>
+                <wp:wrapTopAndBottom/>
+                <wp:docPr id="1843418069" name="Casella di testo 1"/>
+                <wp:cNvGraphicFramePr/>
+                <a:graphic xmlns:a="http://schemas.openxmlformats.org/drawingml/2006/main">
+                  <a:graphicData uri="http://schemas.microsoft.com/office/word/2010/wordprocessingShape">
+                    <wps:wsp>
+                      <wps:cNvSpPr txBox="1"/>
+                      <wps:spPr>
+                        <a:xfrm>
+                          <a:off x="0" y="0"/>
+                          <a:ext cx="4246880" cy="635"/>
+                        </a:xfrm>
+                        <a:prstGeom prst="rect">
+                          <a:avLst/>
+                        </a:prstGeom>
+                        <a:solidFill>
+                          <a:prstClr val="white"/>
+                        </a:solidFill>
+                        <a:ln>
+                          <a:noFill/>
+                        </a:ln>
+                      </wps:spPr>
+                      <wps:txbx>
+                        <w:txbxContent>
+                          <w:p>
+                            <w:pPr>
+                              <w:pStyle w:val="Didascalia"/>
+                              <w:jc w:val="center"/>
+                              <w:rPr>
+                                <w:noProof/>
+                              </w:rPr>
+                            </w:pPr>
+                            <w:r>
+                              <w:t xml:space="preserve">Figura </w:t>
+                            </w:r>
+                            <w:r>
+                              <w:fldChar w:fldCharType="begin"/>
+                            </w:r>
+                            <w:r>
+                              <w:instrText xml:space="preserve"> SEQ Figura \* ARABIC </w:instrText>
+                            </w:r>
+                            <w:r>
+                              <w:fldChar w:fldCharType="separate"/>
+                            </w:r>
+                            <w:r>
+                              <w:rPr>
+                                <w:noProof/>
+                              </w:rPr>
+                              <w:t>13</w:t>
+                            </w:r>
+                            <w:r>
+                              <w:fldChar w:fldCharType="end"/>
+                            </w:r>
+                            <w:r>
+                              <w:t>: Matrice di confusione KNN</w:t>
+                            </w:r>
+                          </w:p>
+                        </w:txbxContent>
+                      </wps:txbx>
+                      <wps:bodyPr rot="0" spcFirstLastPara="0" vertOverflow="overflow" horzOverflow="overflow" vert="horz" wrap="square" lIns="0" tIns="0" rIns="0" bIns="0" numCol="1" spcCol="0" rtlCol="0" fromWordArt="0" anchor="t" anchorCtr="0" forceAA="0" compatLnSpc="1">
+                        <a:prstTxWarp prst="textNoShape">
+                          <a:avLst/>
+                        </a:prstTxWarp>
+                        <a:spAutoFit/>
+                      </wps:bodyPr>
+                    </wps:wsp>
+                  </a:graphicData>
+                </a:graphic>
+              </wp:anchor>
+            </w:drawing>
+          </mc:Choice>
+          <mc:Fallback>
+            <w:pict>
+              <v:shape w14:anchorId="199D4B12" id="_x0000_s1038" type="#_x0000_t202" style="position:absolute;margin-left:88.45pt;margin-top:475.25pt;width:334.4pt;height:.05pt;z-index:251712512;visibility:visible;mso-wrap-style:square;mso-wrap-distance-left:9pt;mso-wrap-distance-top:0;mso-wrap-distance-right:9pt;mso-wrap-distance-bottom:0;mso-position-horizontal:absolute;mso-position-horizontal-relative:text;mso-position-vertical:absolute;mso-position-vertical-relative:text;v-text-anchor:top" o:gfxdata="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" stroked="f">
+                <v:textbox style="mso-fit-shape-to-text:t" inset="0,0,0,0">
+                  <w:txbxContent>
+                    <w:p>
+                      <w:pPr>
+                        <w:pStyle w:val="Didascalia"/>
+                        <w:jc w:val="center"/>
+                        <w:rPr>
+                          <w:noProof/>
+                        </w:rPr>
+                      </w:pPr>
+                      <w:r>
+                        <w:t xml:space="preserve">Figura </w:t>
+                      </w:r>
+                      <w:r>
+                        <w:fldChar w:fldCharType="begin"/>
+                      </w:r>
+                      <w:r>
+                        <w:instrText xml:space="preserve"> SEQ Figura \* ARABIC </w:instrText>
+                      </w:r>
+                      <w:r>
+                        <w:fldChar w:fldCharType="separate"/>
+                      </w:r>
+                      <w:r>
+                        <w:rPr>
+                          <w:noProof/>
+                        </w:rPr>
+                        <w:t>13</w:t>
+                      </w:r>
+                      <w:r>
+                        <w:fldChar w:fldCharType="end"/>
+                      </w:r>
+                      <w:r>
+                        <w:t>: Matrice di confusione KNN</w:t>
+                      </w:r>
+                    </w:p>
+                  </w:txbxContent>
+                </v:textbox>
+                <w10:wrap type="topAndBottom"/>
+              </v:shape>
+            </w:pict>
+          </mc:Fallback>
+        </mc:AlternateContent>
+      </w:r>
+      <w:r>
+        <w:rPr>
+          <w:noProof/>
+        </w:rPr>
+        <w:drawing>
+          <wp:anchor distT="0" distB="0" distL="114300" distR="114300" simplePos="0" relativeHeight="251710464" behindDoc="0" locked="0" layoutInCell="1" allowOverlap="1" wp14:anchorId="7F38945B" wp14:editId="131F6C5E">
+            <wp:simplePos x="0" y="0"/>
+            <wp:positionH relativeFrom="column">
+              <wp:posOffset>1143635</wp:posOffset>
+            </wp:positionH>
+            <wp:positionV relativeFrom="paragraph">
+              <wp:posOffset>2862580</wp:posOffset>
+            </wp:positionV>
+            <wp:extent cx="4226560" cy="3169920"/>
+            <wp:effectExtent l="0" t="0" r="2540" b="0"/>
+            <wp:wrapTopAndBottom/>
+            <wp:docPr id="141496031" name="Immagine 18" descr="Immagine che contiene testo, schermata, diagramma, Rettangolo&#10;&#10;Il contenuto generato dall'IA potrebbe non essere corretto."/>
+            <wp:cNvGraphicFramePr>
+              <a:graphicFrameLocks xmlns:a="http://schemas.openxmlformats.org/drawingml/2006/main" noChangeAspect="1"/>
+            </wp:cNvGraphicFramePr>
+            <a:graphic xmlns:a="http://schemas.openxmlformats.org/drawingml/2006/main">
+              <a:graphicData uri="http://schemas.openxmlformats.org/drawingml/2006/picture">
+                <pic:pic xmlns:pic="http://schemas.openxmlformats.org/drawingml/2006/picture">
+                  <pic:nvPicPr>
+                    <pic:cNvPr id="141496031" name="Immagine 18" descr="Immagine che contiene testo, schermata, diagramma, Rettangolo&#10;&#10;Il contenuto generato dall'IA potrebbe non essere corretto."/>
+                    <pic:cNvPicPr/>
+                  </pic:nvPicPr>
+                  <pic:blipFill>
+                    <a:blip r:embed="rId24">
+                      <a:extLst>
+                        <a:ext uri="{28A0092B-C50C-407E-A947-70E740481C1C}">
+                          <a14:useLocalDpi xmlns:a14="http://schemas.microsoft.com/office/drawing/2010/main" val="0"/>
+                        </a:ext>
+                      </a:extLst>
+                    </a:blip>
+                    <a:stretch>
+                      <a:fillRect/>
+                    </a:stretch>
+                  </pic:blipFill>
+                  <pic:spPr>
+                    <a:xfrm>
+                      <a:off x="0" y="0"/>
+                      <a:ext cx="4226560" cy="3169920"/>
+                    </a:xfrm>
+                    <a:prstGeom prst="rect">
+                      <a:avLst/>
+                    </a:prstGeom>
+                  </pic:spPr>
+                </pic:pic>
+              </a:graphicData>
+            </a:graphic>
+            <wp14:sizeRelH relativeFrom="margin">
+              <wp14:pctWidth>0</wp14:pctWidth>
+            </wp14:sizeRelH>
+            <wp14:sizeRelV relativeFrom="margin">
+              <wp14:pctHeight>0</wp14:pctHeight>
+            </wp14:sizeRelV>
+          </wp:anchor>
+        </w:drawing>
+      </w:r>
+      <w:r>
+        <w:t>Dalle valutazioni finali si può concludere che impostando l’</w:t>
+      </w:r>
+      <w:proofErr w:type="spellStart"/>
+      <w:r>
+        <w:t>iperparametro</w:t>
+      </w:r>
+      <w:proofErr w:type="spellEnd"/>
+      <w:r>
+        <w:t xml:space="preserve"> </w:t>
+      </w:r>
+      <w:proofErr w:type="spellStart"/>
+      <w:r>
+        <w:rPr>
+          <w:rFonts w:ascii="Bell MT" w:hAnsi="Bell MT"/>
+          <w:sz w:val="28"/>
+          <w:szCs w:val="28"/>
+        </w:rPr>
+        <w:t>n_neighbors</w:t>
+      </w:r>
+      <w:proofErr w:type="spellEnd"/>
+      <w:r>
+        <w:rPr>
+          <w:sz w:val="28"/>
+          <w:szCs w:val="28"/>
+        </w:rPr>
+        <w:t xml:space="preserve"> </w:t>
+      </w:r>
+      <w:r>
+        <w:t>= 13</w:t>
+      </w:r>
+      <w:r>
+        <w:t xml:space="preserve"> si sono migliorate le performance generali del modello, raggiungendo un </w:t>
+      </w:r>
+      <w:proofErr w:type="spellStart"/>
+      <w:r>
+        <w:rPr>
+          <w:rFonts w:ascii="Bell MT" w:hAnsi="Bell MT"/>
+          <w:sz w:val="28"/>
+          <w:szCs w:val="28"/>
+        </w:rPr>
+        <w:t>accuracy</w:t>
+      </w:r>
+      <w:proofErr w:type="spellEnd"/>
+      <w:r>
+        <w:rPr>
+          <w:sz w:val="28"/>
+          <w:szCs w:val="28"/>
+        </w:rPr>
+        <w:t xml:space="preserve"> </w:t>
+      </w:r>
+      <w:r>
+        <w:t xml:space="preserve">del 93.4% (a fronte di un </w:t>
+      </w:r>
+      <w:proofErr w:type="spellStart"/>
+      <w:r>
+        <w:rPr>
+          <w:rFonts w:ascii="Bell MT" w:hAnsi="Bell MT"/>
+          <w:sz w:val="28"/>
+          <w:szCs w:val="28"/>
+        </w:rPr>
+        <w:t>accuracy</w:t>
+      </w:r>
+      <w:proofErr w:type="spellEnd"/>
+      <w:r>
+        <w:rPr>
+          <w:sz w:val="28"/>
+          <w:szCs w:val="28"/>
+        </w:rPr>
+        <w:t xml:space="preserve"> </w:t>
+      </w:r>
+      <w:r>
+        <w:t>iniziale del 92%).</w:t>
+      </w:r>
+    </w:p>
+    <w:p>
+      <w:r>
+        <w:t xml:space="preserve">Anche la matrice di confusione ci conferma che </w:t>
+      </w:r>
+      <w:r>
+        <w:t>il processo di tuning dell'</w:t>
+      </w:r>
+      <w:proofErr w:type="spellStart"/>
+      <w:r>
+        <w:t>iperparametro</w:t>
+      </w:r>
+      <w:proofErr w:type="spellEnd"/>
+      <w:r>
+        <w:t xml:space="preserve"> </w:t>
+      </w:r>
+      <w:proofErr w:type="spellStart"/>
+      <w:r>
+        <w:rPr>
+          <w:rFonts w:ascii="Bell MT" w:hAnsi="Bell MT"/>
+          <w:sz w:val="28"/>
+          <w:szCs w:val="28"/>
+        </w:rPr>
+        <w:t>n_neighbors</w:t>
+      </w:r>
+      <w:proofErr w:type="spellEnd"/>
+      <w:r>
+        <w:rPr>
+          <w:sz w:val="28"/>
+          <w:szCs w:val="28"/>
+        </w:rPr>
+        <w:t xml:space="preserve"> </w:t>
+      </w:r>
+      <w:r>
+        <w:t>ha avuto successo</w:t>
+      </w:r>
+      <w:r>
+        <w:t xml:space="preserve">, generando un modello accurato e </w:t>
+      </w:r>
+      <w:r>
+        <w:t>ben bilanciato nel gestire le due diverse classi di personalità</w:t>
+      </w:r>
+      <w:r>
+        <w:t>.</w:t>
+      </w:r>
+    </w:p>
     <w:sectPr>
-      <w:footerReference w:type="default" r:id="rId22"/>
+      <w:footerReference w:type="default" r:id="rId25"/>
       <w:pgSz w:w="11906" w:h="16838"/>
       <w:pgMar w:top="851" w:right="851" w:bottom="851" w:left="851" w:header="709" w:footer="283" w:gutter="0"/>
       <w:pgNumType w:start="0"/>
@@ -7459,7 +9822,6 @@
   <w:style w:type="character" w:default="1" w:styleId="Carpredefinitoparagrafo">
     <w:name w:val="Default Paragraph Font"/>
     <w:uiPriority w:val="1"/>
-    <w:semiHidden/>
     <w:unhideWhenUsed/>
   </w:style>
   <w:style w:type="table" w:default="1" w:styleId="Tabellanormale">

</xml_diff>

<commit_message>
iniziato paragrafo decision_tree ottimizzato
</commit_message>
<xml_diff>
--- a/Documentazione/ICON.docx
+++ b/Documentazione/ICON.docx
@@ -85,15 +85,7 @@
       </w:r>
     </w:p>
     <w:p>
-      <w:pPr>
-        <w:rPr>
-          <w:lang w:val="en-US"/>
-        </w:rPr>
-      </w:pPr>
-      <w:r>
-        <w:rPr>
-          <w:lang w:val="en-US"/>
-        </w:rPr>
+      <w:r>
         <w:t xml:space="preserve">Email: </w:t>
       </w:r>
       <w:hyperlink r:id="rId9" w:history="1">
@@ -101,7 +93,6 @@
           <w:rPr>
             <w:rStyle w:val="Collegamentoipertestuale"/>
             <w:b/>
-            <w:lang w:val="en-US"/>
           </w:rPr>
           <w:t>a.finiguerra1@studenti.uniba.it</w:t>
         </w:r>
@@ -1636,21 +1627,7 @@
                 <w:rStyle w:val="Collegamentoipertestuale"/>
                 <w:noProof/>
               </w:rPr>
-              <w:t>MODEL T</w:t>
-            </w:r>
-            <w:r>
-              <w:rPr>
-                <w:rStyle w:val="Collegamentoipertestuale"/>
-                <w:noProof/>
-              </w:rPr>
-              <w:t>R</w:t>
-            </w:r>
-            <w:r>
-              <w:rPr>
-                <w:rStyle w:val="Collegamentoipertestuale"/>
-                <w:noProof/>
-              </w:rPr>
-              <w:t>AINING AND EVALUATION</w:t>
+              <w:t>MODEL TRAINING AND EVALUATION</w:t>
             </w:r>
             <w:r>
               <w:rPr>
@@ -3093,7 +3070,7 @@
           <w:noProof/>
         </w:rPr>
         <w:drawing>
-          <wp:anchor distT="0" distB="0" distL="114300" distR="114300" simplePos="0" relativeHeight="251682816" behindDoc="1" locked="0" layoutInCell="1" allowOverlap="1" wp14:anchorId="0A014DE2" wp14:editId="62AE4508">
+          <wp:anchor distT="0" distB="0" distL="114300" distR="114300" simplePos="0" relativeHeight="251682816" behindDoc="1" locked="0" layoutInCell="1" allowOverlap="1" wp14:anchorId="0A014DE2" wp14:editId="450D8189">
             <wp:simplePos x="0" y="0"/>
             <wp:positionH relativeFrom="column">
               <wp:posOffset>1639570</wp:posOffset>
@@ -4114,15 +4091,7 @@
     <w:p>
       <w:r>
         <w:lastRenderedPageBreak/>
-        <w:t xml:space="preserve">Quest’approccio è stato valutato come il più performante perché tiene conto dei valori </w:t>
-      </w:r>
-      <w:proofErr w:type="gramStart"/>
-      <w:r>
-        <w:t>delle altre features</w:t>
-      </w:r>
-      <w:proofErr w:type="gramEnd"/>
-      <w:r>
-        <w:t xml:space="preserve"> e delle relazioni che intercorrono tra esse, portando a un dataset più realistico.</w:t>
+        <w:t>Quest’approccio è stato valutato come il più performante perché tiene conto dei valori delle altre features e delle relazioni che intercorrono tra esse, portando a un dataset più realistico.</w:t>
       </w:r>
     </w:p>
     <w:p>
@@ -4148,28 +4117,12 @@
     </w:p>
     <w:p>
       <w:r>
-        <w:t xml:space="preserve">Gli algoritmi di apprendimento supervisionato richiedono che </w:t>
-      </w:r>
-      <w:proofErr w:type="gramStart"/>
-      <w:r>
-        <w:t>le features</w:t>
-      </w:r>
-      <w:proofErr w:type="gramEnd"/>
-      <w:r>
-        <w:t xml:space="preserve"> di input siano rappresentate mediante valori numerici.</w:t>
-      </w:r>
-    </w:p>
-    <w:p>
-      <w:r>
-        <w:t xml:space="preserve">Nel nostro dataset sono presenti </w:t>
-      </w:r>
-      <w:proofErr w:type="gramStart"/>
-      <w:r>
-        <w:t>2</w:t>
-      </w:r>
-      <w:proofErr w:type="gramEnd"/>
-      <w:r>
-        <w:t xml:space="preserve"> features categoriche (oltre alla variabile target). Per questo motivo, si è reso necessario convertire i loro valori in valori numerici</w:t>
+        <w:t>Gli algoritmi di apprendimento supervisionato richiedono che le features di input siano rappresentate mediante valori numerici.</w:t>
+      </w:r>
+    </w:p>
+    <w:p>
+      <w:r>
+        <w:t>Nel nostro dataset sono presenti 2 features categoriche (oltre alla variabile target). Per questo motivo, si è reso necessario convertire i loro valori in valori numerici</w:t>
       </w:r>
       <w:r>
         <w:t>,</w:t>
@@ -4454,13 +4407,8 @@
                               </w:r>
                             </w:fldSimple>
                             <w:r>
-                              <w:t xml:space="preserve">: Correlazione tra </w:t>
+                              <w:t>: Correlazione tra le features</w:t>
                             </w:r>
-                            <w:proofErr w:type="gramStart"/>
-                            <w:r>
-                              <w:t>le features</w:t>
-                            </w:r>
-                            <w:proofErr w:type="gramEnd"/>
                           </w:p>
                         </w:txbxContent>
                       </wps:txbx>
@@ -4501,13 +4449,8 @@
                         </w:r>
                       </w:fldSimple>
                       <w:r>
-                        <w:t xml:space="preserve">: Correlazione tra </w:t>
+                        <w:t>: Correlazione tra le features</w:t>
                       </w:r>
-                      <w:proofErr w:type="gramStart"/>
-                      <w:r>
-                        <w:t>le features</w:t>
-                      </w:r>
-                      <w:proofErr w:type="gramEnd"/>
                     </w:p>
                   </w:txbxContent>
                 </v:textbox>
@@ -4526,15 +4469,7 @@
       </w:r>
       <w:proofErr w:type="spellEnd"/>
       <w:r>
-        <w:t xml:space="preserve"> che evidenzia la correlazione tra tutte </w:t>
-      </w:r>
-      <w:proofErr w:type="gramStart"/>
-      <w:r>
-        <w:t>le features</w:t>
-      </w:r>
-      <w:proofErr w:type="gramEnd"/>
-      <w:r>
-        <w:t>.</w:t>
+        <w:t xml:space="preserve"> che evidenzia la correlazione tra tutte le features.</w:t>
       </w:r>
     </w:p>
     <w:p>
@@ -4546,13 +4481,8 @@
           <w:szCs w:val="32"/>
         </w:rPr>
       </w:pPr>
-      <w:proofErr w:type="gramStart"/>
-      <w:r>
-        <w:t>E’</w:t>
-      </w:r>
-      <w:proofErr w:type="gramEnd"/>
-      <w:r>
-        <w:t xml:space="preserve"> possibile notare che le variabili “</w:t>
+      <w:r>
+        <w:t>E’ possibile notare che le variabili “</w:t>
       </w:r>
       <w:proofErr w:type="spellStart"/>
       <w:r>
@@ -4675,15 +4605,7 @@
     </w:p>
     <w:p>
       <w:r>
-        <w:t xml:space="preserve">Per mettere tutte </w:t>
-      </w:r>
-      <w:proofErr w:type="gramStart"/>
-      <w:r>
-        <w:t>le features</w:t>
-      </w:r>
-      <w:proofErr w:type="gramEnd"/>
-      <w:r>
-        <w:t xml:space="preserve"> su una scala comune in modo tale che l’algoritmo possa </w:t>
+        <w:t xml:space="preserve">Per mettere tutte le features su una scala comune in modo tale che l’algoritmo possa </w:t>
       </w:r>
       <w:r>
         <w:t xml:space="preserve">valutare l'importanza di ciascuna </w:t>
@@ -6456,15 +6378,7 @@
         <w:t>percentuale di previsioni positive che erano effettivamente corrette</w:t>
       </w:r>
       <w:r>
-        <w:t xml:space="preserve">. </w:t>
-      </w:r>
-      <w:proofErr w:type="gramStart"/>
-      <w:r>
-        <w:t>E’</w:t>
-      </w:r>
-      <w:proofErr w:type="gramEnd"/>
-      <w:r>
-        <w:t xml:space="preserve"> una metrica fondamentale per ridurre al minimo i falsi positivi, che si verificano nel momento in cui il modello erroneamente classifica un caso come positivo quando in realtà non lo è. Una </w:t>
+        <w:t xml:space="preserve">. E’ una metrica fondamentale per ridurre al minimo i falsi positivi, che si verificano nel momento in cui il modello erroneamente classifica un caso come positivo quando in realtà non lo è. Una </w:t>
       </w:r>
       <w:proofErr w:type="spellStart"/>
       <w:r>
@@ -7076,7 +6990,7 @@
           <w:noProof/>
         </w:rPr>
         <w:drawing>
-          <wp:anchor distT="0" distB="0" distL="114300" distR="114300" simplePos="0" relativeHeight="251703296" behindDoc="1" locked="0" layoutInCell="1" allowOverlap="1" wp14:anchorId="44E6D78E" wp14:editId="5DBACF44">
+          <wp:anchor distT="0" distB="0" distL="114300" distR="114300" simplePos="0" relativeHeight="251703296" behindDoc="1" locked="0" layoutInCell="1" allowOverlap="1" wp14:anchorId="44E6D78E" wp14:editId="6271DBE3">
             <wp:simplePos x="0" y="0"/>
             <wp:positionH relativeFrom="column">
               <wp:posOffset>846455</wp:posOffset>
@@ -8798,13 +8712,8 @@
                               </w:r>
                             </w:fldSimple>
                             <w:r>
-                              <w:t xml:space="preserve">: Importanza </w:t>
+                              <w:t>: Importanza delle features</w:t>
                             </w:r>
-                            <w:proofErr w:type="gramStart"/>
-                            <w:r>
-                              <w:t>delle features</w:t>
-                            </w:r>
-                            <w:proofErr w:type="gramEnd"/>
                           </w:p>
                         </w:txbxContent>
                       </wps:txbx>
@@ -8845,13 +8754,8 @@
                         </w:r>
                       </w:fldSimple>
                       <w:r>
-                        <w:t xml:space="preserve">: Importanza </w:t>
+                        <w:t>: Importanza delle features</w:t>
                       </w:r>
-                      <w:proofErr w:type="gramStart"/>
-                      <w:r>
-                        <w:t>delle features</w:t>
-                      </w:r>
-                      <w:proofErr w:type="gramEnd"/>
                     </w:p>
                   </w:txbxContent>
                 </v:textbox>
@@ -8866,7 +8770,7 @@
           <w:noProof/>
         </w:rPr>
         <w:drawing>
-          <wp:anchor distT="0" distB="0" distL="114300" distR="114300" simplePos="0" relativeHeight="251719680" behindDoc="0" locked="0" layoutInCell="1" allowOverlap="1" wp14:anchorId="0E879FD3" wp14:editId="4DDF6E35">
+          <wp:anchor distT="0" distB="0" distL="114300" distR="114300" simplePos="0" relativeHeight="251719680" behindDoc="0" locked="0" layoutInCell="1" allowOverlap="1" wp14:anchorId="0E879FD3" wp14:editId="46130349">
             <wp:simplePos x="0" y="0"/>
             <wp:positionH relativeFrom="column">
               <wp:posOffset>306070</wp:posOffset>
@@ -9338,15 +9242,7 @@
         <w:spacing w:before="240"/>
       </w:pPr>
       <w:r>
-        <w:t xml:space="preserve">Con il grafico soprastante è possibile notare che soprattutto </w:t>
-      </w:r>
-      <w:proofErr w:type="gramStart"/>
-      <w:r>
-        <w:t>le features</w:t>
-      </w:r>
-      <w:proofErr w:type="gramEnd"/>
-      <w:r>
-        <w:t xml:space="preserve"> “</w:t>
+        <w:t>Con il grafico soprastante è possibile notare che soprattutto le features “</w:t>
       </w:r>
       <w:proofErr w:type="spellStart"/>
       <w:r>
@@ -9388,6 +9284,20 @@
         <w:t>” hanno contribuito maggiormente alle decisioni prese nella fase di tuning.</w:t>
       </w:r>
     </w:p>
+    <w:p>
+      <w:pPr>
+        <w:pStyle w:val="Titolo2"/>
+        <w:numPr>
+          <w:ilvl w:val="1"/>
+          <w:numId w:val="2"/>
+        </w:numPr>
+        <w:spacing w:before="240" w:after="0"/>
+      </w:pPr>
+      <w:r>
+        <w:t>DECISION TREE</w:t>
+      </w:r>
+    </w:p>
+    <w:p/>
     <w:p/>
     <w:sectPr>
       <w:footerReference w:type="default" r:id="rId30"/>
@@ -9587,6 +9497,92 @@
     </w:lvl>
   </w:abstractNum>
   <w:abstractNum w:abstractNumId="1" w15:restartNumberingAfterBreak="0">
+    <w:nsid w:val="15813783"/>
+    <w:multiLevelType w:val="hybridMultilevel"/>
+    <w:tmpl w:val="BB7C0418"/>
+    <w:lvl w:ilvl="0" w:tplc="0410000F">
+      <w:start w:val="1"/>
+      <w:numFmt w:val="decimal"/>
+      <w:lvlText w:val="%1."/>
+      <w:lvlJc w:val="left"/>
+      <w:pPr>
+        <w:ind w:left="720" w:hanging="360"/>
+      </w:pPr>
+    </w:lvl>
+    <w:lvl w:ilvl="1" w:tplc="04100019" w:tentative="1">
+      <w:start w:val="1"/>
+      <w:numFmt w:val="lowerLetter"/>
+      <w:lvlText w:val="%2."/>
+      <w:lvlJc w:val="left"/>
+      <w:pPr>
+        <w:ind w:left="1440" w:hanging="360"/>
+      </w:pPr>
+    </w:lvl>
+    <w:lvl w:ilvl="2" w:tplc="0410001B" w:tentative="1">
+      <w:start w:val="1"/>
+      <w:numFmt w:val="lowerRoman"/>
+      <w:lvlText w:val="%3."/>
+      <w:lvlJc w:val="right"/>
+      <w:pPr>
+        <w:ind w:left="2160" w:hanging="180"/>
+      </w:pPr>
+    </w:lvl>
+    <w:lvl w:ilvl="3" w:tplc="0410000F" w:tentative="1">
+      <w:start w:val="1"/>
+      <w:numFmt w:val="decimal"/>
+      <w:lvlText w:val="%4."/>
+      <w:lvlJc w:val="left"/>
+      <w:pPr>
+        <w:ind w:left="2880" w:hanging="360"/>
+      </w:pPr>
+    </w:lvl>
+    <w:lvl w:ilvl="4" w:tplc="04100019" w:tentative="1">
+      <w:start w:val="1"/>
+      <w:numFmt w:val="lowerLetter"/>
+      <w:lvlText w:val="%5."/>
+      <w:lvlJc w:val="left"/>
+      <w:pPr>
+        <w:ind w:left="3600" w:hanging="360"/>
+      </w:pPr>
+    </w:lvl>
+    <w:lvl w:ilvl="5" w:tplc="0410001B" w:tentative="1">
+      <w:start w:val="1"/>
+      <w:numFmt w:val="lowerRoman"/>
+      <w:lvlText w:val="%6."/>
+      <w:lvlJc w:val="right"/>
+      <w:pPr>
+        <w:ind w:left="4320" w:hanging="180"/>
+      </w:pPr>
+    </w:lvl>
+    <w:lvl w:ilvl="6" w:tplc="0410000F" w:tentative="1">
+      <w:start w:val="1"/>
+      <w:numFmt w:val="decimal"/>
+      <w:lvlText w:val="%7."/>
+      <w:lvlJc w:val="left"/>
+      <w:pPr>
+        <w:ind w:left="5040" w:hanging="360"/>
+      </w:pPr>
+    </w:lvl>
+    <w:lvl w:ilvl="7" w:tplc="04100019" w:tentative="1">
+      <w:start w:val="1"/>
+      <w:numFmt w:val="lowerLetter"/>
+      <w:lvlText w:val="%8."/>
+      <w:lvlJc w:val="left"/>
+      <w:pPr>
+        <w:ind w:left="5760" w:hanging="360"/>
+      </w:pPr>
+    </w:lvl>
+    <w:lvl w:ilvl="8" w:tplc="0410001B" w:tentative="1">
+      <w:start w:val="1"/>
+      <w:numFmt w:val="lowerRoman"/>
+      <w:lvlText w:val="%9."/>
+      <w:lvlJc w:val="right"/>
+      <w:pPr>
+        <w:ind w:left="6480" w:hanging="180"/>
+      </w:pPr>
+    </w:lvl>
+  </w:abstractNum>
+  <w:abstractNum w:abstractNumId="2" w15:restartNumberingAfterBreak="0">
     <w:nsid w:val="2A1C37E0"/>
     <w:multiLevelType w:val="hybridMultilevel"/>
     <w:tmpl w:val="B89E2C70"/>
@@ -9675,7 +9671,7 @@
       </w:pPr>
     </w:lvl>
   </w:abstractNum>
-  <w:abstractNum w:abstractNumId="2" w15:restartNumberingAfterBreak="0">
+  <w:abstractNum w:abstractNumId="3" w15:restartNumberingAfterBreak="0">
     <w:nsid w:val="2E0953EB"/>
     <w:multiLevelType w:val="hybridMultilevel"/>
     <w:tmpl w:val="A7A876D2"/>
@@ -9788,7 +9784,7 @@
       </w:rPr>
     </w:lvl>
   </w:abstractNum>
-  <w:abstractNum w:abstractNumId="3" w15:restartNumberingAfterBreak="0">
+  <w:abstractNum w:abstractNumId="4" w15:restartNumberingAfterBreak="0">
     <w:nsid w:val="370A3091"/>
     <w:multiLevelType w:val="hybridMultilevel"/>
     <w:tmpl w:val="DBE8FCB2"/>
@@ -9874,7 +9870,7 @@
       </w:pPr>
     </w:lvl>
   </w:abstractNum>
-  <w:abstractNum w:abstractNumId="4" w15:restartNumberingAfterBreak="0">
+  <w:abstractNum w:abstractNumId="5" w15:restartNumberingAfterBreak="0">
     <w:nsid w:val="3C1D5B98"/>
     <w:multiLevelType w:val="hybridMultilevel"/>
     <w:tmpl w:val="614E7022"/>
@@ -9960,7 +9956,7 @@
       </w:pPr>
     </w:lvl>
   </w:abstractNum>
-  <w:abstractNum w:abstractNumId="5" w15:restartNumberingAfterBreak="0">
+  <w:abstractNum w:abstractNumId="6" w15:restartNumberingAfterBreak="0">
     <w:nsid w:val="45396F30"/>
     <w:multiLevelType w:val="hybridMultilevel"/>
     <w:tmpl w:val="A878ADA2"/>
@@ -10046,7 +10042,7 @@
       </w:pPr>
     </w:lvl>
   </w:abstractNum>
-  <w:abstractNum w:abstractNumId="6" w15:restartNumberingAfterBreak="0">
+  <w:abstractNum w:abstractNumId="7" w15:restartNumberingAfterBreak="0">
     <w:nsid w:val="49674AE9"/>
     <w:multiLevelType w:val="multilevel"/>
     <w:tmpl w:val="7592E2A6"/>
@@ -10169,7 +10165,7 @@
       </w:rPr>
     </w:lvl>
   </w:abstractNum>
-  <w:abstractNum w:abstractNumId="7" w15:restartNumberingAfterBreak="0">
+  <w:abstractNum w:abstractNumId="8" w15:restartNumberingAfterBreak="0">
     <w:nsid w:val="503B1C59"/>
     <w:multiLevelType w:val="hybridMultilevel"/>
     <w:tmpl w:val="64800416"/>
@@ -10255,7 +10251,7 @@
       </w:pPr>
     </w:lvl>
   </w:abstractNum>
-  <w:abstractNum w:abstractNumId="8" w15:restartNumberingAfterBreak="0">
+  <w:abstractNum w:abstractNumId="9" w15:restartNumberingAfterBreak="0">
     <w:nsid w:val="54475E35"/>
     <w:multiLevelType w:val="hybridMultilevel"/>
     <w:tmpl w:val="C1C2BCA6"/>
@@ -10368,7 +10364,7 @@
       </w:rPr>
     </w:lvl>
   </w:abstractNum>
-  <w:abstractNum w:abstractNumId="9" w15:restartNumberingAfterBreak="0">
+  <w:abstractNum w:abstractNumId="10" w15:restartNumberingAfterBreak="0">
     <w:nsid w:val="5E507493"/>
     <w:multiLevelType w:val="hybridMultilevel"/>
     <w:tmpl w:val="064CE8B8"/>
@@ -10454,7 +10450,7 @@
       </w:pPr>
     </w:lvl>
   </w:abstractNum>
-  <w:abstractNum w:abstractNumId="10" w15:restartNumberingAfterBreak="0">
+  <w:abstractNum w:abstractNumId="11" w15:restartNumberingAfterBreak="0">
     <w:nsid w:val="5FD25951"/>
     <w:multiLevelType w:val="multilevel"/>
     <w:tmpl w:val="7F2A0742"/>
@@ -10576,7 +10572,7 @@
       </w:rPr>
     </w:lvl>
   </w:abstractNum>
-  <w:abstractNum w:abstractNumId="11" w15:restartNumberingAfterBreak="0">
+  <w:abstractNum w:abstractNumId="12" w15:restartNumberingAfterBreak="0">
     <w:nsid w:val="634F2B71"/>
     <w:multiLevelType w:val="hybridMultilevel"/>
     <w:tmpl w:val="9334D9B8"/>
@@ -10662,7 +10658,7 @@
       </w:pPr>
     </w:lvl>
   </w:abstractNum>
-  <w:abstractNum w:abstractNumId="12" w15:restartNumberingAfterBreak="0">
+  <w:abstractNum w:abstractNumId="13" w15:restartNumberingAfterBreak="0">
     <w:nsid w:val="6BA67EDA"/>
     <w:multiLevelType w:val="hybridMultilevel"/>
     <w:tmpl w:val="8936542C"/>
@@ -10748,7 +10744,7 @@
       </w:pPr>
     </w:lvl>
   </w:abstractNum>
-  <w:abstractNum w:abstractNumId="13" w15:restartNumberingAfterBreak="0">
+  <w:abstractNum w:abstractNumId="14" w15:restartNumberingAfterBreak="0">
     <w:nsid w:val="6E2F436D"/>
     <w:multiLevelType w:val="hybridMultilevel"/>
     <w:tmpl w:val="49E08046"/>
@@ -10861,7 +10857,7 @@
       </w:rPr>
     </w:lvl>
   </w:abstractNum>
-  <w:abstractNum w:abstractNumId="14" w15:restartNumberingAfterBreak="0">
+  <w:abstractNum w:abstractNumId="15" w15:restartNumberingAfterBreak="0">
     <w:nsid w:val="75E63A1A"/>
     <w:multiLevelType w:val="hybridMultilevel"/>
     <w:tmpl w:val="7E3C409C"/>
@@ -10948,49 +10944,52 @@
     </w:lvl>
   </w:abstractNum>
   <w:num w:numId="1" w16cid:durableId="419108197">
-    <w:abstractNumId w:val="13"/>
+    <w:abstractNumId w:val="14"/>
   </w:num>
   <w:num w:numId="2" w16cid:durableId="1037581499">
-    <w:abstractNumId w:val="6"/>
+    <w:abstractNumId w:val="7"/>
   </w:num>
   <w:num w:numId="3" w16cid:durableId="386491320">
-    <w:abstractNumId w:val="1"/>
+    <w:abstractNumId w:val="2"/>
   </w:num>
   <w:num w:numId="4" w16cid:durableId="1307859641">
-    <w:abstractNumId w:val="3"/>
+    <w:abstractNumId w:val="4"/>
   </w:num>
   <w:num w:numId="5" w16cid:durableId="1909532476">
-    <w:abstractNumId w:val="7"/>
+    <w:abstractNumId w:val="8"/>
   </w:num>
   <w:num w:numId="6" w16cid:durableId="1041367555">
-    <w:abstractNumId w:val="8"/>
+    <w:abstractNumId w:val="9"/>
   </w:num>
   <w:num w:numId="7" w16cid:durableId="501505452">
-    <w:abstractNumId w:val="10"/>
+    <w:abstractNumId w:val="11"/>
   </w:num>
   <w:num w:numId="8" w16cid:durableId="375543953">
     <w:abstractNumId w:val="0"/>
   </w:num>
   <w:num w:numId="9" w16cid:durableId="1402606765">
-    <w:abstractNumId w:val="11"/>
+    <w:abstractNumId w:val="12"/>
   </w:num>
   <w:num w:numId="10" w16cid:durableId="1023291150">
-    <w:abstractNumId w:val="9"/>
+    <w:abstractNumId w:val="10"/>
   </w:num>
   <w:num w:numId="11" w16cid:durableId="94642607">
-    <w:abstractNumId w:val="14"/>
+    <w:abstractNumId w:val="15"/>
   </w:num>
   <w:num w:numId="12" w16cid:durableId="20741170">
-    <w:abstractNumId w:val="12"/>
+    <w:abstractNumId w:val="13"/>
   </w:num>
   <w:num w:numId="13" w16cid:durableId="155464140">
-    <w:abstractNumId w:val="2"/>
+    <w:abstractNumId w:val="3"/>
   </w:num>
   <w:num w:numId="14" w16cid:durableId="1988048870">
-    <w:abstractNumId w:val="4"/>
+    <w:abstractNumId w:val="5"/>
   </w:num>
   <w:num w:numId="15" w16cid:durableId="1671905379">
-    <w:abstractNumId w:val="5"/>
+    <w:abstractNumId w:val="6"/>
+  </w:num>
+  <w:num w:numId="16" w16cid:durableId="1890990954">
+    <w:abstractNumId w:val="1"/>
   </w:num>
 </w:numbering>
 </file>

</xml_diff>

<commit_message>
terminato paragrafo decision_tree ottimizzato
</commit_message>
<xml_diff>
--- a/Documentazione/ICON.docx
+++ b/Documentazione/ICON.docx
@@ -85,8 +85,13 @@
       </w:r>
     </w:p>
     <w:p>
-      <w:r>
-        <w:t xml:space="preserve">Email: </w:t>
+      <w:proofErr w:type="gramStart"/>
+      <w:r>
+        <w:t>Email</w:t>
+      </w:r>
+      <w:proofErr w:type="gramEnd"/>
+      <w:r>
+        <w:t xml:space="preserve">: </w:t>
       </w:r>
       <w:hyperlink r:id="rId9" w:history="1">
         <w:r>
@@ -3070,7 +3075,7 @@
           <w:noProof/>
         </w:rPr>
         <w:drawing>
-          <wp:anchor distT="0" distB="0" distL="114300" distR="114300" simplePos="0" relativeHeight="251682816" behindDoc="1" locked="0" layoutInCell="1" allowOverlap="1" wp14:anchorId="0A014DE2" wp14:editId="450D8189">
+          <wp:anchor distT="0" distB="0" distL="114300" distR="114300" simplePos="0" relativeHeight="251682816" behindDoc="1" locked="0" layoutInCell="1" allowOverlap="1" wp14:anchorId="0A014DE2" wp14:editId="7E01F618">
             <wp:simplePos x="0" y="0"/>
             <wp:positionH relativeFrom="column">
               <wp:posOffset>1639570</wp:posOffset>
@@ -3192,14 +3197,27 @@
                             <w:r>
                               <w:t xml:space="preserve">Figura </w:t>
                             </w:r>
-                            <w:fldSimple w:instr=" SEQ Figura \* ARABIC ">
-                              <w:r>
-                                <w:rPr>
-                                  <w:noProof/>
-                                </w:rPr>
-                                <w:t>1</w:t>
-                              </w:r>
-                            </w:fldSimple>
+                            <w:r>
+                              <w:fldChar w:fldCharType="begin"/>
+                            </w:r>
+                            <w:r>
+                              <w:instrText xml:space="preserve"> SEQ Figura \* ARABIC </w:instrText>
+                            </w:r>
+                            <w:r>
+                              <w:fldChar w:fldCharType="separate"/>
+                            </w:r>
+                            <w:r>
+                              <w:rPr>
+                                <w:noProof/>
+                              </w:rPr>
+                              <w:t>1</w:t>
+                            </w:r>
+                            <w:r>
+                              <w:rPr>
+                                <w:noProof/>
+                              </w:rPr>
+                              <w:fldChar w:fldCharType="end"/>
+                            </w:r>
                             <w:r>
                               <w:t>: Features numeriche</w:t>
                             </w:r>
@@ -3238,14 +3256,27 @@
                       <w:r>
                         <w:t xml:space="preserve">Figura </w:t>
                       </w:r>
-                      <w:fldSimple w:instr=" SEQ Figura \* ARABIC ">
-                        <w:r>
-                          <w:rPr>
-                            <w:noProof/>
-                          </w:rPr>
-                          <w:t>1</w:t>
-                        </w:r>
-                      </w:fldSimple>
+                      <w:r>
+                        <w:fldChar w:fldCharType="begin"/>
+                      </w:r>
+                      <w:r>
+                        <w:instrText xml:space="preserve"> SEQ Figura \* ARABIC </w:instrText>
+                      </w:r>
+                      <w:r>
+                        <w:fldChar w:fldCharType="separate"/>
+                      </w:r>
+                      <w:r>
+                        <w:rPr>
+                          <w:noProof/>
+                        </w:rPr>
+                        <w:t>1</w:t>
+                      </w:r>
+                      <w:r>
+                        <w:rPr>
+                          <w:noProof/>
+                        </w:rPr>
+                        <w:fldChar w:fldCharType="end"/>
+                      </w:r>
                       <w:r>
                         <w:t>: Features numeriche</w:t>
                       </w:r>
@@ -3419,14 +3450,27 @@
                             <w:r>
                               <w:t xml:space="preserve">Figura </w:t>
                             </w:r>
-                            <w:fldSimple w:instr=" SEQ Figura \* ARABIC ">
-                              <w:r>
-                                <w:rPr>
-                                  <w:noProof/>
-                                </w:rPr>
-                                <w:t>2</w:t>
-                              </w:r>
-                            </w:fldSimple>
+                            <w:r>
+                              <w:fldChar w:fldCharType="begin"/>
+                            </w:r>
+                            <w:r>
+                              <w:instrText xml:space="preserve"> SEQ Figura \* ARABIC </w:instrText>
+                            </w:r>
+                            <w:r>
+                              <w:fldChar w:fldCharType="separate"/>
+                            </w:r>
+                            <w:r>
+                              <w:rPr>
+                                <w:noProof/>
+                              </w:rPr>
+                              <w:t>2</w:t>
+                            </w:r>
+                            <w:r>
+                              <w:rPr>
+                                <w:noProof/>
+                              </w:rPr>
+                              <w:fldChar w:fldCharType="end"/>
+                            </w:r>
                             <w:r>
                               <w:t>: Features categoriche</w:t>
                             </w:r>
@@ -3461,14 +3505,27 @@
                       <w:r>
                         <w:t xml:space="preserve">Figura </w:t>
                       </w:r>
-                      <w:fldSimple w:instr=" SEQ Figura \* ARABIC ">
-                        <w:r>
-                          <w:rPr>
-                            <w:noProof/>
-                          </w:rPr>
-                          <w:t>2</w:t>
-                        </w:r>
-                      </w:fldSimple>
+                      <w:r>
+                        <w:fldChar w:fldCharType="begin"/>
+                      </w:r>
+                      <w:r>
+                        <w:instrText xml:space="preserve"> SEQ Figura \* ARABIC </w:instrText>
+                      </w:r>
+                      <w:r>
+                        <w:fldChar w:fldCharType="separate"/>
+                      </w:r>
+                      <w:r>
+                        <w:rPr>
+                          <w:noProof/>
+                        </w:rPr>
+                        <w:t>2</w:t>
+                      </w:r>
+                      <w:r>
+                        <w:rPr>
+                          <w:noProof/>
+                        </w:rPr>
+                        <w:fldChar w:fldCharType="end"/>
+                      </w:r>
                       <w:r>
                         <w:t>: Features categoriche</w:t>
                       </w:r>
@@ -3604,14 +3661,27 @@
                             <w:r>
                               <w:t xml:space="preserve">Figura </w:t>
                             </w:r>
-                            <w:fldSimple w:instr=" SEQ Figura \* ARABIC ">
-                              <w:r>
-                                <w:rPr>
-                                  <w:noProof/>
-                                </w:rPr>
-                                <w:t>3</w:t>
-                              </w:r>
-                            </w:fldSimple>
+                            <w:r>
+                              <w:fldChar w:fldCharType="begin"/>
+                            </w:r>
+                            <w:r>
+                              <w:instrText xml:space="preserve"> SEQ Figura \* ARABIC </w:instrText>
+                            </w:r>
+                            <w:r>
+                              <w:fldChar w:fldCharType="separate"/>
+                            </w:r>
+                            <w:r>
+                              <w:rPr>
+                                <w:noProof/>
+                              </w:rPr>
+                              <w:t>3</w:t>
+                            </w:r>
+                            <w:r>
+                              <w:rPr>
+                                <w:noProof/>
+                              </w:rPr>
+                              <w:fldChar w:fldCharType="end"/>
+                            </w:r>
                             <w:r>
                               <w:t>: Features numeriche in relazione con il target</w:t>
                             </w:r>
@@ -3646,14 +3716,27 @@
                       <w:r>
                         <w:t xml:space="preserve">Figura </w:t>
                       </w:r>
-                      <w:fldSimple w:instr=" SEQ Figura \* ARABIC ">
-                        <w:r>
-                          <w:rPr>
-                            <w:noProof/>
-                          </w:rPr>
-                          <w:t>3</w:t>
-                        </w:r>
-                      </w:fldSimple>
+                      <w:r>
+                        <w:fldChar w:fldCharType="begin"/>
+                      </w:r>
+                      <w:r>
+                        <w:instrText xml:space="preserve"> SEQ Figura \* ARABIC </w:instrText>
+                      </w:r>
+                      <w:r>
+                        <w:fldChar w:fldCharType="separate"/>
+                      </w:r>
+                      <w:r>
+                        <w:rPr>
+                          <w:noProof/>
+                        </w:rPr>
+                        <w:t>3</w:t>
+                      </w:r>
+                      <w:r>
+                        <w:rPr>
+                          <w:noProof/>
+                        </w:rPr>
+                        <w:fldChar w:fldCharType="end"/>
+                      </w:r>
                       <w:r>
                         <w:t>: Features numeriche in relazione con il target</w:t>
                       </w:r>
@@ -3796,14 +3879,27 @@
                             <w:r>
                               <w:t xml:space="preserve">Figura </w:t>
                             </w:r>
-                            <w:fldSimple w:instr=" SEQ Figura \* ARABIC ">
-                              <w:r>
-                                <w:rPr>
-                                  <w:noProof/>
-                                </w:rPr>
-                                <w:t>4</w:t>
-                              </w:r>
-                            </w:fldSimple>
+                            <w:r>
+                              <w:fldChar w:fldCharType="begin"/>
+                            </w:r>
+                            <w:r>
+                              <w:instrText xml:space="preserve"> SEQ Figura \* ARABIC </w:instrText>
+                            </w:r>
+                            <w:r>
+                              <w:fldChar w:fldCharType="separate"/>
+                            </w:r>
+                            <w:r>
+                              <w:rPr>
+                                <w:noProof/>
+                              </w:rPr>
+                              <w:t>4</w:t>
+                            </w:r>
+                            <w:r>
+                              <w:rPr>
+                                <w:noProof/>
+                              </w:rPr>
+                              <w:fldChar w:fldCharType="end"/>
+                            </w:r>
                             <w:r>
                               <w:t>: Features categoriche in relazione con il target</w:t>
                             </w:r>
@@ -3838,14 +3934,27 @@
                       <w:r>
                         <w:t xml:space="preserve">Figura </w:t>
                       </w:r>
-                      <w:fldSimple w:instr=" SEQ Figura \* ARABIC ">
-                        <w:r>
-                          <w:rPr>
-                            <w:noProof/>
-                          </w:rPr>
-                          <w:t>4</w:t>
-                        </w:r>
-                      </w:fldSimple>
+                      <w:r>
+                        <w:fldChar w:fldCharType="begin"/>
+                      </w:r>
+                      <w:r>
+                        <w:instrText xml:space="preserve"> SEQ Figura \* ARABIC </w:instrText>
+                      </w:r>
+                      <w:r>
+                        <w:fldChar w:fldCharType="separate"/>
+                      </w:r>
+                      <w:r>
+                        <w:rPr>
+                          <w:noProof/>
+                        </w:rPr>
+                        <w:t>4</w:t>
+                      </w:r>
+                      <w:r>
+                        <w:rPr>
+                          <w:noProof/>
+                        </w:rPr>
+                        <w:fldChar w:fldCharType="end"/>
+                      </w:r>
                       <w:r>
                         <w:t>: Features categoriche in relazione con il target</w:t>
                       </w:r>
@@ -4091,7 +4200,15 @@
     <w:p>
       <w:r>
         <w:lastRenderedPageBreak/>
-        <w:t>Quest’approccio è stato valutato come il più performante perché tiene conto dei valori delle altre features e delle relazioni che intercorrono tra esse, portando a un dataset più realistico.</w:t>
+        <w:t xml:space="preserve">Quest’approccio è stato valutato come il più performante perché tiene conto dei valori </w:t>
+      </w:r>
+      <w:proofErr w:type="gramStart"/>
+      <w:r>
+        <w:t>delle altre features</w:t>
+      </w:r>
+      <w:proofErr w:type="gramEnd"/>
+      <w:r>
+        <w:t xml:space="preserve"> e delle relazioni che intercorrono tra esse, portando a un dataset più realistico.</w:t>
       </w:r>
     </w:p>
     <w:p>
@@ -4117,12 +4234,28 @@
     </w:p>
     <w:p>
       <w:r>
-        <w:t>Gli algoritmi di apprendimento supervisionato richiedono che le features di input siano rappresentate mediante valori numerici.</w:t>
+        <w:t xml:space="preserve">Gli algoritmi di apprendimento supervisionato richiedono che </w:t>
+      </w:r>
+      <w:proofErr w:type="gramStart"/>
+      <w:r>
+        <w:t>le features</w:t>
+      </w:r>
+      <w:proofErr w:type="gramEnd"/>
+      <w:r>
+        <w:t xml:space="preserve"> di input siano rappresentate mediante valori numerici.</w:t>
       </w:r>
     </w:p>
     <w:p>
       <w:r>
-        <w:t>Nel nostro dataset sono presenti 2 features categoriche (oltre alla variabile target). Per questo motivo, si è reso necessario convertire i loro valori in valori numerici</w:t>
+        <w:t xml:space="preserve">Nel nostro dataset sono presenti </w:t>
+      </w:r>
+      <w:proofErr w:type="gramStart"/>
+      <w:r>
+        <w:t>2</w:t>
+      </w:r>
+      <w:proofErr w:type="gramEnd"/>
+      <w:r>
+        <w:t xml:space="preserve"> features categoriche (oltre alla variabile target). Per questo motivo, si è reso necessario convertire i loro valori in valori numerici</w:t>
       </w:r>
       <w:r>
         <w:t>,</w:t>
@@ -4398,17 +4531,35 @@
                             <w:r>
                               <w:t xml:space="preserve">Figura </w:t>
                             </w:r>
-                            <w:fldSimple w:instr=" SEQ Figura \* ARABIC ">
-                              <w:r>
-                                <w:rPr>
-                                  <w:noProof/>
-                                </w:rPr>
-                                <w:t>5</w:t>
-                              </w:r>
-                            </w:fldSimple>
-                            <w:r>
-                              <w:t>: Correlazione tra le features</w:t>
-                            </w:r>
+                            <w:r>
+                              <w:fldChar w:fldCharType="begin"/>
+                            </w:r>
+                            <w:r>
+                              <w:instrText xml:space="preserve"> SEQ Figura \* ARABIC </w:instrText>
+                            </w:r>
+                            <w:r>
+                              <w:fldChar w:fldCharType="separate"/>
+                            </w:r>
+                            <w:r>
+                              <w:rPr>
+                                <w:noProof/>
+                              </w:rPr>
+                              <w:t>5</w:t>
+                            </w:r>
+                            <w:r>
+                              <w:rPr>
+                                <w:noProof/>
+                              </w:rPr>
+                              <w:fldChar w:fldCharType="end"/>
+                            </w:r>
+                            <w:r>
+                              <w:t xml:space="preserve">: Correlazione tra </w:t>
+                            </w:r>
+                            <w:proofErr w:type="gramStart"/>
+                            <w:r>
+                              <w:t>le features</w:t>
+                            </w:r>
+                            <w:proofErr w:type="gramEnd"/>
                           </w:p>
                         </w:txbxContent>
                       </wps:txbx>
@@ -4440,17 +4591,35 @@
                       <w:r>
                         <w:t xml:space="preserve">Figura </w:t>
                       </w:r>
-                      <w:fldSimple w:instr=" SEQ Figura \* ARABIC ">
-                        <w:r>
-                          <w:rPr>
-                            <w:noProof/>
-                          </w:rPr>
-                          <w:t>5</w:t>
-                        </w:r>
-                      </w:fldSimple>
-                      <w:r>
-                        <w:t>: Correlazione tra le features</w:t>
-                      </w:r>
+                      <w:r>
+                        <w:fldChar w:fldCharType="begin"/>
+                      </w:r>
+                      <w:r>
+                        <w:instrText xml:space="preserve"> SEQ Figura \* ARABIC </w:instrText>
+                      </w:r>
+                      <w:r>
+                        <w:fldChar w:fldCharType="separate"/>
+                      </w:r>
+                      <w:r>
+                        <w:rPr>
+                          <w:noProof/>
+                        </w:rPr>
+                        <w:t>5</w:t>
+                      </w:r>
+                      <w:r>
+                        <w:rPr>
+                          <w:noProof/>
+                        </w:rPr>
+                        <w:fldChar w:fldCharType="end"/>
+                      </w:r>
+                      <w:r>
+                        <w:t xml:space="preserve">: Correlazione tra </w:t>
+                      </w:r>
+                      <w:proofErr w:type="gramStart"/>
+                      <w:r>
+                        <w:t>le features</w:t>
+                      </w:r>
+                      <w:proofErr w:type="gramEnd"/>
                     </w:p>
                   </w:txbxContent>
                 </v:textbox>
@@ -4469,7 +4638,15 @@
       </w:r>
       <w:proofErr w:type="spellEnd"/>
       <w:r>
-        <w:t xml:space="preserve"> che evidenzia la correlazione tra tutte le features.</w:t>
+        <w:t xml:space="preserve"> che evidenzia la correlazione tra tutte </w:t>
+      </w:r>
+      <w:proofErr w:type="gramStart"/>
+      <w:r>
+        <w:t>le features</w:t>
+      </w:r>
+      <w:proofErr w:type="gramEnd"/>
+      <w:r>
+        <w:t>.</w:t>
       </w:r>
     </w:p>
     <w:p>
@@ -4481,8 +4658,13 @@
           <w:szCs w:val="32"/>
         </w:rPr>
       </w:pPr>
-      <w:r>
-        <w:t>E’ possibile notare che le variabili “</w:t>
+      <w:proofErr w:type="gramStart"/>
+      <w:r>
+        <w:t>E’</w:t>
+      </w:r>
+      <w:proofErr w:type="gramEnd"/>
+      <w:r>
+        <w:t xml:space="preserve"> possibile notare che le variabili “</w:t>
       </w:r>
       <w:proofErr w:type="spellStart"/>
       <w:r>
@@ -4605,7 +4787,15 @@
     </w:p>
     <w:p>
       <w:r>
-        <w:t xml:space="preserve">Per mettere tutte le features su una scala comune in modo tale che l’algoritmo possa </w:t>
+        <w:t xml:space="preserve">Per mettere tutte </w:t>
+      </w:r>
+      <w:proofErr w:type="gramStart"/>
+      <w:r>
+        <w:t>le features</w:t>
+      </w:r>
+      <w:proofErr w:type="gramEnd"/>
+      <w:r>
+        <w:t xml:space="preserve"> su una scala comune in modo tale che l’algoritmo possa </w:t>
       </w:r>
       <w:r>
         <w:t xml:space="preserve">valutare l'importanza di ciascuna </w:t>
@@ -5343,14 +5533,27 @@
                             <w:r>
                               <w:t xml:space="preserve">Figura </w:t>
                             </w:r>
-                            <w:fldSimple w:instr=" SEQ Figura \* ARABIC ">
-                              <w:r>
-                                <w:rPr>
-                                  <w:noProof/>
-                                </w:rPr>
-                                <w:t>6</w:t>
-                              </w:r>
-                            </w:fldSimple>
+                            <w:r>
+                              <w:fldChar w:fldCharType="begin"/>
+                            </w:r>
+                            <w:r>
+                              <w:instrText xml:space="preserve"> SEQ Figura \* ARABIC </w:instrText>
+                            </w:r>
+                            <w:r>
+                              <w:fldChar w:fldCharType="separate"/>
+                            </w:r>
+                            <w:r>
+                              <w:rPr>
+                                <w:noProof/>
+                              </w:rPr>
+                              <w:t>6</w:t>
+                            </w:r>
+                            <w:r>
+                              <w:rPr>
+                                <w:noProof/>
+                              </w:rPr>
+                              <w:fldChar w:fldCharType="end"/>
+                            </w:r>
                             <w:r>
                               <w:t xml:space="preserve">: </w:t>
                             </w:r>
@@ -5401,14 +5604,27 @@
                       <w:r>
                         <w:t xml:space="preserve">Figura </w:t>
                       </w:r>
-                      <w:fldSimple w:instr=" SEQ Figura \* ARABIC ">
-                        <w:r>
-                          <w:rPr>
-                            <w:noProof/>
-                          </w:rPr>
-                          <w:t>6</w:t>
-                        </w:r>
-                      </w:fldSimple>
+                      <w:r>
+                        <w:fldChar w:fldCharType="begin"/>
+                      </w:r>
+                      <w:r>
+                        <w:instrText xml:space="preserve"> SEQ Figura \* ARABIC </w:instrText>
+                      </w:r>
+                      <w:r>
+                        <w:fldChar w:fldCharType="separate"/>
+                      </w:r>
+                      <w:r>
+                        <w:rPr>
+                          <w:noProof/>
+                        </w:rPr>
+                        <w:t>6</w:t>
+                      </w:r>
+                      <w:r>
+                        <w:rPr>
+                          <w:noProof/>
+                        </w:rPr>
+                        <w:fldChar w:fldCharType="end"/>
+                      </w:r>
                       <w:r>
                         <w:t xml:space="preserve">: </w:t>
                       </w:r>
@@ -5489,14 +5705,27 @@
                             <w:r>
                               <w:t xml:space="preserve">Figura </w:t>
                             </w:r>
-                            <w:fldSimple w:instr=" SEQ Figura \* ARABIC ">
-                              <w:r>
-                                <w:rPr>
-                                  <w:noProof/>
-                                </w:rPr>
-                                <w:t>7</w:t>
-                              </w:r>
-                            </w:fldSimple>
+                            <w:r>
+                              <w:fldChar w:fldCharType="begin"/>
+                            </w:r>
+                            <w:r>
+                              <w:instrText xml:space="preserve"> SEQ Figura \* ARABIC </w:instrText>
+                            </w:r>
+                            <w:r>
+                              <w:fldChar w:fldCharType="separate"/>
+                            </w:r>
+                            <w:r>
+                              <w:rPr>
+                                <w:noProof/>
+                              </w:rPr>
+                              <w:t>7</w:t>
+                            </w:r>
+                            <w:r>
+                              <w:rPr>
+                                <w:noProof/>
+                              </w:rPr>
+                              <w:fldChar w:fldCharType="end"/>
+                            </w:r>
                             <w:r>
                               <w:t xml:space="preserve">: </w:t>
                             </w:r>
@@ -5555,14 +5784,27 @@
                       <w:r>
                         <w:t xml:space="preserve">Figura </w:t>
                       </w:r>
-                      <w:fldSimple w:instr=" SEQ Figura \* ARABIC ">
-                        <w:r>
-                          <w:rPr>
-                            <w:noProof/>
-                          </w:rPr>
-                          <w:t>7</w:t>
-                        </w:r>
-                      </w:fldSimple>
+                      <w:r>
+                        <w:fldChar w:fldCharType="begin"/>
+                      </w:r>
+                      <w:r>
+                        <w:instrText xml:space="preserve"> SEQ Figura \* ARABIC </w:instrText>
+                      </w:r>
+                      <w:r>
+                        <w:fldChar w:fldCharType="separate"/>
+                      </w:r>
+                      <w:r>
+                        <w:rPr>
+                          <w:noProof/>
+                        </w:rPr>
+                        <w:t>7</w:t>
+                      </w:r>
+                      <w:r>
+                        <w:rPr>
+                          <w:noProof/>
+                        </w:rPr>
+                        <w:fldChar w:fldCharType="end"/>
+                      </w:r>
                       <w:r>
                         <w:t xml:space="preserve">: </w:t>
                       </w:r>
@@ -5692,7 +5934,7 @@
                                 <w:noProof/>
                                 <w:lang w:val="en-US"/>
                               </w:rPr>
-                              <w:t>10</w:t>
+                              <w:t>8</w:t>
                             </w:r>
                             <w:r>
                               <w:fldChar w:fldCharType="end"/>
@@ -5763,7 +6005,7 @@
                           <w:noProof/>
                           <w:lang w:val="en-US"/>
                         </w:rPr>
-                        <w:t>10</w:t>
+                        <w:t>8</w:t>
                       </w:r>
                       <w:r>
                         <w:fldChar w:fldCharType="end"/>
@@ -5835,14 +6077,27 @@
                             <w:r>
                               <w:t xml:space="preserve">Figura </w:t>
                             </w:r>
-                            <w:fldSimple w:instr=" SEQ Figura \* ARABIC ">
-                              <w:r>
-                                <w:rPr>
-                                  <w:noProof/>
-                                </w:rPr>
-                                <w:t>8</w:t>
-                              </w:r>
-                            </w:fldSimple>
+                            <w:r>
+                              <w:fldChar w:fldCharType="begin"/>
+                            </w:r>
+                            <w:r>
+                              <w:instrText xml:space="preserve"> SEQ Figura \* ARABIC </w:instrText>
+                            </w:r>
+                            <w:r>
+                              <w:fldChar w:fldCharType="separate"/>
+                            </w:r>
+                            <w:r>
+                              <w:rPr>
+                                <w:noProof/>
+                              </w:rPr>
+                              <w:t>9</w:t>
+                            </w:r>
+                            <w:r>
+                              <w:rPr>
+                                <w:noProof/>
+                              </w:rPr>
+                              <w:fldChar w:fldCharType="end"/>
+                            </w:r>
                             <w:r>
                               <w:t xml:space="preserve">: KNN </w:t>
                             </w:r>
@@ -5885,14 +6140,27 @@
                       <w:r>
                         <w:t xml:space="preserve">Figura </w:t>
                       </w:r>
-                      <w:fldSimple w:instr=" SEQ Figura \* ARABIC ">
-                        <w:r>
-                          <w:rPr>
-                            <w:noProof/>
-                          </w:rPr>
-                          <w:t>8</w:t>
-                        </w:r>
-                      </w:fldSimple>
+                      <w:r>
+                        <w:fldChar w:fldCharType="begin"/>
+                      </w:r>
+                      <w:r>
+                        <w:instrText xml:space="preserve"> SEQ Figura \* ARABIC </w:instrText>
+                      </w:r>
+                      <w:r>
+                        <w:fldChar w:fldCharType="separate"/>
+                      </w:r>
+                      <w:r>
+                        <w:rPr>
+                          <w:noProof/>
+                        </w:rPr>
+                        <w:t>9</w:t>
+                      </w:r>
+                      <w:r>
+                        <w:rPr>
+                          <w:noProof/>
+                        </w:rPr>
+                        <w:fldChar w:fldCharType="end"/>
+                      </w:r>
                       <w:r>
                         <w:t xml:space="preserve">: KNN </w:t>
                       </w:r>
@@ -6142,14 +6410,27 @@
                             <w:r>
                               <w:t xml:space="preserve">Figura </w:t>
                             </w:r>
-                            <w:fldSimple w:instr=" SEQ Figura \* ARABIC ">
-                              <w:r>
-                                <w:rPr>
-                                  <w:noProof/>
-                                </w:rPr>
-                                <w:t>9</w:t>
-                              </w:r>
-                            </w:fldSimple>
+                            <w:r>
+                              <w:fldChar w:fldCharType="begin"/>
+                            </w:r>
+                            <w:r>
+                              <w:instrText xml:space="preserve"> SEQ Figura \* ARABIC </w:instrText>
+                            </w:r>
+                            <w:r>
+                              <w:fldChar w:fldCharType="separate"/>
+                            </w:r>
+                            <w:r>
+                              <w:rPr>
+                                <w:noProof/>
+                              </w:rPr>
+                              <w:t>10</w:t>
+                            </w:r>
+                            <w:r>
+                              <w:rPr>
+                                <w:noProof/>
+                              </w:rPr>
+                              <w:fldChar w:fldCharType="end"/>
+                            </w:r>
                             <w:r>
                               <w:t xml:space="preserve">: SVM </w:t>
                             </w:r>
@@ -6192,14 +6473,27 @@
                       <w:r>
                         <w:t xml:space="preserve">Figura </w:t>
                       </w:r>
-                      <w:fldSimple w:instr=" SEQ Figura \* ARABIC ">
-                        <w:r>
-                          <w:rPr>
-                            <w:noProof/>
-                          </w:rPr>
-                          <w:t>9</w:t>
-                        </w:r>
-                      </w:fldSimple>
+                      <w:r>
+                        <w:fldChar w:fldCharType="begin"/>
+                      </w:r>
+                      <w:r>
+                        <w:instrText xml:space="preserve"> SEQ Figura \* ARABIC </w:instrText>
+                      </w:r>
+                      <w:r>
+                        <w:fldChar w:fldCharType="separate"/>
+                      </w:r>
+                      <w:r>
+                        <w:rPr>
+                          <w:noProof/>
+                        </w:rPr>
+                        <w:t>10</w:t>
+                      </w:r>
+                      <w:r>
+                        <w:rPr>
+                          <w:noProof/>
+                        </w:rPr>
+                        <w:fldChar w:fldCharType="end"/>
+                      </w:r>
                       <w:r>
                         <w:t xml:space="preserve">: SVM </w:t>
                       </w:r>
@@ -6378,7 +6672,15 @@
         <w:t>percentuale di previsioni positive che erano effettivamente corrette</w:t>
       </w:r>
       <w:r>
-        <w:t xml:space="preserve">. E’ una metrica fondamentale per ridurre al minimo i falsi positivi, che si verificano nel momento in cui il modello erroneamente classifica un caso come positivo quando in realtà non lo è. Una </w:t>
+        <w:t xml:space="preserve">. </w:t>
+      </w:r>
+      <w:proofErr w:type="gramStart"/>
+      <w:r>
+        <w:t>E’</w:t>
+      </w:r>
+      <w:proofErr w:type="gramEnd"/>
+      <w:r>
+        <w:t xml:space="preserve"> una metrica fondamentale per ridurre al minimo i falsi positivi, che si verificano nel momento in cui il modello erroneamente classifica un caso come positivo quando in realtà non lo è. Una </w:t>
       </w:r>
       <w:proofErr w:type="spellStart"/>
       <w:r>
@@ -6990,7 +7292,7 @@
           <w:noProof/>
         </w:rPr>
         <w:drawing>
-          <wp:anchor distT="0" distB="0" distL="114300" distR="114300" simplePos="0" relativeHeight="251703296" behindDoc="1" locked="0" layoutInCell="1" allowOverlap="1" wp14:anchorId="44E6D78E" wp14:editId="6271DBE3">
+          <wp:anchor distT="0" distB="0" distL="114300" distR="114300" simplePos="0" relativeHeight="251703296" behindDoc="1" locked="0" layoutInCell="1" allowOverlap="1" wp14:anchorId="44E6D78E" wp14:editId="6E0CD987">
             <wp:simplePos x="0" y="0"/>
             <wp:positionH relativeFrom="column">
               <wp:posOffset>846455</wp:posOffset>
@@ -7098,14 +7400,27 @@
                             <w:r>
                               <w:t xml:space="preserve">Figura </w:t>
                             </w:r>
-                            <w:fldSimple w:instr=" SEQ Figura \* ARABIC ">
-                              <w:r>
-                                <w:rPr>
-                                  <w:noProof/>
-                                </w:rPr>
-                                <w:t>11</w:t>
-                              </w:r>
-                            </w:fldSimple>
+                            <w:r>
+                              <w:fldChar w:fldCharType="begin"/>
+                            </w:r>
+                            <w:r>
+                              <w:instrText xml:space="preserve"> SEQ Figura \* ARABIC </w:instrText>
+                            </w:r>
+                            <w:r>
+                              <w:fldChar w:fldCharType="separate"/>
+                            </w:r>
+                            <w:r>
+                              <w:rPr>
+                                <w:noProof/>
+                              </w:rPr>
+                              <w:t>11</w:t>
+                            </w:r>
+                            <w:r>
+                              <w:rPr>
+                                <w:noProof/>
+                              </w:rPr>
+                              <w:fldChar w:fldCharType="end"/>
+                            </w:r>
                             <w:r>
                               <w:t xml:space="preserve">: Ricerca del miglior </w:t>
                             </w:r>
@@ -7145,14 +7460,27 @@
                       <w:r>
                         <w:t xml:space="preserve">Figura </w:t>
                       </w:r>
-                      <w:fldSimple w:instr=" SEQ Figura \* ARABIC ">
-                        <w:r>
-                          <w:rPr>
-                            <w:noProof/>
-                          </w:rPr>
-                          <w:t>11</w:t>
-                        </w:r>
-                      </w:fldSimple>
+                      <w:r>
+                        <w:fldChar w:fldCharType="begin"/>
+                      </w:r>
+                      <w:r>
+                        <w:instrText xml:space="preserve"> SEQ Figura \* ARABIC </w:instrText>
+                      </w:r>
+                      <w:r>
+                        <w:fldChar w:fldCharType="separate"/>
+                      </w:r>
+                      <w:r>
+                        <w:rPr>
+                          <w:noProof/>
+                        </w:rPr>
+                        <w:t>11</w:t>
+                      </w:r>
+                      <w:r>
+                        <w:rPr>
+                          <w:noProof/>
+                        </w:rPr>
+                        <w:fldChar w:fldCharType="end"/>
+                      </w:r>
                       <w:r>
                         <w:t xml:space="preserve">: Ricerca del miglior </w:t>
                       </w:r>
@@ -7335,14 +7663,27 @@
                             <w:r>
                               <w:t xml:space="preserve">Figura </w:t>
                             </w:r>
-                            <w:fldSimple w:instr=" SEQ Figura \* ARABIC ">
-                              <w:r>
-                                <w:rPr>
-                                  <w:noProof/>
-                                </w:rPr>
-                                <w:t>12</w:t>
-                              </w:r>
-                            </w:fldSimple>
+                            <w:r>
+                              <w:fldChar w:fldCharType="begin"/>
+                            </w:r>
+                            <w:r>
+                              <w:instrText xml:space="preserve"> SEQ Figura \* ARABIC </w:instrText>
+                            </w:r>
+                            <w:r>
+                              <w:fldChar w:fldCharType="separate"/>
+                            </w:r>
+                            <w:r>
+                              <w:rPr>
+                                <w:noProof/>
+                              </w:rPr>
+                              <w:t>12</w:t>
+                            </w:r>
+                            <w:r>
+                              <w:rPr>
+                                <w:noProof/>
+                              </w:rPr>
+                              <w:fldChar w:fldCharType="end"/>
+                            </w:r>
                             <w:r>
                               <w:t>: Valutazione finale KNN ottimizzato</w:t>
                             </w:r>
@@ -7377,14 +7718,27 @@
                       <w:r>
                         <w:t xml:space="preserve">Figura </w:t>
                       </w:r>
-                      <w:fldSimple w:instr=" SEQ Figura \* ARABIC ">
-                        <w:r>
-                          <w:rPr>
-                            <w:noProof/>
-                          </w:rPr>
-                          <w:t>12</w:t>
-                        </w:r>
-                      </w:fldSimple>
+                      <w:r>
+                        <w:fldChar w:fldCharType="begin"/>
+                      </w:r>
+                      <w:r>
+                        <w:instrText xml:space="preserve"> SEQ Figura \* ARABIC </w:instrText>
+                      </w:r>
+                      <w:r>
+                        <w:fldChar w:fldCharType="separate"/>
+                      </w:r>
+                      <w:r>
+                        <w:rPr>
+                          <w:noProof/>
+                        </w:rPr>
+                        <w:t>12</w:t>
+                      </w:r>
+                      <w:r>
+                        <w:rPr>
+                          <w:noProof/>
+                        </w:rPr>
+                        <w:fldChar w:fldCharType="end"/>
+                      </w:r>
                       <w:r>
                         <w:t>: Valutazione finale KNN ottimizzato</w:t>
                       </w:r>
@@ -7487,7 +7841,7 @@
           <w:noProof/>
         </w:rPr>
         <w:drawing>
-          <wp:anchor distT="0" distB="0" distL="114300" distR="114300" simplePos="0" relativeHeight="251710464" behindDoc="0" locked="0" layoutInCell="1" allowOverlap="1" wp14:anchorId="7F38945B" wp14:editId="282537BA">
+          <wp:anchor distT="0" distB="0" distL="114300" distR="114300" simplePos="0" relativeHeight="251710464" behindDoc="0" locked="0" layoutInCell="1" allowOverlap="1" wp14:anchorId="7F38945B" wp14:editId="372488F9">
             <wp:simplePos x="0" y="0"/>
             <wp:positionH relativeFrom="column">
               <wp:posOffset>3246755</wp:posOffset>
@@ -7654,14 +8008,27 @@
                             <w:r>
                               <w:t xml:space="preserve">Figura </w:t>
                             </w:r>
-                            <w:fldSimple w:instr=" SEQ Figura \* ARABIC ">
-                              <w:r>
-                                <w:rPr>
-                                  <w:noProof/>
-                                </w:rPr>
-                                <w:t>13</w:t>
-                              </w:r>
-                            </w:fldSimple>
+                            <w:r>
+                              <w:fldChar w:fldCharType="begin"/>
+                            </w:r>
+                            <w:r>
+                              <w:instrText xml:space="preserve"> SEQ Figura \* ARABIC </w:instrText>
+                            </w:r>
+                            <w:r>
+                              <w:fldChar w:fldCharType="separate"/>
+                            </w:r>
+                            <w:r>
+                              <w:rPr>
+                                <w:noProof/>
+                              </w:rPr>
+                              <w:t>13</w:t>
+                            </w:r>
+                            <w:r>
+                              <w:rPr>
+                                <w:noProof/>
+                              </w:rPr>
+                              <w:fldChar w:fldCharType="end"/>
+                            </w:r>
                             <w:r>
                               <w:t>: Curva ROC KNN ottimizzato</w:t>
                             </w:r>
@@ -7696,14 +8063,27 @@
                       <w:r>
                         <w:t xml:space="preserve">Figura </w:t>
                       </w:r>
-                      <w:fldSimple w:instr=" SEQ Figura \* ARABIC ">
-                        <w:r>
-                          <w:rPr>
-                            <w:noProof/>
-                          </w:rPr>
-                          <w:t>13</w:t>
-                        </w:r>
-                      </w:fldSimple>
+                      <w:r>
+                        <w:fldChar w:fldCharType="begin"/>
+                      </w:r>
+                      <w:r>
+                        <w:instrText xml:space="preserve"> SEQ Figura \* ARABIC </w:instrText>
+                      </w:r>
+                      <w:r>
+                        <w:fldChar w:fldCharType="separate"/>
+                      </w:r>
+                      <w:r>
+                        <w:rPr>
+                          <w:noProof/>
+                        </w:rPr>
+                        <w:t>13</w:t>
+                      </w:r>
+                      <w:r>
+                        <w:rPr>
+                          <w:noProof/>
+                        </w:rPr>
+                        <w:fldChar w:fldCharType="end"/>
+                      </w:r>
                       <w:r>
                         <w:t>: Curva ROC KNN ottimizzato</w:t>
                       </w:r>
@@ -7768,14 +8148,27 @@
                             <w:r>
                               <w:t xml:space="preserve">Figura </w:t>
                             </w:r>
-                            <w:fldSimple w:instr=" SEQ Figura \* ARABIC ">
-                              <w:r>
-                                <w:rPr>
-                                  <w:noProof/>
-                                </w:rPr>
-                                <w:t>14</w:t>
-                              </w:r>
-                            </w:fldSimple>
+                            <w:r>
+                              <w:fldChar w:fldCharType="begin"/>
+                            </w:r>
+                            <w:r>
+                              <w:instrText xml:space="preserve"> SEQ Figura \* ARABIC </w:instrText>
+                            </w:r>
+                            <w:r>
+                              <w:fldChar w:fldCharType="separate"/>
+                            </w:r>
+                            <w:r>
+                              <w:rPr>
+                                <w:noProof/>
+                              </w:rPr>
+                              <w:t>14</w:t>
+                            </w:r>
+                            <w:r>
+                              <w:rPr>
+                                <w:noProof/>
+                              </w:rPr>
+                              <w:fldChar w:fldCharType="end"/>
+                            </w:r>
                             <w:r>
                               <w:t>: Matrice di confusione KNN</w:t>
                             </w:r>
@@ -7816,14 +8209,27 @@
                       <w:r>
                         <w:t xml:space="preserve">Figura </w:t>
                       </w:r>
-                      <w:fldSimple w:instr=" SEQ Figura \* ARABIC ">
-                        <w:r>
-                          <w:rPr>
-                            <w:noProof/>
-                          </w:rPr>
-                          <w:t>14</w:t>
-                        </w:r>
-                      </w:fldSimple>
+                      <w:r>
+                        <w:fldChar w:fldCharType="begin"/>
+                      </w:r>
+                      <w:r>
+                        <w:instrText xml:space="preserve"> SEQ Figura \* ARABIC </w:instrText>
+                      </w:r>
+                      <w:r>
+                        <w:fldChar w:fldCharType="separate"/>
+                      </w:r>
+                      <w:r>
+                        <w:rPr>
+                          <w:noProof/>
+                        </w:rPr>
+                        <w:t>14</w:t>
+                      </w:r>
+                      <w:r>
+                        <w:rPr>
+                          <w:noProof/>
+                        </w:rPr>
+                        <w:fldChar w:fldCharType="end"/>
+                      </w:r>
                       <w:r>
                         <w:t>: Matrice di confusione KNN</w:t>
                       </w:r>
@@ -7936,7 +8342,7 @@
           <w:i/>
           <w:iCs/>
         </w:rPr>
-        <w:t>curva di ROC</w:t>
+        <w:t>curva ROC</w:t>
       </w:r>
       <w:r>
         <w:t xml:space="preserve"> </w:t>
@@ -7989,6 +8395,98 @@
       </w:r>
       <w:r>
         <w:t>.</w:t>
+      </w:r>
+    </w:p>
+    <w:p>
+      <w:r>
+        <w:t xml:space="preserve">La </w:t>
+      </w:r>
+      <w:r>
+        <w:rPr>
+          <w:i/>
+          <w:iCs/>
+        </w:rPr>
+        <w:t>matrice di confusione</w:t>
+      </w:r>
+      <w:r>
+        <w:t xml:space="preserve"> confronta le etichette reali </w:t>
+      </w:r>
+      <w:r>
+        <w:t>con le previsioni fatte dal modello</w:t>
+      </w:r>
+      <w:r>
+        <w:t>; in questo modo è possibile visionare quante</w:t>
+      </w:r>
+      <w:r>
+        <w:t xml:space="preserve"> previsioni sono corrette o sbagliate</w:t>
+      </w:r>
+      <w:r>
+        <w:t xml:space="preserve"> e che tipo</w:t>
+      </w:r>
+      <w:r>
+        <w:t xml:space="preserve"> di errori vengono commessi.</w:t>
+      </w:r>
+    </w:p>
+    <w:p>
+      <w:r>
+        <w:lastRenderedPageBreak/>
+        <w:t xml:space="preserve">La </w:t>
+      </w:r>
+      <w:r>
+        <w:rPr>
+          <w:i/>
+          <w:iCs/>
+        </w:rPr>
+        <w:t>curva ROC</w:t>
+      </w:r>
+      <w:r>
+        <w:t xml:space="preserve">, invece, </w:t>
+      </w:r>
+      <w:r>
+        <w:t>è un grafico che visualizza la capacità di un modello di distinguere tra le</w:t>
+      </w:r>
+      <w:r>
+        <w:t xml:space="preserve"> </w:t>
+      </w:r>
+      <w:r>
+        <w:t>classi</w:t>
+      </w:r>
+      <w:r>
+        <w:t xml:space="preserve">, mostra cioè </w:t>
+      </w:r>
+      <w:r>
+        <w:t>come la performance del classificatore cambia al variare della sua soglia di decisione.</w:t>
+      </w:r>
+      <w:r>
+        <w:t xml:space="preserve"> Con essa, viene calcolata anche </w:t>
+      </w:r>
+      <w:r>
+        <w:rPr>
+          <w:i/>
+          <w:iCs/>
+        </w:rPr>
+        <w:t>l'Area Sotto la Curva</w:t>
+      </w:r>
+      <w:r>
+        <w:t xml:space="preserve">, un </w:t>
+      </w:r>
+      <w:r>
+        <w:t xml:space="preserve">valore </w:t>
+      </w:r>
+      <w:r>
+        <w:t xml:space="preserve">compreso tra </w:t>
+      </w:r>
+      <w:r>
+        <w:t xml:space="preserve">0 </w:t>
+      </w:r>
+      <w:r>
+        <w:t>e</w:t>
+      </w:r>
+      <w:r>
+        <w:t xml:space="preserve"> 1 che riassume l'intera performance</w:t>
+      </w:r>
+      <w:r>
+        <w:t>; per valori maggiori di 0.8, generalmente, il modello viene considerato buono.</w:t>
       </w:r>
     </w:p>
     <w:p>
@@ -8002,7 +8500,6 @@
       </w:pPr>
       <w:bookmarkStart w:id="19" w:name="_Toc200897969"/>
       <w:r>
-        <w:lastRenderedPageBreak/>
         <w:t>RANDOM FOREST</w:t>
       </w:r>
       <w:bookmarkEnd w:id="19"/>
@@ -8125,6 +8622,35 @@
       </w:r>
       <w:proofErr w:type="spellEnd"/>
       <w:r>
+        <w:rPr>
+          <w:rFonts w:ascii="Bell MT" w:hAnsi="Bell MT"/>
+          <w:sz w:val="28"/>
+          <w:szCs w:val="28"/>
+        </w:rPr>
+        <w:t xml:space="preserve"> </w:t>
+      </w:r>
+      <w:r>
+        <w:t>con</w:t>
+      </w:r>
+      <w:r>
+        <w:rPr>
+          <w:rFonts w:ascii="Bell MT" w:hAnsi="Bell MT"/>
+          <w:sz w:val="28"/>
+          <w:szCs w:val="28"/>
+        </w:rPr>
+        <w:t xml:space="preserve"> Cross </w:t>
+      </w:r>
+      <w:proofErr w:type="spellStart"/>
+      <w:r>
+        <w:rPr>
+          <w:rFonts w:ascii="Bell MT" w:hAnsi="Bell MT"/>
+          <w:sz w:val="28"/>
+          <w:szCs w:val="28"/>
+        </w:rPr>
+        <w:t>Validation</w:t>
+      </w:r>
+      <w:proofErr w:type="spellEnd"/>
+      <w:r>
         <w:t xml:space="preserve">, eseguendo 25 iterazioni casuali sugli </w:t>
       </w:r>
       <w:proofErr w:type="spellStart"/>
@@ -8148,6 +8674,8 @@
       <w:r>
         <w:rPr>
           <w:rFonts w:ascii="Bell MT" w:hAnsi="Bell MT"/>
+          <w:b/>
+          <w:bCs/>
           <w:sz w:val="28"/>
           <w:szCs w:val="28"/>
         </w:rPr>
@@ -8176,24 +8704,26 @@
       <w:r>
         <w:rPr>
           <w:rFonts w:ascii="Bell MT" w:hAnsi="Bell MT"/>
-          <w:sz w:val="28"/>
-          <w:szCs w:val="28"/>
-        </w:rPr>
-        <w:t>max_depth</w:t>
-      </w:r>
-      <w:proofErr w:type="spellEnd"/>
-      <w:r>
-        <w:t>:</w:t>
-      </w:r>
-      <w:r>
-        <w:rPr>
           <w:b/>
           <w:bCs/>
+          <w:sz w:val="28"/>
+          <w:szCs w:val="28"/>
+        </w:rPr>
+        <w:t>max_depth</w:t>
+      </w:r>
+      <w:proofErr w:type="spellEnd"/>
+      <w:r>
+        <w:t>:</w:t>
+      </w:r>
+      <w:r>
+        <w:rPr>
+          <w:b/>
+          <w:bCs/>
         </w:rPr>
         <w:t xml:space="preserve"> </w:t>
       </w:r>
       <w:r>
-        <w:t>profondità massima che ogni singolo albero della foresta può raggiungere</w:t>
+        <w:t>profondità massima che ogni singolo albero della foresta può aggiungere</w:t>
       </w:r>
       <w:r>
         <w:t>;</w:t>
@@ -8211,6 +8741,8 @@
       <w:r>
         <w:rPr>
           <w:rFonts w:ascii="Bell MT" w:hAnsi="Bell MT"/>
+          <w:b/>
+          <w:bCs/>
           <w:sz w:val="28"/>
           <w:szCs w:val="28"/>
         </w:rPr>
@@ -8243,6 +8775,8 @@
       <w:r>
         <w:rPr>
           <w:rFonts w:ascii="Bell MT" w:hAnsi="Bell MT"/>
+          <w:b/>
+          <w:bCs/>
           <w:sz w:val="28"/>
           <w:szCs w:val="28"/>
         </w:rPr>
@@ -8288,6 +8822,7 @@
           <w:ilvl w:val="0"/>
           <w:numId w:val="13"/>
         </w:numPr>
+        <w:spacing w:after="0"/>
         <w:ind w:left="643"/>
       </w:pPr>
       <w:r>
@@ -8349,6 +8884,35 @@
           <w:szCs w:val="28"/>
         </w:rPr>
         <w:t>Search</w:t>
+      </w:r>
+      <w:proofErr w:type="spellEnd"/>
+      <w:r>
+        <w:rPr>
+          <w:rFonts w:ascii="Bell MT" w:hAnsi="Bell MT"/>
+          <w:sz w:val="28"/>
+          <w:szCs w:val="28"/>
+        </w:rPr>
+        <w:t xml:space="preserve"> </w:t>
+      </w:r>
+      <w:r>
+        <w:t>con</w:t>
+      </w:r>
+      <w:r>
+        <w:rPr>
+          <w:rFonts w:ascii="Bell MT" w:hAnsi="Bell MT"/>
+          <w:sz w:val="28"/>
+          <w:szCs w:val="28"/>
+        </w:rPr>
+        <w:t xml:space="preserve"> Cross </w:t>
+      </w:r>
+      <w:proofErr w:type="spellStart"/>
+      <w:r>
+        <w:rPr>
+          <w:rFonts w:ascii="Bell MT" w:hAnsi="Bell MT"/>
+          <w:sz w:val="28"/>
+          <w:szCs w:val="28"/>
+        </w:rPr>
+        <w:t>Validation</w:t>
       </w:r>
       <w:proofErr w:type="spellEnd"/>
       <w:r>
@@ -8385,9 +8949,72 @@
           <w:numId w:val="2"/>
         </w:numPr>
         <w:spacing w:before="240" w:after="0"/>
-        <w:ind w:left="1117"/>
+        <w:ind w:left="757" w:hanging="360"/>
       </w:pPr>
       <w:bookmarkStart w:id="20" w:name="_Toc200897970"/>
+      <w:r>
+        <w:t>VALUTAZIONI FINALI</w:t>
+      </w:r>
+      <w:bookmarkEnd w:id="20"/>
+    </w:p>
+    <w:p>
+      <w:r>
+        <w:drawing>
+          <wp:anchor distT="0" distB="0" distL="114300" distR="114300" simplePos="0" relativeHeight="251741184" behindDoc="1" locked="0" layoutInCell="1" allowOverlap="1" wp14:anchorId="71AE3941" wp14:editId="4A46F3AB">
+            <wp:simplePos x="0" y="0"/>
+            <wp:positionH relativeFrom="column">
+              <wp:posOffset>1349375</wp:posOffset>
+            </wp:positionH>
+            <wp:positionV relativeFrom="paragraph">
+              <wp:posOffset>197485</wp:posOffset>
+            </wp:positionV>
+            <wp:extent cx="3756660" cy="1645285"/>
+            <wp:effectExtent l="0" t="0" r="0" b="0"/>
+            <wp:wrapTopAndBottom/>
+            <wp:docPr id="641588472" name="Immagine 1" descr="Immagine che contiene testo, schermata, Carattere&#10;&#10;Il contenuto generato dall'IA potrebbe non essere corretto."/>
+            <wp:cNvGraphicFramePr>
+              <a:graphicFrameLocks xmlns:a="http://schemas.openxmlformats.org/drawingml/2006/main" noChangeAspect="1"/>
+            </wp:cNvGraphicFramePr>
+            <a:graphic xmlns:a="http://schemas.openxmlformats.org/drawingml/2006/main">
+              <a:graphicData uri="http://schemas.openxmlformats.org/drawingml/2006/picture">
+                <pic:pic xmlns:pic="http://schemas.openxmlformats.org/drawingml/2006/picture">
+                  <pic:nvPicPr>
+                    <pic:cNvPr id="641588472" name="Immagine 1" descr="Immagine che contiene testo, schermata, Carattere&#10;&#10;Il contenuto generato dall'IA potrebbe non essere corretto."/>
+                    <pic:cNvPicPr/>
+                  </pic:nvPicPr>
+                  <pic:blipFill>
+                    <a:blip r:embed="rId26">
+                      <a:extLst>
+                        <a:ext uri="{28A0092B-C50C-407E-A947-70E740481C1C}">
+                          <a14:useLocalDpi xmlns:a14="http://schemas.microsoft.com/office/drawing/2010/main" val="0"/>
+                        </a:ext>
+                      </a:extLst>
+                    </a:blip>
+                    <a:stretch>
+                      <a:fillRect/>
+                    </a:stretch>
+                  </pic:blipFill>
+                  <pic:spPr>
+                    <a:xfrm>
+                      <a:off x="0" y="0"/>
+                      <a:ext cx="3756660" cy="1645285"/>
+                    </a:xfrm>
+                    <a:prstGeom prst="rect">
+                      <a:avLst/>
+                    </a:prstGeom>
+                  </pic:spPr>
+                </pic:pic>
+              </a:graphicData>
+            </a:graphic>
+            <wp14:sizeRelH relativeFrom="margin">
+              <wp14:pctWidth>0</wp14:pctWidth>
+            </wp14:sizeRelH>
+            <wp14:sizeRelV relativeFrom="margin">
+              <wp14:pctHeight>0</wp14:pctHeight>
+            </wp14:sizeRelV>
+          </wp:anchor>
+        </w:drawing>
+      </w:r>
       <w:r>
         <w:rPr>
           <w:noProof/>
@@ -8395,13 +9022,13 @@
         <mc:AlternateContent>
           <mc:Choice Requires="wps">
             <w:drawing>
-              <wp:anchor distT="0" distB="0" distL="114300" distR="114300" simplePos="0" relativeHeight="251718656" behindDoc="0" locked="0" layoutInCell="1" allowOverlap="1" wp14:anchorId="385A5C8D" wp14:editId="52BEECCF">
+              <wp:anchor distT="0" distB="0" distL="114300" distR="114300" simplePos="0" relativeHeight="251743232" behindDoc="0" locked="0" layoutInCell="1" allowOverlap="1" wp14:anchorId="279CB6E1" wp14:editId="51D04A18">
                 <wp:simplePos x="0" y="0"/>
                 <wp:positionH relativeFrom="column">
                   <wp:posOffset>1204595</wp:posOffset>
                 </wp:positionH>
                 <wp:positionV relativeFrom="paragraph">
-                  <wp:posOffset>2212975</wp:posOffset>
+                  <wp:posOffset>1875155</wp:posOffset>
                 </wp:positionV>
                 <wp:extent cx="4065270" cy="635"/>
                 <wp:effectExtent l="0" t="0" r="0" b="0"/>
@@ -8441,14 +9068,27 @@
                             <w:r>
                               <w:t xml:space="preserve">Figura </w:t>
                             </w:r>
-                            <w:fldSimple w:instr=" SEQ Figura \* ARABIC ">
-                              <w:r>
-                                <w:rPr>
-                                  <w:noProof/>
-                                </w:rPr>
-                                <w:t>15</w:t>
-                              </w:r>
-                            </w:fldSimple>
+                            <w:r>
+                              <w:fldChar w:fldCharType="begin"/>
+                            </w:r>
+                            <w:r>
+                              <w:instrText xml:space="preserve"> SEQ Figura \* ARABIC </w:instrText>
+                            </w:r>
+                            <w:r>
+                              <w:fldChar w:fldCharType="separate"/>
+                            </w:r>
+                            <w:r>
+                              <w:rPr>
+                                <w:noProof/>
+                              </w:rPr>
+                              <w:t>15</w:t>
+                            </w:r>
+                            <w:r>
+                              <w:rPr>
+                                <w:noProof/>
+                              </w:rPr>
+                              <w:fldChar w:fldCharType="end"/>
+                            </w:r>
                             <w:r>
                               <w:t xml:space="preserve">: Valutazione finale Random </w:t>
                             </w:r>
@@ -8477,7 +9117,7 @@
           </mc:Choice>
           <mc:Fallback>
             <w:pict>
-              <v:shape w14:anchorId="385A5C8D" id="_x0000_s1040" type="#_x0000_t202" style="position:absolute;left:0;text-align:left;margin-left:94.85pt;margin-top:174.25pt;width:320.1pt;height:.05pt;z-index:251718656;visibility:visible;mso-wrap-style:square;mso-wrap-distance-left:9pt;mso-wrap-distance-top:0;mso-wrap-distance-right:9pt;mso-wrap-distance-bottom:0;mso-position-horizontal:absolute;mso-position-horizontal-relative:text;mso-position-vertical:absolute;mso-position-vertical-relative:text;v-text-anchor:top" o:gfxdata="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" stroked="f">
+              <v:shape w14:anchorId="279CB6E1" id="_x0000_s1040" type="#_x0000_t202" style="position:absolute;margin-left:94.85pt;margin-top:147.65pt;width:320.1pt;height:.05pt;z-index:251743232;visibility:visible;mso-wrap-style:square;mso-wrap-distance-left:9pt;mso-wrap-distance-top:0;mso-wrap-distance-right:9pt;mso-wrap-distance-bottom:0;mso-position-horizontal:absolute;mso-position-horizontal-relative:text;mso-position-vertical:absolute;mso-position-vertical-relative:text;v-text-anchor:top" o:gfxdata="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" stroked="f">
                 <v:textbox style="mso-fit-shape-to-text:t" inset="0,0,0,0">
                   <w:txbxContent>
                     <w:p>
@@ -8492,14 +9132,27 @@
                       <w:r>
                         <w:t xml:space="preserve">Figura </w:t>
                       </w:r>
-                      <w:fldSimple w:instr=" SEQ Figura \* ARABIC ">
-                        <w:r>
-                          <w:rPr>
-                            <w:noProof/>
-                          </w:rPr>
-                          <w:t>15</w:t>
-                        </w:r>
-                      </w:fldSimple>
+                      <w:r>
+                        <w:fldChar w:fldCharType="begin"/>
+                      </w:r>
+                      <w:r>
+                        <w:instrText xml:space="preserve"> SEQ Figura \* ARABIC </w:instrText>
+                      </w:r>
+                      <w:r>
+                        <w:fldChar w:fldCharType="separate"/>
+                      </w:r>
+                      <w:r>
+                        <w:rPr>
+                          <w:noProof/>
+                        </w:rPr>
+                        <w:t>15</w:t>
+                      </w:r>
+                      <w:r>
+                        <w:rPr>
+                          <w:noProof/>
+                        </w:rPr>
+                        <w:fldChar w:fldCharType="end"/>
+                      </w:r>
                       <w:r>
                         <w:t xml:space="preserve">: Valutazione finale Random </w:t>
                       </w:r>
@@ -8520,76 +9173,13 @@
           </mc:Fallback>
         </mc:AlternateContent>
       </w:r>
-      <w:r>
-        <w:rPr>
-          <w:noProof/>
-        </w:rPr>
-        <w:drawing>
-          <wp:anchor distT="0" distB="0" distL="114300" distR="114300" simplePos="0" relativeHeight="251716608" behindDoc="0" locked="0" layoutInCell="1" allowOverlap="1" wp14:anchorId="12EA998A" wp14:editId="5F71E30B">
-            <wp:simplePos x="0" y="0"/>
-            <wp:positionH relativeFrom="column">
-              <wp:posOffset>1204595</wp:posOffset>
-            </wp:positionH>
-            <wp:positionV relativeFrom="paragraph">
-              <wp:posOffset>342265</wp:posOffset>
-            </wp:positionV>
-            <wp:extent cx="4065270" cy="1813560"/>
-            <wp:effectExtent l="0" t="0" r="0" b="0"/>
-            <wp:wrapTopAndBottom/>
-            <wp:docPr id="1011508495" name="Immagine 15" descr="Immagine che contiene testo, schermata, Carattere&#10;&#10;Il contenuto generato dall'IA potrebbe non essere corretto."/>
-            <wp:cNvGraphicFramePr>
-              <a:graphicFrameLocks xmlns:a="http://schemas.openxmlformats.org/drawingml/2006/main" noChangeAspect="1"/>
-            </wp:cNvGraphicFramePr>
-            <a:graphic xmlns:a="http://schemas.openxmlformats.org/drawingml/2006/main">
-              <a:graphicData uri="http://schemas.openxmlformats.org/drawingml/2006/picture">
-                <pic:pic xmlns:pic="http://schemas.openxmlformats.org/drawingml/2006/picture">
-                  <pic:nvPicPr>
-                    <pic:cNvPr id="1011508495" name="Immagine 15" descr="Immagine che contiene testo, schermata, Carattere&#10;&#10;Il contenuto generato dall'IA potrebbe non essere corretto."/>
-                    <pic:cNvPicPr/>
-                  </pic:nvPicPr>
-                  <pic:blipFill>
-                    <a:blip r:embed="rId26">
-                      <a:extLst>
-                        <a:ext uri="{28A0092B-C50C-407E-A947-70E740481C1C}">
-                          <a14:useLocalDpi xmlns:a14="http://schemas.microsoft.com/office/drawing/2010/main" val="0"/>
-                        </a:ext>
-                      </a:extLst>
-                    </a:blip>
-                    <a:stretch>
-                      <a:fillRect/>
-                    </a:stretch>
-                  </pic:blipFill>
-                  <pic:spPr>
-                    <a:xfrm>
-                      <a:off x="0" y="0"/>
-                      <a:ext cx="4065270" cy="1813560"/>
-                    </a:xfrm>
-                    <a:prstGeom prst="rect">
-                      <a:avLst/>
-                    </a:prstGeom>
-                  </pic:spPr>
-                </pic:pic>
-              </a:graphicData>
-            </a:graphic>
-            <wp14:sizeRelH relativeFrom="margin">
-              <wp14:pctWidth>0</wp14:pctWidth>
-            </wp14:sizeRelH>
-            <wp14:sizeRelV relativeFrom="margin">
-              <wp14:pctHeight>0</wp14:pctHeight>
-            </wp14:sizeRelV>
-          </wp:anchor>
-        </w:drawing>
-      </w:r>
-      <w:r>
-        <w:t>VALUTAZIONI FINALI</w:t>
-      </w:r>
-      <w:bookmarkEnd w:id="20"/>
     </w:p>
     <w:p>
       <w:pPr>
         <w:spacing w:before="120"/>
       </w:pPr>
       <w:r>
+        <w:lastRenderedPageBreak/>
         <w:t xml:space="preserve">Come si evince dal </w:t>
       </w:r>
       <w:proofErr w:type="spellStart"/>
@@ -8654,7 +9244,6 @@
         <w:rPr>
           <w:noProof/>
         </w:rPr>
-        <w:lastRenderedPageBreak/>
         <mc:AlternateContent>
           <mc:Choice Requires="wps">
             <w:drawing>
@@ -8703,17 +9292,35 @@
                             <w:r>
                               <w:t xml:space="preserve">Figura </w:t>
                             </w:r>
-                            <w:fldSimple w:instr=" SEQ Figura \* ARABIC ">
-                              <w:r>
-                                <w:rPr>
-                                  <w:noProof/>
-                                </w:rPr>
-                                <w:t>18</w:t>
-                              </w:r>
-                            </w:fldSimple>
-                            <w:r>
-                              <w:t>: Importanza delle features</w:t>
-                            </w:r>
+                            <w:r>
+                              <w:fldChar w:fldCharType="begin"/>
+                            </w:r>
+                            <w:r>
+                              <w:instrText xml:space="preserve"> SEQ Figura \* ARABIC </w:instrText>
+                            </w:r>
+                            <w:r>
+                              <w:fldChar w:fldCharType="separate"/>
+                            </w:r>
+                            <w:r>
+                              <w:rPr>
+                                <w:noProof/>
+                              </w:rPr>
+                              <w:t>16</w:t>
+                            </w:r>
+                            <w:r>
+                              <w:rPr>
+                                <w:noProof/>
+                              </w:rPr>
+                              <w:fldChar w:fldCharType="end"/>
+                            </w:r>
+                            <w:r>
+                              <w:t xml:space="preserve">: Importanza </w:t>
+                            </w:r>
+                            <w:proofErr w:type="gramStart"/>
+                            <w:r>
+                              <w:t>delle features</w:t>
+                            </w:r>
+                            <w:proofErr w:type="gramEnd"/>
                           </w:p>
                         </w:txbxContent>
                       </wps:txbx>
@@ -8745,17 +9352,35 @@
                       <w:r>
                         <w:t xml:space="preserve">Figura </w:t>
                       </w:r>
-                      <w:fldSimple w:instr=" SEQ Figura \* ARABIC ">
-                        <w:r>
-                          <w:rPr>
-                            <w:noProof/>
-                          </w:rPr>
-                          <w:t>18</w:t>
-                        </w:r>
-                      </w:fldSimple>
-                      <w:r>
-                        <w:t>: Importanza delle features</w:t>
-                      </w:r>
+                      <w:r>
+                        <w:fldChar w:fldCharType="begin"/>
+                      </w:r>
+                      <w:r>
+                        <w:instrText xml:space="preserve"> SEQ Figura \* ARABIC </w:instrText>
+                      </w:r>
+                      <w:r>
+                        <w:fldChar w:fldCharType="separate"/>
+                      </w:r>
+                      <w:r>
+                        <w:rPr>
+                          <w:noProof/>
+                        </w:rPr>
+                        <w:t>16</w:t>
+                      </w:r>
+                      <w:r>
+                        <w:rPr>
+                          <w:noProof/>
+                        </w:rPr>
+                        <w:fldChar w:fldCharType="end"/>
+                      </w:r>
+                      <w:r>
+                        <w:t xml:space="preserve">: Importanza </w:t>
+                      </w:r>
+                      <w:proofErr w:type="gramStart"/>
+                      <w:r>
+                        <w:t>delle features</w:t>
+                      </w:r>
+                      <w:proofErr w:type="gramEnd"/>
                     </w:p>
                   </w:txbxContent>
                 </v:textbox>
@@ -8770,7 +9395,7 @@
           <w:noProof/>
         </w:rPr>
         <w:drawing>
-          <wp:anchor distT="0" distB="0" distL="114300" distR="114300" simplePos="0" relativeHeight="251719680" behindDoc="0" locked="0" layoutInCell="1" allowOverlap="1" wp14:anchorId="0E879FD3" wp14:editId="46130349">
+          <wp:anchor distT="0" distB="0" distL="114300" distR="114300" simplePos="0" relativeHeight="251719680" behindDoc="0" locked="0" layoutInCell="1" allowOverlap="1" wp14:anchorId="0E879FD3" wp14:editId="14FAA15B">
             <wp:simplePos x="0" y="0"/>
             <wp:positionH relativeFrom="column">
               <wp:posOffset>306070</wp:posOffset>
@@ -8877,14 +9502,27 @@
                             <w:r>
                               <w:t xml:space="preserve">Figura </w:t>
                             </w:r>
-                            <w:fldSimple w:instr=" SEQ Figura \* ARABIC ">
-                              <w:r>
-                                <w:rPr>
-                                  <w:noProof/>
-                                </w:rPr>
-                                <w:t>17</w:t>
-                              </w:r>
-                            </w:fldSimple>
+                            <w:r>
+                              <w:fldChar w:fldCharType="begin"/>
+                            </w:r>
+                            <w:r>
+                              <w:instrText xml:space="preserve"> SEQ Figura \* ARABIC </w:instrText>
+                            </w:r>
+                            <w:r>
+                              <w:fldChar w:fldCharType="separate"/>
+                            </w:r>
+                            <w:r>
+                              <w:rPr>
+                                <w:noProof/>
+                              </w:rPr>
+                              <w:t>17</w:t>
+                            </w:r>
+                            <w:r>
+                              <w:rPr>
+                                <w:noProof/>
+                              </w:rPr>
+                              <w:fldChar w:fldCharType="end"/>
+                            </w:r>
                             <w:r>
                               <w:t xml:space="preserve">: Matrice di confusione Random </w:t>
                             </w:r>
@@ -8927,14 +9565,27 @@
                       <w:r>
                         <w:t xml:space="preserve">Figura </w:t>
                       </w:r>
-                      <w:fldSimple w:instr=" SEQ Figura \* ARABIC ">
-                        <w:r>
-                          <w:rPr>
-                            <w:noProof/>
-                          </w:rPr>
-                          <w:t>17</w:t>
-                        </w:r>
-                      </w:fldSimple>
+                      <w:r>
+                        <w:fldChar w:fldCharType="begin"/>
+                      </w:r>
+                      <w:r>
+                        <w:instrText xml:space="preserve"> SEQ Figura \* ARABIC </w:instrText>
+                      </w:r>
+                      <w:r>
+                        <w:fldChar w:fldCharType="separate"/>
+                      </w:r>
+                      <w:r>
+                        <w:rPr>
+                          <w:noProof/>
+                        </w:rPr>
+                        <w:t>17</w:t>
+                      </w:r>
+                      <w:r>
+                        <w:rPr>
+                          <w:noProof/>
+                        </w:rPr>
+                        <w:fldChar w:fldCharType="end"/>
+                      </w:r>
                       <w:r>
                         <w:t xml:space="preserve">: Matrice di confusione Random </w:t>
                       </w:r>
@@ -9007,14 +9658,27 @@
                             <w:r>
                               <w:t xml:space="preserve">Figura </w:t>
                             </w:r>
-                            <w:fldSimple w:instr=" SEQ Figura \* ARABIC ">
-                              <w:r>
-                                <w:rPr>
-                                  <w:noProof/>
-                                </w:rPr>
-                                <w:t>16</w:t>
-                              </w:r>
-                            </w:fldSimple>
+                            <w:r>
+                              <w:fldChar w:fldCharType="begin"/>
+                            </w:r>
+                            <w:r>
+                              <w:instrText xml:space="preserve"> SEQ Figura \* ARABIC </w:instrText>
+                            </w:r>
+                            <w:r>
+                              <w:fldChar w:fldCharType="separate"/>
+                            </w:r>
+                            <w:r>
+                              <w:rPr>
+                                <w:noProof/>
+                              </w:rPr>
+                              <w:t>18</w:t>
+                            </w:r>
+                            <w:r>
+                              <w:rPr>
+                                <w:noProof/>
+                              </w:rPr>
+                              <w:fldChar w:fldCharType="end"/>
+                            </w:r>
                             <w:r>
                               <w:t xml:space="preserve">: Curva ROC Random </w:t>
                             </w:r>
@@ -9057,14 +9721,27 @@
                       <w:r>
                         <w:t xml:space="preserve">Figura </w:t>
                       </w:r>
-                      <w:fldSimple w:instr=" SEQ Figura \* ARABIC ">
-                        <w:r>
-                          <w:rPr>
-                            <w:noProof/>
-                          </w:rPr>
-                          <w:t>16</w:t>
-                        </w:r>
-                      </w:fldSimple>
+                      <w:r>
+                        <w:fldChar w:fldCharType="begin"/>
+                      </w:r>
+                      <w:r>
+                        <w:instrText xml:space="preserve"> SEQ Figura \* ARABIC </w:instrText>
+                      </w:r>
+                      <w:r>
+                        <w:fldChar w:fldCharType="separate"/>
+                      </w:r>
+                      <w:r>
+                        <w:rPr>
+                          <w:noProof/>
+                        </w:rPr>
+                        <w:t>18</w:t>
+                      </w:r>
+                      <w:r>
+                        <w:rPr>
+                          <w:noProof/>
+                        </w:rPr>
+                        <w:fldChar w:fldCharType="end"/>
+                      </w:r>
                       <w:r>
                         <w:t xml:space="preserve">: Curva ROC Random </w:t>
                       </w:r>
@@ -9242,7 +9919,15 @@
         <w:spacing w:before="240"/>
       </w:pPr>
       <w:r>
-        <w:t>Con il grafico soprastante è possibile notare che soprattutto le features “</w:t>
+        <w:t xml:space="preserve">Con il grafico soprastante è possibile notare che soprattutto </w:t>
+      </w:r>
+      <w:proofErr w:type="gramStart"/>
+      <w:r>
+        <w:t>le features</w:t>
+      </w:r>
+      <w:proofErr w:type="gramEnd"/>
+      <w:r>
+        <w:t xml:space="preserve"> “</w:t>
       </w:r>
       <w:proofErr w:type="spellStart"/>
       <w:r>
@@ -9297,10 +9982,1440 @@
         <w:t>DECISION TREE</w:t>
       </w:r>
     </w:p>
+    <w:p>
+      <w:pPr>
+        <w:spacing w:after="0"/>
+      </w:pPr>
+      <w:r>
+        <w:t xml:space="preserve">L’ultimo modello di cui si sono volute migliorare le performance è il </w:t>
+      </w:r>
+      <w:proofErr w:type="spellStart"/>
+      <w:r>
+        <w:rPr>
+          <w:rFonts w:ascii="Bell MT" w:hAnsi="Bell MT"/>
+          <w:sz w:val="28"/>
+          <w:szCs w:val="28"/>
+        </w:rPr>
+        <w:t>Decision</w:t>
+      </w:r>
+      <w:proofErr w:type="spellEnd"/>
+      <w:r>
+        <w:rPr>
+          <w:rFonts w:ascii="Bell MT" w:hAnsi="Bell MT"/>
+          <w:sz w:val="28"/>
+          <w:szCs w:val="28"/>
+        </w:rPr>
+        <w:t xml:space="preserve"> Tree</w:t>
+      </w:r>
+      <w:r>
+        <w:t>.</w:t>
+      </w:r>
+    </w:p>
+    <w:p>
+      <w:r>
+        <w:lastRenderedPageBreak/>
+        <w:t xml:space="preserve">Il </w:t>
+      </w:r>
+      <w:proofErr w:type="spellStart"/>
+      <w:r>
+        <w:rPr>
+          <w:rFonts w:ascii="Bell MT" w:hAnsi="Bell MT"/>
+          <w:sz w:val="28"/>
+          <w:szCs w:val="28"/>
+        </w:rPr>
+        <w:t>Decision</w:t>
+      </w:r>
+      <w:proofErr w:type="spellEnd"/>
+      <w:r>
+        <w:rPr>
+          <w:rFonts w:ascii="Bell MT" w:hAnsi="Bell MT"/>
+          <w:sz w:val="28"/>
+          <w:szCs w:val="28"/>
+        </w:rPr>
+        <w:t xml:space="preserve"> Tree</w:t>
+      </w:r>
+      <w:r>
+        <w:rPr>
+          <w:sz w:val="28"/>
+          <w:szCs w:val="28"/>
+        </w:rPr>
+        <w:t xml:space="preserve"> </w:t>
+      </w:r>
+      <w:r>
+        <w:t xml:space="preserve">è un algoritmo di apprendimento supervisionato che opera creando una struttura a flusso, simile ad un albero, </w:t>
+      </w:r>
+      <w:r>
+        <w:t xml:space="preserve">dove ogni nodo interno </w:t>
+      </w:r>
+      <w:r>
+        <w:t xml:space="preserve">decisionale </w:t>
+      </w:r>
+      <w:r>
+        <w:t>rappresenta una "domanda" su una specifica feature dei dati e ogni ramo una risposta. Seguendo il percorso dall'alto verso il basso, si arriva a una "foglia" finale che contiene la previsione della classe.</w:t>
+      </w:r>
+    </w:p>
+    <w:p>
+      <w:r>
+        <w:t xml:space="preserve">Se </w:t>
+      </w:r>
+      <w:r>
+        <w:t>non ottimizzato</w:t>
+      </w:r>
+      <w:r>
+        <w:t>, questo modello</w:t>
+      </w:r>
+      <w:r>
+        <w:t xml:space="preserve"> tende a soffrire di </w:t>
+      </w:r>
+      <w:proofErr w:type="spellStart"/>
+      <w:r>
+        <w:rPr>
+          <w:rFonts w:ascii="Bell MT" w:hAnsi="Bell MT"/>
+          <w:sz w:val="28"/>
+          <w:szCs w:val="28"/>
+        </w:rPr>
+        <w:t>overfitting</w:t>
+      </w:r>
+      <w:proofErr w:type="spellEnd"/>
+      <w:r>
+        <w:t xml:space="preserve">, imparando a memoria i dati di training. Per contrastare questo fenomeno, è stata eseguita una fase di tuning degli </w:t>
+      </w:r>
+      <w:proofErr w:type="spellStart"/>
+      <w:r>
+        <w:t>iperparametri</w:t>
+      </w:r>
+      <w:proofErr w:type="spellEnd"/>
+      <w:r>
+        <w:t xml:space="preserve"> tramite </w:t>
+      </w:r>
+      <w:r>
+        <w:t xml:space="preserve">una </w:t>
+      </w:r>
+      <w:proofErr w:type="spellStart"/>
+      <w:r>
+        <w:rPr>
+          <w:rFonts w:ascii="Bell MT" w:hAnsi="Bell MT"/>
+          <w:sz w:val="28"/>
+          <w:szCs w:val="28"/>
+        </w:rPr>
+        <w:t>Grid</w:t>
+      </w:r>
+      <w:proofErr w:type="spellEnd"/>
+      <w:r>
+        <w:rPr>
+          <w:rFonts w:ascii="Bell MT" w:hAnsi="Bell MT"/>
+          <w:sz w:val="28"/>
+          <w:szCs w:val="28"/>
+        </w:rPr>
+        <w:t xml:space="preserve"> </w:t>
+      </w:r>
+      <w:proofErr w:type="spellStart"/>
+      <w:r>
+        <w:rPr>
+          <w:rFonts w:ascii="Bell MT" w:hAnsi="Bell MT"/>
+          <w:sz w:val="28"/>
+          <w:szCs w:val="28"/>
+        </w:rPr>
+        <w:t>Search</w:t>
+      </w:r>
+      <w:proofErr w:type="spellEnd"/>
+      <w:r>
+        <w:t xml:space="preserve"> con </w:t>
+      </w:r>
+      <w:r>
+        <w:rPr>
+          <w:rFonts w:ascii="Bell MT" w:hAnsi="Bell MT"/>
+          <w:sz w:val="28"/>
+          <w:szCs w:val="28"/>
+        </w:rPr>
+        <w:t xml:space="preserve">Cross </w:t>
+      </w:r>
+      <w:proofErr w:type="spellStart"/>
+      <w:r>
+        <w:rPr>
+          <w:rFonts w:ascii="Bell MT" w:hAnsi="Bell MT"/>
+          <w:sz w:val="28"/>
+          <w:szCs w:val="28"/>
+        </w:rPr>
+        <w:t>Validation</w:t>
+      </w:r>
+      <w:proofErr w:type="spellEnd"/>
+      <w:r>
+        <w:t xml:space="preserve">, focalizzata sulla ricerca della configurazione ottimale per i </w:t>
+      </w:r>
+      <w:r>
+        <w:t xml:space="preserve">seguenti </w:t>
+      </w:r>
+      <w:proofErr w:type="spellStart"/>
+      <w:r>
+        <w:t>iperparametri</w:t>
+      </w:r>
+      <w:proofErr w:type="spellEnd"/>
+      <w:r>
+        <w:t xml:space="preserve">: </w:t>
+      </w:r>
+    </w:p>
+    <w:p>
+      <w:pPr>
+        <w:pStyle w:val="Paragrafoelenco"/>
+        <w:numPr>
+          <w:ilvl w:val="0"/>
+          <w:numId w:val="13"/>
+        </w:numPr>
+      </w:pPr>
+      <w:proofErr w:type="spellStart"/>
+      <w:r>
+        <w:rPr>
+          <w:rFonts w:ascii="Bell MT" w:hAnsi="Bell MT"/>
+          <w:b/>
+          <w:bCs/>
+          <w:sz w:val="28"/>
+          <w:szCs w:val="28"/>
+        </w:rPr>
+        <w:t>max_depth</w:t>
+      </w:r>
+      <w:proofErr w:type="spellEnd"/>
+      <w:r>
+        <w:t xml:space="preserve">: </w:t>
+      </w:r>
+      <w:r>
+        <w:t>profondità massima</w:t>
+      </w:r>
+      <w:r>
+        <w:t xml:space="preserve"> dell’albero;</w:t>
+      </w:r>
+    </w:p>
+    <w:p>
+      <w:pPr>
+        <w:pStyle w:val="Paragrafoelenco"/>
+        <w:numPr>
+          <w:ilvl w:val="0"/>
+          <w:numId w:val="13"/>
+        </w:numPr>
+      </w:pPr>
+      <w:proofErr w:type="spellStart"/>
+      <w:r>
+        <w:rPr>
+          <w:rFonts w:ascii="Bell MT" w:hAnsi="Bell MT"/>
+          <w:b/>
+          <w:bCs/>
+          <w:sz w:val="28"/>
+          <w:szCs w:val="28"/>
+        </w:rPr>
+        <w:t>min_samples_split</w:t>
+      </w:r>
+      <w:proofErr w:type="spellEnd"/>
+      <w:r>
+        <w:t xml:space="preserve">: </w:t>
+      </w:r>
+      <w:r>
+        <w:t>numero minimo di campioni per dividere un nodo</w:t>
+      </w:r>
+      <w:r>
+        <w:t>;</w:t>
+      </w:r>
+    </w:p>
+    <w:p>
+      <w:pPr>
+        <w:pStyle w:val="Paragrafoelenco"/>
+        <w:numPr>
+          <w:ilvl w:val="0"/>
+          <w:numId w:val="13"/>
+        </w:numPr>
+      </w:pPr>
+      <w:proofErr w:type="spellStart"/>
+      <w:r>
+        <w:rPr>
+          <w:rFonts w:ascii="Bell MT" w:hAnsi="Bell MT"/>
+          <w:b/>
+          <w:bCs/>
+          <w:sz w:val="28"/>
+          <w:szCs w:val="28"/>
+        </w:rPr>
+        <w:t>min_samples_leaf</w:t>
+      </w:r>
+      <w:proofErr w:type="spellEnd"/>
+      <w:r>
+        <w:t xml:space="preserve">: </w:t>
+      </w:r>
+      <w:r>
+        <w:t>numero minimo di campioni in un</w:t>
+      </w:r>
+      <w:r>
+        <w:t xml:space="preserve"> nodo foglia</w:t>
+      </w:r>
+    </w:p>
+    <w:p>
+      <w:pPr>
+        <w:pStyle w:val="Titolo3"/>
+        <w:numPr>
+          <w:ilvl w:val="2"/>
+          <w:numId w:val="2"/>
+        </w:numPr>
+        <w:spacing w:before="240" w:after="0"/>
+        <w:ind w:left="1117"/>
+      </w:pPr>
+      <w:r>
+        <w:rPr>
+          <w:noProof/>
+        </w:rPr>
+        <mc:AlternateContent>
+          <mc:Choice Requires="wps">
+            <w:drawing>
+              <wp:anchor distT="0" distB="0" distL="114300" distR="114300" simplePos="0" relativeHeight="251730944" behindDoc="0" locked="0" layoutInCell="1" allowOverlap="1" wp14:anchorId="789A5D2B" wp14:editId="05680C47">
+                <wp:simplePos x="0" y="0"/>
+                <wp:positionH relativeFrom="column">
+                  <wp:posOffset>572135</wp:posOffset>
+                </wp:positionH>
+                <wp:positionV relativeFrom="paragraph">
+                  <wp:posOffset>2542540</wp:posOffset>
+                </wp:positionV>
+                <wp:extent cx="5391785" cy="635"/>
+                <wp:effectExtent l="0" t="0" r="0" b="0"/>
+                <wp:wrapTopAndBottom/>
+                <wp:docPr id="1740612558" name="Casella di testo 1"/>
+                <wp:cNvGraphicFramePr/>
+                <a:graphic xmlns:a="http://schemas.openxmlformats.org/drawingml/2006/main">
+                  <a:graphicData uri="http://schemas.microsoft.com/office/word/2010/wordprocessingShape">
+                    <wps:wsp>
+                      <wps:cNvSpPr txBox="1"/>
+                      <wps:spPr>
+                        <a:xfrm>
+                          <a:off x="0" y="0"/>
+                          <a:ext cx="5391785" cy="635"/>
+                        </a:xfrm>
+                        <a:prstGeom prst="rect">
+                          <a:avLst/>
+                        </a:prstGeom>
+                        <a:solidFill>
+                          <a:prstClr val="white"/>
+                        </a:solidFill>
+                        <a:ln>
+                          <a:noFill/>
+                        </a:ln>
+                      </wps:spPr>
+                      <wps:txbx>
+                        <w:txbxContent>
+                          <w:p>
+                            <w:pPr>
+                              <w:pStyle w:val="Didascalia"/>
+                              <w:jc w:val="center"/>
+                              <w:rPr>
+                                <w:noProof/>
+                                <w:color w:val="4EA72E" w:themeColor="accent6"/>
+                              </w:rPr>
+                            </w:pPr>
+                            <w:r>
+                              <w:t xml:space="preserve">Figura </w:t>
+                            </w:r>
+                            <w:r>
+                              <w:fldChar w:fldCharType="begin"/>
+                            </w:r>
+                            <w:r>
+                              <w:instrText xml:space="preserve"> SEQ Figura \* ARABIC </w:instrText>
+                            </w:r>
+                            <w:r>
+                              <w:fldChar w:fldCharType="separate"/>
+                            </w:r>
+                            <w:r>
+                              <w:rPr>
+                                <w:noProof/>
+                              </w:rPr>
+                              <w:t>19</w:t>
+                            </w:r>
+                            <w:r>
+                              <w:fldChar w:fldCharType="end"/>
+                            </w:r>
+                            <w:r>
+                              <w:t xml:space="preserve">: Valutazione finale </w:t>
+                            </w:r>
+                            <w:proofErr w:type="spellStart"/>
+                            <w:r>
+                              <w:t>Decision</w:t>
+                            </w:r>
+                            <w:proofErr w:type="spellEnd"/>
+                            <w:r>
+                              <w:t xml:space="preserve"> Tree ottimizzato</w:t>
+                            </w:r>
+                          </w:p>
+                        </w:txbxContent>
+                      </wps:txbx>
+                      <wps:bodyPr rot="0" spcFirstLastPara="0" vertOverflow="overflow" horzOverflow="overflow" vert="horz" wrap="square" lIns="0" tIns="0" rIns="0" bIns="0" numCol="1" spcCol="0" rtlCol="0" fromWordArt="0" anchor="t" anchorCtr="0" forceAA="0" compatLnSpc="1">
+                        <a:prstTxWarp prst="textNoShape">
+                          <a:avLst/>
+                        </a:prstTxWarp>
+                        <a:spAutoFit/>
+                      </wps:bodyPr>
+                    </wps:wsp>
+                  </a:graphicData>
+                </a:graphic>
+              </wp:anchor>
+            </w:drawing>
+          </mc:Choice>
+          <mc:Fallback>
+            <w:pict>
+              <v:shape w14:anchorId="789A5D2B" id="_x0000_s1044" type="#_x0000_t202" style="position:absolute;left:0;text-align:left;margin-left:45.05pt;margin-top:200.2pt;width:424.55pt;height:.05pt;z-index:251730944;visibility:visible;mso-wrap-style:square;mso-wrap-distance-left:9pt;mso-wrap-distance-top:0;mso-wrap-distance-right:9pt;mso-wrap-distance-bottom:0;mso-position-horizontal:absolute;mso-position-horizontal-relative:text;mso-position-vertical:absolute;mso-position-vertical-relative:text;v-text-anchor:top" o:gfxdata="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" stroked="f">
+                <v:textbox style="mso-fit-shape-to-text:t" inset="0,0,0,0">
+                  <w:txbxContent>
+                    <w:p>
+                      <w:pPr>
+                        <w:pStyle w:val="Didascalia"/>
+                        <w:jc w:val="center"/>
+                        <w:rPr>
+                          <w:noProof/>
+                          <w:color w:val="4EA72E" w:themeColor="accent6"/>
+                        </w:rPr>
+                      </w:pPr>
+                      <w:r>
+                        <w:t xml:space="preserve">Figura </w:t>
+                      </w:r>
+                      <w:r>
+                        <w:fldChar w:fldCharType="begin"/>
+                      </w:r>
+                      <w:r>
+                        <w:instrText xml:space="preserve"> SEQ Figura \* ARABIC </w:instrText>
+                      </w:r>
+                      <w:r>
+                        <w:fldChar w:fldCharType="separate"/>
+                      </w:r>
+                      <w:r>
+                        <w:rPr>
+                          <w:noProof/>
+                        </w:rPr>
+                        <w:t>19</w:t>
+                      </w:r>
+                      <w:r>
+                        <w:fldChar w:fldCharType="end"/>
+                      </w:r>
+                      <w:r>
+                        <w:t xml:space="preserve">: Valutazione finale </w:t>
+                      </w:r>
+                      <w:proofErr w:type="spellStart"/>
+                      <w:r>
+                        <w:t>Decision</w:t>
+                      </w:r>
+                      <w:proofErr w:type="spellEnd"/>
+                      <w:r>
+                        <w:t xml:space="preserve"> Tree ottimizzato</w:t>
+                      </w:r>
+                    </w:p>
+                  </w:txbxContent>
+                </v:textbox>
+                <w10:wrap type="topAndBottom"/>
+              </v:shape>
+            </w:pict>
+          </mc:Fallback>
+        </mc:AlternateContent>
+      </w:r>
+      <w:r>
+        <w:rPr>
+          <w:noProof/>
+        </w:rPr>
+        <w:drawing>
+          <wp:anchor distT="0" distB="0" distL="114300" distR="114300" simplePos="0" relativeHeight="251728896" behindDoc="0" locked="0" layoutInCell="1" allowOverlap="1" wp14:anchorId="2F5F0A76" wp14:editId="4B356865">
+            <wp:simplePos x="0" y="0"/>
+            <wp:positionH relativeFrom="column">
+              <wp:posOffset>1044575</wp:posOffset>
+            </wp:positionH>
+            <wp:positionV relativeFrom="paragraph">
+              <wp:posOffset>290830</wp:posOffset>
+            </wp:positionV>
+            <wp:extent cx="5391785" cy="2194560"/>
+            <wp:effectExtent l="0" t="0" r="0" b="0"/>
+            <wp:wrapTopAndBottom/>
+            <wp:docPr id="160309610" name="Immagine 19" descr="Immagine che contiene testo, schermata, software, Software multimediale&#10;&#10;Il contenuto generato dall'IA potrebbe non essere corretto."/>
+            <wp:cNvGraphicFramePr>
+              <a:graphicFrameLocks xmlns:a="http://schemas.openxmlformats.org/drawingml/2006/main" noChangeAspect="1"/>
+            </wp:cNvGraphicFramePr>
+            <a:graphic xmlns:a="http://schemas.openxmlformats.org/drawingml/2006/main">
+              <a:graphicData uri="http://schemas.openxmlformats.org/drawingml/2006/picture">
+                <pic:pic xmlns:pic="http://schemas.openxmlformats.org/drawingml/2006/picture">
+                  <pic:nvPicPr>
+                    <pic:cNvPr id="160309610" name="Immagine 19" descr="Immagine che contiene testo, schermata, software, Software multimediale&#10;&#10;Il contenuto generato dall'IA potrebbe non essere corretto."/>
+                    <pic:cNvPicPr/>
+                  </pic:nvPicPr>
+                  <pic:blipFill>
+                    <a:blip r:embed="rId30">
+                      <a:extLst>
+                        <a:ext uri="{28A0092B-C50C-407E-A947-70E740481C1C}">
+                          <a14:useLocalDpi xmlns:a14="http://schemas.microsoft.com/office/drawing/2010/main" val="0"/>
+                        </a:ext>
+                      </a:extLst>
+                    </a:blip>
+                    <a:stretch>
+                      <a:fillRect/>
+                    </a:stretch>
+                  </pic:blipFill>
+                  <pic:spPr>
+                    <a:xfrm>
+                      <a:off x="0" y="0"/>
+                      <a:ext cx="5391785" cy="2194560"/>
+                    </a:xfrm>
+                    <a:prstGeom prst="rect">
+                      <a:avLst/>
+                    </a:prstGeom>
+                  </pic:spPr>
+                </pic:pic>
+              </a:graphicData>
+            </a:graphic>
+            <wp14:sizeRelH relativeFrom="margin">
+              <wp14:pctWidth>0</wp14:pctWidth>
+            </wp14:sizeRelH>
+            <wp14:sizeRelV relativeFrom="margin">
+              <wp14:pctHeight>0</wp14:pctHeight>
+            </wp14:sizeRelV>
+          </wp:anchor>
+        </w:drawing>
+      </w:r>
+      <w:r>
+        <w:t>RISULTATI FINALI</w:t>
+      </w:r>
+    </w:p>
+    <w:p>
+      <w:pPr>
+        <w:spacing w:after="0"/>
+      </w:pPr>
+      <w:r>
+        <w:t xml:space="preserve">Il modello finale risultato di questo processo </w:t>
+      </w:r>
+      <w:r>
+        <w:t>ha raggiunto una performance notevolmente migliorata sul test set, con un</w:t>
+      </w:r>
+      <w:r>
+        <w:t xml:space="preserve"> </w:t>
+      </w:r>
+      <w:proofErr w:type="spellStart"/>
+      <w:r>
+        <w:rPr>
+          <w:rFonts w:ascii="Bell MT" w:hAnsi="Bell MT"/>
+          <w:sz w:val="28"/>
+          <w:szCs w:val="28"/>
+        </w:rPr>
+        <w:t>accuracy</w:t>
+      </w:r>
+      <w:proofErr w:type="spellEnd"/>
+      <w:r>
+        <w:rPr>
+          <w:sz w:val="28"/>
+          <w:szCs w:val="28"/>
+        </w:rPr>
+        <w:t xml:space="preserve"> </w:t>
+      </w:r>
+      <w:r>
+        <w:t>del 93.2%</w:t>
+      </w:r>
+      <w:r>
+        <w:t xml:space="preserve"> a fronte di un </w:t>
+      </w:r>
+      <w:proofErr w:type="spellStart"/>
+      <w:r>
+        <w:rPr>
+          <w:rFonts w:ascii="Bell MT" w:hAnsi="Bell MT"/>
+          <w:sz w:val="28"/>
+          <w:szCs w:val="28"/>
+        </w:rPr>
+        <w:t>accuracy</w:t>
+      </w:r>
+      <w:proofErr w:type="spellEnd"/>
+      <w:r>
+        <w:rPr>
+          <w:sz w:val="28"/>
+          <w:szCs w:val="28"/>
+        </w:rPr>
+        <w:t xml:space="preserve"> </w:t>
+      </w:r>
+      <w:r>
+        <w:t>iniziale del 84.9%.</w:t>
+      </w:r>
+    </w:p>
+    <w:p>
+      <w:pPr>
+        <w:spacing w:after="0"/>
+      </w:pPr>
+      <w:r>
+        <w:rPr>
+          <w:noProof/>
+        </w:rPr>
+        <mc:AlternateContent>
+          <mc:Choice Requires="wps">
+            <w:drawing>
+              <wp:anchor distT="0" distB="0" distL="114300" distR="114300" simplePos="0" relativeHeight="251745280" behindDoc="0" locked="0" layoutInCell="1" allowOverlap="1" wp14:anchorId="5616B10A" wp14:editId="626AC2A5">
+                <wp:simplePos x="0" y="0"/>
+                <wp:positionH relativeFrom="column">
+                  <wp:posOffset>808355</wp:posOffset>
+                </wp:positionH>
+                <wp:positionV relativeFrom="paragraph">
+                  <wp:posOffset>2755265</wp:posOffset>
+                </wp:positionV>
+                <wp:extent cx="4792980" cy="635"/>
+                <wp:effectExtent l="0" t="0" r="0" b="0"/>
+                <wp:wrapTopAndBottom/>
+                <wp:docPr id="1655487620" name="Casella di testo 1"/>
+                <wp:cNvGraphicFramePr/>
+                <a:graphic xmlns:a="http://schemas.openxmlformats.org/drawingml/2006/main">
+                  <a:graphicData uri="http://schemas.microsoft.com/office/word/2010/wordprocessingShape">
+                    <wps:wsp>
+                      <wps:cNvSpPr txBox="1"/>
+                      <wps:spPr>
+                        <a:xfrm>
+                          <a:off x="0" y="0"/>
+                          <a:ext cx="4792980" cy="635"/>
+                        </a:xfrm>
+                        <a:prstGeom prst="rect">
+                          <a:avLst/>
+                        </a:prstGeom>
+                        <a:solidFill>
+                          <a:prstClr val="white"/>
+                        </a:solidFill>
+                        <a:ln>
+                          <a:noFill/>
+                        </a:ln>
+                      </wps:spPr>
+                      <wps:txbx>
+                        <w:txbxContent>
+                          <w:p>
+                            <w:pPr>
+                              <w:pStyle w:val="Didascalia"/>
+                              <w:jc w:val="center"/>
+                              <w:rPr>
+                                <w:noProof/>
+                              </w:rPr>
+                            </w:pPr>
+                            <w:r>
+                              <w:t xml:space="preserve">Figura </w:t>
+                            </w:r>
+                            <w:r>
+                              <w:fldChar w:fldCharType="begin"/>
+                            </w:r>
+                            <w:r>
+                              <w:instrText xml:space="preserve"> SEQ Figura \* ARABIC </w:instrText>
+                            </w:r>
+                            <w:r>
+                              <w:fldChar w:fldCharType="separate"/>
+                            </w:r>
+                            <w:r>
+                              <w:rPr>
+                                <w:noProof/>
+                              </w:rPr>
+                              <w:t>20</w:t>
+                            </w:r>
+                            <w:r>
+                              <w:fldChar w:fldCharType="end"/>
+                            </w:r>
+                            <w:r>
+                              <w:t xml:space="preserve">: Importanza </w:t>
+                            </w:r>
+                            <w:proofErr w:type="gramStart"/>
+                            <w:r>
+                              <w:t>delle features</w:t>
+                            </w:r>
+                            <w:proofErr w:type="gramEnd"/>
+                          </w:p>
+                        </w:txbxContent>
+                      </wps:txbx>
+                      <wps:bodyPr rot="0" spcFirstLastPara="0" vertOverflow="overflow" horzOverflow="overflow" vert="horz" wrap="square" lIns="0" tIns="0" rIns="0" bIns="0" numCol="1" spcCol="0" rtlCol="0" fromWordArt="0" anchor="t" anchorCtr="0" forceAA="0" compatLnSpc="1">
+                        <a:prstTxWarp prst="textNoShape">
+                          <a:avLst/>
+                        </a:prstTxWarp>
+                        <a:spAutoFit/>
+                      </wps:bodyPr>
+                    </wps:wsp>
+                  </a:graphicData>
+                </a:graphic>
+              </wp:anchor>
+            </w:drawing>
+          </mc:Choice>
+          <mc:Fallback>
+            <w:pict>
+              <v:shape w14:anchorId="5616B10A" id="_x0000_s1045" type="#_x0000_t202" style="position:absolute;margin-left:63.65pt;margin-top:216.95pt;width:377.4pt;height:.05pt;z-index:251745280;visibility:visible;mso-wrap-style:square;mso-wrap-distance-left:9pt;mso-wrap-distance-top:0;mso-wrap-distance-right:9pt;mso-wrap-distance-bottom:0;mso-position-horizontal:absolute;mso-position-horizontal-relative:text;mso-position-vertical:absolute;mso-position-vertical-relative:text;v-text-anchor:top" o:gfxdata="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" stroked="f">
+                <v:textbox style="mso-fit-shape-to-text:t" inset="0,0,0,0">
+                  <w:txbxContent>
+                    <w:p>
+                      <w:pPr>
+                        <w:pStyle w:val="Didascalia"/>
+                        <w:jc w:val="center"/>
+                        <w:rPr>
+                          <w:noProof/>
+                        </w:rPr>
+                      </w:pPr>
+                      <w:r>
+                        <w:t xml:space="preserve">Figura </w:t>
+                      </w:r>
+                      <w:r>
+                        <w:fldChar w:fldCharType="begin"/>
+                      </w:r>
+                      <w:r>
+                        <w:instrText xml:space="preserve"> SEQ Figura \* ARABIC </w:instrText>
+                      </w:r>
+                      <w:r>
+                        <w:fldChar w:fldCharType="separate"/>
+                      </w:r>
+                      <w:r>
+                        <w:rPr>
+                          <w:noProof/>
+                        </w:rPr>
+                        <w:t>20</w:t>
+                      </w:r>
+                      <w:r>
+                        <w:fldChar w:fldCharType="end"/>
+                      </w:r>
+                      <w:r>
+                        <w:t xml:space="preserve">: Importanza </w:t>
+                      </w:r>
+                      <w:proofErr w:type="gramStart"/>
+                      <w:r>
+                        <w:t>delle features</w:t>
+                      </w:r>
+                      <w:proofErr w:type="gramEnd"/>
+                    </w:p>
+                  </w:txbxContent>
+                </v:textbox>
+                <w10:wrap type="topAndBottom"/>
+              </v:shape>
+            </w:pict>
+          </mc:Fallback>
+        </mc:AlternateContent>
+      </w:r>
+      <w:r>
+        <w:rPr>
+          <w:noProof/>
+        </w:rPr>
+        <w:drawing>
+          <wp:anchor distT="0" distB="0" distL="114300" distR="114300" simplePos="0" relativeHeight="251731968" behindDoc="0" locked="0" layoutInCell="1" allowOverlap="1" wp14:anchorId="17191A48" wp14:editId="2344EEEC">
+            <wp:simplePos x="0" y="0"/>
+            <wp:positionH relativeFrom="column">
+              <wp:posOffset>808355</wp:posOffset>
+            </wp:positionH>
+            <wp:positionV relativeFrom="paragraph">
+              <wp:posOffset>535305</wp:posOffset>
+            </wp:positionV>
+            <wp:extent cx="4792980" cy="2235835"/>
+            <wp:effectExtent l="0" t="0" r="7620" b="0"/>
+            <wp:wrapTopAndBottom/>
+            <wp:docPr id="1312375179" name="Immagine 20" descr="Immagine che contiene testo, schermata, linea, Diagramma&#10;&#10;Il contenuto generato dall'IA potrebbe non essere corretto."/>
+            <wp:cNvGraphicFramePr>
+              <a:graphicFrameLocks xmlns:a="http://schemas.openxmlformats.org/drawingml/2006/main" noChangeAspect="1"/>
+            </wp:cNvGraphicFramePr>
+            <a:graphic xmlns:a="http://schemas.openxmlformats.org/drawingml/2006/main">
+              <a:graphicData uri="http://schemas.openxmlformats.org/drawingml/2006/picture">
+                <pic:pic xmlns:pic="http://schemas.openxmlformats.org/drawingml/2006/picture">
+                  <pic:nvPicPr>
+                    <pic:cNvPr id="1312375179" name="Immagine 20" descr="Immagine che contiene testo, schermata, linea, Diagramma&#10;&#10;Il contenuto generato dall'IA potrebbe non essere corretto."/>
+                    <pic:cNvPicPr/>
+                  </pic:nvPicPr>
+                  <pic:blipFill>
+                    <a:blip r:embed="rId31" cstate="print">
+                      <a:extLst>
+                        <a:ext uri="{28A0092B-C50C-407E-A947-70E740481C1C}">
+                          <a14:useLocalDpi xmlns:a14="http://schemas.microsoft.com/office/drawing/2010/main" val="0"/>
+                        </a:ext>
+                      </a:extLst>
+                    </a:blip>
+                    <a:stretch>
+                      <a:fillRect/>
+                    </a:stretch>
+                  </pic:blipFill>
+                  <pic:spPr>
+                    <a:xfrm>
+                      <a:off x="0" y="0"/>
+                      <a:ext cx="4792980" cy="2235835"/>
+                    </a:xfrm>
+                    <a:prstGeom prst="rect">
+                      <a:avLst/>
+                    </a:prstGeom>
+                  </pic:spPr>
+                </pic:pic>
+              </a:graphicData>
+            </a:graphic>
+            <wp14:sizeRelH relativeFrom="margin">
+              <wp14:pctWidth>0</wp14:pctWidth>
+            </wp14:sizeRelH>
+            <wp14:sizeRelV relativeFrom="margin">
+              <wp14:pctHeight>0</wp14:pctHeight>
+            </wp14:sizeRelV>
+          </wp:anchor>
+        </w:drawing>
+      </w:r>
+      <w:r>
+        <w:t xml:space="preserve">Un miglioramento così significativo è indice, molto probabilmente, di un </w:t>
+      </w:r>
+      <w:proofErr w:type="spellStart"/>
+      <w:r>
+        <w:t>Decision</w:t>
+      </w:r>
+      <w:proofErr w:type="spellEnd"/>
+      <w:r>
+        <w:t xml:space="preserve"> Tree che con i suoi </w:t>
+      </w:r>
+      <w:proofErr w:type="spellStart"/>
+      <w:r>
+        <w:t>iperparametri</w:t>
+      </w:r>
+      <w:proofErr w:type="spellEnd"/>
+      <w:r>
+        <w:t xml:space="preserve"> di default cresceva senza limiti andando incontro al fenomeno dell’</w:t>
+      </w:r>
+      <w:proofErr w:type="spellStart"/>
+      <w:r>
+        <w:t>overfitting</w:t>
+      </w:r>
+      <w:proofErr w:type="spellEnd"/>
+      <w:r>
+        <w:t>.</w:t>
+      </w:r>
+    </w:p>
+    <w:p>
+      <w:pPr>
+        <w:spacing w:after="0"/>
+      </w:pPr>
+      <w:r>
+        <w:rPr>
+          <w:noProof/>
+        </w:rPr>
+        <w:lastRenderedPageBreak/>
+        <mc:AlternateContent>
+          <mc:Choice Requires="wps">
+            <w:drawing>
+              <wp:anchor distT="0" distB="0" distL="114300" distR="114300" simplePos="0" relativeHeight="251734016" behindDoc="0" locked="0" layoutInCell="1" allowOverlap="1" wp14:anchorId="028C3D0A" wp14:editId="34E771B7">
+                <wp:simplePos x="0" y="0"/>
+                <wp:positionH relativeFrom="column">
+                  <wp:posOffset>469900</wp:posOffset>
+                </wp:positionH>
+                <wp:positionV relativeFrom="paragraph">
+                  <wp:posOffset>2767965</wp:posOffset>
+                </wp:positionV>
+                <wp:extent cx="5570220" cy="635"/>
+                <wp:effectExtent l="0" t="0" r="0" b="0"/>
+                <wp:wrapTopAndBottom/>
+                <wp:docPr id="224598153" name="Casella di testo 1"/>
+                <wp:cNvGraphicFramePr/>
+                <a:graphic xmlns:a="http://schemas.openxmlformats.org/drawingml/2006/main">
+                  <a:graphicData uri="http://schemas.microsoft.com/office/word/2010/wordprocessingShape">
+                    <wps:wsp>
+                      <wps:cNvSpPr txBox="1"/>
+                      <wps:spPr>
+                        <a:xfrm>
+                          <a:off x="0" y="0"/>
+                          <a:ext cx="5570220" cy="635"/>
+                        </a:xfrm>
+                        <a:prstGeom prst="rect">
+                          <a:avLst/>
+                        </a:prstGeom>
+                        <a:solidFill>
+                          <a:prstClr val="white"/>
+                        </a:solidFill>
+                        <a:ln>
+                          <a:noFill/>
+                        </a:ln>
+                      </wps:spPr>
+                      <wps:txbx>
+                        <w:txbxContent>
+                          <w:p>
+                            <w:pPr>
+                              <w:pStyle w:val="Didascalia"/>
+                              <w:jc w:val="center"/>
+                              <w:rPr>
+                                <w:noProof/>
+                              </w:rPr>
+                            </w:pPr>
+                            <w:r>
+                              <w:t xml:space="preserve">Figura </w:t>
+                            </w:r>
+                            <w:r>
+                              <w:fldChar w:fldCharType="begin"/>
+                            </w:r>
+                            <w:r>
+                              <w:instrText xml:space="preserve"> SEQ Figura \* ARABIC </w:instrText>
+                            </w:r>
+                            <w:r>
+                              <w:fldChar w:fldCharType="separate"/>
+                            </w:r>
+                            <w:r>
+                              <w:rPr>
+                                <w:noProof/>
+                              </w:rPr>
+                              <w:t>21</w:t>
+                            </w:r>
+                            <w:r>
+                              <w:fldChar w:fldCharType="end"/>
+                            </w:r>
+                            <w:r>
+                              <w:t>: Importanza delle Features</w:t>
+                            </w:r>
+                          </w:p>
+                        </w:txbxContent>
+                      </wps:txbx>
+                      <wps:bodyPr rot="0" spcFirstLastPara="0" vertOverflow="overflow" horzOverflow="overflow" vert="horz" wrap="square" lIns="0" tIns="0" rIns="0" bIns="0" numCol="1" spcCol="0" rtlCol="0" fromWordArt="0" anchor="t" anchorCtr="0" forceAA="0" compatLnSpc="1">
+                        <a:prstTxWarp prst="textNoShape">
+                          <a:avLst/>
+                        </a:prstTxWarp>
+                        <a:spAutoFit/>
+                      </wps:bodyPr>
+                    </wps:wsp>
+                  </a:graphicData>
+                </a:graphic>
+              </wp:anchor>
+            </w:drawing>
+          </mc:Choice>
+          <mc:Fallback>
+            <w:pict>
+              <v:shape w14:anchorId="028C3D0A" id="_x0000_s1046" type="#_x0000_t202" style="position:absolute;margin-left:37pt;margin-top:217.95pt;width:438.6pt;height:.05pt;z-index:251734016;visibility:visible;mso-wrap-style:square;mso-wrap-distance-left:9pt;mso-wrap-distance-top:0;mso-wrap-distance-right:9pt;mso-wrap-distance-bottom:0;mso-position-horizontal:absolute;mso-position-horizontal-relative:text;mso-position-vertical:absolute;mso-position-vertical-relative:text;v-text-anchor:top" o:gfxdata="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" stroked="f">
+                <v:textbox style="mso-fit-shape-to-text:t" inset="0,0,0,0">
+                  <w:txbxContent>
+                    <w:p>
+                      <w:pPr>
+                        <w:pStyle w:val="Didascalia"/>
+                        <w:jc w:val="center"/>
+                        <w:rPr>
+                          <w:noProof/>
+                        </w:rPr>
+                      </w:pPr>
+                      <w:r>
+                        <w:t xml:space="preserve">Figura </w:t>
+                      </w:r>
+                      <w:r>
+                        <w:fldChar w:fldCharType="begin"/>
+                      </w:r>
+                      <w:r>
+                        <w:instrText xml:space="preserve"> SEQ Figura \* ARABIC </w:instrText>
+                      </w:r>
+                      <w:r>
+                        <w:fldChar w:fldCharType="separate"/>
+                      </w:r>
+                      <w:r>
+                        <w:rPr>
+                          <w:noProof/>
+                        </w:rPr>
+                        <w:t>21</w:t>
+                      </w:r>
+                      <w:r>
+                        <w:fldChar w:fldCharType="end"/>
+                      </w:r>
+                      <w:r>
+                        <w:t>: Importanza delle Features</w:t>
+                      </w:r>
+                    </w:p>
+                  </w:txbxContent>
+                </v:textbox>
+                <w10:wrap type="topAndBottom"/>
+              </v:shape>
+            </w:pict>
+          </mc:Fallback>
+        </mc:AlternateContent>
+      </w:r>
+    </w:p>
+    <w:p>
+      <w:r>
+        <w:rPr>
+          <w:noProof/>
+        </w:rPr>
+        <w:drawing>
+          <wp:anchor distT="0" distB="0" distL="114300" distR="114300" simplePos="0" relativeHeight="251738112" behindDoc="0" locked="0" layoutInCell="1" allowOverlap="1" wp14:anchorId="650D2D35" wp14:editId="073620BA">
+            <wp:simplePos x="0" y="0"/>
+            <wp:positionH relativeFrom="column">
+              <wp:posOffset>3056255</wp:posOffset>
+            </wp:positionH>
+            <wp:positionV relativeFrom="paragraph">
+              <wp:posOffset>1013460</wp:posOffset>
+            </wp:positionV>
+            <wp:extent cx="3886200" cy="2590800"/>
+            <wp:effectExtent l="0" t="0" r="0" b="0"/>
+            <wp:wrapTopAndBottom/>
+            <wp:docPr id="1081810500" name="Immagine 22" descr="Immagine che contiene testo, schermata, Rettangolo, diagramma&#10;&#10;Il contenuto generato dall'IA potrebbe non essere corretto."/>
+            <wp:cNvGraphicFramePr>
+              <a:graphicFrameLocks xmlns:a="http://schemas.openxmlformats.org/drawingml/2006/main" noChangeAspect="1"/>
+            </wp:cNvGraphicFramePr>
+            <a:graphic xmlns:a="http://schemas.openxmlformats.org/drawingml/2006/main">
+              <a:graphicData uri="http://schemas.openxmlformats.org/drawingml/2006/picture">
+                <pic:pic xmlns:pic="http://schemas.openxmlformats.org/drawingml/2006/picture">
+                  <pic:nvPicPr>
+                    <pic:cNvPr id="1081810500" name="Immagine 22" descr="Immagine che contiene testo, schermata, Rettangolo, diagramma&#10;&#10;Il contenuto generato dall'IA potrebbe non essere corretto."/>
+                    <pic:cNvPicPr/>
+                  </pic:nvPicPr>
+                  <pic:blipFill>
+                    <a:blip r:embed="rId32">
+                      <a:extLst>
+                        <a:ext uri="{28A0092B-C50C-407E-A947-70E740481C1C}">
+                          <a14:useLocalDpi xmlns:a14="http://schemas.microsoft.com/office/drawing/2010/main" val="0"/>
+                        </a:ext>
+                      </a:extLst>
+                    </a:blip>
+                    <a:stretch>
+                      <a:fillRect/>
+                    </a:stretch>
+                  </pic:blipFill>
+                  <pic:spPr>
+                    <a:xfrm>
+                      <a:off x="0" y="0"/>
+                      <a:ext cx="3886200" cy="2590800"/>
+                    </a:xfrm>
+                    <a:prstGeom prst="rect">
+                      <a:avLst/>
+                    </a:prstGeom>
+                  </pic:spPr>
+                </pic:pic>
+              </a:graphicData>
+            </a:graphic>
+            <wp14:sizeRelH relativeFrom="margin">
+              <wp14:pctWidth>0</wp14:pctWidth>
+            </wp14:sizeRelH>
+            <wp14:sizeRelV relativeFrom="margin">
+              <wp14:pctHeight>0</wp14:pctHeight>
+            </wp14:sizeRelV>
+          </wp:anchor>
+        </w:drawing>
+      </w:r>
+      <w:r>
+        <w:rPr>
+          <w:noProof/>
+        </w:rPr>
+        <w:drawing>
+          <wp:anchor distT="0" distB="0" distL="114300" distR="114300" simplePos="0" relativeHeight="251735040" behindDoc="0" locked="0" layoutInCell="1" allowOverlap="1" wp14:anchorId="3C841AAD" wp14:editId="73734C27">
+            <wp:simplePos x="0" y="0"/>
+            <wp:positionH relativeFrom="column">
+              <wp:posOffset>-357505</wp:posOffset>
+            </wp:positionH>
+            <wp:positionV relativeFrom="paragraph">
+              <wp:posOffset>1014095</wp:posOffset>
+            </wp:positionV>
+            <wp:extent cx="3596640" cy="2697480"/>
+            <wp:effectExtent l="0" t="0" r="3810" b="7620"/>
+            <wp:wrapTopAndBottom/>
+            <wp:docPr id="1701513831" name="Immagine 21" descr="Immagine che contiene testo, linea, Diagramma, diagramma&#10;&#10;Il contenuto generato dall'IA potrebbe non essere corretto."/>
+            <wp:cNvGraphicFramePr>
+              <a:graphicFrameLocks xmlns:a="http://schemas.openxmlformats.org/drawingml/2006/main" noChangeAspect="1"/>
+            </wp:cNvGraphicFramePr>
+            <a:graphic xmlns:a="http://schemas.openxmlformats.org/drawingml/2006/main">
+              <a:graphicData uri="http://schemas.openxmlformats.org/drawingml/2006/picture">
+                <pic:pic xmlns:pic="http://schemas.openxmlformats.org/drawingml/2006/picture">
+                  <pic:nvPicPr>
+                    <pic:cNvPr id="1701513831" name="Immagine 21" descr="Immagine che contiene testo, linea, Diagramma, diagramma&#10;&#10;Il contenuto generato dall'IA potrebbe non essere corretto."/>
+                    <pic:cNvPicPr/>
+                  </pic:nvPicPr>
+                  <pic:blipFill>
+                    <a:blip r:embed="rId33">
+                      <a:extLst>
+                        <a:ext uri="{28A0092B-C50C-407E-A947-70E740481C1C}">
+                          <a14:useLocalDpi xmlns:a14="http://schemas.microsoft.com/office/drawing/2010/main" val="0"/>
+                        </a:ext>
+                      </a:extLst>
+                    </a:blip>
+                    <a:stretch>
+                      <a:fillRect/>
+                    </a:stretch>
+                  </pic:blipFill>
+                  <pic:spPr>
+                    <a:xfrm>
+                      <a:off x="0" y="0"/>
+                      <a:ext cx="3596640" cy="2697480"/>
+                    </a:xfrm>
+                    <a:prstGeom prst="rect">
+                      <a:avLst/>
+                    </a:prstGeom>
+                  </pic:spPr>
+                </pic:pic>
+              </a:graphicData>
+            </a:graphic>
+            <wp14:sizeRelH relativeFrom="margin">
+              <wp14:pctWidth>0</wp14:pctWidth>
+            </wp14:sizeRelH>
+            <wp14:sizeRelV relativeFrom="margin">
+              <wp14:pctHeight>0</wp14:pctHeight>
+            </wp14:sizeRelV>
+          </wp:anchor>
+        </w:drawing>
+      </w:r>
+      <w:r>
+        <w:rPr>
+          <w:noProof/>
+        </w:rPr>
+        <mc:AlternateContent>
+          <mc:Choice Requires="wps">
+            <w:drawing>
+              <wp:anchor distT="0" distB="0" distL="114300" distR="114300" simplePos="0" relativeHeight="251737088" behindDoc="0" locked="0" layoutInCell="1" allowOverlap="1" wp14:anchorId="2339F150" wp14:editId="64187A13">
+                <wp:simplePos x="0" y="0"/>
+                <wp:positionH relativeFrom="column">
+                  <wp:posOffset>-357505</wp:posOffset>
+                </wp:positionH>
+                <wp:positionV relativeFrom="paragraph">
+                  <wp:posOffset>3677285</wp:posOffset>
+                </wp:positionV>
+                <wp:extent cx="3596640" cy="635"/>
+                <wp:effectExtent l="0" t="0" r="3810" b="8255"/>
+                <wp:wrapTopAndBottom/>
+                <wp:docPr id="965874766" name="Casella di testo 1"/>
+                <wp:cNvGraphicFramePr/>
+                <a:graphic xmlns:a="http://schemas.openxmlformats.org/drawingml/2006/main">
+                  <a:graphicData uri="http://schemas.microsoft.com/office/word/2010/wordprocessingShape">
+                    <wps:wsp>
+                      <wps:cNvSpPr txBox="1"/>
+                      <wps:spPr>
+                        <a:xfrm>
+                          <a:off x="0" y="0"/>
+                          <a:ext cx="3596640" cy="635"/>
+                        </a:xfrm>
+                        <a:prstGeom prst="rect">
+                          <a:avLst/>
+                        </a:prstGeom>
+                        <a:solidFill>
+                          <a:prstClr val="white"/>
+                        </a:solidFill>
+                        <a:ln>
+                          <a:noFill/>
+                        </a:ln>
+                      </wps:spPr>
+                      <wps:txbx>
+                        <w:txbxContent>
+                          <w:p>
+                            <w:pPr>
+                              <w:pStyle w:val="Didascalia"/>
+                              <w:jc w:val="center"/>
+                            </w:pPr>
+                            <w:r>
+                              <w:t xml:space="preserve">Figura </w:t>
+                            </w:r>
+                            <w:r>
+                              <w:fldChar w:fldCharType="begin"/>
+                            </w:r>
+                            <w:r>
+                              <w:instrText xml:space="preserve"> SEQ Figura \* ARABIC </w:instrText>
+                            </w:r>
+                            <w:r>
+                              <w:fldChar w:fldCharType="separate"/>
+                            </w:r>
+                            <w:r>
+                              <w:rPr>
+                                <w:noProof/>
+                              </w:rPr>
+                              <w:t>23</w:t>
+                            </w:r>
+                            <w:r>
+                              <w:fldChar w:fldCharType="end"/>
+                            </w:r>
+                            <w:r>
+                              <w:t xml:space="preserve">: Curva ROC </w:t>
+                            </w:r>
+                            <w:proofErr w:type="spellStart"/>
+                            <w:r>
+                              <w:t>Decision</w:t>
+                            </w:r>
+                            <w:proofErr w:type="spellEnd"/>
+                            <w:r>
+                              <w:t xml:space="preserve"> Tree ottimizzato</w:t>
+                            </w:r>
+                          </w:p>
+                        </w:txbxContent>
+                      </wps:txbx>
+                      <wps:bodyPr rot="0" spcFirstLastPara="0" vertOverflow="overflow" horzOverflow="overflow" vert="horz" wrap="square" lIns="0" tIns="0" rIns="0" bIns="0" numCol="1" spcCol="0" rtlCol="0" fromWordArt="0" anchor="t" anchorCtr="0" forceAA="0" compatLnSpc="1">
+                        <a:prstTxWarp prst="textNoShape">
+                          <a:avLst/>
+                        </a:prstTxWarp>
+                        <a:spAutoFit/>
+                      </wps:bodyPr>
+                    </wps:wsp>
+                  </a:graphicData>
+                </a:graphic>
+              </wp:anchor>
+            </w:drawing>
+          </mc:Choice>
+          <mc:Fallback>
+            <w:pict>
+              <v:shape w14:anchorId="2339F150" id="_x0000_s1047" type="#_x0000_t202" style="position:absolute;margin-left:-28.15pt;margin-top:289.55pt;width:283.2pt;height:.05pt;z-index:251737088;visibility:visible;mso-wrap-style:square;mso-wrap-distance-left:9pt;mso-wrap-distance-top:0;mso-wrap-distance-right:9pt;mso-wrap-distance-bottom:0;mso-position-horizontal:absolute;mso-position-horizontal-relative:text;mso-position-vertical:absolute;mso-position-vertical-relative:text;v-text-anchor:top" o:gfxdata="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" stroked="f">
+                <v:textbox style="mso-fit-shape-to-text:t" inset="0,0,0,0">
+                  <w:txbxContent>
+                    <w:p>
+                      <w:pPr>
+                        <w:pStyle w:val="Didascalia"/>
+                        <w:jc w:val="center"/>
+                      </w:pPr>
+                      <w:r>
+                        <w:t xml:space="preserve">Figura </w:t>
+                      </w:r>
+                      <w:r>
+                        <w:fldChar w:fldCharType="begin"/>
+                      </w:r>
+                      <w:r>
+                        <w:instrText xml:space="preserve"> SEQ Figura \* ARABIC </w:instrText>
+                      </w:r>
+                      <w:r>
+                        <w:fldChar w:fldCharType="separate"/>
+                      </w:r>
+                      <w:r>
+                        <w:rPr>
+                          <w:noProof/>
+                        </w:rPr>
+                        <w:t>23</w:t>
+                      </w:r>
+                      <w:r>
+                        <w:fldChar w:fldCharType="end"/>
+                      </w:r>
+                      <w:r>
+                        <w:t xml:space="preserve">: Curva ROC </w:t>
+                      </w:r>
+                      <w:proofErr w:type="spellStart"/>
+                      <w:r>
+                        <w:t>Decision</w:t>
+                      </w:r>
+                      <w:proofErr w:type="spellEnd"/>
+                      <w:r>
+                        <w:t xml:space="preserve"> Tree ottimizzato</w:t>
+                      </w:r>
+                    </w:p>
+                  </w:txbxContent>
+                </v:textbox>
+                <w10:wrap type="topAndBottom"/>
+              </v:shape>
+            </w:pict>
+          </mc:Fallback>
+        </mc:AlternateContent>
+      </w:r>
+      <w:r>
+        <w:rPr>
+          <w:noProof/>
+        </w:rPr>
+        <mc:AlternateContent>
+          <mc:Choice Requires="wps">
+            <w:drawing>
+              <wp:anchor distT="0" distB="0" distL="114300" distR="114300" simplePos="0" relativeHeight="251740160" behindDoc="0" locked="0" layoutInCell="1" allowOverlap="1" wp14:anchorId="2293A7D4" wp14:editId="24932DFE">
+                <wp:simplePos x="0" y="0"/>
+                <wp:positionH relativeFrom="column">
+                  <wp:posOffset>3052445</wp:posOffset>
+                </wp:positionH>
+                <wp:positionV relativeFrom="paragraph">
+                  <wp:posOffset>3669665</wp:posOffset>
+                </wp:positionV>
+                <wp:extent cx="3783330" cy="635"/>
+                <wp:effectExtent l="0" t="0" r="0" b="0"/>
+                <wp:wrapTopAndBottom/>
+                <wp:docPr id="1912970891" name="Casella di testo 1"/>
+                <wp:cNvGraphicFramePr/>
+                <a:graphic xmlns:a="http://schemas.openxmlformats.org/drawingml/2006/main">
+                  <a:graphicData uri="http://schemas.microsoft.com/office/word/2010/wordprocessingShape">
+                    <wps:wsp>
+                      <wps:cNvSpPr txBox="1"/>
+                      <wps:spPr>
+                        <a:xfrm>
+                          <a:off x="0" y="0"/>
+                          <a:ext cx="3783330" cy="635"/>
+                        </a:xfrm>
+                        <a:prstGeom prst="rect">
+                          <a:avLst/>
+                        </a:prstGeom>
+                        <a:solidFill>
+                          <a:prstClr val="white"/>
+                        </a:solidFill>
+                        <a:ln>
+                          <a:noFill/>
+                        </a:ln>
+                      </wps:spPr>
+                      <wps:txbx>
+                        <w:txbxContent>
+                          <w:p>
+                            <w:pPr>
+                              <w:pStyle w:val="Didascalia"/>
+                              <w:jc w:val="center"/>
+                            </w:pPr>
+                            <w:r>
+                              <w:t xml:space="preserve">Figura </w:t>
+                            </w:r>
+                            <w:r>
+                              <w:fldChar w:fldCharType="begin"/>
+                            </w:r>
+                            <w:r>
+                              <w:instrText xml:space="preserve"> SEQ Figura \* ARABIC </w:instrText>
+                            </w:r>
+                            <w:r>
+                              <w:fldChar w:fldCharType="separate"/>
+                            </w:r>
+                            <w:r>
+                              <w:rPr>
+                                <w:noProof/>
+                              </w:rPr>
+                              <w:t>22</w:t>
+                            </w:r>
+                            <w:r>
+                              <w:fldChar w:fldCharType="end"/>
+                            </w:r>
+                            <w:r>
+                              <w:t>: Matric</w:t>
+                            </w:r>
+                            <w:r>
+                              <w:rPr>
+                                <w:noProof/>
+                              </w:rPr>
+                              <w:t>e di confusione Decision Tree ottimizzato</w:t>
+                            </w:r>
+                          </w:p>
+                        </w:txbxContent>
+                      </wps:txbx>
+                      <wps:bodyPr rot="0" spcFirstLastPara="0" vertOverflow="overflow" horzOverflow="overflow" vert="horz" wrap="square" lIns="0" tIns="0" rIns="0" bIns="0" numCol="1" spcCol="0" rtlCol="0" fromWordArt="0" anchor="t" anchorCtr="0" forceAA="0" compatLnSpc="1">
+                        <a:prstTxWarp prst="textNoShape">
+                          <a:avLst/>
+                        </a:prstTxWarp>
+                        <a:spAutoFit/>
+                      </wps:bodyPr>
+                    </wps:wsp>
+                  </a:graphicData>
+                </a:graphic>
+              </wp:anchor>
+            </w:drawing>
+          </mc:Choice>
+          <mc:Fallback>
+            <w:pict>
+              <v:shape w14:anchorId="2293A7D4" id="_x0000_s1048" type="#_x0000_t202" style="position:absolute;margin-left:240.35pt;margin-top:288.95pt;width:297.9pt;height:.05pt;z-index:251740160;visibility:visible;mso-wrap-style:square;mso-wrap-distance-left:9pt;mso-wrap-distance-top:0;mso-wrap-distance-right:9pt;mso-wrap-distance-bottom:0;mso-position-horizontal:absolute;mso-position-horizontal-relative:text;mso-position-vertical:absolute;mso-position-vertical-relative:text;v-text-anchor:top" o:gfxdata="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" stroked="f">
+                <v:textbox style="mso-fit-shape-to-text:t" inset="0,0,0,0">
+                  <w:txbxContent>
+                    <w:p>
+                      <w:pPr>
+                        <w:pStyle w:val="Didascalia"/>
+                        <w:jc w:val="center"/>
+                      </w:pPr>
+                      <w:r>
+                        <w:t xml:space="preserve">Figura </w:t>
+                      </w:r>
+                      <w:r>
+                        <w:fldChar w:fldCharType="begin"/>
+                      </w:r>
+                      <w:r>
+                        <w:instrText xml:space="preserve"> SEQ Figura \* ARABIC </w:instrText>
+                      </w:r>
+                      <w:r>
+                        <w:fldChar w:fldCharType="separate"/>
+                      </w:r>
+                      <w:r>
+                        <w:rPr>
+                          <w:noProof/>
+                        </w:rPr>
+                        <w:t>22</w:t>
+                      </w:r>
+                      <w:r>
+                        <w:fldChar w:fldCharType="end"/>
+                      </w:r>
+                      <w:r>
+                        <w:t>: Matric</w:t>
+                      </w:r>
+                      <w:r>
+                        <w:rPr>
+                          <w:noProof/>
+                        </w:rPr>
+                        <w:t>e di confusione Decision Tree ottimizzato</w:t>
+                      </w:r>
+                    </w:p>
+                  </w:txbxContent>
+                </v:textbox>
+                <w10:wrap type="topAndBottom"/>
+              </v:shape>
+            </w:pict>
+          </mc:Fallback>
+        </mc:AlternateContent>
+      </w:r>
+      <w:r>
+        <w:t xml:space="preserve">Attraverso il grafico soprastante è possibile notare che il modello </w:t>
+      </w:r>
+      <w:proofErr w:type="spellStart"/>
+      <w:r>
+        <w:rPr>
+          <w:rFonts w:ascii="Bell MT" w:hAnsi="Bell MT"/>
+          <w:sz w:val="28"/>
+          <w:szCs w:val="28"/>
+        </w:rPr>
+        <w:t>Decision</w:t>
+      </w:r>
+      <w:proofErr w:type="spellEnd"/>
+      <w:r>
+        <w:rPr>
+          <w:rFonts w:ascii="Bell MT" w:hAnsi="Bell MT"/>
+          <w:sz w:val="28"/>
+          <w:szCs w:val="28"/>
+        </w:rPr>
+        <w:t xml:space="preserve"> Tree</w:t>
+      </w:r>
+      <w:r>
+        <w:rPr>
+          <w:sz w:val="28"/>
+          <w:szCs w:val="28"/>
+        </w:rPr>
+        <w:t xml:space="preserve"> </w:t>
+      </w:r>
+      <w:r>
+        <w:t>prevede il tipo di personalità di un individuo basa</w:t>
+      </w:r>
+      <w:r>
+        <w:t>nd</w:t>
+      </w:r>
+      <w:r>
+        <w:t xml:space="preserve">o la sua classificazione principalmente sulla feature </w:t>
+      </w:r>
+      <w:proofErr w:type="spellStart"/>
+      <w:r>
+        <w:rPr>
+          <w:rFonts w:ascii="Bell MT" w:hAnsi="Bell MT"/>
+          <w:sz w:val="28"/>
+          <w:szCs w:val="28"/>
+        </w:rPr>
+        <w:t>Social_event_attendance</w:t>
+      </w:r>
+      <w:proofErr w:type="spellEnd"/>
+      <w:r>
+        <w:rPr>
+          <w:sz w:val="28"/>
+          <w:szCs w:val="28"/>
+        </w:rPr>
+        <w:t xml:space="preserve"> </w:t>
+      </w:r>
+      <w:r>
+        <w:t>perché la ritiene in grado di suddividere molto bene gli estroversi dagli introversi.</w:t>
+      </w:r>
+      <w:r>
+        <w:rPr>
+          <w:noProof/>
+        </w:rPr>
+        <w:t xml:space="preserve"> </w:t>
+      </w:r>
+    </w:p>
+    <w:p>
+      <w:r>
+        <w:t xml:space="preserve">Anche la </w:t>
+      </w:r>
+      <w:r>
+        <w:rPr>
+          <w:i/>
+          <w:iCs/>
+        </w:rPr>
+        <w:t>curva ROC</w:t>
+      </w:r>
+      <w:r>
+        <w:t xml:space="preserve"> e la </w:t>
+      </w:r>
+      <w:r>
+        <w:rPr>
+          <w:i/>
+          <w:iCs/>
+        </w:rPr>
+        <w:t>matrice di confusione</w:t>
+      </w:r>
+      <w:r>
+        <w:t xml:space="preserve"> confermano il netto miglioramento del modello </w:t>
+      </w:r>
+      <w:proofErr w:type="spellStart"/>
+      <w:r>
+        <w:t>Decision</w:t>
+      </w:r>
+      <w:proofErr w:type="spellEnd"/>
+      <w:r>
+        <w:t xml:space="preserve"> Tree dopo essere stato sottoposto alla fase di tuning.</w:t>
+      </w:r>
+    </w:p>
+    <w:p/>
+    <w:p/>
+    <w:p/>
+    <w:p/>
+    <w:p/>
+    <w:p/>
     <w:p/>
     <w:p/>
     <w:sectPr>
-      <w:footerReference w:type="default" r:id="rId30"/>
+      <w:footerReference w:type="default" r:id="rId34"/>
       <w:pgSz w:w="11906" w:h="16838"/>
       <w:pgMar w:top="851" w:right="851" w:bottom="851" w:left="851" w:header="709" w:footer="283" w:gutter="0"/>
       <w:pgNumType w:start="0"/>
@@ -9674,7 +11789,7 @@
   <w:abstractNum w:abstractNumId="3" w15:restartNumberingAfterBreak="0">
     <w:nsid w:val="2E0953EB"/>
     <w:multiLevelType w:val="hybridMultilevel"/>
-    <w:tmpl w:val="A7A876D2"/>
+    <w:tmpl w:val="605E4D6A"/>
     <w:lvl w:ilvl="0" w:tplc="04100001">
       <w:start w:val="1"/>
       <w:numFmt w:val="bullet"/>
@@ -9871,6 +11986,92 @@
     </w:lvl>
   </w:abstractNum>
   <w:abstractNum w:abstractNumId="5" w15:restartNumberingAfterBreak="0">
+    <w:nsid w:val="39900F23"/>
+    <w:multiLevelType w:val="hybridMultilevel"/>
+    <w:tmpl w:val="CB701C4C"/>
+    <w:lvl w:ilvl="0" w:tplc="0410000F">
+      <w:start w:val="1"/>
+      <w:numFmt w:val="decimal"/>
+      <w:lvlText w:val="%1."/>
+      <w:lvlJc w:val="left"/>
+      <w:pPr>
+        <w:ind w:left="720" w:hanging="360"/>
+      </w:pPr>
+    </w:lvl>
+    <w:lvl w:ilvl="1" w:tplc="04100019" w:tentative="1">
+      <w:start w:val="1"/>
+      <w:numFmt w:val="lowerLetter"/>
+      <w:lvlText w:val="%2."/>
+      <w:lvlJc w:val="left"/>
+      <w:pPr>
+        <w:ind w:left="1440" w:hanging="360"/>
+      </w:pPr>
+    </w:lvl>
+    <w:lvl w:ilvl="2" w:tplc="0410001B" w:tentative="1">
+      <w:start w:val="1"/>
+      <w:numFmt w:val="lowerRoman"/>
+      <w:lvlText w:val="%3."/>
+      <w:lvlJc w:val="right"/>
+      <w:pPr>
+        <w:ind w:left="2160" w:hanging="180"/>
+      </w:pPr>
+    </w:lvl>
+    <w:lvl w:ilvl="3" w:tplc="0410000F" w:tentative="1">
+      <w:start w:val="1"/>
+      <w:numFmt w:val="decimal"/>
+      <w:lvlText w:val="%4."/>
+      <w:lvlJc w:val="left"/>
+      <w:pPr>
+        <w:ind w:left="2880" w:hanging="360"/>
+      </w:pPr>
+    </w:lvl>
+    <w:lvl w:ilvl="4" w:tplc="04100019" w:tentative="1">
+      <w:start w:val="1"/>
+      <w:numFmt w:val="lowerLetter"/>
+      <w:lvlText w:val="%5."/>
+      <w:lvlJc w:val="left"/>
+      <w:pPr>
+        <w:ind w:left="3600" w:hanging="360"/>
+      </w:pPr>
+    </w:lvl>
+    <w:lvl w:ilvl="5" w:tplc="0410001B" w:tentative="1">
+      <w:start w:val="1"/>
+      <w:numFmt w:val="lowerRoman"/>
+      <w:lvlText w:val="%6."/>
+      <w:lvlJc w:val="right"/>
+      <w:pPr>
+        <w:ind w:left="4320" w:hanging="180"/>
+      </w:pPr>
+    </w:lvl>
+    <w:lvl w:ilvl="6" w:tplc="0410000F" w:tentative="1">
+      <w:start w:val="1"/>
+      <w:numFmt w:val="decimal"/>
+      <w:lvlText w:val="%7."/>
+      <w:lvlJc w:val="left"/>
+      <w:pPr>
+        <w:ind w:left="5040" w:hanging="360"/>
+      </w:pPr>
+    </w:lvl>
+    <w:lvl w:ilvl="7" w:tplc="04100019" w:tentative="1">
+      <w:start w:val="1"/>
+      <w:numFmt w:val="lowerLetter"/>
+      <w:lvlText w:val="%8."/>
+      <w:lvlJc w:val="left"/>
+      <w:pPr>
+        <w:ind w:left="5760" w:hanging="360"/>
+      </w:pPr>
+    </w:lvl>
+    <w:lvl w:ilvl="8" w:tplc="0410001B" w:tentative="1">
+      <w:start w:val="1"/>
+      <w:numFmt w:val="lowerRoman"/>
+      <w:lvlText w:val="%9."/>
+      <w:lvlJc w:val="right"/>
+      <w:pPr>
+        <w:ind w:left="6480" w:hanging="180"/>
+      </w:pPr>
+    </w:lvl>
+  </w:abstractNum>
+  <w:abstractNum w:abstractNumId="6" w15:restartNumberingAfterBreak="0">
     <w:nsid w:val="3C1D5B98"/>
     <w:multiLevelType w:val="hybridMultilevel"/>
     <w:tmpl w:val="614E7022"/>
@@ -9956,7 +12157,7 @@
       </w:pPr>
     </w:lvl>
   </w:abstractNum>
-  <w:abstractNum w:abstractNumId="6" w15:restartNumberingAfterBreak="0">
+  <w:abstractNum w:abstractNumId="7" w15:restartNumberingAfterBreak="0">
     <w:nsid w:val="45396F30"/>
     <w:multiLevelType w:val="hybridMultilevel"/>
     <w:tmpl w:val="A878ADA2"/>
@@ -10042,7 +12243,7 @@
       </w:pPr>
     </w:lvl>
   </w:abstractNum>
-  <w:abstractNum w:abstractNumId="7" w15:restartNumberingAfterBreak="0">
+  <w:abstractNum w:abstractNumId="8" w15:restartNumberingAfterBreak="0">
     <w:nsid w:val="49674AE9"/>
     <w:multiLevelType w:val="multilevel"/>
     <w:tmpl w:val="7592E2A6"/>
@@ -10079,7 +12280,7 @@
       <w:lvlText w:val="%1.%2.%3"/>
       <w:lvlJc w:val="left"/>
       <w:pPr>
-        <w:ind w:left="1004" w:hanging="720"/>
+        <w:ind w:left="4548" w:hanging="720"/>
       </w:pPr>
       <w:rPr>
         <w:rFonts w:hint="default"/>
@@ -10165,7 +12366,7 @@
       </w:rPr>
     </w:lvl>
   </w:abstractNum>
-  <w:abstractNum w:abstractNumId="8" w15:restartNumberingAfterBreak="0">
+  <w:abstractNum w:abstractNumId="9" w15:restartNumberingAfterBreak="0">
     <w:nsid w:val="503B1C59"/>
     <w:multiLevelType w:val="hybridMultilevel"/>
     <w:tmpl w:val="64800416"/>
@@ -10251,7 +12452,7 @@
       </w:pPr>
     </w:lvl>
   </w:abstractNum>
-  <w:abstractNum w:abstractNumId="9" w15:restartNumberingAfterBreak="0">
+  <w:abstractNum w:abstractNumId="10" w15:restartNumberingAfterBreak="0">
     <w:nsid w:val="54475E35"/>
     <w:multiLevelType w:val="hybridMultilevel"/>
     <w:tmpl w:val="C1C2BCA6"/>
@@ -10364,7 +12565,7 @@
       </w:rPr>
     </w:lvl>
   </w:abstractNum>
-  <w:abstractNum w:abstractNumId="10" w15:restartNumberingAfterBreak="0">
+  <w:abstractNum w:abstractNumId="11" w15:restartNumberingAfterBreak="0">
     <w:nsid w:val="5E507493"/>
     <w:multiLevelType w:val="hybridMultilevel"/>
     <w:tmpl w:val="064CE8B8"/>
@@ -10450,7 +12651,7 @@
       </w:pPr>
     </w:lvl>
   </w:abstractNum>
-  <w:abstractNum w:abstractNumId="11" w15:restartNumberingAfterBreak="0">
+  <w:abstractNum w:abstractNumId="12" w15:restartNumberingAfterBreak="0">
     <w:nsid w:val="5FD25951"/>
     <w:multiLevelType w:val="multilevel"/>
     <w:tmpl w:val="7F2A0742"/>
@@ -10572,7 +12773,7 @@
       </w:rPr>
     </w:lvl>
   </w:abstractNum>
-  <w:abstractNum w:abstractNumId="12" w15:restartNumberingAfterBreak="0">
+  <w:abstractNum w:abstractNumId="13" w15:restartNumberingAfterBreak="0">
     <w:nsid w:val="634F2B71"/>
     <w:multiLevelType w:val="hybridMultilevel"/>
     <w:tmpl w:val="9334D9B8"/>
@@ -10658,7 +12859,7 @@
       </w:pPr>
     </w:lvl>
   </w:abstractNum>
-  <w:abstractNum w:abstractNumId="13" w15:restartNumberingAfterBreak="0">
+  <w:abstractNum w:abstractNumId="14" w15:restartNumberingAfterBreak="0">
     <w:nsid w:val="6BA67EDA"/>
     <w:multiLevelType w:val="hybridMultilevel"/>
     <w:tmpl w:val="8936542C"/>
@@ -10744,7 +12945,7 @@
       </w:pPr>
     </w:lvl>
   </w:abstractNum>
-  <w:abstractNum w:abstractNumId="14" w15:restartNumberingAfterBreak="0">
+  <w:abstractNum w:abstractNumId="15" w15:restartNumberingAfterBreak="0">
     <w:nsid w:val="6E2F436D"/>
     <w:multiLevelType w:val="hybridMultilevel"/>
     <w:tmpl w:val="49E08046"/>
@@ -10857,7 +13058,7 @@
       </w:rPr>
     </w:lvl>
   </w:abstractNum>
-  <w:abstractNum w:abstractNumId="15" w15:restartNumberingAfterBreak="0">
+  <w:abstractNum w:abstractNumId="16" w15:restartNumberingAfterBreak="0">
     <w:nsid w:val="75E63A1A"/>
     <w:multiLevelType w:val="hybridMultilevel"/>
     <w:tmpl w:val="7E3C409C"/>
@@ -10944,10 +13145,10 @@
     </w:lvl>
   </w:abstractNum>
   <w:num w:numId="1" w16cid:durableId="419108197">
-    <w:abstractNumId w:val="14"/>
+    <w:abstractNumId w:val="15"/>
   </w:num>
   <w:num w:numId="2" w16cid:durableId="1037581499">
-    <w:abstractNumId w:val="7"/>
+    <w:abstractNumId w:val="8"/>
   </w:num>
   <w:num w:numId="3" w16cid:durableId="386491320">
     <w:abstractNumId w:val="2"/>
@@ -10956,40 +13157,43 @@
     <w:abstractNumId w:val="4"/>
   </w:num>
   <w:num w:numId="5" w16cid:durableId="1909532476">
-    <w:abstractNumId w:val="8"/>
+    <w:abstractNumId w:val="9"/>
   </w:num>
   <w:num w:numId="6" w16cid:durableId="1041367555">
-    <w:abstractNumId w:val="9"/>
+    <w:abstractNumId w:val="10"/>
   </w:num>
   <w:num w:numId="7" w16cid:durableId="501505452">
-    <w:abstractNumId w:val="11"/>
+    <w:abstractNumId w:val="12"/>
   </w:num>
   <w:num w:numId="8" w16cid:durableId="375543953">
     <w:abstractNumId w:val="0"/>
   </w:num>
   <w:num w:numId="9" w16cid:durableId="1402606765">
-    <w:abstractNumId w:val="12"/>
+    <w:abstractNumId w:val="13"/>
   </w:num>
   <w:num w:numId="10" w16cid:durableId="1023291150">
-    <w:abstractNumId w:val="10"/>
+    <w:abstractNumId w:val="11"/>
   </w:num>
   <w:num w:numId="11" w16cid:durableId="94642607">
-    <w:abstractNumId w:val="15"/>
+    <w:abstractNumId w:val="16"/>
   </w:num>
   <w:num w:numId="12" w16cid:durableId="20741170">
-    <w:abstractNumId w:val="13"/>
+    <w:abstractNumId w:val="14"/>
   </w:num>
   <w:num w:numId="13" w16cid:durableId="155464140">
     <w:abstractNumId w:val="3"/>
   </w:num>
   <w:num w:numId="14" w16cid:durableId="1988048870">
-    <w:abstractNumId w:val="5"/>
+    <w:abstractNumId w:val="6"/>
   </w:num>
   <w:num w:numId="15" w16cid:durableId="1671905379">
-    <w:abstractNumId w:val="6"/>
+    <w:abstractNumId w:val="7"/>
   </w:num>
   <w:num w:numId="16" w16cid:durableId="1890990954">
     <w:abstractNumId w:val="1"/>
+  </w:num>
+  <w:num w:numId="17" w16cid:durableId="2755538">
+    <w:abstractNumId w:val="5"/>
   </w:num>
 </w:numbering>
 </file>
@@ -11602,7 +13806,6 @@
   <w:style w:type="character" w:default="1" w:styleId="Carpredefinitoparagrafo">
     <w:name w:val="Default Paragraph Font"/>
     <w:uiPriority w:val="1"/>
-    <w:semiHidden/>
     <w:unhideWhenUsed/>
   </w:style>
   <w:style w:type="table" w:default="1" w:styleId="Tabellanormale">

</xml_diff>

<commit_message>
terminato apprendimento supervisionato con iperparametri
</commit_message>
<xml_diff>
--- a/Documentazione/ICON.docx
+++ b/Documentazione/ICON.docx
@@ -85,19 +85,23 @@
       </w:r>
     </w:p>
     <w:p>
-      <w:proofErr w:type="gramStart"/>
-      <w:r>
-        <w:t>Email</w:t>
-      </w:r>
-      <w:proofErr w:type="gramEnd"/>
-      <w:r>
-        <w:t xml:space="preserve">: </w:t>
+      <w:pPr>
+        <w:rPr>
+          <w:lang w:val="en-US"/>
+        </w:rPr>
+      </w:pPr>
+      <w:r>
+        <w:rPr>
+          <w:lang w:val="en-US"/>
+        </w:rPr>
+        <w:t xml:space="preserve">Email: </w:t>
       </w:r>
       <w:hyperlink r:id="rId9" w:history="1">
         <w:r>
           <w:rPr>
             <w:rStyle w:val="Collegamentoipertestuale"/>
             <w:b/>
+            <w:lang w:val="en-US"/>
           </w:rPr>
           <w:t>a.finiguerra1@studenti.uniba.it</w:t>
         </w:r>
@@ -321,7 +325,7 @@
           <w:r>
             <w:fldChar w:fldCharType="separate"/>
           </w:r>
-          <w:hyperlink w:anchor="_Toc200897950" w:history="1">
+          <w:hyperlink w:anchor="_Toc200989390" w:history="1">
             <w:r>
               <w:rPr>
                 <w:rStyle w:val="Collegamentoipertestuale"/>
@@ -363,7 +367,7 @@
                 <w:noProof/>
                 <w:webHidden/>
               </w:rPr>
-              <w:instrText xml:space="preserve"> PAGEREF _Toc200897950 \h </w:instrText>
+              <w:instrText xml:space="preserve"> PAGEREF _Toc200989390 \h </w:instrText>
             </w:r>
             <w:r>
               <w:rPr>
@@ -407,7 +411,7 @@
               <w:lang w:eastAsia="it-IT"/>
             </w:rPr>
           </w:pPr>
-          <w:hyperlink w:anchor="_Toc200897951" w:history="1">
+          <w:hyperlink w:anchor="_Toc200989391" w:history="1">
             <w:r>
               <w:rPr>
                 <w:rStyle w:val="Collegamentoipertestuale"/>
@@ -449,7 +453,7 @@
                 <w:noProof/>
                 <w:webHidden/>
               </w:rPr>
-              <w:instrText xml:space="preserve"> PAGEREF _Toc200897951 \h </w:instrText>
+              <w:instrText xml:space="preserve"> PAGEREF _Toc200989391 \h </w:instrText>
             </w:r>
             <w:r>
               <w:rPr>
@@ -493,7 +497,7 @@
               <w:lang w:eastAsia="it-IT"/>
             </w:rPr>
           </w:pPr>
-          <w:hyperlink w:anchor="_Toc200897952" w:history="1">
+          <w:hyperlink w:anchor="_Toc200989392" w:history="1">
             <w:r>
               <w:rPr>
                 <w:rStyle w:val="Collegamentoipertestuale"/>
@@ -535,7 +539,7 @@
                 <w:noProof/>
                 <w:webHidden/>
               </w:rPr>
-              <w:instrText xml:space="preserve"> PAGEREF _Toc200897952 \h </w:instrText>
+              <w:instrText xml:space="preserve"> PAGEREF _Toc200989392 \h </w:instrText>
             </w:r>
             <w:r>
               <w:rPr>
@@ -579,7 +583,7 @@
               <w:lang w:eastAsia="it-IT"/>
             </w:rPr>
           </w:pPr>
-          <w:hyperlink w:anchor="_Toc200897953" w:history="1">
+          <w:hyperlink w:anchor="_Toc200989393" w:history="1">
             <w:r>
               <w:rPr>
                 <w:rStyle w:val="Collegamentoipertestuale"/>
@@ -621,7 +625,7 @@
                 <w:noProof/>
                 <w:webHidden/>
               </w:rPr>
-              <w:instrText xml:space="preserve"> PAGEREF _Toc200897953 \h </w:instrText>
+              <w:instrText xml:space="preserve"> PAGEREF _Toc200989393 \h </w:instrText>
             </w:r>
             <w:r>
               <w:rPr>
@@ -665,7 +669,7 @@
               <w:lang w:eastAsia="it-IT"/>
             </w:rPr>
           </w:pPr>
-          <w:hyperlink w:anchor="_Toc200897954" w:history="1">
+          <w:hyperlink w:anchor="_Toc200989394" w:history="1">
             <w:r>
               <w:rPr>
                 <w:rStyle w:val="Collegamentoipertestuale"/>
@@ -707,7 +711,7 @@
                 <w:noProof/>
                 <w:webHidden/>
               </w:rPr>
-              <w:instrText xml:space="preserve"> PAGEREF _Toc200897954 \h </w:instrText>
+              <w:instrText xml:space="preserve"> PAGEREF _Toc200989394 \h </w:instrText>
             </w:r>
             <w:r>
               <w:rPr>
@@ -751,7 +755,7 @@
               <w:lang w:eastAsia="it-IT"/>
             </w:rPr>
           </w:pPr>
-          <w:hyperlink w:anchor="_Toc200897955" w:history="1">
+          <w:hyperlink w:anchor="_Toc200989395" w:history="1">
             <w:r>
               <w:rPr>
                 <w:rStyle w:val="Collegamentoipertestuale"/>
@@ -793,7 +797,7 @@
                 <w:noProof/>
                 <w:webHidden/>
               </w:rPr>
-              <w:instrText xml:space="preserve"> PAGEREF _Toc200897955 \h </w:instrText>
+              <w:instrText xml:space="preserve"> PAGEREF _Toc200989395 \h </w:instrText>
             </w:r>
             <w:r>
               <w:rPr>
@@ -837,7 +841,7 @@
               <w:lang w:eastAsia="it-IT"/>
             </w:rPr>
           </w:pPr>
-          <w:hyperlink w:anchor="_Toc200897956" w:history="1">
+          <w:hyperlink w:anchor="_Toc200989396" w:history="1">
             <w:r>
               <w:rPr>
                 <w:rStyle w:val="Collegamentoipertestuale"/>
@@ -879,7 +883,7 @@
                 <w:noProof/>
                 <w:webHidden/>
               </w:rPr>
-              <w:instrText xml:space="preserve"> PAGEREF _Toc200897956 \h </w:instrText>
+              <w:instrText xml:space="preserve"> PAGEREF _Toc200989396 \h </w:instrText>
             </w:r>
             <w:r>
               <w:rPr>
@@ -923,7 +927,7 @@
               <w:lang w:eastAsia="it-IT"/>
             </w:rPr>
           </w:pPr>
-          <w:hyperlink w:anchor="_Toc200897957" w:history="1">
+          <w:hyperlink w:anchor="_Toc200989397" w:history="1">
             <w:r>
               <w:rPr>
                 <w:rStyle w:val="Collegamentoipertestuale"/>
@@ -965,7 +969,7 @@
                 <w:noProof/>
                 <w:webHidden/>
               </w:rPr>
-              <w:instrText xml:space="preserve"> PAGEREF _Toc200897957 \h </w:instrText>
+              <w:instrText xml:space="preserve"> PAGEREF _Toc200989397 \h </w:instrText>
             </w:r>
             <w:r>
               <w:rPr>
@@ -1009,7 +1013,7 @@
               <w:lang w:eastAsia="it-IT"/>
             </w:rPr>
           </w:pPr>
-          <w:hyperlink w:anchor="_Toc200897958" w:history="1">
+          <w:hyperlink w:anchor="_Toc200989398" w:history="1">
             <w:r>
               <w:rPr>
                 <w:rStyle w:val="Collegamentoipertestuale"/>
@@ -1051,7 +1055,7 @@
                 <w:noProof/>
                 <w:webHidden/>
               </w:rPr>
-              <w:instrText xml:space="preserve"> PAGEREF _Toc200897958 \h </w:instrText>
+              <w:instrText xml:space="preserve"> PAGEREF _Toc200989398 \h </w:instrText>
             </w:r>
             <w:r>
               <w:rPr>
@@ -1095,7 +1099,7 @@
               <w:lang w:eastAsia="it-IT"/>
             </w:rPr>
           </w:pPr>
-          <w:hyperlink w:anchor="_Toc200897959" w:history="1">
+          <w:hyperlink w:anchor="_Toc200989399" w:history="1">
             <w:r>
               <w:rPr>
                 <w:rStyle w:val="Collegamentoipertestuale"/>
@@ -1137,7 +1141,7 @@
                 <w:noProof/>
                 <w:webHidden/>
               </w:rPr>
-              <w:instrText xml:space="preserve"> PAGEREF _Toc200897959 \h </w:instrText>
+              <w:instrText xml:space="preserve"> PAGEREF _Toc200989399 \h </w:instrText>
             </w:r>
             <w:r>
               <w:rPr>
@@ -1181,7 +1185,7 @@
               <w:lang w:eastAsia="it-IT"/>
             </w:rPr>
           </w:pPr>
-          <w:hyperlink w:anchor="_Toc200897960" w:history="1">
+          <w:hyperlink w:anchor="_Toc200989400" w:history="1">
             <w:r>
               <w:rPr>
                 <w:rStyle w:val="Collegamentoipertestuale"/>
@@ -1223,7 +1227,7 @@
                 <w:noProof/>
                 <w:webHidden/>
               </w:rPr>
-              <w:instrText xml:space="preserve"> PAGEREF _Toc200897960 \h </w:instrText>
+              <w:instrText xml:space="preserve"> PAGEREF _Toc200989400 \h </w:instrText>
             </w:r>
             <w:r>
               <w:rPr>
@@ -1267,7 +1271,7 @@
               <w:lang w:eastAsia="it-IT"/>
             </w:rPr>
           </w:pPr>
-          <w:hyperlink w:anchor="_Toc200897961" w:history="1">
+          <w:hyperlink w:anchor="_Toc200989401" w:history="1">
             <w:r>
               <w:rPr>
                 <w:rStyle w:val="Collegamentoipertestuale"/>
@@ -1309,7 +1313,7 @@
                 <w:noProof/>
                 <w:webHidden/>
               </w:rPr>
-              <w:instrText xml:space="preserve"> PAGEREF _Toc200897961 \h </w:instrText>
+              <w:instrText xml:space="preserve"> PAGEREF _Toc200989401 \h </w:instrText>
             </w:r>
             <w:r>
               <w:rPr>
@@ -1353,7 +1357,7 @@
               <w:lang w:eastAsia="it-IT"/>
             </w:rPr>
           </w:pPr>
-          <w:hyperlink w:anchor="_Toc200897962" w:history="1">
+          <w:hyperlink w:anchor="_Toc200989402" w:history="1">
             <w:r>
               <w:rPr>
                 <w:rStyle w:val="Collegamentoipertestuale"/>
@@ -1395,7 +1399,7 @@
                 <w:noProof/>
                 <w:webHidden/>
               </w:rPr>
-              <w:instrText xml:space="preserve"> PAGEREF _Toc200897962 \h </w:instrText>
+              <w:instrText xml:space="preserve"> PAGEREF _Toc200989402 \h </w:instrText>
             </w:r>
             <w:r>
               <w:rPr>
@@ -1439,7 +1443,7 @@
               <w:lang w:eastAsia="it-IT"/>
             </w:rPr>
           </w:pPr>
-          <w:hyperlink w:anchor="_Toc200897963" w:history="1">
+          <w:hyperlink w:anchor="_Toc200989403" w:history="1">
             <w:r>
               <w:rPr>
                 <w:rStyle w:val="Collegamentoipertestuale"/>
@@ -1481,7 +1485,7 @@
                 <w:noProof/>
                 <w:webHidden/>
               </w:rPr>
-              <w:instrText xml:space="preserve"> PAGEREF _Toc200897963 \h </w:instrText>
+              <w:instrText xml:space="preserve"> PAGEREF _Toc200989403 \h </w:instrText>
             </w:r>
             <w:r>
               <w:rPr>
@@ -1525,7 +1529,7 @@
               <w:lang w:eastAsia="it-IT"/>
             </w:rPr>
           </w:pPr>
-          <w:hyperlink w:anchor="_Toc200897964" w:history="1">
+          <w:hyperlink w:anchor="_Toc200989404" w:history="1">
             <w:r>
               <w:rPr>
                 <w:rStyle w:val="Collegamentoipertestuale"/>
@@ -1567,7 +1571,7 @@
                 <w:noProof/>
                 <w:webHidden/>
               </w:rPr>
-              <w:instrText xml:space="preserve"> PAGEREF _Toc200897964 \h </w:instrText>
+              <w:instrText xml:space="preserve"> PAGEREF _Toc200989404 \h </w:instrText>
             </w:r>
             <w:r>
               <w:rPr>
@@ -1611,7 +1615,7 @@
               <w:lang w:eastAsia="it-IT"/>
             </w:rPr>
           </w:pPr>
-          <w:hyperlink w:anchor="_Toc200897965" w:history="1">
+          <w:hyperlink w:anchor="_Toc200989405" w:history="1">
             <w:r>
               <w:rPr>
                 <w:rStyle w:val="Collegamentoipertestuale"/>
@@ -1653,7 +1657,7 @@
                 <w:noProof/>
                 <w:webHidden/>
               </w:rPr>
-              <w:instrText xml:space="preserve"> PAGEREF _Toc200897965 \h </w:instrText>
+              <w:instrText xml:space="preserve"> PAGEREF _Toc200989405 \h </w:instrText>
             </w:r>
             <w:r>
               <w:rPr>
@@ -1697,7 +1701,7 @@
               <w:lang w:eastAsia="it-IT"/>
             </w:rPr>
           </w:pPr>
-          <w:hyperlink w:anchor="_Toc200897966" w:history="1">
+          <w:hyperlink w:anchor="_Toc200989406" w:history="1">
             <w:r>
               <w:rPr>
                 <w:rStyle w:val="Collegamentoipertestuale"/>
@@ -1739,7 +1743,7 @@
                 <w:noProof/>
                 <w:webHidden/>
               </w:rPr>
-              <w:instrText xml:space="preserve"> PAGEREF _Toc200897966 \h </w:instrText>
+              <w:instrText xml:space="preserve"> PAGEREF _Toc200989406 \h </w:instrText>
             </w:r>
             <w:r>
               <w:rPr>
@@ -1783,7 +1787,7 @@
               <w:lang w:eastAsia="it-IT"/>
             </w:rPr>
           </w:pPr>
-          <w:hyperlink w:anchor="_Toc200897967" w:history="1">
+          <w:hyperlink w:anchor="_Toc200989407" w:history="1">
             <w:r>
               <w:rPr>
                 <w:rStyle w:val="Collegamentoipertestuale"/>
@@ -1825,7 +1829,7 @@
                 <w:noProof/>
                 <w:webHidden/>
               </w:rPr>
-              <w:instrText xml:space="preserve"> PAGEREF _Toc200897967 \h </w:instrText>
+              <w:instrText xml:space="preserve"> PAGEREF _Toc200989407 \h </w:instrText>
             </w:r>
             <w:r>
               <w:rPr>
@@ -1869,7 +1873,7 @@
               <w:lang w:eastAsia="it-IT"/>
             </w:rPr>
           </w:pPr>
-          <w:hyperlink w:anchor="_Toc200897968" w:history="1">
+          <w:hyperlink w:anchor="_Toc200989408" w:history="1">
             <w:r>
               <w:rPr>
                 <w:rStyle w:val="Collegamentoipertestuale"/>
@@ -1911,7 +1915,7 @@
                 <w:noProof/>
                 <w:webHidden/>
               </w:rPr>
-              <w:instrText xml:space="preserve"> PAGEREF _Toc200897968 \h </w:instrText>
+              <w:instrText xml:space="preserve"> PAGEREF _Toc200989408 \h </w:instrText>
             </w:r>
             <w:r>
               <w:rPr>
@@ -1955,7 +1959,7 @@
               <w:lang w:eastAsia="it-IT"/>
             </w:rPr>
           </w:pPr>
-          <w:hyperlink w:anchor="_Toc200897969" w:history="1">
+          <w:hyperlink w:anchor="_Toc200989409" w:history="1">
             <w:r>
               <w:rPr>
                 <w:rStyle w:val="Collegamentoipertestuale"/>
@@ -1997,7 +2001,7 @@
                 <w:noProof/>
                 <w:webHidden/>
               </w:rPr>
-              <w:instrText xml:space="preserve"> PAGEREF _Toc200897969 \h </w:instrText>
+              <w:instrText xml:space="preserve"> PAGEREF _Toc200989409 \h </w:instrText>
             </w:r>
             <w:r>
               <w:rPr>
@@ -2041,7 +2045,7 @@
               <w:lang w:eastAsia="it-IT"/>
             </w:rPr>
           </w:pPr>
-          <w:hyperlink w:anchor="_Toc200897970" w:history="1">
+          <w:hyperlink w:anchor="_Toc200989410" w:history="1">
             <w:r>
               <w:rPr>
                 <w:rStyle w:val="Collegamentoipertestuale"/>
@@ -2083,7 +2087,7 @@
                 <w:noProof/>
                 <w:webHidden/>
               </w:rPr>
-              <w:instrText xml:space="preserve"> PAGEREF _Toc200897970 \h </w:instrText>
+              <w:instrText xml:space="preserve"> PAGEREF _Toc200989410 \h </w:instrText>
             </w:r>
             <w:r>
               <w:rPr>
@@ -2104,6 +2108,264 @@
                 <w:webHidden/>
               </w:rPr>
               <w:t>11</w:t>
+            </w:r>
+            <w:r>
+              <w:rPr>
+                <w:noProof/>
+                <w:webHidden/>
+              </w:rPr>
+              <w:fldChar w:fldCharType="end"/>
+            </w:r>
+          </w:hyperlink>
+        </w:p>
+        <w:p>
+          <w:pPr>
+            <w:pStyle w:val="Sommario2"/>
+            <w:tabs>
+              <w:tab w:val="left" w:pos="960"/>
+              <w:tab w:val="right" w:leader="dot" w:pos="10194"/>
+            </w:tabs>
+            <w:rPr>
+              <w:rFonts w:asciiTheme="minorHAnsi" w:eastAsiaTheme="minorEastAsia" w:hAnsiTheme="minorHAnsi"/>
+              <w:noProof/>
+              <w:lang w:eastAsia="it-IT"/>
+            </w:rPr>
+          </w:pPr>
+          <w:hyperlink w:anchor="_Toc200989411" w:history="1">
+            <w:r>
+              <w:rPr>
+                <w:rStyle w:val="Collegamentoipertestuale"/>
+                <w:noProof/>
+              </w:rPr>
+              <w:t>4.3</w:t>
+            </w:r>
+            <w:r>
+              <w:rPr>
+                <w:rFonts w:asciiTheme="minorHAnsi" w:eastAsiaTheme="minorEastAsia" w:hAnsiTheme="minorHAnsi"/>
+                <w:noProof/>
+                <w:lang w:eastAsia="it-IT"/>
+              </w:rPr>
+              <w:tab/>
+            </w:r>
+            <w:r>
+              <w:rPr>
+                <w:rStyle w:val="Collegamentoipertestuale"/>
+                <w:noProof/>
+              </w:rPr>
+              <w:t>DECISION TREE</w:t>
+            </w:r>
+            <w:r>
+              <w:rPr>
+                <w:noProof/>
+                <w:webHidden/>
+              </w:rPr>
+              <w:tab/>
+            </w:r>
+            <w:r>
+              <w:rPr>
+                <w:noProof/>
+                <w:webHidden/>
+              </w:rPr>
+              <w:fldChar w:fldCharType="begin"/>
+            </w:r>
+            <w:r>
+              <w:rPr>
+                <w:noProof/>
+                <w:webHidden/>
+              </w:rPr>
+              <w:instrText xml:space="preserve"> PAGEREF _Toc200989411 \h </w:instrText>
+            </w:r>
+            <w:r>
+              <w:rPr>
+                <w:noProof/>
+                <w:webHidden/>
+              </w:rPr>
+            </w:r>
+            <w:r>
+              <w:rPr>
+                <w:noProof/>
+                <w:webHidden/>
+              </w:rPr>
+              <w:fldChar w:fldCharType="separate"/>
+            </w:r>
+            <w:r>
+              <w:rPr>
+                <w:noProof/>
+                <w:webHidden/>
+              </w:rPr>
+              <w:t>12</w:t>
+            </w:r>
+            <w:r>
+              <w:rPr>
+                <w:noProof/>
+                <w:webHidden/>
+              </w:rPr>
+              <w:fldChar w:fldCharType="end"/>
+            </w:r>
+          </w:hyperlink>
+        </w:p>
+        <w:p>
+          <w:pPr>
+            <w:pStyle w:val="Sommario3"/>
+            <w:tabs>
+              <w:tab w:val="left" w:pos="1440"/>
+              <w:tab w:val="right" w:leader="dot" w:pos="10194"/>
+            </w:tabs>
+            <w:rPr>
+              <w:rFonts w:asciiTheme="minorHAnsi" w:eastAsiaTheme="minorEastAsia" w:hAnsiTheme="minorHAnsi"/>
+              <w:noProof/>
+              <w:lang w:eastAsia="it-IT"/>
+            </w:rPr>
+          </w:pPr>
+          <w:hyperlink w:anchor="_Toc200989412" w:history="1">
+            <w:r>
+              <w:rPr>
+                <w:rStyle w:val="Collegamentoipertestuale"/>
+                <w:noProof/>
+              </w:rPr>
+              <w:t>4.3.1</w:t>
+            </w:r>
+            <w:r>
+              <w:rPr>
+                <w:rFonts w:asciiTheme="minorHAnsi" w:eastAsiaTheme="minorEastAsia" w:hAnsiTheme="minorHAnsi"/>
+                <w:noProof/>
+                <w:lang w:eastAsia="it-IT"/>
+              </w:rPr>
+              <w:tab/>
+            </w:r>
+            <w:r>
+              <w:rPr>
+                <w:rStyle w:val="Collegamentoipertestuale"/>
+                <w:noProof/>
+              </w:rPr>
+              <w:t>RISULTATI FINALI</w:t>
+            </w:r>
+            <w:r>
+              <w:rPr>
+                <w:noProof/>
+                <w:webHidden/>
+              </w:rPr>
+              <w:tab/>
+            </w:r>
+            <w:r>
+              <w:rPr>
+                <w:noProof/>
+                <w:webHidden/>
+              </w:rPr>
+              <w:fldChar w:fldCharType="begin"/>
+            </w:r>
+            <w:r>
+              <w:rPr>
+                <w:noProof/>
+                <w:webHidden/>
+              </w:rPr>
+              <w:instrText xml:space="preserve"> PAGEREF _Toc200989412 \h </w:instrText>
+            </w:r>
+            <w:r>
+              <w:rPr>
+                <w:noProof/>
+                <w:webHidden/>
+              </w:rPr>
+            </w:r>
+            <w:r>
+              <w:rPr>
+                <w:noProof/>
+                <w:webHidden/>
+              </w:rPr>
+              <w:fldChar w:fldCharType="separate"/>
+            </w:r>
+            <w:r>
+              <w:rPr>
+                <w:noProof/>
+                <w:webHidden/>
+              </w:rPr>
+              <w:t>13</w:t>
+            </w:r>
+            <w:r>
+              <w:rPr>
+                <w:noProof/>
+                <w:webHidden/>
+              </w:rPr>
+              <w:fldChar w:fldCharType="end"/>
+            </w:r>
+          </w:hyperlink>
+        </w:p>
+        <w:p>
+          <w:pPr>
+            <w:pStyle w:val="Sommario2"/>
+            <w:tabs>
+              <w:tab w:val="left" w:pos="960"/>
+              <w:tab w:val="right" w:leader="dot" w:pos="10194"/>
+            </w:tabs>
+            <w:rPr>
+              <w:rFonts w:asciiTheme="minorHAnsi" w:eastAsiaTheme="minorEastAsia" w:hAnsiTheme="minorHAnsi"/>
+              <w:noProof/>
+              <w:lang w:eastAsia="it-IT"/>
+            </w:rPr>
+          </w:pPr>
+          <w:hyperlink w:anchor="_Toc200989413" w:history="1">
+            <w:r>
+              <w:rPr>
+                <w:rStyle w:val="Collegamentoipertestuale"/>
+                <w:noProof/>
+              </w:rPr>
+              <w:t>4.4</w:t>
+            </w:r>
+            <w:r>
+              <w:rPr>
+                <w:rFonts w:asciiTheme="minorHAnsi" w:eastAsiaTheme="minorEastAsia" w:hAnsiTheme="minorHAnsi"/>
+                <w:noProof/>
+                <w:lang w:eastAsia="it-IT"/>
+              </w:rPr>
+              <w:tab/>
+            </w:r>
+            <w:r>
+              <w:rPr>
+                <w:rStyle w:val="Collegamentoipertestuale"/>
+                <w:noProof/>
+              </w:rPr>
+              <w:t>CONCLUSIONI</w:t>
+            </w:r>
+            <w:r>
+              <w:rPr>
+                <w:noProof/>
+                <w:webHidden/>
+              </w:rPr>
+              <w:tab/>
+            </w:r>
+            <w:r>
+              <w:rPr>
+                <w:noProof/>
+                <w:webHidden/>
+              </w:rPr>
+              <w:fldChar w:fldCharType="begin"/>
+            </w:r>
+            <w:r>
+              <w:rPr>
+                <w:noProof/>
+                <w:webHidden/>
+              </w:rPr>
+              <w:instrText xml:space="preserve"> PAGEREF _Toc200989413 \h </w:instrText>
+            </w:r>
+            <w:r>
+              <w:rPr>
+                <w:noProof/>
+                <w:webHidden/>
+              </w:rPr>
+            </w:r>
+            <w:r>
+              <w:rPr>
+                <w:noProof/>
+                <w:webHidden/>
+              </w:rPr>
+              <w:fldChar w:fldCharType="separate"/>
+            </w:r>
+            <w:r>
+              <w:rPr>
+                <w:noProof/>
+                <w:webHidden/>
+              </w:rPr>
+              <w:t>14</w:t>
             </w:r>
             <w:r>
               <w:rPr>
@@ -2156,7 +2418,7 @@
           <w:color w:val="EE0000"/>
         </w:rPr>
       </w:pPr>
-      <w:bookmarkStart w:id="0" w:name="_Toc200897950"/>
+      <w:bookmarkStart w:id="0" w:name="_Toc200989390"/>
       <w:r>
         <w:rPr>
           <w:color w:val="EE0000"/>
@@ -2221,7 +2483,7 @@
           <w:color w:val="EE0000"/>
         </w:rPr>
       </w:pPr>
-      <w:bookmarkStart w:id="1" w:name="_Toc200897951"/>
+      <w:bookmarkStart w:id="1" w:name="_Toc200989391"/>
       <w:r>
         <w:rPr>
           <w:color w:val="EE0000"/>
@@ -2306,7 +2568,7 @@
           <w:color w:val="EE0000"/>
         </w:rPr>
       </w:pPr>
-      <w:bookmarkStart w:id="2" w:name="_Toc200897952"/>
+      <w:bookmarkStart w:id="2" w:name="_Toc200989392"/>
       <w:r>
         <w:rPr>
           <w:color w:val="EE0000"/>
@@ -2325,7 +2587,7 @@
         <w:spacing w:before="0" w:after="0"/>
         <w:ind w:left="1003"/>
       </w:pPr>
-      <w:bookmarkStart w:id="3" w:name="_Toc200897953"/>
+      <w:bookmarkStart w:id="3" w:name="_Toc200989393"/>
       <w:r>
         <w:t>STRUMENTI UTILIZZATI</w:t>
       </w:r>
@@ -2543,7 +2805,7 @@
         </w:numPr>
         <w:spacing w:before="240" w:after="0"/>
       </w:pPr>
-      <w:bookmarkStart w:id="4" w:name="_Toc200897954"/>
+      <w:bookmarkStart w:id="4" w:name="_Toc200989394"/>
       <w:r>
         <w:t>DATA EXPLORATION</w:t>
       </w:r>
@@ -2585,7 +2847,7 @@
         <w:spacing w:before="240" w:after="0"/>
         <w:ind w:left="1117"/>
       </w:pPr>
-      <w:bookmarkStart w:id="5" w:name="_Toc200897955"/>
+      <w:bookmarkStart w:id="5" w:name="_Toc200989395"/>
       <w:r>
         <w:lastRenderedPageBreak/>
         <w:t>DATASET</w:t>
@@ -3018,7 +3280,7 @@
         <w:spacing w:before="240" w:after="0"/>
         <w:ind w:left="1117"/>
       </w:pPr>
-      <w:bookmarkStart w:id="6" w:name="_Toc200897956"/>
+      <w:bookmarkStart w:id="6" w:name="_Toc200989396"/>
       <w:r>
         <w:t>VALORI DUPLICATI</w:t>
       </w:r>
@@ -3042,7 +3304,7 @@
         <w:spacing w:before="240" w:after="0"/>
         <w:ind w:left="1117"/>
       </w:pPr>
-      <w:bookmarkStart w:id="7" w:name="_Toc200897957"/>
+      <w:bookmarkStart w:id="7" w:name="_Toc200989397"/>
       <w:r>
         <w:t>EDA: EXPLORATORY DATA ANALYSIS</w:t>
       </w:r>
@@ -3075,7 +3337,7 @@
           <w:noProof/>
         </w:rPr>
         <w:drawing>
-          <wp:anchor distT="0" distB="0" distL="114300" distR="114300" simplePos="0" relativeHeight="251682816" behindDoc="1" locked="0" layoutInCell="1" allowOverlap="1" wp14:anchorId="0A014DE2" wp14:editId="7E01F618">
+          <wp:anchor distT="0" distB="0" distL="114300" distR="114300" simplePos="0" relativeHeight="251682816" behindDoc="1" locked="0" layoutInCell="1" allowOverlap="1" wp14:anchorId="0A014DE2" wp14:editId="026467B0">
             <wp:simplePos x="0" y="0"/>
             <wp:positionH relativeFrom="column">
               <wp:posOffset>1639570</wp:posOffset>
@@ -4047,7 +4309,7 @@
         <w:spacing w:before="240" w:after="0"/>
         <w:ind w:left="1117"/>
       </w:pPr>
-      <w:bookmarkStart w:id="8" w:name="_Toc200897958"/>
+      <w:bookmarkStart w:id="8" w:name="_Toc200989398"/>
       <w:r>
         <w:t>OUTLIER</w:t>
       </w:r>
@@ -4102,7 +4364,7 @@
         </w:numPr>
         <w:spacing w:before="240" w:after="0"/>
       </w:pPr>
-      <w:bookmarkStart w:id="9" w:name="_Toc200897959"/>
+      <w:bookmarkStart w:id="9" w:name="_Toc200989399"/>
       <w:r>
         <w:t>DATA PREPROCESSING</w:t>
       </w:r>
@@ -4172,7 +4434,7 @@
         <w:spacing w:before="240" w:after="0"/>
         <w:ind w:left="1117"/>
       </w:pPr>
-      <w:bookmarkStart w:id="10" w:name="_Toc200897960"/>
+      <w:bookmarkStart w:id="10" w:name="_Toc200989400"/>
       <w:r>
         <w:t>VALORI NULLI</w:t>
       </w:r>
@@ -4226,7 +4488,7 @@
         <w:spacing w:before="240" w:after="0"/>
         <w:ind w:left="1117"/>
       </w:pPr>
-      <w:bookmarkStart w:id="11" w:name="_Toc200897961"/>
+      <w:bookmarkStart w:id="11" w:name="_Toc200989401"/>
       <w:r>
         <w:t>CONVERSIONE DELLE FEATURES CATEGORICHE</w:t>
       </w:r>
@@ -4728,7 +4990,7 @@
         </w:numPr>
         <w:spacing w:before="240" w:after="0"/>
       </w:pPr>
-      <w:bookmarkStart w:id="12" w:name="_Toc200897962"/>
+      <w:bookmarkStart w:id="12" w:name="_Toc200989402"/>
       <w:r>
         <w:lastRenderedPageBreak/>
         <w:t>MODEL BUILDING</w:t>
@@ -4758,7 +5020,7 @@
         <w:spacing w:before="240" w:after="0"/>
         <w:ind w:left="1117"/>
       </w:pPr>
-      <w:bookmarkStart w:id="13" w:name="_Toc200897963"/>
+      <w:bookmarkStart w:id="13" w:name="_Toc200989403"/>
       <w:r>
         <w:t>DATA SPLITTING</w:t>
       </w:r>
@@ -4779,7 +5041,7 @@
         <w:spacing w:before="240" w:after="0"/>
         <w:ind w:left="1117"/>
       </w:pPr>
-      <w:bookmarkStart w:id="14" w:name="_Toc200897964"/>
+      <w:bookmarkStart w:id="14" w:name="_Toc200989404"/>
       <w:r>
         <w:t>STANDARDIZZAZIONE</w:t>
       </w:r>
@@ -4831,7 +5093,7 @@
         </w:numPr>
         <w:spacing w:before="240" w:after="0"/>
       </w:pPr>
-      <w:bookmarkStart w:id="15" w:name="_Toc200897965"/>
+      <w:bookmarkStart w:id="15" w:name="_Toc200989405"/>
       <w:r>
         <w:t>MODEL TRAINING</w:t>
       </w:r>
@@ -6837,7 +7099,13 @@
       </w:r>
       <w:proofErr w:type="spellEnd"/>
       <w:r>
-        <w:t xml:space="preserve"> del 93%. </w:t>
+        <w:t xml:space="preserve"> del 93</w:t>
+      </w:r>
+      <w:r>
+        <w:t>.2</w:t>
+      </w:r>
+      <w:r>
+        <w:t xml:space="preserve">%. </w:t>
       </w:r>
     </w:p>
     <w:p>
@@ -6946,7 +7214,7 @@
           <w:color w:val="EE0000"/>
         </w:rPr>
       </w:pPr>
-      <w:bookmarkStart w:id="16" w:name="_Toc200897966"/>
+      <w:bookmarkStart w:id="16" w:name="_Toc200989406"/>
       <w:r>
         <w:rPr>
           <w:color w:val="EE0000"/>
@@ -7037,7 +7305,7 @@
         </w:numPr>
         <w:spacing w:before="240" w:after="0"/>
       </w:pPr>
-      <w:bookmarkStart w:id="17" w:name="_Toc200897967"/>
+      <w:bookmarkStart w:id="17" w:name="_Toc200989407"/>
       <w:r>
         <w:t>KNN</w:t>
       </w:r>
@@ -7285,14 +7553,14 @@
           <w:rStyle w:val="Titolo3Carattere"/>
         </w:rPr>
       </w:pPr>
-      <w:bookmarkStart w:id="18" w:name="_Toc200897968"/>
+      <w:bookmarkStart w:id="18" w:name="_Toc200989408"/>
       <w:r>
         <w:rPr>
           <w:rStyle w:val="Titolo3Carattere"/>
           <w:noProof/>
         </w:rPr>
         <w:drawing>
-          <wp:anchor distT="0" distB="0" distL="114300" distR="114300" simplePos="0" relativeHeight="251703296" behindDoc="1" locked="0" layoutInCell="1" allowOverlap="1" wp14:anchorId="44E6D78E" wp14:editId="6E0CD987">
+          <wp:anchor distT="0" distB="0" distL="114300" distR="114300" simplePos="0" relativeHeight="251703296" behindDoc="1" locked="0" layoutInCell="1" allowOverlap="1" wp14:anchorId="44E6D78E" wp14:editId="0F4FC5D0">
             <wp:simplePos x="0" y="0"/>
             <wp:positionH relativeFrom="column">
               <wp:posOffset>846455</wp:posOffset>
@@ -8498,7 +8766,7 @@
         </w:numPr>
         <w:spacing w:before="240" w:after="0"/>
       </w:pPr>
-      <w:bookmarkStart w:id="19" w:name="_Toc200897969"/>
+      <w:bookmarkStart w:id="19" w:name="_Toc200989409"/>
       <w:r>
         <w:t>RANDOM FOREST</w:t>
       </w:r>
@@ -8951,7 +9219,7 @@
         <w:spacing w:before="240" w:after="0"/>
         <w:ind w:left="757" w:hanging="360"/>
       </w:pPr>
-      <w:bookmarkStart w:id="20" w:name="_Toc200897970"/>
+      <w:bookmarkStart w:id="20" w:name="_Toc200989410"/>
       <w:r>
         <w:t>VALUTAZIONI FINALI</w:t>
       </w:r>
@@ -8959,6 +9227,9 @@
     </w:p>
     <w:p>
       <w:r>
+        <w:rPr>
+          <w:noProof/>
+        </w:rPr>
         <w:drawing>
           <wp:anchor distT="0" distB="0" distL="114300" distR="114300" simplePos="0" relativeHeight="251741184" behindDoc="1" locked="0" layoutInCell="1" allowOverlap="1" wp14:anchorId="71AE3941" wp14:editId="4A46F3AB">
             <wp:simplePos x="0" y="0"/>
@@ -9395,7 +9666,7 @@
           <w:noProof/>
         </w:rPr>
         <w:drawing>
-          <wp:anchor distT="0" distB="0" distL="114300" distR="114300" simplePos="0" relativeHeight="251719680" behindDoc="0" locked="0" layoutInCell="1" allowOverlap="1" wp14:anchorId="0E879FD3" wp14:editId="14FAA15B">
+          <wp:anchor distT="0" distB="0" distL="114300" distR="114300" simplePos="0" relativeHeight="251719680" behindDoc="0" locked="0" layoutInCell="1" allowOverlap="1" wp14:anchorId="0E879FD3" wp14:editId="1A6AD3E5">
             <wp:simplePos x="0" y="0"/>
             <wp:positionH relativeFrom="column">
               <wp:posOffset>306070</wp:posOffset>
@@ -9978,9 +10249,11 @@
         </w:numPr>
         <w:spacing w:before="240" w:after="0"/>
       </w:pPr>
+      <w:bookmarkStart w:id="21" w:name="_Toc200989411"/>
       <w:r>
         <w:t>DECISION TREE</w:t>
       </w:r>
+      <w:bookmarkEnd w:id="21"/>
     </w:p>
     <w:p>
       <w:pPr>
@@ -10255,6 +10528,7 @@
         <w:spacing w:before="240" w:after="0"/>
         <w:ind w:left="1117"/>
       </w:pPr>
+      <w:bookmarkStart w:id="22" w:name="_Toc200989412"/>
       <w:r>
         <w:rPr>
           <w:noProof/>
@@ -10470,6 +10744,7 @@
       <w:r>
         <w:t>RISULTATI FINALI</w:t>
       </w:r>
+      <w:bookmarkEnd w:id="22"/>
     </w:p>
     <w:p>
       <w:pPr>
@@ -11406,13 +11681,399 @@
         <w:t xml:space="preserve"> Tree dopo essere stato sottoposto alla fase di tuning.</w:t>
       </w:r>
     </w:p>
-    <w:p/>
-    <w:p/>
-    <w:p/>
-    <w:p/>
-    <w:p/>
-    <w:p/>
-    <w:p/>
+    <w:p>
+      <w:pPr>
+        <w:pStyle w:val="Titolo2"/>
+        <w:numPr>
+          <w:ilvl w:val="1"/>
+          <w:numId w:val="2"/>
+        </w:numPr>
+        <w:spacing w:before="240" w:after="0"/>
+      </w:pPr>
+      <w:bookmarkStart w:id="23" w:name="_Toc200989413"/>
+      <w:r>
+        <w:t>CONCLUSIONI</w:t>
+      </w:r>
+      <w:bookmarkEnd w:id="23"/>
+    </w:p>
+    <w:p>
+      <w:r>
+        <w:t>La fase di tuning dei modelli ha dimostrato un notevole miglioramento delle prestazioni complessive rispetto ai modelli non ottimizzati</w:t>
+      </w:r>
+      <w:r>
+        <w:t>.</w:t>
+      </w:r>
+    </w:p>
+    <w:p>
+      <w:r>
+        <w:t xml:space="preserve">Inizialmente, i modelli più efficienti erano il </w:t>
+      </w:r>
+      <w:proofErr w:type="spellStart"/>
+      <w:r>
+        <w:rPr>
+          <w:rFonts w:ascii="Bell MT" w:hAnsi="Bell MT"/>
+          <w:sz w:val="28"/>
+          <w:szCs w:val="28"/>
+        </w:rPr>
+        <w:t>Gradient</w:t>
+      </w:r>
+      <w:proofErr w:type="spellEnd"/>
+      <w:r>
+        <w:rPr>
+          <w:rFonts w:ascii="Bell MT" w:hAnsi="Bell MT"/>
+          <w:sz w:val="28"/>
+          <w:szCs w:val="28"/>
+        </w:rPr>
+        <w:t xml:space="preserve"> </w:t>
+      </w:r>
+      <w:proofErr w:type="spellStart"/>
+      <w:r>
+        <w:rPr>
+          <w:rFonts w:ascii="Bell MT" w:hAnsi="Bell MT"/>
+          <w:sz w:val="28"/>
+          <w:szCs w:val="28"/>
+        </w:rPr>
+        <w:t>Boosting</w:t>
+      </w:r>
+      <w:proofErr w:type="spellEnd"/>
+      <w:r>
+        <w:rPr>
+          <w:sz w:val="28"/>
+          <w:szCs w:val="28"/>
+        </w:rPr>
+        <w:t xml:space="preserve"> </w:t>
+      </w:r>
+      <w:r>
+        <w:t>e l’</w:t>
+      </w:r>
+      <w:r>
+        <w:rPr>
+          <w:rFonts w:ascii="Bell MT" w:hAnsi="Bell MT"/>
+          <w:sz w:val="28"/>
+          <w:szCs w:val="28"/>
+        </w:rPr>
+        <w:t>SVM</w:t>
+      </w:r>
+      <w:r>
+        <w:t xml:space="preserve"> con un </w:t>
+      </w:r>
+      <w:proofErr w:type="spellStart"/>
+      <w:r>
+        <w:rPr>
+          <w:rFonts w:ascii="Bell MT" w:hAnsi="Bell MT"/>
+          <w:sz w:val="28"/>
+          <w:szCs w:val="28"/>
+        </w:rPr>
+        <w:t>accuracy</w:t>
+      </w:r>
+      <w:proofErr w:type="spellEnd"/>
+      <w:r>
+        <w:rPr>
+          <w:sz w:val="28"/>
+          <w:szCs w:val="28"/>
+        </w:rPr>
+        <w:t xml:space="preserve"> </w:t>
+      </w:r>
+      <w:r>
+        <w:t xml:space="preserve">del 93.2%, seguiti poi da </w:t>
+      </w:r>
+      <w:r>
+        <w:rPr>
+          <w:rFonts w:ascii="Bell MT" w:hAnsi="Bell MT"/>
+          <w:sz w:val="28"/>
+          <w:szCs w:val="28"/>
+        </w:rPr>
+        <w:t>KNN</w:t>
+      </w:r>
+      <w:r>
+        <w:t xml:space="preserve">, </w:t>
+      </w:r>
+      <w:r>
+        <w:rPr>
+          <w:rFonts w:ascii="Bell MT" w:hAnsi="Bell MT"/>
+          <w:sz w:val="28"/>
+          <w:szCs w:val="28"/>
+        </w:rPr>
+        <w:t xml:space="preserve">Random </w:t>
+      </w:r>
+      <w:proofErr w:type="spellStart"/>
+      <w:r>
+        <w:rPr>
+          <w:rFonts w:ascii="Bell MT" w:hAnsi="Bell MT"/>
+          <w:sz w:val="28"/>
+          <w:szCs w:val="28"/>
+        </w:rPr>
+        <w:t>Forest</w:t>
+      </w:r>
+      <w:proofErr w:type="spellEnd"/>
+      <w:r>
+        <w:rPr>
+          <w:sz w:val="28"/>
+          <w:szCs w:val="28"/>
+        </w:rPr>
+        <w:t xml:space="preserve"> </w:t>
+      </w:r>
+      <w:r>
+        <w:t xml:space="preserve">e </w:t>
+      </w:r>
+      <w:proofErr w:type="spellStart"/>
+      <w:r>
+        <w:rPr>
+          <w:rFonts w:ascii="Bell MT" w:hAnsi="Bell MT"/>
+          <w:sz w:val="28"/>
+          <w:szCs w:val="28"/>
+        </w:rPr>
+        <w:t>Decision</w:t>
+      </w:r>
+      <w:proofErr w:type="spellEnd"/>
+      <w:r>
+        <w:rPr>
+          <w:rFonts w:ascii="Bell MT" w:hAnsi="Bell MT"/>
+          <w:sz w:val="28"/>
+          <w:szCs w:val="28"/>
+        </w:rPr>
+        <w:t xml:space="preserve"> Tree</w:t>
+      </w:r>
+      <w:r>
+        <w:rPr>
+          <w:sz w:val="28"/>
+          <w:szCs w:val="28"/>
+        </w:rPr>
+        <w:t xml:space="preserve"> </w:t>
+      </w:r>
+      <w:r>
+        <w:t xml:space="preserve">con un </w:t>
+      </w:r>
+      <w:proofErr w:type="spellStart"/>
+      <w:r>
+        <w:rPr>
+          <w:rFonts w:ascii="Bell MT" w:hAnsi="Bell MT"/>
+          <w:sz w:val="28"/>
+          <w:szCs w:val="28"/>
+        </w:rPr>
+        <w:t>accuracy</w:t>
+      </w:r>
+      <w:proofErr w:type="spellEnd"/>
+      <w:r>
+        <w:rPr>
+          <w:sz w:val="28"/>
+          <w:szCs w:val="28"/>
+        </w:rPr>
+        <w:t xml:space="preserve"> </w:t>
+      </w:r>
+      <w:r>
+        <w:t>rispettivamente del 92%, 90.5% e 84.9%.</w:t>
+      </w:r>
+    </w:p>
+    <w:p>
+      <w:r>
+        <w:t xml:space="preserve">Dopo l'ottimizzazione dei parametri, tutti i modelli </w:t>
+      </w:r>
+      <w:r>
+        <w:t>testati (</w:t>
+      </w:r>
+      <w:r>
+        <w:rPr>
+          <w:rFonts w:ascii="Bell MT" w:hAnsi="Bell MT"/>
+          <w:sz w:val="28"/>
+          <w:szCs w:val="28"/>
+        </w:rPr>
+        <w:t xml:space="preserve">Random </w:t>
+      </w:r>
+      <w:proofErr w:type="spellStart"/>
+      <w:r>
+        <w:rPr>
+          <w:rFonts w:ascii="Bell MT" w:hAnsi="Bell MT"/>
+          <w:sz w:val="28"/>
+          <w:szCs w:val="28"/>
+        </w:rPr>
+        <w:t>Forest</w:t>
+      </w:r>
+      <w:proofErr w:type="spellEnd"/>
+      <w:r>
+        <w:t xml:space="preserve">, </w:t>
+      </w:r>
+      <w:r>
+        <w:rPr>
+          <w:rFonts w:ascii="Bell MT" w:hAnsi="Bell MT"/>
+          <w:sz w:val="28"/>
+          <w:szCs w:val="28"/>
+        </w:rPr>
+        <w:t>KNN</w:t>
+      </w:r>
+      <w:r>
+        <w:rPr>
+          <w:sz w:val="28"/>
+          <w:szCs w:val="28"/>
+        </w:rPr>
+        <w:t xml:space="preserve"> </w:t>
+      </w:r>
+      <w:r>
+        <w:t xml:space="preserve">e </w:t>
+      </w:r>
+      <w:proofErr w:type="spellStart"/>
+      <w:r>
+        <w:rPr>
+          <w:rFonts w:ascii="Bell MT" w:hAnsi="Bell MT"/>
+          <w:sz w:val="28"/>
+          <w:szCs w:val="28"/>
+        </w:rPr>
+        <w:t>Decision</w:t>
+      </w:r>
+      <w:proofErr w:type="spellEnd"/>
+      <w:r>
+        <w:rPr>
+          <w:rFonts w:ascii="Bell MT" w:hAnsi="Bell MT"/>
+          <w:sz w:val="28"/>
+          <w:szCs w:val="28"/>
+        </w:rPr>
+        <w:t xml:space="preserve"> Tree</w:t>
+      </w:r>
+      <w:r>
+        <w:t xml:space="preserve">) </w:t>
+      </w:r>
+      <w:r>
+        <w:t xml:space="preserve">hanno mostrato un incremento significativo </w:t>
+      </w:r>
+      <w:r>
+        <w:t>d</w:t>
+      </w:r>
+      <w:r>
+        <w:t xml:space="preserve">ell'accuratezza e </w:t>
+      </w:r>
+      <w:r>
+        <w:t>d</w:t>
+      </w:r>
+      <w:r>
+        <w:t>elle altre metriche di valutazione. In particolare,</w:t>
+      </w:r>
+      <w:r>
+        <w:t xml:space="preserve"> il </w:t>
+      </w:r>
+      <w:r>
+        <w:rPr>
+          <w:rFonts w:ascii="Bell MT" w:hAnsi="Bell MT"/>
+          <w:sz w:val="28"/>
+          <w:szCs w:val="28"/>
+        </w:rPr>
+        <w:t>KNN</w:t>
+      </w:r>
+      <w:r>
+        <w:rPr>
+          <w:sz w:val="28"/>
+          <w:szCs w:val="28"/>
+        </w:rPr>
+        <w:t xml:space="preserve"> </w:t>
+      </w:r>
+      <w:r>
+        <w:t xml:space="preserve">ottimizzato è risultato essere il modello che ha raggiunto l’accuratezza più alta con un valore del 93.4%, superando leggermente il </w:t>
+      </w:r>
+      <w:r>
+        <w:rPr>
+          <w:rFonts w:ascii="Bell MT" w:hAnsi="Bell MT"/>
+          <w:sz w:val="28"/>
+          <w:szCs w:val="28"/>
+        </w:rPr>
+        <w:t xml:space="preserve">Random </w:t>
+      </w:r>
+      <w:proofErr w:type="spellStart"/>
+      <w:r>
+        <w:rPr>
+          <w:rFonts w:ascii="Bell MT" w:hAnsi="Bell MT"/>
+          <w:sz w:val="28"/>
+          <w:szCs w:val="28"/>
+        </w:rPr>
+        <w:t>Forest</w:t>
+      </w:r>
+      <w:proofErr w:type="spellEnd"/>
+      <w:r>
+        <w:rPr>
+          <w:sz w:val="28"/>
+          <w:szCs w:val="28"/>
+        </w:rPr>
+        <w:t xml:space="preserve"> </w:t>
+      </w:r>
+      <w:r>
+        <w:t xml:space="preserve">e il </w:t>
+      </w:r>
+      <w:proofErr w:type="spellStart"/>
+      <w:r>
+        <w:rPr>
+          <w:rFonts w:ascii="Bell MT" w:hAnsi="Bell MT"/>
+          <w:sz w:val="28"/>
+          <w:szCs w:val="28"/>
+        </w:rPr>
+        <w:t>Decision</w:t>
+      </w:r>
+      <w:proofErr w:type="spellEnd"/>
+      <w:r>
+        <w:rPr>
+          <w:rFonts w:ascii="Bell MT" w:hAnsi="Bell MT"/>
+          <w:sz w:val="28"/>
+          <w:szCs w:val="28"/>
+        </w:rPr>
+        <w:t xml:space="preserve"> Tree</w:t>
+      </w:r>
+      <w:r>
+        <w:rPr>
+          <w:sz w:val="28"/>
+          <w:szCs w:val="28"/>
+        </w:rPr>
+        <w:t xml:space="preserve"> </w:t>
+      </w:r>
+      <w:r>
+        <w:t xml:space="preserve">che si sono stabilizzati ad un valore di </w:t>
+      </w:r>
+      <w:proofErr w:type="spellStart"/>
+      <w:r>
+        <w:rPr>
+          <w:rFonts w:ascii="Bell MT" w:hAnsi="Bell MT"/>
+          <w:sz w:val="28"/>
+          <w:szCs w:val="28"/>
+        </w:rPr>
+        <w:t>accuracy</w:t>
+      </w:r>
+      <w:proofErr w:type="spellEnd"/>
+      <w:r>
+        <w:rPr>
+          <w:sz w:val="28"/>
+          <w:szCs w:val="28"/>
+        </w:rPr>
+        <w:t xml:space="preserve"> </w:t>
+      </w:r>
+      <w:r>
+        <w:t>pari a 93.2%.</w:t>
+      </w:r>
+    </w:p>
+    <w:p>
+      <w:pPr>
+        <w:spacing w:line="278" w:lineRule="auto"/>
+      </w:pPr>
+      <w:r>
+        <w:br w:type="page"/>
+      </w:r>
+    </w:p>
+    <w:p>
+      <w:pPr>
+        <w:pStyle w:val="Titolo1"/>
+        <w:numPr>
+          <w:ilvl w:val="0"/>
+          <w:numId w:val="2"/>
+        </w:numPr>
+        <w:spacing w:before="0" w:after="0"/>
+        <w:ind w:left="530"/>
+        <w:rPr>
+          <w:color w:val="EE0000"/>
+        </w:rPr>
+      </w:pPr>
+      <w:r>
+        <w:rPr>
+          <w:color w:val="EE0000"/>
+        </w:rPr>
+        <w:lastRenderedPageBreak/>
+        <w:t>SISTEMA ESPERTO</w:t>
+      </w:r>
+    </w:p>
     <w:p/>
     <w:sectPr>
       <w:footerReference w:type="default" r:id="rId34"/>
@@ -11698,6 +12359,92 @@
     </w:lvl>
   </w:abstractNum>
   <w:abstractNum w:abstractNumId="2" w15:restartNumberingAfterBreak="0">
+    <w:nsid w:val="1B4A1262"/>
+    <w:multiLevelType w:val="hybridMultilevel"/>
+    <w:tmpl w:val="E8102B42"/>
+    <w:lvl w:ilvl="0" w:tplc="0410000F">
+      <w:start w:val="1"/>
+      <w:numFmt w:val="decimal"/>
+      <w:lvlText w:val="%1."/>
+      <w:lvlJc w:val="left"/>
+      <w:pPr>
+        <w:ind w:left="720" w:hanging="360"/>
+      </w:pPr>
+    </w:lvl>
+    <w:lvl w:ilvl="1" w:tplc="04100019" w:tentative="1">
+      <w:start w:val="1"/>
+      <w:numFmt w:val="lowerLetter"/>
+      <w:lvlText w:val="%2."/>
+      <w:lvlJc w:val="left"/>
+      <w:pPr>
+        <w:ind w:left="1440" w:hanging="360"/>
+      </w:pPr>
+    </w:lvl>
+    <w:lvl w:ilvl="2" w:tplc="0410001B" w:tentative="1">
+      <w:start w:val="1"/>
+      <w:numFmt w:val="lowerRoman"/>
+      <w:lvlText w:val="%3."/>
+      <w:lvlJc w:val="right"/>
+      <w:pPr>
+        <w:ind w:left="2160" w:hanging="180"/>
+      </w:pPr>
+    </w:lvl>
+    <w:lvl w:ilvl="3" w:tplc="0410000F" w:tentative="1">
+      <w:start w:val="1"/>
+      <w:numFmt w:val="decimal"/>
+      <w:lvlText w:val="%4."/>
+      <w:lvlJc w:val="left"/>
+      <w:pPr>
+        <w:ind w:left="2880" w:hanging="360"/>
+      </w:pPr>
+    </w:lvl>
+    <w:lvl w:ilvl="4" w:tplc="04100019" w:tentative="1">
+      <w:start w:val="1"/>
+      <w:numFmt w:val="lowerLetter"/>
+      <w:lvlText w:val="%5."/>
+      <w:lvlJc w:val="left"/>
+      <w:pPr>
+        <w:ind w:left="3600" w:hanging="360"/>
+      </w:pPr>
+    </w:lvl>
+    <w:lvl w:ilvl="5" w:tplc="0410001B" w:tentative="1">
+      <w:start w:val="1"/>
+      <w:numFmt w:val="lowerRoman"/>
+      <w:lvlText w:val="%6."/>
+      <w:lvlJc w:val="right"/>
+      <w:pPr>
+        <w:ind w:left="4320" w:hanging="180"/>
+      </w:pPr>
+    </w:lvl>
+    <w:lvl w:ilvl="6" w:tplc="0410000F" w:tentative="1">
+      <w:start w:val="1"/>
+      <w:numFmt w:val="decimal"/>
+      <w:lvlText w:val="%7."/>
+      <w:lvlJc w:val="left"/>
+      <w:pPr>
+        <w:ind w:left="5040" w:hanging="360"/>
+      </w:pPr>
+    </w:lvl>
+    <w:lvl w:ilvl="7" w:tplc="04100019" w:tentative="1">
+      <w:start w:val="1"/>
+      <w:numFmt w:val="lowerLetter"/>
+      <w:lvlText w:val="%8."/>
+      <w:lvlJc w:val="left"/>
+      <w:pPr>
+        <w:ind w:left="5760" w:hanging="360"/>
+      </w:pPr>
+    </w:lvl>
+    <w:lvl w:ilvl="8" w:tplc="0410001B" w:tentative="1">
+      <w:start w:val="1"/>
+      <w:numFmt w:val="lowerRoman"/>
+      <w:lvlText w:val="%9."/>
+      <w:lvlJc w:val="right"/>
+      <w:pPr>
+        <w:ind w:left="6480" w:hanging="180"/>
+      </w:pPr>
+    </w:lvl>
+  </w:abstractNum>
+  <w:abstractNum w:abstractNumId="3" w15:restartNumberingAfterBreak="0">
     <w:nsid w:val="2A1C37E0"/>
     <w:multiLevelType w:val="hybridMultilevel"/>
     <w:tmpl w:val="B89E2C70"/>
@@ -11786,7 +12533,7 @@
       </w:pPr>
     </w:lvl>
   </w:abstractNum>
-  <w:abstractNum w:abstractNumId="3" w15:restartNumberingAfterBreak="0">
+  <w:abstractNum w:abstractNumId="4" w15:restartNumberingAfterBreak="0">
     <w:nsid w:val="2E0953EB"/>
     <w:multiLevelType w:val="hybridMultilevel"/>
     <w:tmpl w:val="605E4D6A"/>
@@ -11899,7 +12646,7 @@
       </w:rPr>
     </w:lvl>
   </w:abstractNum>
-  <w:abstractNum w:abstractNumId="4" w15:restartNumberingAfterBreak="0">
+  <w:abstractNum w:abstractNumId="5" w15:restartNumberingAfterBreak="0">
     <w:nsid w:val="370A3091"/>
     <w:multiLevelType w:val="hybridMultilevel"/>
     <w:tmpl w:val="DBE8FCB2"/>
@@ -11985,7 +12732,7 @@
       </w:pPr>
     </w:lvl>
   </w:abstractNum>
-  <w:abstractNum w:abstractNumId="5" w15:restartNumberingAfterBreak="0">
+  <w:abstractNum w:abstractNumId="6" w15:restartNumberingAfterBreak="0">
     <w:nsid w:val="39900F23"/>
     <w:multiLevelType w:val="hybridMultilevel"/>
     <w:tmpl w:val="CB701C4C"/>
@@ -12071,7 +12818,7 @@
       </w:pPr>
     </w:lvl>
   </w:abstractNum>
-  <w:abstractNum w:abstractNumId="6" w15:restartNumberingAfterBreak="0">
+  <w:abstractNum w:abstractNumId="7" w15:restartNumberingAfterBreak="0">
     <w:nsid w:val="3C1D5B98"/>
     <w:multiLevelType w:val="hybridMultilevel"/>
     <w:tmpl w:val="614E7022"/>
@@ -12157,7 +12904,7 @@
       </w:pPr>
     </w:lvl>
   </w:abstractNum>
-  <w:abstractNum w:abstractNumId="7" w15:restartNumberingAfterBreak="0">
+  <w:abstractNum w:abstractNumId="8" w15:restartNumberingAfterBreak="0">
     <w:nsid w:val="45396F30"/>
     <w:multiLevelType w:val="hybridMultilevel"/>
     <w:tmpl w:val="A878ADA2"/>
@@ -12243,7 +12990,7 @@
       </w:pPr>
     </w:lvl>
   </w:abstractNum>
-  <w:abstractNum w:abstractNumId="8" w15:restartNumberingAfterBreak="0">
+  <w:abstractNum w:abstractNumId="9" w15:restartNumberingAfterBreak="0">
     <w:nsid w:val="49674AE9"/>
     <w:multiLevelType w:val="multilevel"/>
     <w:tmpl w:val="7592E2A6"/>
@@ -12366,7 +13113,7 @@
       </w:rPr>
     </w:lvl>
   </w:abstractNum>
-  <w:abstractNum w:abstractNumId="9" w15:restartNumberingAfterBreak="0">
+  <w:abstractNum w:abstractNumId="10" w15:restartNumberingAfterBreak="0">
     <w:nsid w:val="503B1C59"/>
     <w:multiLevelType w:val="hybridMultilevel"/>
     <w:tmpl w:val="64800416"/>
@@ -12452,7 +13199,7 @@
       </w:pPr>
     </w:lvl>
   </w:abstractNum>
-  <w:abstractNum w:abstractNumId="10" w15:restartNumberingAfterBreak="0">
+  <w:abstractNum w:abstractNumId="11" w15:restartNumberingAfterBreak="0">
     <w:nsid w:val="54475E35"/>
     <w:multiLevelType w:val="hybridMultilevel"/>
     <w:tmpl w:val="C1C2BCA6"/>
@@ -12565,7 +13312,7 @@
       </w:rPr>
     </w:lvl>
   </w:abstractNum>
-  <w:abstractNum w:abstractNumId="11" w15:restartNumberingAfterBreak="0">
+  <w:abstractNum w:abstractNumId="12" w15:restartNumberingAfterBreak="0">
     <w:nsid w:val="5E507493"/>
     <w:multiLevelType w:val="hybridMultilevel"/>
     <w:tmpl w:val="064CE8B8"/>
@@ -12651,7 +13398,7 @@
       </w:pPr>
     </w:lvl>
   </w:abstractNum>
-  <w:abstractNum w:abstractNumId="12" w15:restartNumberingAfterBreak="0">
+  <w:abstractNum w:abstractNumId="13" w15:restartNumberingAfterBreak="0">
     <w:nsid w:val="5FD25951"/>
     <w:multiLevelType w:val="multilevel"/>
     <w:tmpl w:val="7F2A0742"/>
@@ -12773,7 +13520,7 @@
       </w:rPr>
     </w:lvl>
   </w:abstractNum>
-  <w:abstractNum w:abstractNumId="13" w15:restartNumberingAfterBreak="0">
+  <w:abstractNum w:abstractNumId="14" w15:restartNumberingAfterBreak="0">
     <w:nsid w:val="634F2B71"/>
     <w:multiLevelType w:val="hybridMultilevel"/>
     <w:tmpl w:val="9334D9B8"/>
@@ -12859,7 +13606,7 @@
       </w:pPr>
     </w:lvl>
   </w:abstractNum>
-  <w:abstractNum w:abstractNumId="14" w15:restartNumberingAfterBreak="0">
+  <w:abstractNum w:abstractNumId="15" w15:restartNumberingAfterBreak="0">
     <w:nsid w:val="6BA67EDA"/>
     <w:multiLevelType w:val="hybridMultilevel"/>
     <w:tmpl w:val="8936542C"/>
@@ -12945,7 +13692,7 @@
       </w:pPr>
     </w:lvl>
   </w:abstractNum>
-  <w:abstractNum w:abstractNumId="15" w15:restartNumberingAfterBreak="0">
+  <w:abstractNum w:abstractNumId="16" w15:restartNumberingAfterBreak="0">
     <w:nsid w:val="6E2F436D"/>
     <w:multiLevelType w:val="hybridMultilevel"/>
     <w:tmpl w:val="49E08046"/>
@@ -13058,7 +13805,7 @@
       </w:rPr>
     </w:lvl>
   </w:abstractNum>
-  <w:abstractNum w:abstractNumId="16" w15:restartNumberingAfterBreak="0">
+  <w:abstractNum w:abstractNumId="17" w15:restartNumberingAfterBreak="0">
     <w:nsid w:val="75E63A1A"/>
     <w:multiLevelType w:val="hybridMultilevel"/>
     <w:tmpl w:val="7E3C409C"/>
@@ -13145,55 +13892,58 @@
     </w:lvl>
   </w:abstractNum>
   <w:num w:numId="1" w16cid:durableId="419108197">
-    <w:abstractNumId w:val="15"/>
+    <w:abstractNumId w:val="16"/>
   </w:num>
   <w:num w:numId="2" w16cid:durableId="1037581499">
-    <w:abstractNumId w:val="8"/>
+    <w:abstractNumId w:val="9"/>
   </w:num>
   <w:num w:numId="3" w16cid:durableId="386491320">
-    <w:abstractNumId w:val="2"/>
+    <w:abstractNumId w:val="3"/>
   </w:num>
   <w:num w:numId="4" w16cid:durableId="1307859641">
-    <w:abstractNumId w:val="4"/>
+    <w:abstractNumId w:val="5"/>
   </w:num>
   <w:num w:numId="5" w16cid:durableId="1909532476">
-    <w:abstractNumId w:val="9"/>
+    <w:abstractNumId w:val="10"/>
   </w:num>
   <w:num w:numId="6" w16cid:durableId="1041367555">
-    <w:abstractNumId w:val="10"/>
+    <w:abstractNumId w:val="11"/>
   </w:num>
   <w:num w:numId="7" w16cid:durableId="501505452">
-    <w:abstractNumId w:val="12"/>
+    <w:abstractNumId w:val="13"/>
   </w:num>
   <w:num w:numId="8" w16cid:durableId="375543953">
     <w:abstractNumId w:val="0"/>
   </w:num>
   <w:num w:numId="9" w16cid:durableId="1402606765">
-    <w:abstractNumId w:val="13"/>
+    <w:abstractNumId w:val="14"/>
   </w:num>
   <w:num w:numId="10" w16cid:durableId="1023291150">
-    <w:abstractNumId w:val="11"/>
+    <w:abstractNumId w:val="12"/>
   </w:num>
   <w:num w:numId="11" w16cid:durableId="94642607">
-    <w:abstractNumId w:val="16"/>
+    <w:abstractNumId w:val="17"/>
   </w:num>
   <w:num w:numId="12" w16cid:durableId="20741170">
-    <w:abstractNumId w:val="14"/>
+    <w:abstractNumId w:val="15"/>
   </w:num>
   <w:num w:numId="13" w16cid:durableId="155464140">
-    <w:abstractNumId w:val="3"/>
+    <w:abstractNumId w:val="4"/>
   </w:num>
   <w:num w:numId="14" w16cid:durableId="1988048870">
-    <w:abstractNumId w:val="6"/>
+    <w:abstractNumId w:val="7"/>
   </w:num>
   <w:num w:numId="15" w16cid:durableId="1671905379">
-    <w:abstractNumId w:val="7"/>
+    <w:abstractNumId w:val="8"/>
   </w:num>
   <w:num w:numId="16" w16cid:durableId="1890990954">
     <w:abstractNumId w:val="1"/>
   </w:num>
   <w:num w:numId="17" w16cid:durableId="2755538">
-    <w:abstractNumId w:val="5"/>
+    <w:abstractNumId w:val="6"/>
+  </w:num>
+  <w:num w:numId="18" w16cid:durableId="407315281">
+    <w:abstractNumId w:val="2"/>
   </w:num>
 </w:numbering>
 </file>

</xml_diff>